<commit_message>
Přidáno něco o Arduinu a názvy kapitol.
</commit_message>
<xml_diff>
--- a/BP_Karlik.docx
+++ b/BP_Karlik.docx
@@ -20,7 +20,6 @@
           <w:docPartUnique/>
         </w:docPartObj>
       </w:sdtPr>
-      <w:sdtEndPr/>
       <w:sdtContent>
         <w:p>
           <w:pPr>
@@ -60,7 +59,7 @@
           <w:r>
             <w:fldChar w:fldCharType="separate"/>
           </w:r>
-          <w:hyperlink w:anchor="_Toc33372436" w:history="1">
+          <w:hyperlink w:anchor="_Toc34072740" w:history="1">
             <w:r>
               <w:rPr>
                 <w:rStyle w:val="Hypertextovodkaz"/>
@@ -102,7 +101,7 @@
                 <w:noProof/>
                 <w:webHidden/>
               </w:rPr>
-              <w:instrText xml:space="preserve"> PAGEREF _Toc33372436 \h </w:instrText>
+              <w:instrText xml:space="preserve"> PAGEREF _Toc34072740 \h </w:instrText>
             </w:r>
             <w:r>
               <w:rPr>
@@ -146,13 +145,13 @@
               <w:lang w:eastAsia="cs-CZ"/>
             </w:rPr>
           </w:pPr>
-          <w:hyperlink w:anchor="_Toc33372437" w:history="1">
+          <w:hyperlink w:anchor="_Toc34072741" w:history="1">
             <w:r>
               <w:rPr>
                 <w:rStyle w:val="Hypertextovodkaz"/>
                 <w:noProof/>
               </w:rPr>
-              <w:t>1.1.</w:t>
+              <w:t>1.1</w:t>
             </w:r>
             <w:r>
               <w:rPr>
@@ -188,7 +187,7 @@
                 <w:noProof/>
                 <w:webHidden/>
               </w:rPr>
-              <w:instrText xml:space="preserve"> PAGEREF _Toc33372437 \h </w:instrText>
+              <w:instrText xml:space="preserve"> PAGEREF _Toc34072741 \h </w:instrText>
             </w:r>
             <w:r>
               <w:rPr>
@@ -231,7 +230,7 @@
               <w:lang w:eastAsia="cs-CZ"/>
             </w:rPr>
           </w:pPr>
-          <w:hyperlink w:anchor="_Toc33372438" w:history="1">
+          <w:hyperlink w:anchor="_Toc34072742" w:history="1">
             <w:r>
               <w:rPr>
                 <w:rStyle w:val="Hypertextovodkaz"/>
@@ -258,7 +257,7 @@
                 <w:noProof/>
                 <w:webHidden/>
               </w:rPr>
-              <w:instrText xml:space="preserve"> PAGEREF _Toc33372438 \h </w:instrText>
+              <w:instrText xml:space="preserve"> PAGEREF _Toc34072742 \h </w:instrText>
             </w:r>
             <w:r>
               <w:rPr>
@@ -279,6 +278,216 @@
                 <w:webHidden/>
               </w:rPr>
               <w:t>2</w:t>
+            </w:r>
+            <w:r>
+              <w:rPr>
+                <w:noProof/>
+                <w:webHidden/>
+              </w:rPr>
+              <w:fldChar w:fldCharType="end"/>
+            </w:r>
+          </w:hyperlink>
+        </w:p>
+        <w:p>
+          <w:pPr>
+            <w:pStyle w:val="Obsah3"/>
+            <w:tabs>
+              <w:tab w:val="right" w:leader="dot" w:pos="9062"/>
+            </w:tabs>
+            <w:rPr>
+              <w:rFonts w:asciiTheme="minorHAnsi" w:eastAsiaTheme="minorEastAsia" w:hAnsiTheme="minorHAnsi"/>
+              <w:noProof/>
+              <w:lang w:eastAsia="cs-CZ"/>
+            </w:rPr>
+          </w:pPr>
+          <w:hyperlink w:anchor="_Toc34072743" w:history="1">
+            <w:r>
+              <w:rPr>
+                <w:rStyle w:val="Hypertextovodkaz"/>
+                <w:noProof/>
+              </w:rPr>
+              <w:t>Arduino Nano</w:t>
+            </w:r>
+            <w:r>
+              <w:rPr>
+                <w:noProof/>
+                <w:webHidden/>
+              </w:rPr>
+              <w:tab/>
+            </w:r>
+            <w:r>
+              <w:rPr>
+                <w:noProof/>
+                <w:webHidden/>
+              </w:rPr>
+              <w:fldChar w:fldCharType="begin"/>
+            </w:r>
+            <w:r>
+              <w:rPr>
+                <w:noProof/>
+                <w:webHidden/>
+              </w:rPr>
+              <w:instrText xml:space="preserve"> PAGEREF _Toc34072743 \h </w:instrText>
+            </w:r>
+            <w:r>
+              <w:rPr>
+                <w:noProof/>
+                <w:webHidden/>
+              </w:rPr>
+            </w:r>
+            <w:r>
+              <w:rPr>
+                <w:noProof/>
+                <w:webHidden/>
+              </w:rPr>
+              <w:fldChar w:fldCharType="separate"/>
+            </w:r>
+            <w:r>
+              <w:rPr>
+                <w:noProof/>
+                <w:webHidden/>
+              </w:rPr>
+              <w:t>3</w:t>
+            </w:r>
+            <w:r>
+              <w:rPr>
+                <w:noProof/>
+                <w:webHidden/>
+              </w:rPr>
+              <w:fldChar w:fldCharType="end"/>
+            </w:r>
+          </w:hyperlink>
+        </w:p>
+        <w:p>
+          <w:pPr>
+            <w:pStyle w:val="Obsah3"/>
+            <w:tabs>
+              <w:tab w:val="right" w:leader="dot" w:pos="9062"/>
+            </w:tabs>
+            <w:rPr>
+              <w:rFonts w:asciiTheme="minorHAnsi" w:eastAsiaTheme="minorEastAsia" w:hAnsiTheme="minorHAnsi"/>
+              <w:noProof/>
+              <w:lang w:eastAsia="cs-CZ"/>
+            </w:rPr>
+          </w:pPr>
+          <w:hyperlink w:anchor="_Toc34072744" w:history="1">
+            <w:r>
+              <w:rPr>
+                <w:rStyle w:val="Hypertextovodkaz"/>
+                <w:noProof/>
+              </w:rPr>
+              <w:t>Arduino Mega</w:t>
+            </w:r>
+            <w:r>
+              <w:rPr>
+                <w:noProof/>
+                <w:webHidden/>
+              </w:rPr>
+              <w:tab/>
+            </w:r>
+            <w:r>
+              <w:rPr>
+                <w:noProof/>
+                <w:webHidden/>
+              </w:rPr>
+              <w:fldChar w:fldCharType="begin"/>
+            </w:r>
+            <w:r>
+              <w:rPr>
+                <w:noProof/>
+                <w:webHidden/>
+              </w:rPr>
+              <w:instrText xml:space="preserve"> PAGEREF _Toc34072744 \h </w:instrText>
+            </w:r>
+            <w:r>
+              <w:rPr>
+                <w:noProof/>
+                <w:webHidden/>
+              </w:rPr>
+            </w:r>
+            <w:r>
+              <w:rPr>
+                <w:noProof/>
+                <w:webHidden/>
+              </w:rPr>
+              <w:fldChar w:fldCharType="separate"/>
+            </w:r>
+            <w:r>
+              <w:rPr>
+                <w:noProof/>
+                <w:webHidden/>
+              </w:rPr>
+              <w:t>3</w:t>
+            </w:r>
+            <w:r>
+              <w:rPr>
+                <w:noProof/>
+                <w:webHidden/>
+              </w:rPr>
+              <w:fldChar w:fldCharType="end"/>
+            </w:r>
+          </w:hyperlink>
+        </w:p>
+        <w:p>
+          <w:pPr>
+            <w:pStyle w:val="Obsah3"/>
+            <w:tabs>
+              <w:tab w:val="right" w:leader="dot" w:pos="9062"/>
+            </w:tabs>
+            <w:rPr>
+              <w:rFonts w:asciiTheme="minorHAnsi" w:eastAsiaTheme="minorEastAsia" w:hAnsiTheme="minorHAnsi"/>
+              <w:noProof/>
+              <w:lang w:eastAsia="cs-CZ"/>
+            </w:rPr>
+          </w:pPr>
+          <w:hyperlink w:anchor="_Toc34072745" w:history="1">
+            <w:r>
+              <w:rPr>
+                <w:rStyle w:val="Hypertextovodkaz"/>
+                <w:noProof/>
+              </w:rPr>
+              <w:t>Vývojové prostředí</w:t>
+            </w:r>
+            <w:r>
+              <w:rPr>
+                <w:noProof/>
+                <w:webHidden/>
+              </w:rPr>
+              <w:tab/>
+            </w:r>
+            <w:r>
+              <w:rPr>
+                <w:noProof/>
+                <w:webHidden/>
+              </w:rPr>
+              <w:fldChar w:fldCharType="begin"/>
+            </w:r>
+            <w:r>
+              <w:rPr>
+                <w:noProof/>
+                <w:webHidden/>
+              </w:rPr>
+              <w:instrText xml:space="preserve"> PAGEREF _Toc34072745 \h </w:instrText>
+            </w:r>
+            <w:r>
+              <w:rPr>
+                <w:noProof/>
+                <w:webHidden/>
+              </w:rPr>
+            </w:r>
+            <w:r>
+              <w:rPr>
+                <w:noProof/>
+                <w:webHidden/>
+              </w:rPr>
+              <w:fldChar w:fldCharType="separate"/>
+            </w:r>
+            <w:r>
+              <w:rPr>
+                <w:noProof/>
+                <w:webHidden/>
+              </w:rPr>
+              <w:t>3</w:t>
             </w:r>
             <w:r>
               <w:rPr>
@@ -302,7 +511,7 @@
               <w:lang w:eastAsia="cs-CZ"/>
             </w:rPr>
           </w:pPr>
-          <w:hyperlink w:anchor="_Toc33372439" w:history="1">
+          <w:hyperlink w:anchor="_Toc34072746" w:history="1">
             <w:r>
               <w:rPr>
                 <w:rStyle w:val="Hypertextovodkaz"/>
@@ -344,7 +553,7 @@
                 <w:noProof/>
                 <w:webHidden/>
               </w:rPr>
-              <w:instrText xml:space="preserve"> PAGEREF _Toc33372439 \h </w:instrText>
+              <w:instrText xml:space="preserve"> PAGEREF _Toc34072746 \h </w:instrText>
             </w:r>
             <w:r>
               <w:rPr>
@@ -364,7 +573,7 @@
                 <w:noProof/>
                 <w:webHidden/>
               </w:rPr>
-              <w:t>2</w:t>
+              <w:t>3</w:t>
             </w:r>
             <w:r>
               <w:rPr>
@@ -388,13 +597,13 @@
               <w:lang w:eastAsia="cs-CZ"/>
             </w:rPr>
           </w:pPr>
-          <w:hyperlink w:anchor="_Toc33372440" w:history="1">
+          <w:hyperlink w:anchor="_Toc34072747" w:history="1">
             <w:r>
               <w:rPr>
                 <w:rStyle w:val="Hypertextovodkaz"/>
                 <w:noProof/>
               </w:rPr>
-              <w:t>2.1.</w:t>
+              <w:t>1.2</w:t>
             </w:r>
             <w:r>
               <w:rPr>
@@ -430,7 +639,7 @@
                 <w:noProof/>
                 <w:webHidden/>
               </w:rPr>
-              <w:instrText xml:space="preserve"> PAGEREF _Toc33372440 \h </w:instrText>
+              <w:instrText xml:space="preserve"> PAGEREF _Toc34072747 \h </w:instrText>
             </w:r>
             <w:r>
               <w:rPr>
@@ -450,7 +659,7 @@
                 <w:noProof/>
                 <w:webHidden/>
               </w:rPr>
-              <w:t>2</w:t>
+              <w:t>3</w:t>
             </w:r>
             <w:r>
               <w:rPr>
@@ -473,7 +682,7 @@
               <w:lang w:eastAsia="cs-CZ"/>
             </w:rPr>
           </w:pPr>
-          <w:hyperlink w:anchor="_Toc33372441" w:history="1">
+          <w:hyperlink w:anchor="_Toc34072748" w:history="1">
             <w:r>
               <w:rPr>
                 <w:rStyle w:val="Hypertextovodkaz"/>
@@ -500,7 +709,7 @@
                 <w:noProof/>
                 <w:webHidden/>
               </w:rPr>
-              <w:instrText xml:space="preserve"> PAGEREF _Toc33372441 \h </w:instrText>
+              <w:instrText xml:space="preserve"> PAGEREF _Toc34072748 \h </w:instrText>
             </w:r>
             <w:r>
               <w:rPr>
@@ -520,7 +729,7 @@
                 <w:noProof/>
                 <w:webHidden/>
               </w:rPr>
-              <w:t>4</w:t>
+              <w:t>5</w:t>
             </w:r>
             <w:r>
               <w:rPr>
@@ -544,13 +753,13 @@
               <w:lang w:eastAsia="cs-CZ"/>
             </w:rPr>
           </w:pPr>
-          <w:hyperlink w:anchor="_Toc33372442" w:history="1">
+          <w:hyperlink w:anchor="_Toc34072749" w:history="1">
             <w:r>
               <w:rPr>
                 <w:rStyle w:val="Hypertextovodkaz"/>
                 <w:noProof/>
               </w:rPr>
-              <w:t>2.2.</w:t>
+              <w:t>1.3</w:t>
             </w:r>
             <w:r>
               <w:rPr>
@@ -586,7 +795,7 @@
                 <w:noProof/>
                 <w:webHidden/>
               </w:rPr>
-              <w:instrText xml:space="preserve"> PAGEREF _Toc33372442 \h </w:instrText>
+              <w:instrText xml:space="preserve"> PAGEREF _Toc34072749 \h </w:instrText>
             </w:r>
             <w:r>
               <w:rPr>
@@ -606,93 +815,7 @@
                 <w:noProof/>
                 <w:webHidden/>
               </w:rPr>
-              <w:t>4</w:t>
-            </w:r>
-            <w:r>
-              <w:rPr>
-                <w:noProof/>
-                <w:webHidden/>
-              </w:rPr>
-              <w:fldChar w:fldCharType="end"/>
-            </w:r>
-          </w:hyperlink>
-        </w:p>
-        <w:p>
-          <w:pPr>
-            <w:pStyle w:val="Obsah3"/>
-            <w:tabs>
-              <w:tab w:val="left" w:pos="1870"/>
-              <w:tab w:val="right" w:leader="dot" w:pos="9062"/>
-            </w:tabs>
-            <w:rPr>
-              <w:rFonts w:asciiTheme="minorHAnsi" w:eastAsiaTheme="minorEastAsia" w:hAnsiTheme="minorHAnsi"/>
-              <w:noProof/>
-              <w:lang w:eastAsia="cs-CZ"/>
-            </w:rPr>
-          </w:pPr>
-          <w:hyperlink w:anchor="_Toc33372443" w:history="1">
-            <w:r>
-              <w:rPr>
-                <w:rStyle w:val="Hypertextovodkaz"/>
-                <w:noProof/>
-              </w:rPr>
-              <w:t>2.2.1.</w:t>
-            </w:r>
-            <w:r>
-              <w:rPr>
-                <w:rFonts w:asciiTheme="minorHAnsi" w:eastAsiaTheme="minorEastAsia" w:hAnsiTheme="minorHAnsi"/>
-                <w:noProof/>
-                <w:lang w:eastAsia="cs-CZ"/>
-              </w:rPr>
-              <w:tab/>
-            </w:r>
-            <w:r>
-              <w:rPr>
-                <w:rStyle w:val="Hypertextovodkaz"/>
-                <w:noProof/>
-              </w:rPr>
-              <w:t>Bernoulliho rovnice</w:t>
-            </w:r>
-            <w:r>
-              <w:rPr>
-                <w:noProof/>
-                <w:webHidden/>
-              </w:rPr>
-              <w:tab/>
-            </w:r>
-            <w:r>
-              <w:rPr>
-                <w:noProof/>
-                <w:webHidden/>
-              </w:rPr>
-              <w:fldChar w:fldCharType="begin"/>
-            </w:r>
-            <w:r>
-              <w:rPr>
-                <w:noProof/>
-                <w:webHidden/>
-              </w:rPr>
-              <w:instrText xml:space="preserve"> PAGEREF _Toc33372443 \h </w:instrText>
-            </w:r>
-            <w:r>
-              <w:rPr>
-                <w:noProof/>
-                <w:webHidden/>
-              </w:rPr>
-            </w:r>
-            <w:r>
-              <w:rPr>
-                <w:noProof/>
-                <w:webHidden/>
-              </w:rPr>
-              <w:fldChar w:fldCharType="separate"/>
-            </w:r>
-            <w:r>
-              <w:rPr>
-                <w:noProof/>
-                <w:webHidden/>
-              </w:rPr>
-              <w:t>4</w:t>
+              <w:t>5</w:t>
             </w:r>
             <w:r>
               <w:rPr>
@@ -715,13 +838,13 @@
               <w:lang w:eastAsia="cs-CZ"/>
             </w:rPr>
           </w:pPr>
-          <w:hyperlink w:anchor="_Toc33372444" w:history="1">
+          <w:hyperlink w:anchor="_Toc34072750" w:history="1">
             <w:r>
               <w:rPr>
                 <w:rStyle w:val="Hypertextovodkaz"/>
                 <w:noProof/>
               </w:rPr>
-              <w:t>Pitotova trubice</w:t>
+              <w:t>Bernoulliho rovnice</w:t>
             </w:r>
             <w:r>
               <w:rPr>
@@ -742,7 +865,7 @@
                 <w:noProof/>
                 <w:webHidden/>
               </w:rPr>
-              <w:instrText xml:space="preserve"> PAGEREF _Toc33372444 \h </w:instrText>
+              <w:instrText xml:space="preserve"> PAGEREF _Toc34072750 \h </w:instrText>
             </w:r>
             <w:r>
               <w:rPr>
@@ -785,13 +908,13 @@
               <w:lang w:eastAsia="cs-CZ"/>
             </w:rPr>
           </w:pPr>
-          <w:hyperlink w:anchor="_Toc33372445" w:history="1">
+          <w:hyperlink w:anchor="_Toc34072751" w:history="1">
             <w:r>
               <w:rPr>
                 <w:rStyle w:val="Hypertextovodkaz"/>
                 <w:noProof/>
               </w:rPr>
-              <w:t>Prandtlova trubice</w:t>
+              <w:t>Pitotova trubice</w:t>
             </w:r>
             <w:r>
               <w:rPr>
@@ -812,7 +935,7 @@
                 <w:noProof/>
                 <w:webHidden/>
               </w:rPr>
-              <w:instrText xml:space="preserve"> PAGEREF _Toc33372445 \h </w:instrText>
+              <w:instrText xml:space="preserve"> PAGEREF _Toc34072751 \h </w:instrText>
             </w:r>
             <w:r>
               <w:rPr>
@@ -855,13 +978,13 @@
               <w:lang w:eastAsia="cs-CZ"/>
             </w:rPr>
           </w:pPr>
-          <w:hyperlink w:anchor="_Toc33372446" w:history="1">
+          <w:hyperlink w:anchor="_Toc34072752" w:history="1">
             <w:r>
               <w:rPr>
                 <w:rStyle w:val="Hypertextovodkaz"/>
                 <w:noProof/>
               </w:rPr>
-              <w:t>Praktické využití Prandtlovy trubice</w:t>
+              <w:t>Prandtlova trubice</w:t>
             </w:r>
             <w:r>
               <w:rPr>
@@ -882,7 +1005,7 @@
                 <w:noProof/>
                 <w:webHidden/>
               </w:rPr>
-              <w:instrText xml:space="preserve"> PAGEREF _Toc33372446 \h </w:instrText>
+              <w:instrText xml:space="preserve"> PAGEREF _Toc34072752 \h </w:instrText>
             </w:r>
             <w:r>
               <w:rPr>
@@ -925,12 +1048,82 @@
               <w:lang w:eastAsia="cs-CZ"/>
             </w:rPr>
           </w:pPr>
-          <w:hyperlink w:anchor="_Toc33372447" w:history="1">
+          <w:hyperlink w:anchor="_Toc34072753" w:history="1">
             <w:r>
               <w:rPr>
                 <w:rStyle w:val="Hypertextovodkaz"/>
                 <w:noProof/>
               </w:rPr>
+              <w:t>Praktické využití Prandtlovy trubice</w:t>
+            </w:r>
+            <w:r>
+              <w:rPr>
+                <w:noProof/>
+                <w:webHidden/>
+              </w:rPr>
+              <w:tab/>
+            </w:r>
+            <w:r>
+              <w:rPr>
+                <w:noProof/>
+                <w:webHidden/>
+              </w:rPr>
+              <w:fldChar w:fldCharType="begin"/>
+            </w:r>
+            <w:r>
+              <w:rPr>
+                <w:noProof/>
+                <w:webHidden/>
+              </w:rPr>
+              <w:instrText xml:space="preserve"> PAGEREF _Toc34072753 \h </w:instrText>
+            </w:r>
+            <w:r>
+              <w:rPr>
+                <w:noProof/>
+                <w:webHidden/>
+              </w:rPr>
+            </w:r>
+            <w:r>
+              <w:rPr>
+                <w:noProof/>
+                <w:webHidden/>
+              </w:rPr>
+              <w:fldChar w:fldCharType="separate"/>
+            </w:r>
+            <w:r>
+              <w:rPr>
+                <w:noProof/>
+                <w:webHidden/>
+              </w:rPr>
+              <w:t>8</w:t>
+            </w:r>
+            <w:r>
+              <w:rPr>
+                <w:noProof/>
+                <w:webHidden/>
+              </w:rPr>
+              <w:fldChar w:fldCharType="end"/>
+            </w:r>
+          </w:hyperlink>
+        </w:p>
+        <w:p>
+          <w:pPr>
+            <w:pStyle w:val="Obsah3"/>
+            <w:tabs>
+              <w:tab w:val="right" w:leader="dot" w:pos="9062"/>
+            </w:tabs>
+            <w:rPr>
+              <w:rFonts w:asciiTheme="minorHAnsi" w:eastAsiaTheme="minorEastAsia" w:hAnsiTheme="minorHAnsi"/>
+              <w:noProof/>
+              <w:lang w:eastAsia="cs-CZ"/>
+            </w:rPr>
+          </w:pPr>
+          <w:hyperlink w:anchor="_Toc34072754" w:history="1">
+            <w:r>
+              <w:rPr>
+                <w:rStyle w:val="Hypertextovodkaz"/>
+                <w:noProof/>
+              </w:rPr>
               <w:t>Další způsoby měření rychlosti tekutin</w:t>
             </w:r>
             <w:r>
@@ -952,7 +1145,7 @@
                 <w:noProof/>
                 <w:webHidden/>
               </w:rPr>
-              <w:instrText xml:space="preserve"> PAGEREF _Toc33372447 \h </w:instrText>
+              <w:instrText xml:space="preserve"> PAGEREF _Toc34072754 \h </w:instrText>
             </w:r>
             <w:r>
               <w:rPr>
@@ -972,7 +1165,7 @@
                 <w:noProof/>
                 <w:webHidden/>
               </w:rPr>
-              <w:t>8</w:t>
+              <w:t>9</w:t>
             </w:r>
             <w:r>
               <w:rPr>
@@ -995,7 +1188,7 @@
               <w:lang w:eastAsia="cs-CZ"/>
             </w:rPr>
           </w:pPr>
-          <w:hyperlink w:anchor="_Toc33372448" w:history="1">
+          <w:hyperlink w:anchor="_Toc34072755" w:history="1">
             <w:r>
               <w:rPr>
                 <w:rStyle w:val="Hypertextovodkaz"/>
@@ -1022,7 +1215,7 @@
                 <w:noProof/>
                 <w:webHidden/>
               </w:rPr>
-              <w:instrText xml:space="preserve"> PAGEREF _Toc33372448 \h </w:instrText>
+              <w:instrText xml:space="preserve"> PAGEREF _Toc34072755 \h </w:instrText>
             </w:r>
             <w:r>
               <w:rPr>
@@ -1042,7 +1235,7 @@
                 <w:noProof/>
                 <w:webHidden/>
               </w:rPr>
-              <w:t>9</w:t>
+              <w:t>10</w:t>
             </w:r>
             <w:r>
               <w:rPr>
@@ -1085,7 +1278,7 @@
           <w:numId w:val="22"/>
         </w:numPr>
       </w:pPr>
-      <w:bookmarkStart w:id="1" w:name="_Toc33372436"/>
+      <w:bookmarkStart w:id="1" w:name="_Toc34072740"/>
       <w:proofErr w:type="spellStart"/>
       <w:r>
         <w:lastRenderedPageBreak/>
@@ -1220,7 +1413,6 @@
           <w:id w:val="-1508596260"/>
           <w:citation/>
         </w:sdtPr>
-        <w:sdtEndPr/>
         <w:sdtContent>
           <w:r>
             <w:fldChar w:fldCharType="begin"/>
@@ -1355,7 +1547,7 @@
       <w:pPr>
         <w:pStyle w:val="Nadpis2"/>
       </w:pPr>
-      <w:bookmarkStart w:id="2" w:name="_Toc33372437"/>
+      <w:bookmarkStart w:id="2" w:name="_Toc34072741"/>
       <w:r>
         <w:t xml:space="preserve">Vývojové desky </w:t>
       </w:r>
@@ -1365,6 +1557,243 @@
       </w:r>
       <w:bookmarkEnd w:id="2"/>
       <w:proofErr w:type="spellEnd"/>
+    </w:p>
+    <w:p>
+      <w:pPr>
+        <w:pStyle w:val="Nadpis3"/>
+        <w:numPr>
+          <w:ilvl w:val="0"/>
+          <w:numId w:val="0"/>
+        </w:numPr>
+      </w:pPr>
+      <w:bookmarkStart w:id="3" w:name="_Toc34072742"/>
+      <w:proofErr w:type="spellStart"/>
+      <w:r>
+        <w:t>Arduino</w:t>
+      </w:r>
+      <w:proofErr w:type="spellEnd"/>
+      <w:r>
+        <w:t xml:space="preserve"> </w:t>
+      </w:r>
+      <w:proofErr w:type="spellStart"/>
+      <w:r>
+        <w:t>Uno</w:t>
+      </w:r>
+      <w:bookmarkEnd w:id="3"/>
+      <w:proofErr w:type="spellEnd"/>
+    </w:p>
+    <w:p>
+      <w:proofErr w:type="spellStart"/>
+      <w:r>
+        <w:t>Arduino</w:t>
+      </w:r>
+      <w:proofErr w:type="spellEnd"/>
+      <w:r>
+        <w:t xml:space="preserve"> </w:t>
+      </w:r>
+      <w:proofErr w:type="spellStart"/>
+      <w:r>
+        <w:t>Uno</w:t>
+      </w:r>
+      <w:proofErr w:type="spellEnd"/>
+      <w:r>
+        <w:t xml:space="preserve"> je pravděpo</w:t>
+      </w:r>
+      <w:r>
+        <w:t>do</w:t>
+      </w:r>
+      <w:r>
+        <w:t>bně nejčastěji užívaná deska a</w:t>
+      </w:r>
+      <w:r>
+        <w:t xml:space="preserve"> poslední </w:t>
+      </w:r>
+      <w:r>
+        <w:t xml:space="preserve">produkt </w:t>
+      </w:r>
+      <w:r>
+        <w:t xml:space="preserve">z řady </w:t>
+      </w:r>
+      <w:r>
+        <w:t xml:space="preserve">desek hlavní vývojové linie. Jejími předchůdci byly </w:t>
+      </w:r>
+      <w:proofErr w:type="spellStart"/>
+      <w:r>
+        <w:t>Arduino</w:t>
+      </w:r>
+      <w:proofErr w:type="spellEnd"/>
+      <w:r>
+        <w:t xml:space="preserve"> </w:t>
+      </w:r>
+      <w:proofErr w:type="spellStart"/>
+      <w:r>
+        <w:t>Extreme</w:t>
+      </w:r>
+      <w:proofErr w:type="spellEnd"/>
+      <w:r>
+        <w:t xml:space="preserve">, NG, </w:t>
+      </w:r>
+      <w:proofErr w:type="spellStart"/>
+      <w:r>
+        <w:t>Diecimila</w:t>
+      </w:r>
+      <w:proofErr w:type="spellEnd"/>
+      <w:r>
+        <w:t xml:space="preserve"> a </w:t>
+      </w:r>
+      <w:proofErr w:type="spellStart"/>
+      <w:r>
+        <w:t>Duemiano</w:t>
+      </w:r>
+      <w:proofErr w:type="spellEnd"/>
+      <w:r>
+        <w:t xml:space="preserve">. </w:t>
+      </w:r>
+    </w:p>
+    <w:p>
+      <w:r>
+        <w:t xml:space="preserve">Jejím jádrem je mikroprocesor ATmega328 od firmy </w:t>
+      </w:r>
+      <w:proofErr w:type="spellStart"/>
+      <w:r>
+        <w:t>Atmel</w:t>
+      </w:r>
+      <w:proofErr w:type="spellEnd"/>
+      <w:r>
+        <w:t xml:space="preserve"> pamětí 32 KB</w:t>
+      </w:r>
+      <w:r>
+        <w:t>, dále deska disponuje 14 digitálními vstupními/výstupními piny, z nichž 6 lze využít jako výstupy PWM</w:t>
+      </w:r>
+      <w:r>
+        <w:rPr>
+          <w:rStyle w:val="Znakapoznpodarou"/>
+        </w:rPr>
+        <w:footnoteReference w:id="1"/>
+      </w:r>
+      <w:r>
+        <w:t>, 6 </w:t>
+      </w:r>
+      <w:r>
+        <w:t>analogovými vstupy,</w:t>
+      </w:r>
+      <w:r>
+        <w:t xml:space="preserve"> keramickým rezonátorem s frekvencí 16 MHz, </w:t>
+      </w:r>
+      <w:r>
+        <w:t xml:space="preserve">připojením USB, </w:t>
+      </w:r>
+      <w:r>
+        <w:t>nap</w:t>
+      </w:r>
+      <w:r>
+        <w:t>ájecím konektorem a </w:t>
+      </w:r>
+      <w:r>
+        <w:t>resetovacím tlačítkem.</w:t>
+      </w:r>
+    </w:p>
+    <w:p>
+      <w:r>
+        <w:t>Desku lze napájet elektrickým proudem skrze USB kabel př</w:t>
+      </w:r>
+      <w:r>
+        <w:t xml:space="preserve">ímo z počítače, stejným kabelem </w:t>
+      </w:r>
+      <w:proofErr w:type="gramStart"/>
+      <w:r>
+        <w:t>lze</w:t>
+      </w:r>
+      <w:proofErr w:type="gramEnd"/>
+      <w:r>
+        <w:t xml:space="preserve"> </w:t>
+      </w:r>
+      <w:r>
+        <w:t xml:space="preserve">nahrávat do desky kódy z vývojového </w:t>
+      </w:r>
+      <w:r>
+        <w:t xml:space="preserve">prostředí </w:t>
+      </w:r>
+      <w:proofErr w:type="gramStart"/>
+      <w:r>
+        <w:t>IDE</w:t>
+      </w:r>
+      <w:proofErr w:type="gramEnd"/>
+      <w:r>
+        <w:t>. Další možností je desku zásobovat energií pomocí AC-DC adaptéru</w:t>
+      </w:r>
+      <w:r>
+        <w:rPr>
+          <w:rStyle w:val="Znakapoznpodarou"/>
+        </w:rPr>
+        <w:footnoteReference w:id="2"/>
+      </w:r>
+      <w:r>
+        <w:t xml:space="preserve"> nebo baterie. Externí zdroj se dá k </w:t>
+      </w:r>
+      <w:proofErr w:type="spellStart"/>
+      <w:r>
+        <w:t>Arduinu</w:t>
+      </w:r>
+      <w:proofErr w:type="spellEnd"/>
+      <w:r>
+        <w:t xml:space="preserve"> připojit přes zabudovaný konektor nebo v případě baterie přímo k pinům GND a Vin.</w:t>
+      </w:r>
+      <w:r>
+        <w:t xml:space="preserve"> Pracovní napětí </w:t>
+      </w:r>
+      <w:r>
+        <w:lastRenderedPageBreak/>
+        <w:t xml:space="preserve">desky </w:t>
+      </w:r>
+      <w:proofErr w:type="spellStart"/>
+      <w:r>
+        <w:t>Arduino</w:t>
+      </w:r>
+      <w:proofErr w:type="spellEnd"/>
+      <w:r>
+        <w:t xml:space="preserve"> </w:t>
+      </w:r>
+      <w:proofErr w:type="spellStart"/>
+      <w:r>
+        <w:t>Uno</w:t>
+      </w:r>
+      <w:proofErr w:type="spellEnd"/>
+      <w:r>
+        <w:t xml:space="preserve"> je 5V, přičemž externí napětí může být od 6 do 20 voltů. Součástí desky je zabudovaný regulátor napětí, který ho upraví na požadovanou hodnotu. Doporučené napájení je ale mezi 7 a 12 volty, při nižším napětí může být deska nestabilní a při napětí vyšším může dojít k přehřátí </w:t>
+      </w:r>
+      <w:r>
+        <w:t>regulátoru a poškození desky.</w:t>
+      </w:r>
+      <w:r>
+        <w:t xml:space="preserve"> </w:t>
+      </w:r>
+      <w:sdt>
+        <w:sdtPr>
+          <w:id w:val="-1957012302"/>
+          <w:citation/>
+        </w:sdtPr>
+        <w:sdtContent>
+          <w:r>
+            <w:fldChar w:fldCharType="begin"/>
+          </w:r>
+          <w:r>
+            <w:instrText xml:space="preserve">CITATION UnoSheet \l 1029 </w:instrText>
+          </w:r>
+          <w:r>
+            <w:fldChar w:fldCharType="separate"/>
+          </w:r>
+          <w:r>
+            <w:rPr>
+              <w:noProof/>
+            </w:rPr>
+            <w:t>(2)</w:t>
+          </w:r>
+          <w:r>
+            <w:fldChar w:fldCharType="end"/>
+          </w:r>
+        </w:sdtContent>
+      </w:sdt>
     </w:p>
     <w:p>
       <w:pPr>
@@ -1375,7 +1804,7 @@
         </w:numPr>
         <w:ind w:left="720" w:hanging="720"/>
       </w:pPr>
-      <w:bookmarkStart w:id="3" w:name="_Toc33372438"/>
+      <w:bookmarkStart w:id="4" w:name="_Toc34072743"/>
       <w:proofErr w:type="spellStart"/>
       <w:r>
         <w:t>Arduino</w:t>
@@ -1386,14 +1815,147 @@
       </w:r>
       <w:proofErr w:type="spellStart"/>
       <w:r>
-        <w:t>Uno</w:t>
-      </w:r>
-      <w:bookmarkEnd w:id="3"/>
+        <w:t>Nano</w:t>
+      </w:r>
+      <w:bookmarkEnd w:id="4"/>
       <w:proofErr w:type="spellEnd"/>
     </w:p>
     <w:p>
       <w:proofErr w:type="spellStart"/>
       <w:r>
+        <w:t>Ar</w:t>
+      </w:r>
+      <w:r>
+        <w:t>duino</w:t>
+      </w:r>
+      <w:proofErr w:type="spellEnd"/>
+      <w:r>
+        <w:t xml:space="preserve"> </w:t>
+      </w:r>
+      <w:proofErr w:type="spellStart"/>
+      <w:r>
+        <w:t>Nano</w:t>
+      </w:r>
+      <w:proofErr w:type="spellEnd"/>
+      <w:r>
+        <w:t xml:space="preserve"> je druhá nejmenší of</w:t>
+      </w:r>
+      <w:r>
+        <w:t xml:space="preserve">iciální </w:t>
+      </w:r>
+      <w:proofErr w:type="spellStart"/>
+      <w:r>
+        <w:t>arduino</w:t>
+      </w:r>
+      <w:proofErr w:type="spellEnd"/>
+      <w:r>
+        <w:t xml:space="preserve"> deska, menší je pouze model Mini. </w:t>
+      </w:r>
+      <w:r>
+        <w:t xml:space="preserve">Největší rozdíl mezi deskami je přítomnost USB portu na modelu </w:t>
+      </w:r>
+      <w:proofErr w:type="spellStart"/>
+      <w:r>
+        <w:t>Nano</w:t>
+      </w:r>
+      <w:proofErr w:type="spellEnd"/>
+      <w:r>
+        <w:t xml:space="preserve">, který usnadňuje programování. Menší verze Mini je určena k pevnému zabudování do projektů a nepočítá se s tím, že by se znovu používala k jinému účelu. </w:t>
+      </w:r>
+      <w:r>
+        <w:t xml:space="preserve">Hlavní částí </w:t>
+      </w:r>
+      <w:r>
+        <w:t xml:space="preserve">desky </w:t>
+      </w:r>
+      <w:proofErr w:type="spellStart"/>
+      <w:r>
+        <w:t>Nano</w:t>
+      </w:r>
+      <w:proofErr w:type="spellEnd"/>
+      <w:r>
+        <w:t xml:space="preserve"> </w:t>
+      </w:r>
+      <w:r>
+        <w:t>je procesor ATmega328</w:t>
+      </w:r>
+      <w:r>
+        <w:t xml:space="preserve"> s frekvencí 16 MHz a pamětí 32 KB. </w:t>
+      </w:r>
+      <w:r>
+        <w:t>První možností napájení desky je připojení přes Mini-B USB, druhou možností je napájení přes převodník napětí, který dovoluje připojit</w:t>
+      </w:r>
+      <w:r>
+        <w:t xml:space="preserve"> napětí od 6 do </w:t>
+      </w:r>
+      <w:r>
+        <w:t>20</w:t>
+      </w:r>
+      <w:r>
+        <w:t> </w:t>
+      </w:r>
+      <w:r>
+        <w:t xml:space="preserve">voltů. Převodník využívá </w:t>
+      </w:r>
+      <w:r>
+        <w:rPr>
+          <w:color w:val="000000" w:themeColor="text1"/>
+        </w:rPr>
+        <w:t>pin 30</w:t>
+      </w:r>
+      <w:r>
+        <w:t xml:space="preserve">. </w:t>
+      </w:r>
+      <w:r>
+        <w:t xml:space="preserve">Třetí cestou je napájet desku z již na 5 voltů regulovaného zdroje a využít </w:t>
+      </w:r>
+      <w:r>
+        <w:t>pin 27</w:t>
+      </w:r>
+      <w:r>
+        <w:t>.</w:t>
+      </w:r>
+      <w:r>
+        <w:t xml:space="preserve"> </w:t>
+      </w:r>
+      <w:sdt>
+        <w:sdtPr>
+          <w:id w:val="-665398053"/>
+          <w:citation/>
+        </w:sdtPr>
+        <w:sdtContent>
+          <w:r>
+            <w:fldChar w:fldCharType="begin"/>
+          </w:r>
+          <w:r>
+            <w:instrText xml:space="preserve"> CITATION ARD20 \l 1029 </w:instrText>
+          </w:r>
+          <w:r>
+            <w:fldChar w:fldCharType="separate"/>
+          </w:r>
+          <w:r>
+            <w:rPr>
+              <w:noProof/>
+            </w:rPr>
+            <w:t>(3)</w:t>
+          </w:r>
+          <w:r>
+            <w:fldChar w:fldCharType="end"/>
+          </w:r>
+        </w:sdtContent>
+      </w:sdt>
+    </w:p>
+    <w:p>
+      <w:pPr>
+        <w:pStyle w:val="Nadpis3"/>
+        <w:numPr>
+          <w:ilvl w:val="0"/>
+          <w:numId w:val="0"/>
+        </w:numPr>
+      </w:pPr>
+      <w:bookmarkStart w:id="5" w:name="_Toc34072744"/>
+      <w:proofErr w:type="spellStart"/>
+      <w:r>
         <w:t>Arduino</w:t>
       </w:r>
       <w:proofErr w:type="spellEnd"/>
@@ -1402,13 +1964,201 @@
       </w:r>
       <w:proofErr w:type="spellStart"/>
       <w:r>
+        <w:t>Mega</w:t>
+      </w:r>
+      <w:bookmarkEnd w:id="5"/>
+      <w:proofErr w:type="spellEnd"/>
+    </w:p>
+    <w:p>
+      <w:r>
+        <w:t xml:space="preserve">Deska </w:t>
+      </w:r>
+      <w:proofErr w:type="spellStart"/>
+      <w:r>
+        <w:t>Arduino</w:t>
+      </w:r>
+      <w:proofErr w:type="spellEnd"/>
+      <w:r>
+        <w:t xml:space="preserve"> </w:t>
+      </w:r>
+      <w:proofErr w:type="spellStart"/>
+      <w:r>
+        <w:t>Mega</w:t>
+      </w:r>
+      <w:proofErr w:type="spellEnd"/>
+      <w:r>
+        <w:t xml:space="preserve"> vznikla prodloužením designu desky </w:t>
+      </w:r>
+      <w:proofErr w:type="spellStart"/>
+      <w:r>
+        <w:t>Arduino</w:t>
+      </w:r>
+      <w:proofErr w:type="spellEnd"/>
+      <w:r>
+        <w:t xml:space="preserve"> </w:t>
+      </w:r>
+      <w:proofErr w:type="spellStart"/>
+      <w:r>
         <w:t>Uno</w:t>
       </w:r>
       <w:proofErr w:type="spellEnd"/>
       <w:r>
-        <w:t xml:space="preserve"> je pravděpodobně nejčastěji užívaná deska. </w:t>
+        <w:t xml:space="preserve">. Zvětšení plochy desky přineslo prostor pro větší a výkonnější procesor a přidání </w:t>
+      </w:r>
+      <w:r>
+        <w:t xml:space="preserve">připojovacích pinů, uplatnění najde proto hlavně v projektech, kde je zapotřebí větší výpočetní výkon nebo připojení více externích </w:t>
+      </w:r>
+      <w:proofErr w:type="spellStart"/>
+      <w:r>
+        <w:t>s</w:t>
+      </w:r>
+      <w:r>
+        <w:t>hieldů</w:t>
+      </w:r>
+      <w:proofErr w:type="spellEnd"/>
+      <w:r>
+        <w:t>.</w:t>
       </w:r>
     </w:p>
+    <w:p>
+      <w:r>
+        <w:t xml:space="preserve">Poslední verzí tohoto typu desky je </w:t>
+      </w:r>
+      <w:proofErr w:type="spellStart"/>
+      <w:r>
+        <w:t>Arduino</w:t>
+      </w:r>
+      <w:proofErr w:type="spellEnd"/>
+      <w:r>
+        <w:t xml:space="preserve"> 2560, která, jak název napovídá, je založená na procesoru ATmega2560</w:t>
+      </w:r>
+      <w:r>
+        <w:t xml:space="preserve"> s frekvencí 16 MHz</w:t>
+      </w:r>
+      <w:r>
+        <w:t>.</w:t>
+      </w:r>
+      <w:r>
+        <w:t xml:space="preserve"> </w:t>
+      </w:r>
+      <w:r>
+        <w:t xml:space="preserve">Tento procesor disponuje pamětí 256 KB pro uložení kódu, což je osmkrát více než u desky </w:t>
+      </w:r>
+      <w:proofErr w:type="spellStart"/>
+      <w:r>
+        <w:t>Uno</w:t>
+      </w:r>
+      <w:proofErr w:type="spellEnd"/>
+      <w:r>
+        <w:t>.</w:t>
+      </w:r>
+      <w:r>
+        <w:t xml:space="preserve"> Dále deska disponuje 54 digitálními piny, které mohou být použity jako vstup či výstup</w:t>
+      </w:r>
+      <w:r>
+        <w:t>, a piny analogovými. Z 54 digitálních pinů lze 15 použít pro výstup PWM, k pinu číslo 13 je připojená led dioda, která je součástí desky.</w:t>
+      </w:r>
+    </w:p>
+    <w:p>
+      <w:r>
+        <w:t xml:space="preserve">Deska </w:t>
+      </w:r>
+      <w:proofErr w:type="spellStart"/>
+      <w:r>
+        <w:t>Mega</w:t>
+      </w:r>
+      <w:proofErr w:type="spellEnd"/>
+      <w:r>
+        <w:t xml:space="preserve"> pracuje s napětím 5 V a napájení desky </w:t>
+      </w:r>
+      <w:proofErr w:type="spellStart"/>
+      <w:r>
+        <w:t>Mega</w:t>
+      </w:r>
+      <w:proofErr w:type="spellEnd"/>
+      <w:r>
+        <w:t xml:space="preserve"> je možné třemi způsoby, pomocí USB kabelu přímo z počítače, </w:t>
+      </w:r>
+      <w:r>
+        <w:t>adaptérem</w:t>
+      </w:r>
+      <w:r>
+        <w:t xml:space="preserve"> střídavého napětí nebo </w:t>
+      </w:r>
+      <w:r>
+        <w:t>baterií</w:t>
+      </w:r>
+      <w:r>
+        <w:t>. Externí zdroj se dá k </w:t>
+      </w:r>
+      <w:proofErr w:type="spellStart"/>
+      <w:r>
+        <w:t>Arduinu</w:t>
+      </w:r>
+      <w:proofErr w:type="spellEnd"/>
+      <w:r>
+        <w:t xml:space="preserve"> připojit přes zabudovaný konektor nebo v případě baterie přímo k pinům GND a Vin. Před připojením externího zdroje je třeba věnovat pozornost napětí, se kterým zdroj pracuje, to by se mělo pohybovat mezi 6 a 20 volty, jinak mohou nastat potíže s fungováním desky. Doporučené napětí </w:t>
+      </w:r>
+      <w:r>
+        <w:t>se pohybuje od 7 do 12 voltů. Při nižším napětí může být deska nestabilní a při překročení doporučené hranice je možné přehřátí napěťového regulátoru a poškození desky.</w:t>
+      </w:r>
+      <w:sdt>
+        <w:sdtPr>
+          <w:id w:val="662441044"/>
+          <w:citation/>
+        </w:sdtPr>
+        <w:sdtContent>
+          <w:r>
+            <w:fldChar w:fldCharType="begin"/>
+          </w:r>
+          <w:r>
+            <w:instrText xml:space="preserve"> CITATION ARD201 \l 1029 </w:instrText>
+          </w:r>
+          <w:r>
+            <w:fldChar w:fldCharType="separate"/>
+          </w:r>
+          <w:r>
+            <w:rPr>
+              <w:noProof/>
+            </w:rPr>
+            <w:t xml:space="preserve"> (4)</w:t>
+          </w:r>
+          <w:r>
+            <w:fldChar w:fldCharType="end"/>
+          </w:r>
+        </w:sdtContent>
+      </w:sdt>
+    </w:p>
+    <w:p>
+      <w:pPr>
+        <w:pStyle w:val="Nadpis3"/>
+        <w:numPr>
+          <w:ilvl w:val="0"/>
+          <w:numId w:val="0"/>
+        </w:numPr>
+        <w:ind w:left="720" w:hanging="720"/>
+      </w:pPr>
+      <w:bookmarkStart w:id="6" w:name="_Toc34072745"/>
+      <w:r>
+        <w:t xml:space="preserve">Vývojové </w:t>
+      </w:r>
+      <w:r>
+        <w:t>prostředí</w:t>
+      </w:r>
+      <w:bookmarkEnd w:id="6"/>
+      <w:r>
+        <w:t xml:space="preserve"> (</w:t>
+      </w:r>
+      <w:proofErr w:type="spellStart"/>
+      <w:r>
+        <w:t>Arduino</w:t>
+      </w:r>
+      <w:proofErr w:type="spellEnd"/>
+      <w:r>
+        <w:t xml:space="preserve"> IDE)</w:t>
+      </w:r>
+    </w:p>
+    <w:p/>
     <w:p>
       <w:pPr>
         <w:pStyle w:val="Nadpis1"/>
@@ -1417,8 +2167,9 @@
           <w:numId w:val="22"/>
         </w:numPr>
       </w:pPr>
-      <w:bookmarkStart w:id="4" w:name="_Toc33372439"/>
-      <w:r>
+      <w:bookmarkStart w:id="7" w:name="_Toc34072746"/>
+      <w:r>
+        <w:lastRenderedPageBreak/>
         <w:t>Vybrané</w:t>
       </w:r>
       <w:r>
@@ -1436,13 +2187,13 @@
       <w:r>
         <w:t>fyziky</w:t>
       </w:r>
-      <w:bookmarkEnd w:id="4"/>
+      <w:bookmarkEnd w:id="7"/>
     </w:p>
     <w:p>
       <w:pPr>
         <w:pStyle w:val="Nadpis2"/>
       </w:pPr>
-      <w:bookmarkStart w:id="5" w:name="_Toc33372440"/>
+      <w:bookmarkStart w:id="8" w:name="_Toc34072747"/>
       <w:proofErr w:type="spellStart"/>
       <w:r>
         <w:t>Hallův</w:t>
@@ -1451,7 +2202,34 @@
       <w:r>
         <w:t xml:space="preserve"> jev</w:t>
       </w:r>
-      <w:bookmarkEnd w:id="5"/>
+      <w:bookmarkEnd w:id="8"/>
+    </w:p>
+    <w:p>
+      <w:pPr>
+        <w:rPr>
+          <w:color w:val="FF0000"/>
+        </w:rPr>
+      </w:pPr>
+      <w:r>
+        <w:rPr>
+          <w:color w:val="FF0000"/>
+        </w:rPr>
+        <w:t xml:space="preserve">doplnit: </w:t>
+      </w:r>
+      <w:proofErr w:type="spellStart"/>
+      <w:r>
+        <w:rPr>
+          <w:color w:val="FF0000"/>
+        </w:rPr>
+        <w:t>Hallův</w:t>
+      </w:r>
+      <w:proofErr w:type="spellEnd"/>
+      <w:r>
+        <w:rPr>
+          <w:color w:val="FF0000"/>
+        </w:rPr>
+        <w:t xml:space="preserve"> odpor</w:t>
+      </w:r>
     </w:p>
     <w:p>
       <w:r>
@@ -1594,7 +2372,6 @@
           <w:id w:val="-1296357742"/>
           <w:citation/>
         </w:sdtPr>
-        <w:sdtEndPr/>
         <w:sdtContent>
           <w:r>
             <w:fldChar w:fldCharType="begin"/>
@@ -1609,7 +2386,7 @@
             <w:rPr>
               <w:noProof/>
             </w:rPr>
-            <w:t xml:space="preserve"> (2)</w:t>
+            <w:t xml:space="preserve"> (5)</w:t>
           </w:r>
           <w:r>
             <w:fldChar w:fldCharType="end"/>
@@ -1625,7 +2402,6 @@
       </w:pPr>
       <w:proofErr w:type="spellStart"/>
       <w:r>
-        <w:lastRenderedPageBreak/>
         <w:t>Hallův</w:t>
       </w:r>
       <w:proofErr w:type="spellEnd"/>
@@ -1934,7 +2710,6 @@
                 <w:showingPlcHdr/>
                 <w:equation/>
               </w:sdtPr>
-              <w:sdtEndPr/>
               <w:sdtContent>
                 <m:oMathPara>
                   <m:oMathParaPr>
@@ -1969,57 +2744,33 @@
             <w:pPr>
               <w:jc w:val="center"/>
             </w:pPr>
+            <w:proofErr w:type="gramStart"/>
             <w:r>
               <w:t>(</w:t>
             </w:r>
-            <w:r>
-              <w:fldChar w:fldCharType="begin"/>
-            </w:r>
-            <w:r>
-              <w:instrText xml:space="preserve"> STYLEREF 1 \s </w:instrText>
-            </w:r>
-            <w:r>
-              <w:fldChar w:fldCharType="separate"/>
-            </w:r>
-            <w:r>
-              <w:rPr>
-                <w:noProof/>
-              </w:rPr>
-              <w:t>2</w:t>
-            </w:r>
-            <w:r>
-              <w:rPr>
-                <w:noProof/>
-              </w:rPr>
-              <w:fldChar w:fldCharType="end"/>
-            </w:r>
+            <w:fldSimple w:instr=" STYLEREF 1 \s ">
+              <w:r>
+                <w:rPr>
+                  <w:noProof/>
+                </w:rPr>
+                <w:t>2</w:t>
+              </w:r>
+            </w:fldSimple>
             <w:r>
               <w:t>.</w:t>
             </w:r>
-            <w:r>
-              <w:fldChar w:fldCharType="begin"/>
-            </w:r>
-            <w:r>
-              <w:instrText xml:space="preserve"> SEQ Rovnice \* ARABIC \s 1 </w:instrText>
-            </w:r>
-            <w:r>
-              <w:fldChar w:fldCharType="separate"/>
-            </w:r>
-            <w:r>
-              <w:rPr>
-                <w:noProof/>
-              </w:rPr>
-              <w:t>1</w:t>
-            </w:r>
-            <w:r>
-              <w:rPr>
-                <w:noProof/>
-              </w:rPr>
-              <w:fldChar w:fldCharType="end"/>
-            </w:r>
+            <w:fldSimple w:instr=" SEQ Rovnice \* ARABIC \s 1 ">
+              <w:r>
+                <w:rPr>
+                  <w:noProof/>
+                </w:rPr>
+                <w:t>1</w:t>
+              </w:r>
+            </w:fldSimple>
             <w:r>
               <w:t>)</w:t>
             </w:r>
+            <w:proofErr w:type="gramEnd"/>
           </w:p>
           <w:p>
             <w:pPr>
@@ -2082,7 +2833,23 @@
         <w:t xml:space="preserve"> </w:t>
       </w:r>
       <w:r>
-        <w:t xml:space="preserve">Potenciálový rozdíl, který vznikne na okrajích pásku se nazývá </w:t>
+        <w:t xml:space="preserve">Potenciálový rozdíl, který </w:t>
+      </w:r>
+      <w:proofErr w:type="gramStart"/>
+      <w:r>
+        <w:t>vznikne</w:t>
+      </w:r>
+      <w:proofErr w:type="gramEnd"/>
+      <w:r>
+        <w:t xml:space="preserve"> na okrajích pásku se </w:t>
+      </w:r>
+      <w:proofErr w:type="gramStart"/>
+      <w:r>
+        <w:t>nazývá</w:t>
+      </w:r>
+      <w:proofErr w:type="gramEnd"/>
+      <w:r>
+        <w:t xml:space="preserve"> </w:t>
       </w:r>
       <w:proofErr w:type="spellStart"/>
       <w:r>
@@ -2224,62 +2991,35 @@
             <w:pPr>
               <w:jc w:val="center"/>
             </w:pPr>
-            <w:bookmarkStart w:id="6" w:name="_Ref33014736"/>
+            <w:bookmarkStart w:id="9" w:name="_Ref33014736"/>
+            <w:proofErr w:type="gramStart"/>
             <w:r>
               <w:t>(</w:t>
             </w:r>
-            <w:r>
-              <w:fldChar w:fldCharType="begin"/>
-            </w:r>
-            <w:r>
-              <w:instrText xml:space="preserve"> STYLEREF 1 \s </w:instrText>
-            </w:r>
-            <w:r>
-              <w:fldChar w:fldCharType="separate"/>
-            </w:r>
-            <w:r>
-              <w:rPr>
-                <w:noProof/>
-              </w:rPr>
-              <w:t>2</w:t>
-            </w:r>
-            <w:r>
-              <w:rPr>
-                <w:noProof/>
-              </w:rPr>
-              <w:fldChar w:fldCharType="end"/>
-            </w:r>
+            <w:fldSimple w:instr=" STYLEREF 1 \s ">
+              <w:r>
+                <w:rPr>
+                  <w:noProof/>
+                </w:rPr>
+                <w:t>2</w:t>
+              </w:r>
+            </w:fldSimple>
             <w:r>
               <w:t>.</w:t>
             </w:r>
-            <w:r>
-              <w:fldChar w:fldCharType="begin"/>
-            </w:r>
-            <w:r>
-              <w:instrText xml:space="preserve"> SEQ R</w:instrText>
-            </w:r>
-            <w:r>
-              <w:instrText xml:space="preserve">ovnice \* ARABIC \s 1 </w:instrText>
-            </w:r>
-            <w:r>
-              <w:fldChar w:fldCharType="separate"/>
-            </w:r>
-            <w:r>
-              <w:rPr>
-                <w:noProof/>
-              </w:rPr>
-              <w:t>2</w:t>
-            </w:r>
-            <w:r>
-              <w:rPr>
-                <w:noProof/>
-              </w:rPr>
-              <w:fldChar w:fldCharType="end"/>
-            </w:r>
+            <w:fldSimple w:instr=" SEQ Rovnice \* ARABIC \s 1 ">
+              <w:r>
+                <w:rPr>
+                  <w:noProof/>
+                </w:rPr>
+                <w:t>2</w:t>
+              </w:r>
+            </w:fldSimple>
             <w:r>
               <w:t>)</w:t>
             </w:r>
-            <w:bookmarkEnd w:id="6"/>
+            <w:bookmarkEnd w:id="9"/>
+            <w:proofErr w:type="gramEnd"/>
           </w:p>
           <w:p>
             <w:pPr>
@@ -2422,59 +3162,35 @@
             <w:pPr>
               <w:jc w:val="center"/>
             </w:pPr>
-            <w:bookmarkStart w:id="7" w:name="_Ref33014691"/>
+            <w:bookmarkStart w:id="10" w:name="_Ref33014691"/>
+            <w:proofErr w:type="gramStart"/>
             <w:r>
               <w:t>(</w:t>
             </w:r>
-            <w:r>
-              <w:fldChar w:fldCharType="begin"/>
-            </w:r>
-            <w:r>
-              <w:instrText xml:space="preserve"> STYLEREF 1 \s </w:instrText>
-            </w:r>
-            <w:r>
-              <w:fldChar w:fldCharType="separate"/>
-            </w:r>
-            <w:r>
-              <w:rPr>
-                <w:noProof/>
-              </w:rPr>
-              <w:t>2</w:t>
-            </w:r>
-            <w:r>
-              <w:rPr>
-                <w:noProof/>
-              </w:rPr>
-              <w:fldChar w:fldCharType="end"/>
-            </w:r>
+            <w:fldSimple w:instr=" STYLEREF 1 \s ">
+              <w:r>
+                <w:rPr>
+                  <w:noProof/>
+                </w:rPr>
+                <w:t>2</w:t>
+              </w:r>
+            </w:fldSimple>
             <w:r>
               <w:t>.</w:t>
             </w:r>
-            <w:r>
-              <w:fldChar w:fldCharType="begin"/>
-            </w:r>
-            <w:r>
-              <w:instrText xml:space="preserve"> SEQ Rovnice \* ARABIC \s 1 </w:instrText>
-            </w:r>
-            <w:r>
-              <w:fldChar w:fldCharType="separate"/>
-            </w:r>
-            <w:r>
-              <w:rPr>
-                <w:noProof/>
-              </w:rPr>
-              <w:t>3</w:t>
-            </w:r>
-            <w:r>
-              <w:rPr>
-                <w:noProof/>
-              </w:rPr>
-              <w:fldChar w:fldCharType="end"/>
-            </w:r>
+            <w:fldSimple w:instr=" SEQ Rovnice \* ARABIC \s 1 ">
+              <w:r>
+                <w:rPr>
+                  <w:noProof/>
+                </w:rPr>
+                <w:t>3</w:t>
+              </w:r>
+            </w:fldSimple>
             <w:r>
               <w:t>)</w:t>
             </w:r>
-            <w:bookmarkEnd w:id="7"/>
+            <w:bookmarkEnd w:id="10"/>
+            <w:proofErr w:type="gramEnd"/>
           </w:p>
           <w:p>
             <w:pPr>
@@ -2500,7 +3216,15 @@
     </w:p>
     <w:p>
       <w:r>
-        <w:t>Pro driftovou rychlost, kterou se pohybují elektrony</w:t>
+        <w:t xml:space="preserve">Pro driftovou rychlost, kterou se </w:t>
+      </w:r>
+      <w:proofErr w:type="gramStart"/>
+      <w:r>
+        <w:t>pohybují</w:t>
+      </w:r>
+      <w:proofErr w:type="gramEnd"/>
+      <w:r>
+        <w:t xml:space="preserve"> elektrony</w:t>
       </w:r>
       <w:r>
         <w:t xml:space="preserve"> ve směru el</w:t>
@@ -2509,8 +3233,13 @@
         <w:t>ektrického</w:t>
       </w:r>
       <w:r>
-        <w:t xml:space="preserve"> proudu platí</w:t>
-      </w:r>
+        <w:t xml:space="preserve"> proudu </w:t>
+      </w:r>
+      <w:proofErr w:type="gramStart"/>
+      <w:r>
+        <w:t>platí</w:t>
+      </w:r>
+      <w:proofErr w:type="gramEnd"/>
     </w:p>
     <w:tbl>
       <w:tblPr>
@@ -2546,7 +3275,7 @@
             <w:pPr>
               <w:ind w:firstLine="0"/>
             </w:pPr>
-            <w:bookmarkStart w:id="8" w:name="_Hlk33017740"/>
+            <w:bookmarkStart w:id="11" w:name="_Hlk33017740"/>
           </w:p>
         </w:tc>
         <w:tc>
@@ -2707,59 +3436,35 @@
             <w:pPr>
               <w:jc w:val="center"/>
             </w:pPr>
-            <w:bookmarkStart w:id="9" w:name="_Ref33014051"/>
+            <w:bookmarkStart w:id="12" w:name="_Ref33014051"/>
+            <w:proofErr w:type="gramStart"/>
             <w:r>
               <w:t>(</w:t>
             </w:r>
-            <w:r>
-              <w:fldChar w:fldCharType="begin"/>
-            </w:r>
-            <w:r>
-              <w:instrText xml:space="preserve"> STYLEREF 1 \s </w:instrText>
-            </w:r>
-            <w:r>
-              <w:fldChar w:fldCharType="separate"/>
-            </w:r>
-            <w:r>
-              <w:rPr>
-                <w:noProof/>
-              </w:rPr>
-              <w:t>2</w:t>
-            </w:r>
-            <w:r>
-              <w:rPr>
-                <w:noProof/>
-              </w:rPr>
-              <w:fldChar w:fldCharType="end"/>
-            </w:r>
+            <w:fldSimple w:instr=" STYLEREF 1 \s ">
+              <w:r>
+                <w:rPr>
+                  <w:noProof/>
+                </w:rPr>
+                <w:t>2</w:t>
+              </w:r>
+            </w:fldSimple>
             <w:r>
               <w:t>.</w:t>
             </w:r>
-            <w:r>
-              <w:fldChar w:fldCharType="begin"/>
-            </w:r>
-            <w:r>
-              <w:instrText xml:space="preserve"> SEQ Rovnice \* ARABIC \s 1 </w:instrText>
-            </w:r>
-            <w:r>
-              <w:fldChar w:fldCharType="separate"/>
-            </w:r>
-            <w:r>
-              <w:rPr>
-                <w:noProof/>
-              </w:rPr>
-              <w:t>4</w:t>
-            </w:r>
-            <w:r>
-              <w:rPr>
-                <w:noProof/>
-              </w:rPr>
-              <w:fldChar w:fldCharType="end"/>
-            </w:r>
+            <w:fldSimple w:instr=" SEQ Rovnice \* ARABIC \s 1 ">
+              <w:r>
+                <w:rPr>
+                  <w:noProof/>
+                </w:rPr>
+                <w:t>4</w:t>
+              </w:r>
+            </w:fldSimple>
             <w:r>
               <w:t>)</w:t>
             </w:r>
-            <w:bookmarkEnd w:id="9"/>
+            <w:bookmarkEnd w:id="12"/>
+            <w:proofErr w:type="gramEnd"/>
           </w:p>
           <w:p>
             <w:pPr>
@@ -2770,7 +3475,7 @@
         </w:tc>
       </w:tr>
     </w:tbl>
-    <w:bookmarkEnd w:id="8"/>
+    <w:bookmarkEnd w:id="11"/>
     <w:p>
       <w:pPr>
         <w:ind w:firstLine="0"/>
@@ -3086,57 +3791,33 @@
             <w:pPr>
               <w:jc w:val="center"/>
             </w:pPr>
+            <w:proofErr w:type="gramStart"/>
             <w:r>
               <w:t>(</w:t>
             </w:r>
-            <w:r>
-              <w:fldChar w:fldCharType="begin"/>
-            </w:r>
-            <w:r>
-              <w:instrText xml:space="preserve"> STYLEREF 1 \s </w:instrText>
-            </w:r>
-            <w:r>
-              <w:fldChar w:fldCharType="separate"/>
-            </w:r>
-            <w:r>
-              <w:rPr>
-                <w:noProof/>
-              </w:rPr>
-              <w:t>2</w:t>
-            </w:r>
-            <w:r>
-              <w:rPr>
-                <w:noProof/>
-              </w:rPr>
-              <w:fldChar w:fldCharType="end"/>
-            </w:r>
+            <w:fldSimple w:instr=" STYLEREF 1 \s ">
+              <w:r>
+                <w:rPr>
+                  <w:noProof/>
+                </w:rPr>
+                <w:t>2</w:t>
+              </w:r>
+            </w:fldSimple>
             <w:r>
               <w:t>.</w:t>
             </w:r>
-            <w:r>
-              <w:fldChar w:fldCharType="begin"/>
-            </w:r>
-            <w:r>
-              <w:instrText xml:space="preserve"> SEQ Rovnice \* ARABIC \s 1 </w:instrText>
-            </w:r>
-            <w:r>
-              <w:fldChar w:fldCharType="separate"/>
-            </w:r>
-            <w:r>
-              <w:rPr>
-                <w:noProof/>
-              </w:rPr>
-              <w:t>5</w:t>
-            </w:r>
-            <w:r>
-              <w:rPr>
-                <w:noProof/>
-              </w:rPr>
-              <w:fldChar w:fldCharType="end"/>
-            </w:r>
+            <w:fldSimple w:instr=" SEQ Rovnice \* ARABIC \s 1 ">
+              <w:r>
+                <w:rPr>
+                  <w:noProof/>
+                </w:rPr>
+                <w:t>5</w:t>
+              </w:r>
+            </w:fldSimple>
             <w:r>
               <w:t>)</w:t>
             </w:r>
+            <w:proofErr w:type="gramEnd"/>
           </w:p>
           <w:p>
             <w:pPr>
@@ -3152,7 +3833,6 @@
         <w:ind w:firstLine="0"/>
       </w:pPr>
       <w:r>
-        <w:lastRenderedPageBreak/>
         <w:t>Obsah příčného průřezu pásku S = d · h, kde h je tlou</w:t>
       </w:r>
       <w:r>
@@ -3318,57 +3998,33 @@
             <w:pPr>
               <w:jc w:val="center"/>
             </w:pPr>
+            <w:proofErr w:type="gramStart"/>
             <w:r>
               <w:t>(</w:t>
             </w:r>
-            <w:r>
-              <w:fldChar w:fldCharType="begin"/>
-            </w:r>
-            <w:r>
-              <w:instrText xml:space="preserve"> STYLEREF 1 \s </w:instrText>
-            </w:r>
-            <w:r>
-              <w:fldChar w:fldCharType="separate"/>
-            </w:r>
-            <w:r>
-              <w:rPr>
-                <w:noProof/>
-              </w:rPr>
-              <w:t>2</w:t>
-            </w:r>
-            <w:r>
-              <w:rPr>
-                <w:noProof/>
-              </w:rPr>
-              <w:fldChar w:fldCharType="end"/>
-            </w:r>
+            <w:fldSimple w:instr=" STYLEREF 1 \s ">
+              <w:r>
+                <w:rPr>
+                  <w:noProof/>
+                </w:rPr>
+                <w:t>2</w:t>
+              </w:r>
+            </w:fldSimple>
             <w:r>
               <w:t>.</w:t>
             </w:r>
-            <w:r>
-              <w:fldChar w:fldCharType="begin"/>
-            </w:r>
-            <w:r>
-              <w:instrText xml:space="preserve"> SEQ Rovnice \* ARABIC \s 1 </w:instrText>
-            </w:r>
-            <w:r>
-              <w:fldChar w:fldCharType="separate"/>
-            </w:r>
-            <w:r>
-              <w:rPr>
-                <w:noProof/>
-              </w:rPr>
-              <w:t>6</w:t>
-            </w:r>
-            <w:r>
-              <w:rPr>
-                <w:noProof/>
-              </w:rPr>
-              <w:fldChar w:fldCharType="end"/>
-            </w:r>
+            <w:fldSimple w:instr=" SEQ Rovnice \* ARABIC \s 1 ">
+              <w:r>
+                <w:rPr>
+                  <w:noProof/>
+                </w:rPr>
+                <w:t>6</w:t>
+              </w:r>
+            </w:fldSimple>
             <w:r>
               <w:t>)</w:t>
             </w:r>
+            <w:proofErr w:type="gramEnd"/>
           </w:p>
           <w:p>
             <w:pPr>
@@ -3431,7 +4087,6 @@
           <w:id w:val="-517473519"/>
           <w:citation/>
         </w:sdtPr>
-        <w:sdtEndPr/>
         <w:sdtContent>
           <w:r>
             <w:fldChar w:fldCharType="begin"/>
@@ -3446,7 +4101,7 @@
             <w:rPr>
               <w:noProof/>
             </w:rPr>
-            <w:t>(3)</w:t>
+            <w:t>(6)</w:t>
           </w:r>
           <w:r>
             <w:fldChar w:fldCharType="end"/>
@@ -3462,7 +4117,7 @@
           <w:numId w:val="0"/>
         </w:numPr>
       </w:pPr>
-      <w:bookmarkStart w:id="10" w:name="_Toc33372441"/>
+      <w:bookmarkStart w:id="13" w:name="_Toc34072748"/>
       <w:r>
         <w:t xml:space="preserve">Využití </w:t>
       </w:r>
@@ -3474,39 +4129,36 @@
       <w:r>
         <w:t xml:space="preserve"> jevu</w:t>
       </w:r>
-      <w:bookmarkEnd w:id="10"/>
+      <w:bookmarkEnd w:id="13"/>
     </w:p>
     <w:p>
       <w:pPr>
         <w:pStyle w:val="Nadpis2"/>
       </w:pPr>
-      <w:bookmarkStart w:id="11" w:name="_Toc33372442"/>
+      <w:bookmarkStart w:id="14" w:name="_Toc34072749"/>
       <w:r>
         <w:t>Proudění tekutin</w:t>
       </w:r>
-      <w:bookmarkEnd w:id="11"/>
+      <w:bookmarkEnd w:id="14"/>
     </w:p>
     <w:p>
       <w:pPr>
         <w:pStyle w:val="Nadpis3"/>
         <w:numPr>
-          <w:ilvl w:val="2"/>
-          <w:numId w:val="23"/>
+          <w:ilvl w:val="0"/>
+          <w:numId w:val="0"/>
         </w:numPr>
       </w:pPr>
-      <w:bookmarkStart w:id="12" w:name="_Toc33372443"/>
+      <w:bookmarkStart w:id="15" w:name="_Toc34072750"/>
       <w:proofErr w:type="spellStart"/>
       <w:r>
-        <w:t>B</w:t>
-      </w:r>
-      <w:r>
-        <w:t>ernoulliho</w:t>
+        <w:t>Bernoulliho</w:t>
       </w:r>
       <w:proofErr w:type="spellEnd"/>
       <w:r>
         <w:t xml:space="preserve"> rovnice</w:t>
       </w:r>
-      <w:bookmarkEnd w:id="12"/>
+      <w:bookmarkEnd w:id="15"/>
     </w:p>
     <w:p>
       <w:proofErr w:type="spellStart"/>
@@ -3539,7 +4191,6 @@
           <w:id w:val="-1658367775"/>
           <w:citation/>
         </w:sdtPr>
-        <w:sdtEndPr/>
         <w:sdtContent>
           <w:r>
             <w:fldChar w:fldCharType="begin"/>
@@ -3554,7 +4205,7 @@
             <w:rPr>
               <w:noProof/>
             </w:rPr>
-            <w:t>(4)</w:t>
+            <w:t>(7)</w:t>
           </w:r>
           <w:r>
             <w:fldChar w:fldCharType="end"/>
@@ -3815,6 +4466,7 @@
         <w:ind w:firstLine="0"/>
       </w:pPr>
       <w:r>
+        <w:lastRenderedPageBreak/>
         <w:tab/>
         <w:t>U</w:t>
       </w:r>
@@ -4188,7 +4840,7 @@
             <w:pPr>
               <w:jc w:val="center"/>
             </w:pPr>
-            <w:bookmarkStart w:id="13" w:name="_Ref33275482"/>
+            <w:bookmarkStart w:id="16" w:name="_Ref33275482"/>
             <w:proofErr w:type="gramStart"/>
             <w:r>
               <w:t>(</w:t>
@@ -4215,7 +4867,7 @@
             <w:r>
               <w:t>)</w:t>
             </w:r>
-            <w:bookmarkEnd w:id="13"/>
+            <w:bookmarkEnd w:id="16"/>
             <w:proofErr w:type="gramEnd"/>
           </w:p>
           <w:p>
@@ -4237,7 +4889,6 @@
     </w:p>
     <w:p>
       <w:r>
-        <w:lastRenderedPageBreak/>
         <w:t>Rovni</w:t>
       </w:r>
       <w:r>
@@ -4378,7 +5029,6 @@
           <w:id w:val="-1060163395"/>
           <w:citation/>
         </w:sdtPr>
-        <w:sdtEndPr/>
         <w:sdtContent>
           <w:r>
             <w:fldChar w:fldCharType="begin"/>
@@ -4393,7 +5043,7 @@
             <w:rPr>
               <w:noProof/>
             </w:rPr>
-            <w:t>(5)</w:t>
+            <w:t>(8)</w:t>
           </w:r>
           <w:r>
             <w:fldChar w:fldCharType="end"/>
@@ -4409,7 +5059,7 @@
           <w:numId w:val="0"/>
         </w:numPr>
       </w:pPr>
-      <w:bookmarkStart w:id="14" w:name="_Toc33372444"/>
+      <w:bookmarkStart w:id="17" w:name="_Toc34072751"/>
       <w:proofErr w:type="spellStart"/>
       <w:r>
         <w:t>Pitotova</w:t>
@@ -4418,7 +5068,7 @@
       <w:r>
         <w:t xml:space="preserve"> trubice</w:t>
       </w:r>
-      <w:bookmarkEnd w:id="14"/>
+      <w:bookmarkEnd w:id="17"/>
     </w:p>
     <w:p>
       <w:pPr>
@@ -4549,7 +5199,6 @@
           <w:id w:val="-198016623"/>
           <w:citation/>
         </w:sdtPr>
-        <w:sdtEndPr/>
         <w:sdtContent>
           <w:r>
             <w:rPr>
@@ -4574,7 +5223,7 @@
               <w:noProof/>
               <w:color w:val="000000" w:themeColor="text1"/>
             </w:rPr>
-            <w:t>(6)</w:t>
+            <w:t>(9)</w:t>
           </w:r>
           <w:r>
             <w:rPr>
@@ -5585,7 +6234,7 @@
               <w:ind w:firstLine="0"/>
               <w:jc w:val="right"/>
             </w:pPr>
-            <w:bookmarkStart w:id="15" w:name="_Ref33277723"/>
+            <w:bookmarkStart w:id="18" w:name="_Ref33277723"/>
             <w:proofErr w:type="gramStart"/>
             <w:r>
               <w:t>(</w:t>
@@ -5608,10 +6257,6 @@
               <w:instrText xml:space="preserve"> SEQ Rovnice \* ARABIC \s 1 </w:instrText>
             </w:r>
             <w:r>
-              <w:rPr>
-                <w:rFonts w:eastAsiaTheme="minorEastAsia"/>
-                <w:lang w:eastAsia="cs-CZ"/>
-              </w:rPr>
               <w:fldChar w:fldCharType="separate"/>
             </w:r>
             <w:r>
@@ -5633,7 +6278,7 @@
               </w:rPr>
               <w:t>)</w:t>
             </w:r>
-            <w:bookmarkEnd w:id="15"/>
+            <w:bookmarkEnd w:id="18"/>
           </w:p>
           <w:p>
             <w:pPr>
@@ -5805,7 +6450,7 @@
               <w:ind w:firstLine="0"/>
               <w:jc w:val="right"/>
             </w:pPr>
-            <w:bookmarkStart w:id="16" w:name="_Ref33277688"/>
+            <w:bookmarkStart w:id="19" w:name="_Ref33277688"/>
             <w:proofErr w:type="gramStart"/>
             <w:r>
               <w:t>(</w:t>
@@ -5828,10 +6473,6 @@
               <w:instrText xml:space="preserve"> SEQ Rovnice \* ARABIC \s 1 </w:instrText>
             </w:r>
             <w:r>
-              <w:rPr>
-                <w:rFonts w:eastAsiaTheme="minorEastAsia"/>
-                <w:lang w:eastAsia="cs-CZ"/>
-              </w:rPr>
               <w:fldChar w:fldCharType="separate"/>
             </w:r>
             <w:r>
@@ -5850,7 +6491,7 @@
             <w:r>
               <w:t>)</w:t>
             </w:r>
-            <w:bookmarkEnd w:id="16"/>
+            <w:bookmarkEnd w:id="19"/>
           </w:p>
           <w:p>
             <w:pPr>
@@ -5996,7 +6637,7 @@
               <w:ind w:firstLine="0"/>
               <w:jc w:val="right"/>
             </w:pPr>
-            <w:bookmarkStart w:id="17" w:name="_Ref33277697"/>
+            <w:bookmarkStart w:id="20" w:name="_Ref33277697"/>
             <w:proofErr w:type="gramStart"/>
             <w:r>
               <w:t>(</w:t>
@@ -6019,10 +6660,6 @@
               <w:instrText xml:space="preserve"> SEQ Rovnice \* ARABIC \s 1 </w:instrText>
             </w:r>
             <w:r>
-              <w:rPr>
-                <w:rFonts w:eastAsiaTheme="minorEastAsia"/>
-                <w:lang w:eastAsia="cs-CZ"/>
-              </w:rPr>
               <w:fldChar w:fldCharType="separate"/>
             </w:r>
             <w:r>
@@ -6041,7 +6678,7 @@
             <w:r>
               <w:t>)</w:t>
             </w:r>
-            <w:bookmarkEnd w:id="17"/>
+            <w:bookmarkEnd w:id="20"/>
           </w:p>
           <w:p>
             <w:pPr>
@@ -6228,7 +6865,6 @@
           <w:id w:val="-1039892647"/>
           <w:citation/>
         </w:sdtPr>
-        <w:sdtEndPr/>
         <w:sdtContent>
           <w:r>
             <w:rPr>
@@ -6257,7 +6893,7 @@
               <w:noProof/>
               <w:sz w:val="24"/>
             </w:rPr>
-            <w:t>(7)</w:t>
+            <w:t>(10)</w:t>
           </w:r>
           <w:r>
             <w:rPr>
@@ -6524,7 +7160,7 @@
           <w:numId w:val="0"/>
         </w:numPr>
       </w:pPr>
-      <w:bookmarkStart w:id="18" w:name="_Toc33372445"/>
+      <w:bookmarkStart w:id="21" w:name="_Toc34072752"/>
       <w:proofErr w:type="spellStart"/>
       <w:r>
         <w:t>Prandtlova</w:t>
@@ -6533,7 +7169,7 @@
       <w:r>
         <w:t xml:space="preserve"> trubice</w:t>
       </w:r>
-      <w:bookmarkEnd w:id="18"/>
+      <w:bookmarkEnd w:id="21"/>
     </w:p>
     <w:p>
       <w:pPr>
@@ -6948,10 +7584,6 @@
               <w:instrText xml:space="preserve"> SEQ Rovnice \* ARABIC \s 1 </w:instrText>
             </w:r>
             <w:r>
-              <w:rPr>
-                <w:rFonts w:eastAsiaTheme="minorEastAsia"/>
-                <w:lang w:eastAsia="cs-CZ"/>
-              </w:rPr>
               <w:fldChar w:fldCharType="separate"/>
             </w:r>
             <w:r>
@@ -7296,10 +7928,6 @@
               <w:instrText xml:space="preserve"> SEQ Rovnice \* ARABIC \s 1 </w:instrText>
             </w:r>
             <w:r>
-              <w:rPr>
-                <w:rFonts w:eastAsiaTheme="minorEastAsia"/>
-                <w:lang w:eastAsia="cs-CZ"/>
-              </w:rPr>
               <w:fldChar w:fldCharType="separate"/>
             </w:r>
             <w:r>
@@ -7592,10 +8220,6 @@
               <w:instrText xml:space="preserve"> SEQ Rovnice \* ARABIC \s 1 </w:instrText>
             </w:r>
             <w:r>
-              <w:rPr>
-                <w:rFonts w:eastAsiaTheme="minorEastAsia"/>
-                <w:lang w:eastAsia="cs-CZ"/>
-              </w:rPr>
               <w:fldChar w:fldCharType="separate"/>
             </w:r>
             <w:r>
@@ -7635,7 +8259,6 @@
           <w:id w:val="-999803931"/>
           <w:citation/>
         </w:sdtPr>
-        <w:sdtEndPr/>
         <w:sdtContent>
           <w:r>
             <w:fldChar w:fldCharType="begin"/>
@@ -7650,7 +8273,7 @@
             <w:rPr>
               <w:noProof/>
             </w:rPr>
-            <w:t xml:space="preserve"> (8)</w:t>
+            <w:t xml:space="preserve"> (11)</w:t>
           </w:r>
           <w:r>
             <w:fldChar w:fldCharType="end"/>
@@ -7666,7 +8289,7 @@
           <w:numId w:val="0"/>
         </w:numPr>
       </w:pPr>
-      <w:bookmarkStart w:id="19" w:name="_Toc33372446"/>
+      <w:bookmarkStart w:id="22" w:name="_Toc34072753"/>
       <w:r>
         <w:t xml:space="preserve">Praktické využití </w:t>
       </w:r>
@@ -7678,7 +8301,7 @@
       <w:r>
         <w:t xml:space="preserve"> trubice</w:t>
       </w:r>
-      <w:bookmarkEnd w:id="19"/>
+      <w:bookmarkEnd w:id="22"/>
     </w:p>
     <w:p>
       <w:proofErr w:type="spellStart"/>
@@ -7697,7 +8320,6 @@
           <w:id w:val="660431761"/>
           <w:citation/>
         </w:sdtPr>
-        <w:sdtEndPr/>
         <w:sdtContent>
           <w:r>
             <w:fldChar w:fldCharType="begin"/>
@@ -7712,7 +8334,7 @@
             <w:rPr>
               <w:noProof/>
             </w:rPr>
-            <w:t xml:space="preserve"> (8)</w:t>
+            <w:t xml:space="preserve"> (11)</w:t>
           </w:r>
           <w:r>
             <w:fldChar w:fldCharType="end"/>
@@ -7754,7 +8376,6 @@
           <w:id w:val="-1569570502"/>
           <w:citation/>
         </w:sdtPr>
-        <w:sdtEndPr/>
         <w:sdtContent>
           <w:r>
             <w:fldChar w:fldCharType="begin"/>
@@ -7769,7 +8390,7 @@
             <w:rPr>
               <w:noProof/>
             </w:rPr>
-            <w:t xml:space="preserve"> (9)</w:t>
+            <w:t xml:space="preserve"> (12)</w:t>
           </w:r>
           <w:r>
             <w:fldChar w:fldCharType="end"/>
@@ -7843,7 +8464,11 @@
         <w:t>životů</w:t>
       </w:r>
       <w:r>
-        <w:t xml:space="preserve">. V červenci 2009 došlo právě kvůli zamrznutí leteckého rychloměru k havárii letu 447 z Brazilského Rio de </w:t>
+        <w:t xml:space="preserve">. V červenci </w:t>
+      </w:r>
+      <w:r>
+        <w:lastRenderedPageBreak/>
+        <w:t xml:space="preserve">2009 došlo právě kvůli zamrznutí leteckého rychloměru k havárii letu 447 z Brazilského Rio de </w:t>
       </w:r>
       <w:proofErr w:type="spellStart"/>
       <w:proofErr w:type="gramStart"/>
@@ -7860,7 +8485,6 @@
           <w:id w:val="-1894581876"/>
           <w:citation/>
         </w:sdtPr>
-        <w:sdtEndPr/>
         <w:sdtContent>
           <w:r>
             <w:fldChar w:fldCharType="begin"/>
@@ -7875,7 +8499,7 @@
             <w:rPr>
               <w:noProof/>
             </w:rPr>
-            <w:t xml:space="preserve"> (8)</w:t>
+            <w:t xml:space="preserve"> (11)</w:t>
           </w:r>
           <w:r>
             <w:fldChar w:fldCharType="end"/>
@@ -7890,14 +8514,12 @@
           <w:ilvl w:val="0"/>
           <w:numId w:val="0"/>
         </w:numPr>
-        <w:ind w:left="720" w:hanging="720"/>
-      </w:pPr>
-      <w:bookmarkStart w:id="20" w:name="_Toc33372447"/>
-      <w:r>
-        <w:lastRenderedPageBreak/>
+      </w:pPr>
+      <w:bookmarkStart w:id="23" w:name="_Toc34072754"/>
+      <w:r>
         <w:t>Další způsoby měření rychlosti tekutin</w:t>
       </w:r>
-      <w:bookmarkEnd w:id="20"/>
+      <w:bookmarkEnd w:id="23"/>
     </w:p>
     <w:p>
       <w:pPr>
@@ -8008,19 +8630,13 @@
         </w:numPr>
       </w:pPr>
       <w:r>
-        <w:t>Dále se využívají indukční, tepelné a průtokoměry s opt</w:t>
-      </w:r>
-      <w:bookmarkStart w:id="21" w:name="_GoBack"/>
-      <w:bookmarkEnd w:id="21"/>
-      <w:r>
-        <w:t xml:space="preserve">ickými vlákny. </w:t>
+        <w:t xml:space="preserve">Dále se využívají indukční, tepelné a průtokoměry s optickými vlákny. </w:t>
       </w:r>
       <w:sdt>
         <w:sdtPr>
           <w:id w:val="-1939674575"/>
           <w:citation/>
         </w:sdtPr>
-        <w:sdtEndPr/>
         <w:sdtContent>
           <w:r>
             <w:fldChar w:fldCharType="begin"/>
@@ -8035,7 +8651,7 @@
             <w:rPr>
               <w:noProof/>
             </w:rPr>
-            <w:t>(10)</w:t>
+            <w:t>(13)</w:t>
           </w:r>
           <w:r>
             <w:fldChar w:fldCharType="end"/>
@@ -8043,7 +8659,102 @@
         </w:sdtContent>
       </w:sdt>
     </w:p>
-    <w:p/>
+    <w:p>
+      <w:pPr>
+        <w:pStyle w:val="Nadpis2"/>
+      </w:pPr>
+      <w:r>
+        <w:lastRenderedPageBreak/>
+        <w:t>Družicové navigační systémy</w:t>
+      </w:r>
+    </w:p>
+    <w:p>
+      <w:pPr>
+        <w:rPr>
+          <w:color w:val="FF0000"/>
+        </w:rPr>
+      </w:pPr>
+      <w:r>
+        <w:t>V dnešní době je pro člověka poměrně banální věcí přesné určení jeho polohy</w:t>
+      </w:r>
+      <w:r>
+        <w:t xml:space="preserve"> na Zemi</w:t>
+      </w:r>
+      <w:r>
+        <w:t>, je tomu tak proto, že dnešní telefony mívají již standardně zabudovaný modul GPS. Vždy tomu tak ale samozřejmě nebylo. Určení ze</w:t>
+      </w:r>
+      <w:bookmarkStart w:id="24" w:name="_GoBack"/>
+      <w:bookmarkEnd w:id="24"/>
+      <w:r>
+        <w:t>měpisné polohy bylo v minulosti klíčové zejména v</w:t>
+      </w:r>
+      <w:r>
+        <w:t> </w:t>
+      </w:r>
+      <w:r>
+        <w:t>námořnictví</w:t>
+      </w:r>
+      <w:r>
+        <w:t xml:space="preserve">, kde na správném určení polohy závisela úspěšnost plavby přes </w:t>
+      </w:r>
+      <w:r>
+        <w:t>oceán, na kterém</w:t>
+      </w:r>
+      <w:r>
+        <w:t xml:space="preserve"> chyběly jakékoli orientační body, a tedy i životy námořníků na lodi.</w:t>
+      </w:r>
+      <w:r>
+        <w:t xml:space="preserve"> </w:t>
+      </w:r>
+      <w:r>
+        <w:rPr>
+          <w:color w:val="FF0000"/>
+        </w:rPr>
+        <w:t>(něco o starém navigování)</w:t>
+      </w:r>
+    </w:p>
+    <w:p>
+      <w:pPr>
+        <w:rPr>
+          <w:color w:val="000000" w:themeColor="text1"/>
+        </w:rPr>
+      </w:pPr>
+      <w:r>
+        <w:rPr>
+          <w:color w:val="000000" w:themeColor="text1"/>
+        </w:rPr>
+        <w:t xml:space="preserve">Vývoj družicového navigačního systému je </w:t>
+      </w:r>
+    </w:p>
+    <w:p>
+      <w:pPr>
+        <w:pStyle w:val="Nadpis2"/>
+      </w:pPr>
+      <w:r>
+        <w:t>Vztažné soustavy a vliv volby vztažné soustavy na popis pohybu tělesa</w:t>
+      </w:r>
+    </w:p>
+    <w:p>
+      <w:pPr>
+        <w:pStyle w:val="Nadpis2"/>
+      </w:pPr>
+      <w:r>
+        <w:t>Vypařování vody</w:t>
+      </w:r>
+    </w:p>
+    <w:p>
+      <w:pPr>
+        <w:pStyle w:val="Nadpis2"/>
+      </w:pPr>
+      <w:r>
+        <w:t>Kinetická energie</w:t>
+      </w:r>
+    </w:p>
+    <w:p>
+      <w:pPr>
+        <w:ind w:firstLine="0"/>
+      </w:pPr>
+    </w:p>
     <w:p>
       <w:pPr>
         <w:ind w:firstLine="0"/>
@@ -8059,7 +8770,7 @@
         <w:br w:type="page"/>
       </w:r>
     </w:p>
-    <w:bookmarkStart w:id="22" w:name="_Toc33372448" w:displacedByCustomXml="next"/>
+    <w:bookmarkStart w:id="25" w:name="_Toc34072755" w:displacedByCustomXml="next"/>
     <w:sdt>
       <w:sdtPr>
         <w:rPr>
@@ -8075,7 +8786,6 @@
           <w:docPartUnique/>
         </w:docPartObj>
       </w:sdtPr>
-      <w:sdtEndPr/>
       <w:sdtContent>
         <w:p>
           <w:pPr>
@@ -8088,14 +8798,13 @@
           <w:r>
             <w:t>Bibliografie</w:t>
           </w:r>
-          <w:bookmarkEnd w:id="22"/>
+          <w:bookmarkEnd w:id="25"/>
         </w:p>
         <w:sdt>
           <w:sdtPr>
             <w:id w:val="111145805"/>
             <w:bibliography/>
           </w:sdtPr>
-          <w:sdtEndPr/>
           <w:sdtContent>
             <w:p>
               <w:pPr>
@@ -8159,7 +8868,91 @@
                 <w:rPr>
                   <w:noProof/>
                 </w:rPr>
-                <w:t xml:space="preserve">2. Edwin Herbert Hall. </w:t>
+                <w:t xml:space="preserve">2. ARDUINO UNO REV3. </w:t>
+              </w:r>
+              <w:r>
+                <w:rPr>
+                  <w:i/>
+                  <w:iCs/>
+                  <w:noProof/>
+                </w:rPr>
+                <w:t xml:space="preserve">Arduino. </w:t>
+              </w:r>
+              <w:r>
+                <w:rPr>
+                  <w:noProof/>
+                </w:rPr>
+                <w:t>[Online] Arduino, 2020. [Citace: 2. 3. 2020.] https://store.arduino.cc/arduino-uno-rev3.</w:t>
+              </w:r>
+            </w:p>
+            <w:p>
+              <w:pPr>
+                <w:pStyle w:val="Bibliografie"/>
+                <w:rPr>
+                  <w:noProof/>
+                </w:rPr>
+              </w:pPr>
+              <w:r>
+                <w:rPr>
+                  <w:noProof/>
+                </w:rPr>
+                <w:t xml:space="preserve">3. ARDUINO NANO. </w:t>
+              </w:r>
+              <w:r>
+                <w:rPr>
+                  <w:i/>
+                  <w:iCs/>
+                  <w:noProof/>
+                </w:rPr>
+                <w:t xml:space="preserve">Arduino. </w:t>
+              </w:r>
+              <w:r>
+                <w:rPr>
+                  <w:noProof/>
+                </w:rPr>
+                <w:t>[Online] Arduino, 2020. [Citace: 2.. 3. 2020.] https://store.arduino.cc/arduino-nano.</w:t>
+              </w:r>
+            </w:p>
+            <w:p>
+              <w:pPr>
+                <w:pStyle w:val="Bibliografie"/>
+                <w:rPr>
+                  <w:noProof/>
+                </w:rPr>
+              </w:pPr>
+              <w:r>
+                <w:rPr>
+                  <w:noProof/>
+                </w:rPr>
+                <w:t xml:space="preserve">4. ARDUINO MEGA 2560 REV3. </w:t>
+              </w:r>
+              <w:r>
+                <w:rPr>
+                  <w:i/>
+                  <w:iCs/>
+                  <w:noProof/>
+                </w:rPr>
+                <w:t xml:space="preserve">Arduino. </w:t>
+              </w:r>
+              <w:r>
+                <w:rPr>
+                  <w:noProof/>
+                </w:rPr>
+                <w:t>[Online] Arduino, 2020. [Citace: 2. 3. 2020.] https://store.arduino.cc/arduino-mega-2560-rev3.</w:t>
+              </w:r>
+            </w:p>
+            <w:p>
+              <w:pPr>
+                <w:pStyle w:val="Bibliografie"/>
+                <w:rPr>
+                  <w:noProof/>
+                </w:rPr>
+              </w:pPr>
+              <w:r>
+                <w:rPr>
+                  <w:noProof/>
+                </w:rPr>
+                <w:t xml:space="preserve">5. Edwin Herbert Hall. </w:t>
               </w:r>
               <w:r>
                 <w:rPr>
@@ -8187,7 +8980,7 @@
                 <w:rPr>
                   <w:noProof/>
                 </w:rPr>
-                <w:t xml:space="preserve">3. </w:t>
+                <w:t xml:space="preserve">6. </w:t>
               </w:r>
               <w:r>
                 <w:rPr>
@@ -8229,7 +9022,7 @@
                 <w:rPr>
                   <w:noProof/>
                 </w:rPr>
-                <w:t xml:space="preserve">4. Daniel Bernoulli. </w:t>
+                <w:t xml:space="preserve">7. Daniel Bernoulli. </w:t>
               </w:r>
               <w:r>
                 <w:rPr>
@@ -8257,7 +9050,7 @@
                 <w:rPr>
                   <w:noProof/>
                 </w:rPr>
-                <w:t xml:space="preserve">5. Základní kurz fyziky pro distanční studium: Proudění ideální tekutiny. </w:t>
+                <w:t xml:space="preserve">8. Základní kurz fyziky pro distanční studium: Proudění ideální tekutiny. </w:t>
               </w:r>
               <w:r>
                 <w:rPr>
@@ -8285,7 +9078,7 @@
                 <w:rPr>
                   <w:noProof/>
                 </w:rPr>
-                <w:t xml:space="preserve">6. Henri Pitot. </w:t>
+                <w:t xml:space="preserve">9. Henri Pitot. </w:t>
               </w:r>
               <w:r>
                 <w:rPr>
@@ -8313,7 +9106,7 @@
                 <w:rPr>
                   <w:noProof/>
                 </w:rPr>
-                <w:t xml:space="preserve">7. Princip Pitotovy trubice. </w:t>
+                <w:t xml:space="preserve">10. Princip Pitotovy trubice. </w:t>
               </w:r>
               <w:r>
                 <w:rPr>
@@ -8341,7 +9134,7 @@
                 <w:rPr>
                   <w:noProof/>
                 </w:rPr>
-                <w:t xml:space="preserve">8. Pitot-Static Tube. </w:t>
+                <w:t xml:space="preserve">11. Pitot-Static Tube. </w:t>
               </w:r>
               <w:r>
                 <w:rPr>
@@ -8369,7 +9162,7 @@
                 <w:rPr>
                   <w:noProof/>
                 </w:rPr>
-                <w:t xml:space="preserve">9. Pitotovy trubice - Jak pomáhají v mapování aerodynamiky vozů F1? </w:t>
+                <w:t xml:space="preserve">12. Pitotovy trubice - Jak pomáhají v mapování aerodynamiky vozů F1? </w:t>
               </w:r>
               <w:r>
                 <w:rPr>
@@ -8397,7 +9190,8 @@
                 <w:rPr>
                   <w:noProof/>
                 </w:rPr>
-                <w:t xml:space="preserve">10. </w:t>
+                <w:lastRenderedPageBreak/>
+                <w:t xml:space="preserve">13. </w:t>
               </w:r>
               <w:r>
                 <w:rPr>
@@ -8506,6 +9300,57 @@
       </w:r>
     </w:p>
   </w:footnote>
+  <w:footnote w:id="1">
+    <w:p>
+      <w:pPr>
+        <w:pStyle w:val="Textpoznpodarou"/>
+      </w:pPr>
+      <w:r>
+        <w:rPr>
+          <w:rStyle w:val="Znakapoznpodarou"/>
+        </w:rPr>
+        <w:footnoteRef/>
+      </w:r>
+      <w:r>
+        <w:t xml:space="preserve"> PWM je zkratka anglického </w:t>
+      </w:r>
+      <w:r>
+        <w:t xml:space="preserve">Pulse </w:t>
+      </w:r>
+      <w:proofErr w:type="spellStart"/>
+      <w:r>
+        <w:t>Width</w:t>
+      </w:r>
+      <w:proofErr w:type="spellEnd"/>
+      <w:r>
+        <w:t xml:space="preserve"> </w:t>
+      </w:r>
+      <w:proofErr w:type="spellStart"/>
+      <w:r>
+        <w:t>Modulation</w:t>
+      </w:r>
+      <w:proofErr w:type="spellEnd"/>
+      <w:r>
+        <w:t>, česky Pulzně šířková modulace.</w:t>
+      </w:r>
+    </w:p>
+  </w:footnote>
+  <w:footnote w:id="2">
+    <w:p>
+      <w:pPr>
+        <w:pStyle w:val="Textpoznpodarou"/>
+      </w:pPr>
+      <w:r>
+        <w:rPr>
+          <w:rStyle w:val="Znakapoznpodarou"/>
+        </w:rPr>
+        <w:footnoteRef/>
+      </w:r>
+      <w:r>
+        <w:t xml:space="preserve"> Adaptér střídavého proudu na proud stejnosměrný</w:t>
+      </w:r>
+    </w:p>
+  </w:footnote>
 </w:footnotes>
 </file>
 
@@ -8514,11 +9359,10 @@
   <w:abstractNum w:abstractNumId="0">
     <w:nsid w:val="01C04554"/>
     <w:multiLevelType w:val="multilevel"/>
-    <w:tmpl w:val="0D8C371C"/>
+    <w:tmpl w:val="CE4A8CA2"/>
     <w:lvl w:ilvl="0">
       <w:start w:val="1"/>
       <w:numFmt w:val="decimal"/>
-      <w:pStyle w:val="Nadpis1"/>
       <w:lvlText w:val="%1."/>
       <w:lvlJc w:val="left"/>
       <w:pPr>
@@ -8886,10 +9730,11 @@
   <w:abstractNum w:abstractNumId="4">
     <w:nsid w:val="1AB24A97"/>
     <w:multiLevelType w:val="multilevel"/>
-    <w:tmpl w:val="9852F1BC"/>
+    <w:tmpl w:val="C1069D1C"/>
     <w:lvl w:ilvl="0">
       <w:start w:val="1"/>
       <w:numFmt w:val="decimal"/>
+      <w:pStyle w:val="Nadpis1"/>
       <w:lvlText w:val="%1"/>
       <w:lvlJc w:val="left"/>
       <w:pPr>
@@ -8902,6 +9747,7 @@
     <w:lvl w:ilvl="1">
       <w:start w:val="1"/>
       <w:numFmt w:val="decimal"/>
+      <w:pStyle w:val="Nadpis2"/>
       <w:lvlText w:val="%1.%2"/>
       <w:lvlJc w:val="left"/>
       <w:pPr>
@@ -8921,7 +9767,7 @@
         <w:ind w:left="720" w:hanging="720"/>
       </w:pPr>
       <w:rPr>
-        <w:rFonts w:ascii="Times New Roman" w:hAnsi="Times New Roman" w:cs="Times New Roman"/>
+        <w:rFonts w:ascii="Times New Roman" w:hAnsi="Times New Roman" w:cs="Times New Roman" w:hint="default"/>
         <w:b w:val="0"/>
         <w:bCs w:val="0"/>
         <w:i w:val="0"/>
@@ -9259,7 +10105,7 @@
   <w:abstractNum w:abstractNumId="7">
     <w:nsid w:val="34D46C2D"/>
     <w:multiLevelType w:val="multilevel"/>
-    <w:tmpl w:val="55D666C0"/>
+    <w:tmpl w:val="BB9A900A"/>
     <w:lvl w:ilvl="0">
       <w:start w:val="1"/>
       <w:numFmt w:val="decimal"/>
@@ -9275,7 +10121,6 @@
     <w:lvl w:ilvl="1">
       <w:start w:val="1"/>
       <w:numFmt w:val="decimal"/>
-      <w:pStyle w:val="Nadpis2"/>
       <w:lvlText w:val="%1.%2."/>
       <w:lvlJc w:val="left"/>
       <w:pPr>
@@ -9291,7 +10136,7 @@
       <w:lvlText w:val="%1.%2.%3."/>
       <w:lvlJc w:val="left"/>
       <w:pPr>
-        <w:ind w:left="1224" w:hanging="504"/>
+        <w:ind w:left="504" w:hanging="504"/>
       </w:pPr>
       <w:rPr>
         <w:rFonts w:hint="default"/>
@@ -11401,7 +12246,7 @@
       <w:keepNext/>
       <w:keepLines/>
       <w:numPr>
-        <w:numId w:val="21"/>
+        <w:numId w:val="19"/>
       </w:numPr>
       <w:spacing w:before="480" w:after="240"/>
       <w:outlineLvl w:val="0"/>
@@ -11428,7 +12273,7 @@
       <w:keepLines/>
       <w:numPr>
         <w:ilvl w:val="1"/>
-        <w:numId w:val="22"/>
+        <w:numId w:val="19"/>
       </w:numPr>
       <w:spacing w:after="0"/>
       <w:outlineLvl w:val="1"/>
@@ -11448,7 +12293,7 @@
     <w:uiPriority w:val="9"/>
     <w:unhideWhenUsed/>
     <w:qFormat/>
-    <w:rsid w:val="001E6D0F"/>
+    <w:rsid w:val="00093B64"/>
     <w:pPr>
       <w:keepNext/>
       <w:keepLines/>
@@ -11461,7 +12306,6 @@
     </w:pPr>
     <w:rPr>
       <w:rFonts w:eastAsiaTheme="majorEastAsia" w:cstheme="majorBidi"/>
-      <w:color w:val="000000" w:themeColor="text1"/>
       <w:sz w:val="24"/>
       <w:szCs w:val="24"/>
     </w:rPr>
@@ -11768,10 +12612,9 @@
     <w:basedOn w:val="Standardnpsmoodstavce"/>
     <w:link w:val="Nadpis3"/>
     <w:uiPriority w:val="9"/>
-    <w:rsid w:val="001E6D0F"/>
+    <w:rsid w:val="00093B64"/>
     <w:rPr>
       <w:rFonts w:ascii="Cambria" w:eastAsiaTheme="majorEastAsia" w:hAnsi="Cambria" w:cstheme="majorBidi"/>
-      <w:color w:val="000000" w:themeColor="text1"/>
       <w:sz w:val="24"/>
       <w:szCs w:val="24"/>
     </w:rPr>
@@ -12242,7 +13085,7 @@
       <w:keepNext/>
       <w:keepLines/>
       <w:numPr>
-        <w:numId w:val="21"/>
+        <w:numId w:val="19"/>
       </w:numPr>
       <w:spacing w:before="480" w:after="240"/>
       <w:outlineLvl w:val="0"/>
@@ -12269,7 +13112,7 @@
       <w:keepLines/>
       <w:numPr>
         <w:ilvl w:val="1"/>
-        <w:numId w:val="22"/>
+        <w:numId w:val="19"/>
       </w:numPr>
       <w:spacing w:after="0"/>
       <w:outlineLvl w:val="1"/>
@@ -12289,7 +13132,7 @@
     <w:uiPriority w:val="9"/>
     <w:unhideWhenUsed/>
     <w:qFormat/>
-    <w:rsid w:val="001E6D0F"/>
+    <w:rsid w:val="00093B64"/>
     <w:pPr>
       <w:keepNext/>
       <w:keepLines/>
@@ -12302,7 +13145,6 @@
     </w:pPr>
     <w:rPr>
       <w:rFonts w:eastAsiaTheme="majorEastAsia" w:cstheme="majorBidi"/>
-      <w:color w:val="000000" w:themeColor="text1"/>
       <w:sz w:val="24"/>
       <w:szCs w:val="24"/>
     </w:rPr>
@@ -12609,10 +13451,9 @@
     <w:basedOn w:val="Standardnpsmoodstavce"/>
     <w:link w:val="Nadpis3"/>
     <w:uiPriority w:val="9"/>
-    <w:rsid w:val="001E6D0F"/>
+    <w:rsid w:val="00093B64"/>
     <w:rPr>
       <w:rFonts w:ascii="Cambria" w:eastAsiaTheme="majorEastAsia" w:hAnsi="Cambria" w:cstheme="majorBidi"/>
-      <w:color w:val="000000" w:themeColor="text1"/>
       <w:sz w:val="24"/>
       <w:szCs w:val="24"/>
     </w:rPr>
@@ -13191,7 +14032,7 @@
     <b:Year>2000</b:Year>
     <b:City>Brno</b:City>
     <b:Publisher>VUTIUM</b:Publisher>
-    <b:RefOrder>3</b:RefOrder>
+    <b:RefOrder>6</b:RefOrder>
   </b:Source>
   <b:Source>
     <b:Tag>Edw20</b:Tag>
@@ -13205,7 +14046,7 @@
     <b:MonthAccessed>02</b:MonthAccessed>
     <b:DayAccessed>19</b:DayAccessed>
     <b:URL>https://prabook.com/web/edwin_herbert.hall/1103706</b:URL>
-    <b:RefOrder>2</b:RefOrder>
+    <b:RefOrder>5</b:RefOrder>
   </b:Source>
   <b:Source>
     <b:Tag>Zák20</b:Tag>
@@ -13218,7 +14059,7 @@
     <b:MonthAccessed>02</b:MonthAccessed>
     <b:DayAccessed>22</b:DayAccessed>
     <b:URL>https://physics.mff.cuni.cz/kfpp/skripta/kurz_fyziky_pro_DS/display.php/kontinuum/4_3</b:URL>
-    <b:RefOrder>5</b:RefOrder>
+    <b:RefOrder>8</b:RefOrder>
   </b:Source>
   <b:Source>
     <b:Tag>Hen20</b:Tag>
@@ -13232,7 +14073,7 @@
     <b:MonthAccessed>02</b:MonthAccessed>
     <b:DayAccessed>22</b:DayAccessed>
     <b:URL>https://www.britannica.com/biography/Henri-Pitot</b:URL>
-    <b:RefOrder>6</b:RefOrder>
+    <b:RefOrder>9</b:RefOrder>
   </b:Source>
   <b:Source>
     <b:Tag>Bernoulli</b:Tag>
@@ -13245,7 +14086,7 @@
     <b:MonthAccessed>02</b:MonthAccessed>
     <b:DayAccessed>22</b:DayAccessed>
     <b:URL>https://www.famousscientists.org/daniel-bernoulli/#</b:URL>
-    <b:RefOrder>4</b:RefOrder>
+    <b:RefOrder>7</b:RefOrder>
   </b:Source>
   <b:Source>
     <b:Tag>Pitotka</b:Tag>
@@ -13261,7 +14102,7 @@
     <b:MonthAccessed>2</b:MonthAccessed>
     <b:DayAccessed>22</b:DayAccessed>
     <b:URL>http://reseneulohy.cz/1038/princip-pitotovy-trubice</b:URL>
-    <b:RefOrder>7</b:RefOrder>
+    <b:RefOrder>10</b:RefOrder>
   </b:Source>
   <b:Source>
     <b:Tag>Pit15</b:Tag>
@@ -13275,7 +14116,7 @@
     <b:DayAccessed>22</b:DayAccessed>
     <b:URL>https://www.grc.nasa.gov/www/k-12/airplane/pitot.html</b:URL>
     <b:ProductionCompany>National Aeronautics and Space Administration</b:ProductionCompany>
-    <b:RefOrder>8</b:RefOrder>
+    <b:RefOrder>11</b:RefOrder>
   </b:Source>
   <b:Source>
     <b:Tag>Pit12</b:Tag>
@@ -13289,7 +14130,7 @@
     <b:MonthAccessed>2.</b:MonthAccessed>
     <b:DayAccessed>22</b:DayAccessed>
     <b:URL>https://f1news.autoroad.cz/technika/42191-pitotovy-trubice-jak-pomahaji-v-mapovani-aerodynamiky-vozu-f1#photogalleryInArticle-1</b:URL>
-    <b:RefOrder>9</b:RefOrder>
+    <b:RefOrder>12</b:RefOrder>
   </b:Source>
   <b:Source>
     <b:Tag>Doc20</b:Tag>
@@ -13313,7 +14154,7 @@
       </b:Author>
     </b:Author>
     <b:City>Plzeň</b:City>
-    <b:RefOrder>10</b:RefOrder>
+    <b:RefOrder>13</b:RefOrder>
   </b:Source>
   <b:Source>
     <b:Tag>Vod17</b:Tag>
@@ -13336,11 +14177,53 @@
     </b:Author>
     <b:RefOrder>1</b:RefOrder>
   </b:Source>
+  <b:Source>
+    <b:Tag>UnoSheet</b:Tag>
+    <b:SourceType>InternetSite</b:SourceType>
+    <b:Guid>{B84F6352-CC1A-4D71-8208-982E9BB3099E}</b:Guid>
+    <b:Title>ARDUINO UNO REV3</b:Title>
+    <b:InternetSiteTitle>Arduino</b:InternetSiteTitle>
+    <b:ProductionCompany>Arduino</b:ProductionCompany>
+    <b:Year>2020</b:Year>
+    <b:YearAccessed>2020</b:YearAccessed>
+    <b:MonthAccessed>3.</b:MonthAccessed>
+    <b:DayAccessed>2</b:DayAccessed>
+    <b:URL>https://store.arduino.cc/arduino-uno-rev3</b:URL>
+    <b:RefOrder>2</b:RefOrder>
+  </b:Source>
+  <b:Source>
+    <b:Tag>ARD20</b:Tag>
+    <b:SourceType>InternetSite</b:SourceType>
+    <b:Guid>{BEB7B737-BBE2-4AAF-A5A9-65EA61B1BBDB}</b:Guid>
+    <b:Title>ARDUINO NANO</b:Title>
+    <b:InternetSiteTitle>Arduino</b:InternetSiteTitle>
+    <b:ProductionCompany>Arduino</b:ProductionCompany>
+    <b:Year>2020</b:Year>
+    <b:YearAccessed>2020</b:YearAccessed>
+    <b:MonthAccessed>3.</b:MonthAccessed>
+    <b:DayAccessed>2.</b:DayAccessed>
+    <b:URL>https://store.arduino.cc/arduino-nano</b:URL>
+    <b:RefOrder>3</b:RefOrder>
+  </b:Source>
+  <b:Source>
+    <b:Tag>ARD201</b:Tag>
+    <b:SourceType>InternetSite</b:SourceType>
+    <b:Guid>{B837D2B8-0E90-46BA-A3EC-55F3AB2C0B90}</b:Guid>
+    <b:Title>ARDUINO MEGA 2560 REV3</b:Title>
+    <b:InternetSiteTitle>Arduino</b:InternetSiteTitle>
+    <b:ProductionCompany>Arduino</b:ProductionCompany>
+    <b:Year>2020</b:Year>
+    <b:YearAccessed>2020</b:YearAccessed>
+    <b:MonthAccessed>3.</b:MonthAccessed>
+    <b:DayAccessed>2</b:DayAccessed>
+    <b:URL>https://store.arduino.cc/arduino-mega-2560-rev3</b:URL>
+    <b:RefOrder>4</b:RefOrder>
+  </b:Source>
 </b:Sources>
 </file>
 
 <file path=customXml/itemProps1.xml><?xml version="1.0" encoding="utf-8"?>
-<ds:datastoreItem xmlns:ds="http://schemas.openxmlformats.org/officeDocument/2006/customXml" ds:itemID="{486596DE-4513-4C82-BC90-2F30FFE193A0}">
+<ds:datastoreItem xmlns:ds="http://schemas.openxmlformats.org/officeDocument/2006/customXml" ds:itemID="{BAE6FC93-EF60-4AB3-A3FE-7FA355A5B3A9}">
   <ds:schemaRefs>
     <ds:schemaRef ds:uri="http://schemas.openxmlformats.org/officeDocument/2006/bibliography"/>
   </ds:schemaRefs>

</xml_diff>

<commit_message>
Napsán základ pro kapitolu družicové systémy.
</commit_message>
<xml_diff>
--- a/BP_Karlik.docx
+++ b/BP_Karlik.docx
@@ -34,7 +34,16 @@
               <w:rStyle w:val="Nadpis1Char"/>
               <w:b/>
             </w:rPr>
-            <w:t>Obsah</w:t>
+            <w:t>Obsa</w:t>
+          </w:r>
+          <w:bookmarkStart w:id="1" w:name="_GoBack"/>
+          <w:bookmarkEnd w:id="1"/>
+          <w:r>
+            <w:rPr>
+              <w:rStyle w:val="Nadpis1Char"/>
+              <w:b/>
+            </w:rPr>
+            <w:t>h</w:t>
           </w:r>
         </w:p>
         <w:p>
@@ -59,7 +68,7 @@
           <w:r>
             <w:fldChar w:fldCharType="separate"/>
           </w:r>
-          <w:hyperlink w:anchor="_Toc34072740" w:history="1">
+          <w:hyperlink w:anchor="_Toc34488991" w:history="1">
             <w:r>
               <w:rPr>
                 <w:rStyle w:val="Hypertextovodkaz"/>
@@ -101,7 +110,7 @@
                 <w:noProof/>
                 <w:webHidden/>
               </w:rPr>
-              <w:instrText xml:space="preserve"> PAGEREF _Toc34072740 \h </w:instrText>
+              <w:instrText xml:space="preserve"> PAGEREF _Toc34488991 \h </w:instrText>
             </w:r>
             <w:r>
               <w:rPr>
@@ -145,7 +154,7 @@
               <w:lang w:eastAsia="cs-CZ"/>
             </w:rPr>
           </w:pPr>
-          <w:hyperlink w:anchor="_Toc34072741" w:history="1">
+          <w:hyperlink w:anchor="_Toc34488992" w:history="1">
             <w:r>
               <w:rPr>
                 <w:rStyle w:val="Hypertextovodkaz"/>
@@ -187,7 +196,7 @@
                 <w:noProof/>
                 <w:webHidden/>
               </w:rPr>
-              <w:instrText xml:space="preserve"> PAGEREF _Toc34072741 \h </w:instrText>
+              <w:instrText xml:space="preserve"> PAGEREF _Toc34488992 \h </w:instrText>
             </w:r>
             <w:r>
               <w:rPr>
@@ -230,7 +239,7 @@
               <w:lang w:eastAsia="cs-CZ"/>
             </w:rPr>
           </w:pPr>
-          <w:hyperlink w:anchor="_Toc34072742" w:history="1">
+          <w:hyperlink w:anchor="_Toc34488993" w:history="1">
             <w:r>
               <w:rPr>
                 <w:rStyle w:val="Hypertextovodkaz"/>
@@ -257,7 +266,7 @@
                 <w:noProof/>
                 <w:webHidden/>
               </w:rPr>
-              <w:instrText xml:space="preserve"> PAGEREF _Toc34072742 \h </w:instrText>
+              <w:instrText xml:space="preserve"> PAGEREF _Toc34488993 \h </w:instrText>
             </w:r>
             <w:r>
               <w:rPr>
@@ -300,7 +309,7 @@
               <w:lang w:eastAsia="cs-CZ"/>
             </w:rPr>
           </w:pPr>
-          <w:hyperlink w:anchor="_Toc34072743" w:history="1">
+          <w:hyperlink w:anchor="_Toc34488994" w:history="1">
             <w:r>
               <w:rPr>
                 <w:rStyle w:val="Hypertextovodkaz"/>
@@ -327,7 +336,7 @@
                 <w:noProof/>
                 <w:webHidden/>
               </w:rPr>
-              <w:instrText xml:space="preserve"> PAGEREF _Toc34072743 \h </w:instrText>
+              <w:instrText xml:space="preserve"> PAGEREF _Toc34488994 \h </w:instrText>
             </w:r>
             <w:r>
               <w:rPr>
@@ -370,7 +379,7 @@
               <w:lang w:eastAsia="cs-CZ"/>
             </w:rPr>
           </w:pPr>
-          <w:hyperlink w:anchor="_Toc34072744" w:history="1">
+          <w:hyperlink w:anchor="_Toc34488995" w:history="1">
             <w:r>
               <w:rPr>
                 <w:rStyle w:val="Hypertextovodkaz"/>
@@ -397,7 +406,7 @@
                 <w:noProof/>
                 <w:webHidden/>
               </w:rPr>
-              <w:instrText xml:space="preserve"> PAGEREF _Toc34072744 \h </w:instrText>
+              <w:instrText xml:space="preserve"> PAGEREF _Toc34488995 \h </w:instrText>
             </w:r>
             <w:r>
               <w:rPr>
@@ -440,13 +449,13 @@
               <w:lang w:eastAsia="cs-CZ"/>
             </w:rPr>
           </w:pPr>
-          <w:hyperlink w:anchor="_Toc34072745" w:history="1">
+          <w:hyperlink w:anchor="_Toc34488996" w:history="1">
             <w:r>
               <w:rPr>
                 <w:rStyle w:val="Hypertextovodkaz"/>
                 <w:noProof/>
               </w:rPr>
-              <w:t>Vývojové prostředí</w:t>
+              <w:t>Vývojové prostředí (Arduino IDE)</w:t>
             </w:r>
             <w:r>
               <w:rPr>
@@ -467,7 +476,7 @@
                 <w:noProof/>
                 <w:webHidden/>
               </w:rPr>
-              <w:instrText xml:space="preserve"> PAGEREF _Toc34072745 \h </w:instrText>
+              <w:instrText xml:space="preserve"> PAGEREF _Toc34488996 \h </w:instrText>
             </w:r>
             <w:r>
               <w:rPr>
@@ -511,7 +520,7 @@
               <w:lang w:eastAsia="cs-CZ"/>
             </w:rPr>
           </w:pPr>
-          <w:hyperlink w:anchor="_Toc34072746" w:history="1">
+          <w:hyperlink w:anchor="_Toc34488997" w:history="1">
             <w:r>
               <w:rPr>
                 <w:rStyle w:val="Hypertextovodkaz"/>
@@ -553,7 +562,7 @@
                 <w:noProof/>
                 <w:webHidden/>
               </w:rPr>
-              <w:instrText xml:space="preserve"> PAGEREF _Toc34072746 \h </w:instrText>
+              <w:instrText xml:space="preserve"> PAGEREF _Toc34488997 \h </w:instrText>
             </w:r>
             <w:r>
               <w:rPr>
@@ -573,7 +582,7 @@
                 <w:noProof/>
                 <w:webHidden/>
               </w:rPr>
-              <w:t>3</w:t>
+              <w:t>4</w:t>
             </w:r>
             <w:r>
               <w:rPr>
@@ -597,7 +606,7 @@
               <w:lang w:eastAsia="cs-CZ"/>
             </w:rPr>
           </w:pPr>
-          <w:hyperlink w:anchor="_Toc34072747" w:history="1">
+          <w:hyperlink w:anchor="_Toc34488998" w:history="1">
             <w:r>
               <w:rPr>
                 <w:rStyle w:val="Hypertextovodkaz"/>
@@ -639,7 +648,7 @@
                 <w:noProof/>
                 <w:webHidden/>
               </w:rPr>
-              <w:instrText xml:space="preserve"> PAGEREF _Toc34072747 \h </w:instrText>
+              <w:instrText xml:space="preserve"> PAGEREF _Toc34488998 \h </w:instrText>
             </w:r>
             <w:r>
               <w:rPr>
@@ -659,7 +668,7 @@
                 <w:noProof/>
                 <w:webHidden/>
               </w:rPr>
-              <w:t>3</w:t>
+              <w:t>4</w:t>
             </w:r>
             <w:r>
               <w:rPr>
@@ -682,7 +691,7 @@
               <w:lang w:eastAsia="cs-CZ"/>
             </w:rPr>
           </w:pPr>
-          <w:hyperlink w:anchor="_Toc34072748" w:history="1">
+          <w:hyperlink w:anchor="_Toc34488999" w:history="1">
             <w:r>
               <w:rPr>
                 <w:rStyle w:val="Hypertextovodkaz"/>
@@ -709,7 +718,7 @@
                 <w:noProof/>
                 <w:webHidden/>
               </w:rPr>
-              <w:instrText xml:space="preserve"> PAGEREF _Toc34072748 \h </w:instrText>
+              <w:instrText xml:space="preserve"> PAGEREF _Toc34488999 \h </w:instrText>
             </w:r>
             <w:r>
               <w:rPr>
@@ -753,7 +762,7 @@
               <w:lang w:eastAsia="cs-CZ"/>
             </w:rPr>
           </w:pPr>
-          <w:hyperlink w:anchor="_Toc34072749" w:history="1">
+          <w:hyperlink w:anchor="_Toc34489000" w:history="1">
             <w:r>
               <w:rPr>
                 <w:rStyle w:val="Hypertextovodkaz"/>
@@ -795,7 +804,7 @@
                 <w:noProof/>
                 <w:webHidden/>
               </w:rPr>
-              <w:instrText xml:space="preserve"> PAGEREF _Toc34072749 \h </w:instrText>
+              <w:instrText xml:space="preserve"> PAGEREF _Toc34489000 \h </w:instrText>
             </w:r>
             <w:r>
               <w:rPr>
@@ -838,7 +847,7 @@
               <w:lang w:eastAsia="cs-CZ"/>
             </w:rPr>
           </w:pPr>
-          <w:hyperlink w:anchor="_Toc34072750" w:history="1">
+          <w:hyperlink w:anchor="_Toc34489001" w:history="1">
             <w:r>
               <w:rPr>
                 <w:rStyle w:val="Hypertextovodkaz"/>
@@ -865,7 +874,7 @@
                 <w:noProof/>
                 <w:webHidden/>
               </w:rPr>
-              <w:instrText xml:space="preserve"> PAGEREF _Toc34072750 \h </w:instrText>
+              <w:instrText xml:space="preserve"> PAGEREF _Toc34489001 \h </w:instrText>
             </w:r>
             <w:r>
               <w:rPr>
@@ -908,7 +917,7 @@
               <w:lang w:eastAsia="cs-CZ"/>
             </w:rPr>
           </w:pPr>
-          <w:hyperlink w:anchor="_Toc34072751" w:history="1">
+          <w:hyperlink w:anchor="_Toc34489002" w:history="1">
             <w:r>
               <w:rPr>
                 <w:rStyle w:val="Hypertextovodkaz"/>
@@ -935,7 +944,7 @@
                 <w:noProof/>
                 <w:webHidden/>
               </w:rPr>
-              <w:instrText xml:space="preserve"> PAGEREF _Toc34072751 \h </w:instrText>
+              <w:instrText xml:space="preserve"> PAGEREF _Toc34489002 \h </w:instrText>
             </w:r>
             <w:r>
               <w:rPr>
@@ -978,7 +987,7 @@
               <w:lang w:eastAsia="cs-CZ"/>
             </w:rPr>
           </w:pPr>
-          <w:hyperlink w:anchor="_Toc34072752" w:history="1">
+          <w:hyperlink w:anchor="_Toc34489003" w:history="1">
             <w:r>
               <w:rPr>
                 <w:rStyle w:val="Hypertextovodkaz"/>
@@ -1005,7 +1014,7 @@
                 <w:noProof/>
                 <w:webHidden/>
               </w:rPr>
-              <w:instrText xml:space="preserve"> PAGEREF _Toc34072752 \h </w:instrText>
+              <w:instrText xml:space="preserve"> PAGEREF _Toc34489003 \h </w:instrText>
             </w:r>
             <w:r>
               <w:rPr>
@@ -1048,7 +1057,7 @@
               <w:lang w:eastAsia="cs-CZ"/>
             </w:rPr>
           </w:pPr>
-          <w:hyperlink w:anchor="_Toc34072753" w:history="1">
+          <w:hyperlink w:anchor="_Toc34489004" w:history="1">
             <w:r>
               <w:rPr>
                 <w:rStyle w:val="Hypertextovodkaz"/>
@@ -1075,7 +1084,7 @@
                 <w:noProof/>
                 <w:webHidden/>
               </w:rPr>
-              <w:instrText xml:space="preserve"> PAGEREF _Toc34072753 \h </w:instrText>
+              <w:instrText xml:space="preserve"> PAGEREF _Toc34489004 \h </w:instrText>
             </w:r>
             <w:r>
               <w:rPr>
@@ -1118,7 +1127,7 @@
               <w:lang w:eastAsia="cs-CZ"/>
             </w:rPr>
           </w:pPr>
-          <w:hyperlink w:anchor="_Toc34072754" w:history="1">
+          <w:hyperlink w:anchor="_Toc34489005" w:history="1">
             <w:r>
               <w:rPr>
                 <w:rStyle w:val="Hypertextovodkaz"/>
@@ -1145,7 +1154,7 @@
                 <w:noProof/>
                 <w:webHidden/>
               </w:rPr>
-              <w:instrText xml:space="preserve"> PAGEREF _Toc34072754 \h </w:instrText>
+              <w:instrText xml:space="preserve"> PAGEREF _Toc34489005 \h </w:instrText>
             </w:r>
             <w:r>
               <w:rPr>
@@ -1166,6 +1175,420 @@
                 <w:webHidden/>
               </w:rPr>
               <w:t>9</w:t>
+            </w:r>
+            <w:r>
+              <w:rPr>
+                <w:noProof/>
+                <w:webHidden/>
+              </w:rPr>
+              <w:fldChar w:fldCharType="end"/>
+            </w:r>
+          </w:hyperlink>
+        </w:p>
+        <w:p>
+          <w:pPr>
+            <w:pStyle w:val="Obsah2"/>
+            <w:tabs>
+              <w:tab w:val="left" w:pos="1540"/>
+              <w:tab w:val="right" w:leader="dot" w:pos="9062"/>
+            </w:tabs>
+            <w:rPr>
+              <w:rFonts w:asciiTheme="minorHAnsi" w:eastAsiaTheme="minorEastAsia" w:hAnsiTheme="minorHAnsi"/>
+              <w:noProof/>
+              <w:lang w:eastAsia="cs-CZ"/>
+            </w:rPr>
+          </w:pPr>
+          <w:hyperlink w:anchor="_Toc34489006" w:history="1">
+            <w:r>
+              <w:rPr>
+                <w:rStyle w:val="Hypertextovodkaz"/>
+                <w:noProof/>
+              </w:rPr>
+              <w:t>1.4</w:t>
+            </w:r>
+            <w:r>
+              <w:rPr>
+                <w:rFonts w:asciiTheme="minorHAnsi" w:eastAsiaTheme="minorEastAsia" w:hAnsiTheme="minorHAnsi"/>
+                <w:noProof/>
+                <w:lang w:eastAsia="cs-CZ"/>
+              </w:rPr>
+              <w:tab/>
+            </w:r>
+            <w:r>
+              <w:rPr>
+                <w:rStyle w:val="Hypertextovodkaz"/>
+                <w:noProof/>
+              </w:rPr>
+              <w:t>Družicové navigační systémy</w:t>
+            </w:r>
+            <w:r>
+              <w:rPr>
+                <w:noProof/>
+                <w:webHidden/>
+              </w:rPr>
+              <w:tab/>
+            </w:r>
+            <w:r>
+              <w:rPr>
+                <w:noProof/>
+                <w:webHidden/>
+              </w:rPr>
+              <w:fldChar w:fldCharType="begin"/>
+            </w:r>
+            <w:r>
+              <w:rPr>
+                <w:noProof/>
+                <w:webHidden/>
+              </w:rPr>
+              <w:instrText xml:space="preserve"> PAGEREF _Toc34489006 \h </w:instrText>
+            </w:r>
+            <w:r>
+              <w:rPr>
+                <w:noProof/>
+                <w:webHidden/>
+              </w:rPr>
+            </w:r>
+            <w:r>
+              <w:rPr>
+                <w:noProof/>
+                <w:webHidden/>
+              </w:rPr>
+              <w:fldChar w:fldCharType="separate"/>
+            </w:r>
+            <w:r>
+              <w:rPr>
+                <w:noProof/>
+                <w:webHidden/>
+              </w:rPr>
+              <w:t>10</w:t>
+            </w:r>
+            <w:r>
+              <w:rPr>
+                <w:noProof/>
+                <w:webHidden/>
+              </w:rPr>
+              <w:fldChar w:fldCharType="end"/>
+            </w:r>
+          </w:hyperlink>
+        </w:p>
+        <w:p>
+          <w:pPr>
+            <w:pStyle w:val="Obsah3"/>
+            <w:tabs>
+              <w:tab w:val="right" w:leader="dot" w:pos="9062"/>
+            </w:tabs>
+            <w:rPr>
+              <w:rFonts w:asciiTheme="minorHAnsi" w:eastAsiaTheme="minorEastAsia" w:hAnsiTheme="minorHAnsi"/>
+              <w:noProof/>
+              <w:lang w:eastAsia="cs-CZ"/>
+            </w:rPr>
+          </w:pPr>
+          <w:hyperlink w:anchor="_Toc34489007" w:history="1">
+            <w:r>
+              <w:rPr>
+                <w:rStyle w:val="Hypertextovodkaz"/>
+                <w:noProof/>
+              </w:rPr>
+              <w:t>Metody rádiového určování polohy</w:t>
+            </w:r>
+            <w:r>
+              <w:rPr>
+                <w:noProof/>
+                <w:webHidden/>
+              </w:rPr>
+              <w:tab/>
+            </w:r>
+            <w:r>
+              <w:rPr>
+                <w:noProof/>
+                <w:webHidden/>
+              </w:rPr>
+              <w:fldChar w:fldCharType="begin"/>
+            </w:r>
+            <w:r>
+              <w:rPr>
+                <w:noProof/>
+                <w:webHidden/>
+              </w:rPr>
+              <w:instrText xml:space="preserve"> PAGEREF _Toc34489007 \h </w:instrText>
+            </w:r>
+            <w:r>
+              <w:rPr>
+                <w:noProof/>
+                <w:webHidden/>
+              </w:rPr>
+            </w:r>
+            <w:r>
+              <w:rPr>
+                <w:noProof/>
+                <w:webHidden/>
+              </w:rPr>
+              <w:fldChar w:fldCharType="separate"/>
+            </w:r>
+            <w:r>
+              <w:rPr>
+                <w:noProof/>
+                <w:webHidden/>
+              </w:rPr>
+              <w:t>10</w:t>
+            </w:r>
+            <w:r>
+              <w:rPr>
+                <w:noProof/>
+                <w:webHidden/>
+              </w:rPr>
+              <w:fldChar w:fldCharType="end"/>
+            </w:r>
+          </w:hyperlink>
+        </w:p>
+        <w:p>
+          <w:pPr>
+            <w:pStyle w:val="Obsah2"/>
+            <w:tabs>
+              <w:tab w:val="left" w:pos="1540"/>
+              <w:tab w:val="right" w:leader="dot" w:pos="9062"/>
+            </w:tabs>
+            <w:rPr>
+              <w:rFonts w:asciiTheme="minorHAnsi" w:eastAsiaTheme="minorEastAsia" w:hAnsiTheme="minorHAnsi"/>
+              <w:noProof/>
+              <w:lang w:eastAsia="cs-CZ"/>
+            </w:rPr>
+          </w:pPr>
+          <w:hyperlink w:anchor="_Toc34489008" w:history="1">
+            <w:r>
+              <w:rPr>
+                <w:rStyle w:val="Hypertextovodkaz"/>
+                <w:noProof/>
+              </w:rPr>
+              <w:t>1.5</w:t>
+            </w:r>
+            <w:r>
+              <w:rPr>
+                <w:rFonts w:asciiTheme="minorHAnsi" w:eastAsiaTheme="minorEastAsia" w:hAnsiTheme="minorHAnsi"/>
+                <w:noProof/>
+                <w:lang w:eastAsia="cs-CZ"/>
+              </w:rPr>
+              <w:tab/>
+            </w:r>
+            <w:r>
+              <w:rPr>
+                <w:rStyle w:val="Hypertextovodkaz"/>
+                <w:noProof/>
+              </w:rPr>
+              <w:t>Vztažné soustavy a vliv volby vztažné soustavy na popis pohybu tělesa</w:t>
+            </w:r>
+            <w:r>
+              <w:rPr>
+                <w:noProof/>
+                <w:webHidden/>
+              </w:rPr>
+              <w:tab/>
+            </w:r>
+            <w:r>
+              <w:rPr>
+                <w:noProof/>
+                <w:webHidden/>
+              </w:rPr>
+              <w:fldChar w:fldCharType="begin"/>
+            </w:r>
+            <w:r>
+              <w:rPr>
+                <w:noProof/>
+                <w:webHidden/>
+              </w:rPr>
+              <w:instrText xml:space="preserve"> PAGEREF _Toc34489008 \h </w:instrText>
+            </w:r>
+            <w:r>
+              <w:rPr>
+                <w:noProof/>
+                <w:webHidden/>
+              </w:rPr>
+            </w:r>
+            <w:r>
+              <w:rPr>
+                <w:noProof/>
+                <w:webHidden/>
+              </w:rPr>
+              <w:fldChar w:fldCharType="separate"/>
+            </w:r>
+            <w:r>
+              <w:rPr>
+                <w:noProof/>
+                <w:webHidden/>
+              </w:rPr>
+              <w:t>12</w:t>
+            </w:r>
+            <w:r>
+              <w:rPr>
+                <w:noProof/>
+                <w:webHidden/>
+              </w:rPr>
+              <w:fldChar w:fldCharType="end"/>
+            </w:r>
+          </w:hyperlink>
+        </w:p>
+        <w:p>
+          <w:pPr>
+            <w:pStyle w:val="Obsah2"/>
+            <w:tabs>
+              <w:tab w:val="left" w:pos="1540"/>
+              <w:tab w:val="right" w:leader="dot" w:pos="9062"/>
+            </w:tabs>
+            <w:rPr>
+              <w:rFonts w:asciiTheme="minorHAnsi" w:eastAsiaTheme="minorEastAsia" w:hAnsiTheme="minorHAnsi"/>
+              <w:noProof/>
+              <w:lang w:eastAsia="cs-CZ"/>
+            </w:rPr>
+          </w:pPr>
+          <w:hyperlink w:anchor="_Toc34489009" w:history="1">
+            <w:r>
+              <w:rPr>
+                <w:rStyle w:val="Hypertextovodkaz"/>
+                <w:noProof/>
+              </w:rPr>
+              <w:t>1.6</w:t>
+            </w:r>
+            <w:r>
+              <w:rPr>
+                <w:rFonts w:asciiTheme="minorHAnsi" w:eastAsiaTheme="minorEastAsia" w:hAnsiTheme="minorHAnsi"/>
+                <w:noProof/>
+                <w:lang w:eastAsia="cs-CZ"/>
+              </w:rPr>
+              <w:tab/>
+            </w:r>
+            <w:r>
+              <w:rPr>
+                <w:rStyle w:val="Hypertextovodkaz"/>
+                <w:noProof/>
+              </w:rPr>
+              <w:t>Vypařování vody</w:t>
+            </w:r>
+            <w:r>
+              <w:rPr>
+                <w:noProof/>
+                <w:webHidden/>
+              </w:rPr>
+              <w:tab/>
+            </w:r>
+            <w:r>
+              <w:rPr>
+                <w:noProof/>
+                <w:webHidden/>
+              </w:rPr>
+              <w:fldChar w:fldCharType="begin"/>
+            </w:r>
+            <w:r>
+              <w:rPr>
+                <w:noProof/>
+                <w:webHidden/>
+              </w:rPr>
+              <w:instrText xml:space="preserve"> PAGEREF _Toc34489009 \h </w:instrText>
+            </w:r>
+            <w:r>
+              <w:rPr>
+                <w:noProof/>
+                <w:webHidden/>
+              </w:rPr>
+            </w:r>
+            <w:r>
+              <w:rPr>
+                <w:noProof/>
+                <w:webHidden/>
+              </w:rPr>
+              <w:fldChar w:fldCharType="separate"/>
+            </w:r>
+            <w:r>
+              <w:rPr>
+                <w:noProof/>
+                <w:webHidden/>
+              </w:rPr>
+              <w:t>12</w:t>
+            </w:r>
+            <w:r>
+              <w:rPr>
+                <w:noProof/>
+                <w:webHidden/>
+              </w:rPr>
+              <w:fldChar w:fldCharType="end"/>
+            </w:r>
+          </w:hyperlink>
+        </w:p>
+        <w:p>
+          <w:pPr>
+            <w:pStyle w:val="Obsah2"/>
+            <w:tabs>
+              <w:tab w:val="left" w:pos="1540"/>
+              <w:tab w:val="right" w:leader="dot" w:pos="9062"/>
+            </w:tabs>
+            <w:rPr>
+              <w:rFonts w:asciiTheme="minorHAnsi" w:eastAsiaTheme="minorEastAsia" w:hAnsiTheme="minorHAnsi"/>
+              <w:noProof/>
+              <w:lang w:eastAsia="cs-CZ"/>
+            </w:rPr>
+          </w:pPr>
+          <w:hyperlink w:anchor="_Toc34489010" w:history="1">
+            <w:r>
+              <w:rPr>
+                <w:rStyle w:val="Hypertextovodkaz"/>
+                <w:noProof/>
+              </w:rPr>
+              <w:t>1.7</w:t>
+            </w:r>
+            <w:r>
+              <w:rPr>
+                <w:rFonts w:asciiTheme="minorHAnsi" w:eastAsiaTheme="minorEastAsia" w:hAnsiTheme="minorHAnsi"/>
+                <w:noProof/>
+                <w:lang w:eastAsia="cs-CZ"/>
+              </w:rPr>
+              <w:tab/>
+            </w:r>
+            <w:r>
+              <w:rPr>
+                <w:rStyle w:val="Hypertextovodkaz"/>
+                <w:noProof/>
+              </w:rPr>
+              <w:t>Kinetická energie</w:t>
+            </w:r>
+            <w:r>
+              <w:rPr>
+                <w:noProof/>
+                <w:webHidden/>
+              </w:rPr>
+              <w:tab/>
+            </w:r>
+            <w:r>
+              <w:rPr>
+                <w:noProof/>
+                <w:webHidden/>
+              </w:rPr>
+              <w:fldChar w:fldCharType="begin"/>
+            </w:r>
+            <w:r>
+              <w:rPr>
+                <w:noProof/>
+                <w:webHidden/>
+              </w:rPr>
+              <w:instrText xml:space="preserve"> PAGEREF _Toc34489010 \h </w:instrText>
+            </w:r>
+            <w:r>
+              <w:rPr>
+                <w:noProof/>
+                <w:webHidden/>
+              </w:rPr>
+            </w:r>
+            <w:r>
+              <w:rPr>
+                <w:noProof/>
+                <w:webHidden/>
+              </w:rPr>
+              <w:fldChar w:fldCharType="separate"/>
+            </w:r>
+            <w:r>
+              <w:rPr>
+                <w:noProof/>
+                <w:webHidden/>
+              </w:rPr>
+              <w:t>12</w:t>
             </w:r>
             <w:r>
               <w:rPr>
@@ -1188,7 +1611,7 @@
               <w:lang w:eastAsia="cs-CZ"/>
             </w:rPr>
           </w:pPr>
-          <w:hyperlink w:anchor="_Toc34072755" w:history="1">
+          <w:hyperlink w:anchor="_Toc34489011" w:history="1">
             <w:r>
               <w:rPr>
                 <w:rStyle w:val="Hypertextovodkaz"/>
@@ -1215,7 +1638,7 @@
                 <w:noProof/>
                 <w:webHidden/>
               </w:rPr>
-              <w:instrText xml:space="preserve"> PAGEREF _Toc34072755 \h </w:instrText>
+              <w:instrText xml:space="preserve"> PAGEREF _Toc34489011 \h </w:instrText>
             </w:r>
             <w:r>
               <w:rPr>
@@ -1235,7 +1658,7 @@
                 <w:noProof/>
                 <w:webHidden/>
               </w:rPr>
-              <w:t>10</w:t>
+              <w:t>13</w:t>
             </w:r>
             <w:r>
               <w:rPr>
@@ -1278,14 +1701,14 @@
           <w:numId w:val="22"/>
         </w:numPr>
       </w:pPr>
-      <w:bookmarkStart w:id="1" w:name="_Toc34072740"/>
+      <w:bookmarkStart w:id="2" w:name="_Toc34488991"/>
       <w:proofErr w:type="spellStart"/>
       <w:r>
         <w:lastRenderedPageBreak/>
         <w:t>Arduino</w:t>
       </w:r>
       <w:bookmarkEnd w:id="0"/>
-      <w:bookmarkEnd w:id="1"/>
+      <w:bookmarkEnd w:id="2"/>
       <w:proofErr w:type="spellEnd"/>
     </w:p>
     <w:p>
@@ -1547,7 +1970,7 @@
       <w:pPr>
         <w:pStyle w:val="Nadpis2"/>
       </w:pPr>
-      <w:bookmarkStart w:id="2" w:name="_Toc34072741"/>
+      <w:bookmarkStart w:id="3" w:name="_Toc34488992"/>
       <w:r>
         <w:t xml:space="preserve">Vývojové desky </w:t>
       </w:r>
@@ -1555,7 +1978,7 @@
       <w:r>
         <w:t>Arduino</w:t>
       </w:r>
-      <w:bookmarkEnd w:id="2"/>
+      <w:bookmarkEnd w:id="3"/>
       <w:proofErr w:type="spellEnd"/>
     </w:p>
     <w:p>
@@ -1566,7 +1989,7 @@
           <w:numId w:val="0"/>
         </w:numPr>
       </w:pPr>
-      <w:bookmarkStart w:id="3" w:name="_Toc34072742"/>
+      <w:bookmarkStart w:id="4" w:name="_Toc34488993"/>
       <w:proofErr w:type="spellStart"/>
       <w:r>
         <w:t>Arduino</w:t>
@@ -1579,7 +2002,7 @@
       <w:r>
         <w:t>Uno</w:t>
       </w:r>
-      <w:bookmarkEnd w:id="3"/>
+      <w:bookmarkEnd w:id="4"/>
       <w:proofErr w:type="spellEnd"/>
     </w:p>
     <w:p>
@@ -1804,7 +2227,7 @@
         </w:numPr>
         <w:ind w:left="720" w:hanging="720"/>
       </w:pPr>
-      <w:bookmarkStart w:id="4" w:name="_Toc34072743"/>
+      <w:bookmarkStart w:id="5" w:name="_Toc34488994"/>
       <w:proofErr w:type="spellStart"/>
       <w:r>
         <w:t>Arduino</w:t>
@@ -1817,7 +2240,7 @@
       <w:r>
         <w:t>Nano</w:t>
       </w:r>
-      <w:bookmarkEnd w:id="4"/>
+      <w:bookmarkEnd w:id="5"/>
       <w:proofErr w:type="spellEnd"/>
     </w:p>
     <w:p>
@@ -1953,7 +2376,7 @@
           <w:numId w:val="0"/>
         </w:numPr>
       </w:pPr>
-      <w:bookmarkStart w:id="5" w:name="_Toc34072744"/>
+      <w:bookmarkStart w:id="6" w:name="_Toc34488995"/>
       <w:proofErr w:type="spellStart"/>
       <w:r>
         <w:t>Arduino</w:t>
@@ -1966,7 +2389,7 @@
       <w:r>
         <w:t>Mega</w:t>
       </w:r>
-      <w:bookmarkEnd w:id="5"/>
+      <w:bookmarkEnd w:id="6"/>
       <w:proofErr w:type="spellEnd"/>
     </w:p>
     <w:p>
@@ -2138,14 +2561,13 @@
         </w:numPr>
         <w:ind w:left="720" w:hanging="720"/>
       </w:pPr>
-      <w:bookmarkStart w:id="6" w:name="_Toc34072745"/>
+      <w:bookmarkStart w:id="7" w:name="_Toc34488996"/>
       <w:r>
         <w:t xml:space="preserve">Vývojové </w:t>
       </w:r>
       <w:r>
         <w:t>prostředí</w:t>
       </w:r>
-      <w:bookmarkEnd w:id="6"/>
       <w:r>
         <w:t xml:space="preserve"> (</w:t>
       </w:r>
@@ -2157,6 +2579,7 @@
       <w:r>
         <w:t xml:space="preserve"> IDE)</w:t>
       </w:r>
+      <w:bookmarkEnd w:id="7"/>
     </w:p>
     <w:p/>
     <w:p>
@@ -2167,7 +2590,7 @@
           <w:numId w:val="22"/>
         </w:numPr>
       </w:pPr>
-      <w:bookmarkStart w:id="7" w:name="_Toc34072746"/>
+      <w:bookmarkStart w:id="8" w:name="_Toc34488997"/>
       <w:r>
         <w:lastRenderedPageBreak/>
         <w:t>Vybrané</w:t>
@@ -2187,13 +2610,13 @@
       <w:r>
         <w:t>fyziky</w:t>
       </w:r>
-      <w:bookmarkEnd w:id="7"/>
+      <w:bookmarkEnd w:id="8"/>
     </w:p>
     <w:p>
       <w:pPr>
         <w:pStyle w:val="Nadpis2"/>
       </w:pPr>
-      <w:bookmarkStart w:id="8" w:name="_Toc34072747"/>
+      <w:bookmarkStart w:id="9" w:name="_Toc34488998"/>
       <w:proofErr w:type="spellStart"/>
       <w:r>
         <w:t>Hallův</w:t>
@@ -2202,7 +2625,7 @@
       <w:r>
         <w:t xml:space="preserve"> jev</w:t>
       </w:r>
-      <w:bookmarkEnd w:id="8"/>
+      <w:bookmarkEnd w:id="9"/>
     </w:p>
     <w:p>
       <w:pPr>
@@ -2991,7 +3414,7 @@
             <w:pPr>
               <w:jc w:val="center"/>
             </w:pPr>
-            <w:bookmarkStart w:id="9" w:name="_Ref33014736"/>
+            <w:bookmarkStart w:id="10" w:name="_Ref33014736"/>
             <w:proofErr w:type="gramStart"/>
             <w:r>
               <w:t>(</w:t>
@@ -3018,7 +3441,7 @@
             <w:r>
               <w:t>)</w:t>
             </w:r>
-            <w:bookmarkEnd w:id="9"/>
+            <w:bookmarkEnd w:id="10"/>
             <w:proofErr w:type="gramEnd"/>
           </w:p>
           <w:p>
@@ -3162,7 +3585,7 @@
             <w:pPr>
               <w:jc w:val="center"/>
             </w:pPr>
-            <w:bookmarkStart w:id="10" w:name="_Ref33014691"/>
+            <w:bookmarkStart w:id="11" w:name="_Ref33014691"/>
             <w:proofErr w:type="gramStart"/>
             <w:r>
               <w:t>(</w:t>
@@ -3189,7 +3612,7 @@
             <w:r>
               <w:t>)</w:t>
             </w:r>
-            <w:bookmarkEnd w:id="10"/>
+            <w:bookmarkEnd w:id="11"/>
             <w:proofErr w:type="gramEnd"/>
           </w:p>
           <w:p>
@@ -3275,7 +3698,7 @@
             <w:pPr>
               <w:ind w:firstLine="0"/>
             </w:pPr>
-            <w:bookmarkStart w:id="11" w:name="_Hlk33017740"/>
+            <w:bookmarkStart w:id="12" w:name="_Hlk33017740"/>
           </w:p>
         </w:tc>
         <w:tc>
@@ -3436,7 +3859,7 @@
             <w:pPr>
               <w:jc w:val="center"/>
             </w:pPr>
-            <w:bookmarkStart w:id="12" w:name="_Ref33014051"/>
+            <w:bookmarkStart w:id="13" w:name="_Ref33014051"/>
             <w:proofErr w:type="gramStart"/>
             <w:r>
               <w:t>(</w:t>
@@ -3463,7 +3886,7 @@
             <w:r>
               <w:t>)</w:t>
             </w:r>
-            <w:bookmarkEnd w:id="12"/>
+            <w:bookmarkEnd w:id="13"/>
             <w:proofErr w:type="gramEnd"/>
           </w:p>
           <w:p>
@@ -3475,7 +3898,7 @@
         </w:tc>
       </w:tr>
     </w:tbl>
-    <w:bookmarkEnd w:id="11"/>
+    <w:bookmarkEnd w:id="12"/>
     <w:p>
       <w:pPr>
         <w:ind w:firstLine="0"/>
@@ -4117,7 +4540,7 @@
           <w:numId w:val="0"/>
         </w:numPr>
       </w:pPr>
-      <w:bookmarkStart w:id="13" w:name="_Toc34072748"/>
+      <w:bookmarkStart w:id="14" w:name="_Toc34488999"/>
       <w:r>
         <w:t xml:space="preserve">Využití </w:t>
       </w:r>
@@ -4129,17 +4552,17 @@
       <w:r>
         <w:t xml:space="preserve"> jevu</w:t>
       </w:r>
-      <w:bookmarkEnd w:id="13"/>
+      <w:bookmarkEnd w:id="14"/>
     </w:p>
     <w:p>
       <w:pPr>
         <w:pStyle w:val="Nadpis2"/>
       </w:pPr>
-      <w:bookmarkStart w:id="14" w:name="_Toc34072749"/>
+      <w:bookmarkStart w:id="15" w:name="_Toc34489000"/>
       <w:r>
         <w:t>Proudění tekutin</w:t>
       </w:r>
-      <w:bookmarkEnd w:id="14"/>
+      <w:bookmarkEnd w:id="15"/>
     </w:p>
     <w:p>
       <w:pPr>
@@ -4149,7 +4572,7 @@
           <w:numId w:val="0"/>
         </w:numPr>
       </w:pPr>
-      <w:bookmarkStart w:id="15" w:name="_Toc34072750"/>
+      <w:bookmarkStart w:id="16" w:name="_Toc34489001"/>
       <w:proofErr w:type="spellStart"/>
       <w:r>
         <w:t>Bernoulliho</w:t>
@@ -4158,7 +4581,7 @@
       <w:r>
         <w:t xml:space="preserve"> rovnice</w:t>
       </w:r>
-      <w:bookmarkEnd w:id="15"/>
+      <w:bookmarkEnd w:id="16"/>
     </w:p>
     <w:p>
       <w:proofErr w:type="spellStart"/>
@@ -4840,7 +5263,7 @@
             <w:pPr>
               <w:jc w:val="center"/>
             </w:pPr>
-            <w:bookmarkStart w:id="16" w:name="_Ref33275482"/>
+            <w:bookmarkStart w:id="17" w:name="_Ref33275482"/>
             <w:proofErr w:type="gramStart"/>
             <w:r>
               <w:t>(</w:t>
@@ -4867,7 +5290,7 @@
             <w:r>
               <w:t>)</w:t>
             </w:r>
-            <w:bookmarkEnd w:id="16"/>
+            <w:bookmarkEnd w:id="17"/>
             <w:proofErr w:type="gramEnd"/>
           </w:p>
           <w:p>
@@ -5059,7 +5482,7 @@
           <w:numId w:val="0"/>
         </w:numPr>
       </w:pPr>
-      <w:bookmarkStart w:id="17" w:name="_Toc34072751"/>
+      <w:bookmarkStart w:id="18" w:name="_Toc34489002"/>
       <w:proofErr w:type="spellStart"/>
       <w:r>
         <w:t>Pitotova</w:t>
@@ -5068,7 +5491,7 @@
       <w:r>
         <w:t xml:space="preserve"> trubice</w:t>
       </w:r>
-      <w:bookmarkEnd w:id="17"/>
+      <w:bookmarkEnd w:id="18"/>
     </w:p>
     <w:p>
       <w:pPr>
@@ -6234,7 +6657,7 @@
               <w:ind w:firstLine="0"/>
               <w:jc w:val="right"/>
             </w:pPr>
-            <w:bookmarkStart w:id="18" w:name="_Ref33277723"/>
+            <w:bookmarkStart w:id="19" w:name="_Ref33277723"/>
             <w:proofErr w:type="gramStart"/>
             <w:r>
               <w:t>(</w:t>
@@ -6278,7 +6701,7 @@
               </w:rPr>
               <w:t>)</w:t>
             </w:r>
-            <w:bookmarkEnd w:id="18"/>
+            <w:bookmarkEnd w:id="19"/>
           </w:p>
           <w:p>
             <w:pPr>
@@ -6450,7 +6873,7 @@
               <w:ind w:firstLine="0"/>
               <w:jc w:val="right"/>
             </w:pPr>
-            <w:bookmarkStart w:id="19" w:name="_Ref33277688"/>
+            <w:bookmarkStart w:id="20" w:name="_Ref33277688"/>
             <w:proofErr w:type="gramStart"/>
             <w:r>
               <w:t>(</w:t>
@@ -6491,7 +6914,7 @@
             <w:r>
               <w:t>)</w:t>
             </w:r>
-            <w:bookmarkEnd w:id="19"/>
+            <w:bookmarkEnd w:id="20"/>
           </w:p>
           <w:p>
             <w:pPr>
@@ -6637,7 +7060,7 @@
               <w:ind w:firstLine="0"/>
               <w:jc w:val="right"/>
             </w:pPr>
-            <w:bookmarkStart w:id="20" w:name="_Ref33277697"/>
+            <w:bookmarkStart w:id="21" w:name="_Ref33277697"/>
             <w:proofErr w:type="gramStart"/>
             <w:r>
               <w:t>(</w:t>
@@ -6678,7 +7101,7 @@
             <w:r>
               <w:t>)</w:t>
             </w:r>
-            <w:bookmarkEnd w:id="20"/>
+            <w:bookmarkEnd w:id="21"/>
           </w:p>
           <w:p>
             <w:pPr>
@@ -7160,7 +7583,7 @@
           <w:numId w:val="0"/>
         </w:numPr>
       </w:pPr>
-      <w:bookmarkStart w:id="21" w:name="_Toc34072752"/>
+      <w:bookmarkStart w:id="22" w:name="_Toc34489003"/>
       <w:proofErr w:type="spellStart"/>
       <w:r>
         <w:t>Prandtlova</w:t>
@@ -7169,7 +7592,7 @@
       <w:r>
         <w:t xml:space="preserve"> trubice</w:t>
       </w:r>
-      <w:bookmarkEnd w:id="21"/>
+      <w:bookmarkEnd w:id="22"/>
     </w:p>
     <w:p>
       <w:pPr>
@@ -8289,7 +8712,7 @@
           <w:numId w:val="0"/>
         </w:numPr>
       </w:pPr>
-      <w:bookmarkStart w:id="22" w:name="_Toc34072753"/>
+      <w:bookmarkStart w:id="23" w:name="_Toc34489004"/>
       <w:r>
         <w:t xml:space="preserve">Praktické využití </w:t>
       </w:r>
@@ -8301,7 +8724,7 @@
       <w:r>
         <w:t xml:space="preserve"> trubice</w:t>
       </w:r>
-      <w:bookmarkEnd w:id="22"/>
+      <w:bookmarkEnd w:id="23"/>
     </w:p>
     <w:p>
       <w:proofErr w:type="spellStart"/>
@@ -8515,11 +8938,11 @@
           <w:numId w:val="0"/>
         </w:numPr>
       </w:pPr>
-      <w:bookmarkStart w:id="23" w:name="_Toc34072754"/>
+      <w:bookmarkStart w:id="24" w:name="_Toc34489005"/>
       <w:r>
         <w:t>Další způsoby měření rychlosti tekutin</w:t>
       </w:r>
-      <w:bookmarkEnd w:id="23"/>
+      <w:bookmarkEnd w:id="24"/>
     </w:p>
     <w:p>
       <w:pPr>
@@ -8663,10 +9086,12 @@
       <w:pPr>
         <w:pStyle w:val="Nadpis2"/>
       </w:pPr>
+      <w:bookmarkStart w:id="25" w:name="_Toc34489006"/>
       <w:r>
         <w:lastRenderedPageBreak/>
         <w:t>Družicové navigační systémy</w:t>
       </w:r>
+      <w:bookmarkEnd w:id="25"/>
     </w:p>
     <w:p>
       <w:pPr>
@@ -8681,12 +9106,13 @@
         <w:t xml:space="preserve"> na Zemi</w:t>
       </w:r>
       <w:r>
-        <w:t>, je tomu tak proto, že dnešní telefony mívají již standardně zabudovaný modul GPS. Vždy tomu tak ale samozřejmě nebylo. Určení ze</w:t>
-      </w:r>
-      <w:bookmarkStart w:id="24" w:name="_GoBack"/>
-      <w:bookmarkEnd w:id="24"/>
-      <w:r>
-        <w:t>měpisné polohy bylo v minulosti klíčové zejména v</w:t>
+        <w:t xml:space="preserve">, je tomu tak proto, že dnešní </w:t>
+      </w:r>
+      <w:r>
+        <w:t xml:space="preserve">mobilní </w:t>
+      </w:r>
+      <w:r>
+        <w:t>telefony mívají již standardně zabudovaný modul GPS. Vždy tomu tak ale samozřejmě nebylo. Určení zeměpisné polohy bylo v minulosti klíčové zejména v</w:t>
       </w:r>
       <w:r>
         <w:t> </w:t>
@@ -8716,39 +9142,1737 @@
     <w:p>
       <w:pPr>
         <w:rPr>
-          <w:color w:val="000000" w:themeColor="text1"/>
+          <w:color w:val="7030A0"/>
         </w:rPr>
       </w:pPr>
       <w:r>
         <w:rPr>
-          <w:color w:val="000000" w:themeColor="text1"/>
+          <w:color w:val="7030A0"/>
         </w:rPr>
         <w:t xml:space="preserve">Vývoj družicového navigačního systému je </w:t>
       </w:r>
+      <w:r>
+        <w:rPr>
+          <w:color w:val="7030A0"/>
+        </w:rPr>
+        <w:t>jako celá řada jiných fyzikálních a technických objevů spojen s armádou a válečnictvím. V průběhu tzv. studené války bylo ve světě velké napětí, svět byl prakticky rozdělen do dvou soupeřících bloků, západního a východního, a zejména vedoucí mocnosti těchto bloků, kterými byly Spojené státy americké a Sovětský svaz se předbíhaly ve zbrojení a vesmírném programu.</w:t>
+      </w:r>
     </w:p>
     <w:p>
       <w:pPr>
-        <w:pStyle w:val="Nadpis2"/>
-      </w:pPr>
-      <w:r>
-        <w:t>Vztažné soustavy a vliv volby vztažné soustavy na popis pohybu tělesa</w:t>
-      </w:r>
+        <w:rPr>
+          <w:color w:val="7030A0"/>
+        </w:rPr>
+      </w:pPr>
+      <w:r>
+        <w:rPr>
+          <w:color w:val="7030A0"/>
+        </w:rPr>
+        <w:t xml:space="preserve">Právě v rámci tohoto boje došlo k vytvoření družicového navigačního systému. Prvním krokem k tomu bylo </w:t>
+      </w:r>
+      <w:r>
+        <w:rPr>
+          <w:color w:val="7030A0"/>
+        </w:rPr>
+        <w:t>vypuštění sovětské družice Sputnik I. 4. října 1957 na oběžnou dráhu Země. Sputnik I. byl první umělou družicí naší planety a obsahoval jediné vědecké zařízení, vysílačku, která v pravidelných intervalech vysílala rádiový signál.</w:t>
+      </w:r>
+      <w:r>
+        <w:rPr>
+          <w:color w:val="7030A0"/>
+        </w:rPr>
+        <w:t xml:space="preserve"> Vypuštěnou družici pozorovali také američtí vědci, kteří zjistili, že pomocí přijímaného rádiového signálu z družice mohou </w:t>
+      </w:r>
+      <w:r>
+        <w:rPr>
+          <w:color w:val="7030A0"/>
+        </w:rPr>
+        <w:t>s přihlédnutím k </w:t>
+      </w:r>
+      <w:proofErr w:type="gramStart"/>
+      <w:r>
+        <w:rPr>
+          <w:color w:val="7030A0"/>
+        </w:rPr>
+        <w:t>Dopplerově</w:t>
+      </w:r>
+      <w:proofErr w:type="gramEnd"/>
+      <w:r>
+        <w:rPr>
+          <w:color w:val="7030A0"/>
+        </w:rPr>
+        <w:t xml:space="preserve"> jevu </w:t>
+      </w:r>
+      <w:r>
+        <w:rPr>
+          <w:color w:val="7030A0"/>
+        </w:rPr>
+        <w:t xml:space="preserve">určit její polohu na oběžné dráze. Brzy dospěli také k tomu, že znají-li polohu obíhající družice, můžou podle ní určit polohu rádiového přijímače na Zemi. Tento objev vedl k vytvoření programu Transit. </w:t>
+      </w:r>
+      <w:proofErr w:type="gramStart"/>
+      <w:r>
+        <w:rPr>
+          <w:color w:val="7030A0"/>
+        </w:rPr>
+        <w:t>Šl</w:t>
+      </w:r>
+      <w:r>
+        <w:rPr>
+          <w:color w:val="7030A0"/>
+        </w:rPr>
+        <w:t>o</w:t>
+      </w:r>
+      <w:proofErr w:type="gramEnd"/>
+      <w:r>
+        <w:rPr>
+          <w:color w:val="7030A0"/>
+        </w:rPr>
+        <w:t xml:space="preserve"> o soustavu pěti družic, jejichž poloha na obě</w:t>
+      </w:r>
+      <w:r>
+        <w:rPr>
+          <w:color w:val="7030A0"/>
+        </w:rPr>
+        <w:t xml:space="preserve">žné </w:t>
+      </w:r>
+      <w:proofErr w:type="gramStart"/>
+      <w:r>
+        <w:rPr>
+          <w:color w:val="7030A0"/>
+        </w:rPr>
+        <w:t>dráze</w:t>
+      </w:r>
+      <w:proofErr w:type="gramEnd"/>
     </w:p>
     <w:p>
       <w:pPr>
-        <w:pStyle w:val="Nadpis2"/>
-      </w:pPr>
-      <w:r>
-        <w:t>Vypařování vody</w:t>
-      </w:r>
+        <w:pStyle w:val="Nadpis3"/>
+        <w:numPr>
+          <w:ilvl w:val="0"/>
+          <w:numId w:val="0"/>
+        </w:numPr>
+      </w:pPr>
+      <w:bookmarkStart w:id="26" w:name="_Toc34489007"/>
+      <w:r>
+        <w:t>Metody rádiového určování polohy</w:t>
+      </w:r>
+      <w:bookmarkEnd w:id="26"/>
     </w:p>
     <w:p>
+      <w:r>
+        <w:t xml:space="preserve">Potřebujeme-li určit naši polohu, můžeme k tomu využít rozličných fyzikálních principů, jednou z možností je využití rádiových vln. Rádiové navigační systémy se skládají ze sítě vysílačů (tzv. radiomajáků) vysílajících rádiové signály a z přijímačů (přijímač GPS, telefon). U družicových navigačních systémů je to specifikum, že síť vysílačů je tvořena </w:t>
+      </w:r>
+      <w:r>
+        <w:t>skupinou družic obíhajících po oběžné dráze Země.</w:t>
+      </w:r>
+      <w:r>
+        <w:t xml:space="preserve"> </w:t>
+      </w:r>
+      <w:r>
+        <w:t>Družicové navigační systémy jsou tzv. globální, to znamená, že jejich síť vysílačů dokáže pokrýt rádiovým signálem celou plochu naší planety a umožňují tak určení polohy a navigaci kdekoli na zeměkouli.</w:t>
+      </w:r>
+    </w:p>
+    <w:p>
+      <w:r>
+        <w:t>K určení zeměpisné polohy s prostřednictvím rádiových signálů můžeme využít jednu z</w:t>
+      </w:r>
+      <w:r>
+        <w:t>e čtyř metod. Důležitým předpokladem pro úspěšné určení polohy přijímače je vždy znalost polohy vysílače. Metody jsou následující:</w:t>
+      </w:r>
+    </w:p>
+    <w:p>
+      <w:pPr>
+        <w:pStyle w:val="Odstavecseseznamem"/>
+        <w:numPr>
+          <w:ilvl w:val="0"/>
+          <w:numId w:val="28"/>
+        </w:numPr>
+      </w:pPr>
+      <w:r>
+        <w:t>metoda úhloměrná</w:t>
+      </w:r>
+    </w:p>
+    <w:p>
+      <w:pPr>
+        <w:pStyle w:val="Odstavecseseznamem"/>
+        <w:numPr>
+          <w:ilvl w:val="0"/>
+          <w:numId w:val="28"/>
+        </w:numPr>
+      </w:pPr>
+      <w:r>
+        <w:t>metodu dopplerovská</w:t>
+      </w:r>
+    </w:p>
+    <w:p>
+      <w:pPr>
+        <w:pStyle w:val="Odstavecseseznamem"/>
+        <w:numPr>
+          <w:ilvl w:val="0"/>
+          <w:numId w:val="28"/>
+        </w:numPr>
+      </w:pPr>
+      <w:r>
+        <w:t>metodu dálkoměrná</w:t>
+      </w:r>
+    </w:p>
+    <w:p>
+      <w:pPr>
+        <w:pStyle w:val="Odstavecseseznamem"/>
+        <w:numPr>
+          <w:ilvl w:val="0"/>
+          <w:numId w:val="28"/>
+        </w:numPr>
+      </w:pPr>
+      <w:r>
+        <w:lastRenderedPageBreak/>
+        <w:t>metoda</w:t>
+      </w:r>
+      <w:r>
+        <w:t xml:space="preserve"> měření fáze nosné vlny</w:t>
+      </w:r>
+    </w:p>
+    <w:p>
+      <w:pPr>
+        <w:pStyle w:val="Odstavecseseznamem"/>
+        <w:numPr>
+          <w:ilvl w:val="0"/>
+          <w:numId w:val="29"/>
+        </w:numPr>
+      </w:pPr>
+      <w:r>
+        <w:t>Metoda úhloměrná</w:t>
+      </w:r>
+    </w:p>
+    <w:p>
+      <w:r>
+        <w:t>Při určování polohy pomocí pozemních radiomajáků změříme azimut ke každému radiomajáku a do mapy poté nakreslíme přímku</w:t>
+      </w:r>
+      <w:r>
+        <w:t xml:space="preserve"> pod změřeným úhlem, která prochází místem, kde je radiomaják umístěn. Přímky se protnou v jednom bodě, ve kterém je umístěn rádiový přijímač.</w:t>
+      </w:r>
+    </w:p>
+    <w:p>
+      <w:r>
+        <w:t>V případě měření s pomocí družic, je potřeba nejdříve znát polohu družice ve chvíli</w:t>
+      </w:r>
+      <w:r>
+        <w:t>, kdy měříme elevační úhel. Vytvořením pomyslné spojnice mezi bodem, kde se nachází družice, a středem Země, získáme osu kužele, jehož vrchol bude v poloze družice. Množin</w:t>
+      </w:r>
+      <w:r>
+        <w:t xml:space="preserve">a všech přímek, které procházejí </w:t>
+      </w:r>
+      <w:r>
+        <w:t xml:space="preserve">skrze </w:t>
+      </w:r>
+      <w:r>
+        <w:t>družici pod naměřeným elevačním úhlem, tvoří plášť kužele. Vytvoříme-li v jednom okamžiku stejné kužely pro další alespoň dvě družice a najdeme-li pro všechny kužely společné body se zemským povrchem, zjistíme, že pro všechny kužely a zemský povrch existuje právě jeden společný bod, kde se nachází přijímač.</w:t>
+      </w:r>
+    </w:p>
+    <w:p>
+      <w:r>
+        <w:t>Úhloměrná metoda je založena na v podstatě velmi jednoduchém principu, pokud však využíváme k určení polohy družice, je v praxi těžko proveditel</w:t>
+      </w:r>
+      <w:r>
+        <w:t xml:space="preserve">ná a proto se příliš nepoužívá. </w:t>
+      </w:r>
+      <w:r>
+        <w:t>V případě, že využíváme k výpočtu rádiové majáky umístěné na povrchu Země, je použití</w:t>
+      </w:r>
+      <w:r>
+        <w:t xml:space="preserve"> této metody mnohem jednodušší.</w:t>
+      </w:r>
+    </w:p>
+    <w:p>
+      <w:pPr>
+        <w:pStyle w:val="Odstavecseseznamem"/>
+        <w:numPr>
+          <w:ilvl w:val="0"/>
+          <w:numId w:val="29"/>
+        </w:numPr>
+      </w:pPr>
+      <w:r>
+        <w:t>Metoda dopplerovská</w:t>
+      </w:r>
+    </w:p>
+    <w:p>
+      <w:r>
+        <w:t>Tato metoda se téměř výhradně používá pro měření signálů, které vysílají družice, a méně často pro měření z pozemních vysílačů. Jak název napovídá, metoda je založena na využití Dopplerova ef</w:t>
+      </w:r>
+      <w:r>
+        <w:t>ektu - p</w:t>
+      </w:r>
+      <w:r>
+        <w:t>okud pohybující se zdroj vysílá signál o určité frekvenci, frekvence signálu, kterou zaz</w:t>
+      </w:r>
+      <w:r>
+        <w:t>namená přijímač, se bude lišit v</w:t>
+      </w:r>
+      <w:r>
+        <w:t> závislosti na tom, zda se zdroj k přijímači přibližuje, nebo se vzdaluje.</w:t>
+      </w:r>
+      <w:r>
+        <w:t xml:space="preserve"> </w:t>
+      </w:r>
+      <w:r>
+        <w:t>Družice vysílá signál se známou frekvencí f v pravidelných intervalech, z něhož přijímač získává informace o parametrech dráhy družice a porovnáváním frekvence přijatého signálu</w:t>
+      </w:r>
+      <w:r>
+        <w:t xml:space="preserve"> ve více časových okamžicích, je schopen dopočítat svoji zemskou polohu.</w:t>
+      </w:r>
+    </w:p>
+    <w:p>
+      <w:pPr>
+        <w:pStyle w:val="Odstavecseseznamem"/>
+        <w:numPr>
+          <w:ilvl w:val="0"/>
+          <w:numId w:val="29"/>
+        </w:numPr>
+      </w:pPr>
+      <w:r>
+        <w:t>Metoda dálkoměrná</w:t>
+      </w:r>
+    </w:p>
+    <w:p>
+      <w:r>
+        <w:t xml:space="preserve">Dálkoměrná metoda je založena na principu měření vzdálenosti mezi přijímačem, jehož polohu chceme určit, a </w:t>
+      </w:r>
+      <w:r>
+        <w:t>radiomajáky</w:t>
+      </w:r>
+      <w:r>
+        <w:t xml:space="preserve">. </w:t>
+      </w:r>
+      <w:r>
+        <w:t xml:space="preserve">Tento systém funguje tím způsobem, že se vyhodnotí čas, který zabere signálu dorazit od vysílače k přijímači, a ze znalosti tohoto času a rychlosti šíření signálu se vypočítá vzdálenost. Některé druhy systémů ani nevyhodnocují čas, který signál potřeboval k uražení vzdálenosti, ale vyhodnocují pouze časový rozdíl mezi registrováním příchozích signálů z více </w:t>
+      </w:r>
+      <w:r>
+        <w:t>vysílačů</w:t>
+      </w:r>
+      <w:r>
+        <w:t>.</w:t>
+      </w:r>
+    </w:p>
+    <w:p>
+      <w:pPr>
+        <w:rPr>
+          <w:rFonts w:eastAsiaTheme="minorEastAsia"/>
+        </w:rPr>
+      </w:pPr>
+      <w:r>
+        <w:lastRenderedPageBreak/>
+        <w:t xml:space="preserve">Družicové navigační systémy fungují jako v prvním ze zmíněných způsobů, měří čas, který signál potřebuje k překonání vzdálenosti družice – přijímač. </w:t>
+      </w:r>
+      <w:r>
+        <w:t xml:space="preserve">Polohu družice v souřadně soustavě Země známe, je dána souřadnicemi </w:t>
+      </w:r>
+      <m:oMath>
+        <m:r>
+          <m:rPr>
+            <m:sty m:val="p"/>
+          </m:rPr>
+          <w:rPr>
+            <w:rFonts w:ascii="Cambria Math" w:hAnsi="Cambria Math"/>
+          </w:rPr>
+          <m:t>(</m:t>
+        </m:r>
+        <m:sSub>
+          <m:sSubPr>
+            <m:ctrlPr>
+              <w:rPr>
+                <w:rFonts w:ascii="Cambria Math" w:hAnsi="Cambria Math"/>
+              </w:rPr>
+            </m:ctrlPr>
+          </m:sSubPr>
+          <m:e>
+            <m:r>
+              <m:rPr>
+                <m:sty m:val="p"/>
+              </m:rPr>
+              <w:rPr>
+                <w:rFonts w:ascii="Cambria Math" w:hAnsi="Cambria Math"/>
+              </w:rPr>
+              <m:t>x</m:t>
+            </m:r>
+          </m:e>
+          <m:sub>
+            <m:r>
+              <m:rPr>
+                <m:sty m:val="p"/>
+              </m:rPr>
+              <w:rPr>
+                <w:rFonts w:ascii="Cambria Math" w:hAnsi="Cambria Math"/>
+              </w:rPr>
+              <m:t>a</m:t>
+            </m:r>
+          </m:sub>
+        </m:sSub>
+        <m:r>
+          <m:rPr>
+            <m:sty m:val="p"/>
+          </m:rPr>
+          <w:rPr>
+            <w:rFonts w:ascii="Cambria Math" w:hAnsi="Cambria Math"/>
+          </w:rPr>
+          <m:t xml:space="preserve">,  </m:t>
+        </m:r>
+        <m:sSub>
+          <m:sSubPr>
+            <m:ctrlPr>
+              <w:rPr>
+                <w:rFonts w:ascii="Cambria Math" w:hAnsi="Cambria Math"/>
+              </w:rPr>
+            </m:ctrlPr>
+          </m:sSubPr>
+          <m:e>
+            <m:r>
+              <m:rPr>
+                <m:sty m:val="p"/>
+              </m:rPr>
+              <w:rPr>
+                <w:rFonts w:ascii="Cambria Math" w:hAnsi="Cambria Math"/>
+              </w:rPr>
+              <m:t>y</m:t>
+            </m:r>
+          </m:e>
+          <m:sub>
+            <m:r>
+              <m:rPr>
+                <m:sty m:val="p"/>
+              </m:rPr>
+              <w:rPr>
+                <w:rFonts w:ascii="Cambria Math" w:hAnsi="Cambria Math"/>
+              </w:rPr>
+              <m:t>b</m:t>
+            </m:r>
+          </m:sub>
+        </m:sSub>
+        <m:r>
+          <m:rPr>
+            <m:sty m:val="p"/>
+          </m:rPr>
+          <w:rPr>
+            <w:rFonts w:ascii="Cambria Math" w:hAnsi="Cambria Math"/>
+          </w:rPr>
+          <m:t xml:space="preserve">,  </m:t>
+        </m:r>
+        <m:sSub>
+          <m:sSubPr>
+            <m:ctrlPr>
+              <w:rPr>
+                <w:rFonts w:ascii="Cambria Math" w:hAnsi="Cambria Math"/>
+              </w:rPr>
+            </m:ctrlPr>
+          </m:sSubPr>
+          <m:e>
+            <m:r>
+              <m:rPr>
+                <m:sty m:val="p"/>
+              </m:rPr>
+              <w:rPr>
+                <w:rFonts w:ascii="Cambria Math" w:hAnsi="Cambria Math"/>
+              </w:rPr>
+              <m:t>z</m:t>
+            </m:r>
+          </m:e>
+          <m:sub>
+            <m:r>
+              <m:rPr>
+                <m:sty m:val="p"/>
+              </m:rPr>
+              <w:rPr>
+                <w:rFonts w:ascii="Cambria Math" w:hAnsi="Cambria Math"/>
+              </w:rPr>
+              <m:t>c</m:t>
+            </m:r>
+          </m:sub>
+        </m:sSub>
+        <m:r>
+          <m:rPr>
+            <m:sty m:val="p"/>
+          </m:rPr>
+          <w:rPr>
+            <w:rFonts w:ascii="Cambria Math" w:hAnsi="Cambria Math"/>
+          </w:rPr>
+          <m:t>)</m:t>
+        </m:r>
+      </m:oMath>
+      <w:r>
+        <w:rPr>
+          <w:rFonts w:eastAsiaTheme="minorEastAsia"/>
+        </w:rPr>
+        <w:t xml:space="preserve">. Dále známe </w:t>
+      </w:r>
+      <w:r>
+        <w:t xml:space="preserve">rychlost šíření rádiových vln (rovná se rychlosti světla) a čas potřebný k překonání zmíněné vzdálenosti. Poloha přijímače, kterou chceme určit je dána souřadnicemi </w:t>
+      </w:r>
+      <m:oMath>
+        <m:r>
+          <w:rPr>
+            <w:rFonts w:ascii="Cambria Math" w:hAnsi="Cambria Math"/>
+          </w:rPr>
+          <m:t>(</m:t>
+        </m:r>
+        <m:r>
+          <m:rPr>
+            <m:sty m:val="p"/>
+          </m:rPr>
+          <w:rPr>
+            <w:rFonts w:ascii="Cambria Math" w:hAnsi="Cambria Math"/>
+          </w:rPr>
+          <m:t>X, Y, Z</m:t>
+        </m:r>
+        <m:r>
+          <w:rPr>
+            <w:rFonts w:ascii="Cambria Math" w:hAnsi="Cambria Math"/>
+          </w:rPr>
+          <m:t>)</m:t>
+        </m:r>
+      </m:oMath>
+      <w:r>
+        <w:rPr>
+          <w:rFonts w:eastAsiaTheme="minorEastAsia"/>
+        </w:rPr>
+        <w:t>.</w:t>
+      </w:r>
+    </w:p>
+    <w:p>
+      <w:pPr>
+        <w:rPr>
+          <w:rFonts w:eastAsiaTheme="minorEastAsia"/>
+        </w:rPr>
+      </w:pPr>
+      <w:r>
+        <w:rPr>
+          <w:rFonts w:eastAsiaTheme="minorEastAsia"/>
+        </w:rPr>
+        <w:t>Za daných podmínek lze pak získat polohu přijímače řešením následující soustavy rovnic o třech neznámých</w:t>
+      </w:r>
+      <w:r>
+        <w:rPr>
+          <w:rFonts w:eastAsiaTheme="minorEastAsia"/>
+        </w:rPr>
+        <w:t xml:space="preserve"> X, Y a Z</w:t>
+      </w:r>
+      <w:r>
+        <w:rPr>
+          <w:rFonts w:eastAsiaTheme="minorEastAsia"/>
+        </w:rPr>
+        <w:t xml:space="preserve">: </w:t>
+      </w:r>
+    </w:p>
+    <w:tbl>
+      <w:tblPr>
+        <w:tblStyle w:val="Mkatabulky"/>
+        <w:tblW w:w="5000" w:type="pct"/>
+        <w:jc w:val="center"/>
+        <w:tblBorders>
+          <w:top w:val="none" w:sz="0" w:space="0" w:color="auto"/>
+          <w:left w:val="none" w:sz="0" w:space="0" w:color="auto"/>
+          <w:bottom w:val="none" w:sz="0" w:space="0" w:color="auto"/>
+          <w:right w:val="none" w:sz="0" w:space="0" w:color="auto"/>
+          <w:insideH w:val="none" w:sz="0" w:space="0" w:color="auto"/>
+          <w:insideV w:val="none" w:sz="0" w:space="0" w:color="auto"/>
+        </w:tblBorders>
+        <w:tblLook w:val="04A0" w:firstRow="1" w:lastRow="0" w:firstColumn="1" w:lastColumn="0" w:noHBand="0" w:noVBand="1"/>
+      </w:tblPr>
+      <w:tblGrid>
+        <w:gridCol w:w="1377"/>
+        <w:gridCol w:w="6426"/>
+        <w:gridCol w:w="1377"/>
+      </w:tblGrid>
+      <w:tr>
+        <w:trPr>
+          <w:trHeight w:hRule="exact" w:val="733"/>
+          <w:jc w:val="center"/>
+        </w:trPr>
+        <w:tc>
+          <w:tcPr>
+            <w:tcW w:w="750" w:type="pct"/>
+            <w:vAlign w:val="center"/>
+          </w:tcPr>
+          <w:p/>
+        </w:tc>
+        <w:tc>
+          <w:tcPr>
+            <w:tcW w:w="3500" w:type="pct"/>
+            <w:vAlign w:val="center"/>
+          </w:tcPr>
+          <w:p>
+            <w:pPr>
+              <w:rPr>
+                <w:rFonts w:eastAsiaTheme="minorEastAsia"/>
+                <w:sz w:val="24"/>
+              </w:rPr>
+            </w:pPr>
+            <m:oMathPara>
+              <m:oMath>
+                <m:sSub>
+                  <m:sSubPr>
+                    <m:ctrlPr>
+                      <w:rPr>
+                        <w:rFonts w:ascii="Cambria Math" w:eastAsiaTheme="minorEastAsia" w:hAnsi="Cambria Math"/>
+                        <w:i/>
+                        <w:sz w:val="24"/>
+                      </w:rPr>
+                    </m:ctrlPr>
+                  </m:sSubPr>
+                  <m:e>
+                    <m:r>
+                      <w:rPr>
+                        <w:rFonts w:ascii="Cambria Math" w:eastAsiaTheme="minorEastAsia" w:hAnsi="Cambria Math"/>
+                        <w:sz w:val="24"/>
+                      </w:rPr>
+                      <m:t>t</m:t>
+                    </m:r>
+                  </m:e>
+                  <m:sub>
+                    <m:r>
+                      <w:rPr>
+                        <w:rFonts w:ascii="Cambria Math" w:eastAsiaTheme="minorEastAsia" w:hAnsi="Cambria Math"/>
+                        <w:sz w:val="24"/>
+                      </w:rPr>
+                      <m:t>1</m:t>
+                    </m:r>
+                  </m:sub>
+                </m:sSub>
+                <m:r>
+                  <w:rPr>
+                    <w:rFonts w:ascii="Cambria Math" w:eastAsiaTheme="minorEastAsia" w:hAnsi="Cambria Math"/>
+                    <w:sz w:val="24"/>
+                  </w:rPr>
+                  <m:t>∙ c=</m:t>
+                </m:r>
+                <m:rad>
+                  <m:radPr>
+                    <m:degHide m:val="1"/>
+                    <m:ctrlPr>
+                      <w:rPr>
+                        <w:rFonts w:ascii="Cambria Math" w:eastAsiaTheme="minorEastAsia" w:hAnsi="Cambria Math"/>
+                        <w:i/>
+                        <w:sz w:val="24"/>
+                      </w:rPr>
+                    </m:ctrlPr>
+                  </m:radPr>
+                  <m:deg/>
+                  <m:e>
+                    <m:r>
+                      <w:rPr>
+                        <w:rFonts w:ascii="Cambria Math" w:eastAsiaTheme="minorEastAsia" w:hAnsi="Cambria Math"/>
+                        <w:sz w:val="24"/>
+                      </w:rPr>
+                      <m:t>(</m:t>
+                    </m:r>
+                    <m:sSub>
+                      <m:sSubPr>
+                        <m:ctrlPr>
+                          <w:rPr>
+                            <w:rFonts w:ascii="Cambria Math" w:eastAsiaTheme="minorEastAsia" w:hAnsi="Cambria Math"/>
+                            <w:i/>
+                            <w:sz w:val="24"/>
+                          </w:rPr>
+                        </m:ctrlPr>
+                      </m:sSubPr>
+                      <m:e>
+                        <m:r>
+                          <w:rPr>
+                            <w:rFonts w:ascii="Cambria Math" w:eastAsiaTheme="minorEastAsia" w:hAnsi="Cambria Math"/>
+                            <w:sz w:val="24"/>
+                          </w:rPr>
+                          <m:t>x</m:t>
+                        </m:r>
+                      </m:e>
+                      <m:sub>
+                        <m:r>
+                          <w:rPr>
+                            <w:rFonts w:ascii="Cambria Math" w:eastAsiaTheme="minorEastAsia" w:hAnsi="Cambria Math"/>
+                            <w:sz w:val="24"/>
+                          </w:rPr>
+                          <m:t>1</m:t>
+                        </m:r>
+                      </m:sub>
+                    </m:sSub>
+                    <m:r>
+                      <w:rPr>
+                        <w:rFonts w:ascii="Cambria Math" w:eastAsiaTheme="minorEastAsia" w:hAnsi="Cambria Math"/>
+                        <w:sz w:val="24"/>
+                      </w:rPr>
+                      <m:t>-X</m:t>
+                    </m:r>
+                    <m:sSup>
+                      <m:sSupPr>
+                        <m:ctrlPr>
+                          <w:rPr>
+                            <w:rFonts w:ascii="Cambria Math" w:eastAsiaTheme="minorEastAsia" w:hAnsi="Cambria Math"/>
+                            <w:i/>
+                            <w:sz w:val="24"/>
+                          </w:rPr>
+                        </m:ctrlPr>
+                      </m:sSupPr>
+                      <m:e>
+                        <m:r>
+                          <w:rPr>
+                            <w:rFonts w:ascii="Cambria Math" w:eastAsiaTheme="minorEastAsia" w:hAnsi="Cambria Math"/>
+                            <w:sz w:val="24"/>
+                          </w:rPr>
+                          <m:t>)</m:t>
+                        </m:r>
+                      </m:e>
+                      <m:sup>
+                        <m:r>
+                          <w:rPr>
+                            <w:rFonts w:ascii="Cambria Math" w:eastAsiaTheme="minorEastAsia" w:hAnsi="Cambria Math"/>
+                            <w:sz w:val="24"/>
+                          </w:rPr>
+                          <m:t>2</m:t>
+                        </m:r>
+                      </m:sup>
+                    </m:sSup>
+                    <m:r>
+                      <w:rPr>
+                        <w:rFonts w:ascii="Cambria Math" w:eastAsiaTheme="minorEastAsia" w:hAnsi="Cambria Math"/>
+                        <w:sz w:val="24"/>
+                      </w:rPr>
+                      <m:t>+</m:t>
+                    </m:r>
+                    <m:r>
+                      <w:rPr>
+                        <w:rFonts w:ascii="Cambria Math" w:eastAsiaTheme="minorEastAsia" w:hAnsi="Cambria Math"/>
+                        <w:sz w:val="24"/>
+                      </w:rPr>
+                      <m:t>(</m:t>
+                    </m:r>
+                    <m:sSub>
+                      <m:sSubPr>
+                        <m:ctrlPr>
+                          <w:rPr>
+                            <w:rFonts w:ascii="Cambria Math" w:eastAsiaTheme="minorEastAsia" w:hAnsi="Cambria Math"/>
+                            <w:i/>
+                            <w:sz w:val="24"/>
+                          </w:rPr>
+                        </m:ctrlPr>
+                      </m:sSubPr>
+                      <m:e>
+                        <m:r>
+                          <w:rPr>
+                            <w:rFonts w:ascii="Cambria Math" w:eastAsiaTheme="minorEastAsia" w:hAnsi="Cambria Math"/>
+                            <w:sz w:val="24"/>
+                          </w:rPr>
+                          <m:t>y</m:t>
+                        </m:r>
+                      </m:e>
+                      <m:sub>
+                        <m:r>
+                          <w:rPr>
+                            <w:rFonts w:ascii="Cambria Math" w:eastAsiaTheme="minorEastAsia" w:hAnsi="Cambria Math"/>
+                            <w:sz w:val="24"/>
+                          </w:rPr>
+                          <m:t>1</m:t>
+                        </m:r>
+                      </m:sub>
+                    </m:sSub>
+                    <m:r>
+                      <w:rPr>
+                        <w:rFonts w:ascii="Cambria Math" w:eastAsiaTheme="minorEastAsia" w:hAnsi="Cambria Math"/>
+                        <w:sz w:val="24"/>
+                      </w:rPr>
+                      <m:t>-</m:t>
+                    </m:r>
+                    <m:r>
+                      <w:rPr>
+                        <w:rFonts w:ascii="Cambria Math" w:eastAsiaTheme="minorEastAsia" w:hAnsi="Cambria Math"/>
+                        <w:sz w:val="24"/>
+                      </w:rPr>
+                      <m:t>Y</m:t>
+                    </m:r>
+                    <m:sSup>
+                      <m:sSupPr>
+                        <m:ctrlPr>
+                          <w:rPr>
+                            <w:rFonts w:ascii="Cambria Math" w:eastAsiaTheme="minorEastAsia" w:hAnsi="Cambria Math"/>
+                            <w:i/>
+                            <w:sz w:val="24"/>
+                          </w:rPr>
+                        </m:ctrlPr>
+                      </m:sSupPr>
+                      <m:e>
+                        <m:r>
+                          <w:rPr>
+                            <w:rFonts w:ascii="Cambria Math" w:eastAsiaTheme="minorEastAsia" w:hAnsi="Cambria Math"/>
+                            <w:sz w:val="24"/>
+                          </w:rPr>
+                          <m:t>)</m:t>
+                        </m:r>
+                      </m:e>
+                      <m:sup>
+                        <m:r>
+                          <w:rPr>
+                            <w:rFonts w:ascii="Cambria Math" w:eastAsiaTheme="minorEastAsia" w:hAnsi="Cambria Math"/>
+                            <w:sz w:val="24"/>
+                          </w:rPr>
+                          <m:t>2</m:t>
+                        </m:r>
+                      </m:sup>
+                    </m:sSup>
+                    <m:r>
+                      <w:rPr>
+                        <w:rFonts w:ascii="Cambria Math" w:eastAsiaTheme="minorEastAsia" w:hAnsi="Cambria Math"/>
+                        <w:sz w:val="24"/>
+                      </w:rPr>
+                      <m:t>+</m:t>
+                    </m:r>
+                    <m:r>
+                      <w:rPr>
+                        <w:rFonts w:ascii="Cambria Math" w:eastAsiaTheme="minorEastAsia" w:hAnsi="Cambria Math"/>
+                        <w:sz w:val="24"/>
+                      </w:rPr>
+                      <m:t>(</m:t>
+                    </m:r>
+                    <m:sSub>
+                      <m:sSubPr>
+                        <m:ctrlPr>
+                          <w:rPr>
+                            <w:rFonts w:ascii="Cambria Math" w:eastAsiaTheme="minorEastAsia" w:hAnsi="Cambria Math"/>
+                            <w:i/>
+                            <w:sz w:val="24"/>
+                          </w:rPr>
+                        </m:ctrlPr>
+                      </m:sSubPr>
+                      <m:e>
+                        <m:r>
+                          <w:rPr>
+                            <w:rFonts w:ascii="Cambria Math" w:eastAsiaTheme="minorEastAsia" w:hAnsi="Cambria Math"/>
+                            <w:sz w:val="24"/>
+                          </w:rPr>
+                          <m:t>z</m:t>
+                        </m:r>
+                      </m:e>
+                      <m:sub>
+                        <m:r>
+                          <w:rPr>
+                            <w:rFonts w:ascii="Cambria Math" w:eastAsiaTheme="minorEastAsia" w:hAnsi="Cambria Math"/>
+                            <w:sz w:val="24"/>
+                          </w:rPr>
+                          <m:t>1</m:t>
+                        </m:r>
+                      </m:sub>
+                    </m:sSub>
+                    <m:r>
+                      <w:rPr>
+                        <w:rFonts w:ascii="Cambria Math" w:eastAsiaTheme="minorEastAsia" w:hAnsi="Cambria Math"/>
+                        <w:sz w:val="24"/>
+                      </w:rPr>
+                      <m:t>-</m:t>
+                    </m:r>
+                    <m:r>
+                      <w:rPr>
+                        <w:rFonts w:ascii="Cambria Math" w:eastAsiaTheme="minorEastAsia" w:hAnsi="Cambria Math"/>
+                        <w:sz w:val="24"/>
+                      </w:rPr>
+                      <m:t>Z</m:t>
+                    </m:r>
+                    <m:sSup>
+                      <m:sSupPr>
+                        <m:ctrlPr>
+                          <w:rPr>
+                            <w:rFonts w:ascii="Cambria Math" w:eastAsiaTheme="minorEastAsia" w:hAnsi="Cambria Math"/>
+                            <w:i/>
+                            <w:sz w:val="24"/>
+                          </w:rPr>
+                        </m:ctrlPr>
+                      </m:sSupPr>
+                      <m:e>
+                        <m:r>
+                          <w:rPr>
+                            <w:rFonts w:ascii="Cambria Math" w:eastAsiaTheme="minorEastAsia" w:hAnsi="Cambria Math"/>
+                            <w:sz w:val="24"/>
+                          </w:rPr>
+                          <m:t>)</m:t>
+                        </m:r>
+                      </m:e>
+                      <m:sup>
+                        <m:r>
+                          <w:rPr>
+                            <w:rFonts w:ascii="Cambria Math" w:eastAsiaTheme="minorEastAsia" w:hAnsi="Cambria Math"/>
+                            <w:sz w:val="24"/>
+                          </w:rPr>
+                          <m:t>2</m:t>
+                        </m:r>
+                      </m:sup>
+                    </m:sSup>
+                  </m:e>
+                </m:rad>
+              </m:oMath>
+            </m:oMathPara>
+          </w:p>
+          <w:p>
+            <w:pPr>
+              <w:jc w:val="center"/>
+            </w:pPr>
+          </w:p>
+        </w:tc>
+        <w:tc>
+          <w:tcPr>
+            <w:tcW w:w="750" w:type="pct"/>
+            <w:tcMar>
+              <w:right w:w="0" w:type="dxa"/>
+            </w:tcMar>
+            <w:vAlign w:val="center"/>
+          </w:tcPr>
+          <w:p>
+            <w:pPr>
+              <w:ind w:firstLine="0"/>
+              <w:jc w:val="right"/>
+            </w:pPr>
+            <w:proofErr w:type="gramStart"/>
+            <w:r>
+              <w:t>(</w:t>
+            </w:r>
+            <w:fldSimple w:instr=" STYLEREF 1 \s ">
+              <w:r>
+                <w:rPr>
+                  <w:noProof/>
+                </w:rPr>
+                <w:t>2</w:t>
+              </w:r>
+            </w:fldSimple>
+            <w:r>
+              <w:t>.</w:t>
+            </w:r>
+            <w:r>
+              <w:fldChar w:fldCharType="begin"/>
+            </w:r>
+            <w:r>
+              <w:instrText xml:space="preserve"> SEQ Rovnice \* ARABIC \s 1 </w:instrText>
+            </w:r>
+            <w:r>
+              <w:rPr>
+                <w:rFonts w:eastAsiaTheme="minorEastAsia"/>
+                <w:lang w:eastAsia="cs-CZ"/>
+              </w:rPr>
+              <w:fldChar w:fldCharType="separate"/>
+            </w:r>
+            <w:r>
+              <w:rPr>
+                <w:noProof/>
+              </w:rPr>
+              <w:t>17</w:t>
+            </w:r>
+            <w:proofErr w:type="gramEnd"/>
+            <w:r>
+              <w:rPr>
+                <w:noProof/>
+              </w:rPr>
+              <w:fldChar w:fldCharType="end"/>
+            </w:r>
+            <w:r>
+              <w:t>)</w:t>
+            </w:r>
+          </w:p>
+          <w:p>
+            <w:pPr>
+              <w:jc w:val="right"/>
+            </w:pPr>
+          </w:p>
+        </w:tc>
+      </w:tr>
+      <w:tr>
+        <w:trPr>
+          <w:trHeight w:hRule="exact" w:val="733"/>
+          <w:jc w:val="center"/>
+        </w:trPr>
+        <w:tc>
+          <w:tcPr>
+            <w:tcW w:w="750" w:type="pct"/>
+            <w:vAlign w:val="center"/>
+          </w:tcPr>
+          <w:p/>
+        </w:tc>
+        <w:tc>
+          <w:tcPr>
+            <w:tcW w:w="3500" w:type="pct"/>
+            <w:vAlign w:val="center"/>
+          </w:tcPr>
+          <w:p>
+            <w:pPr>
+              <w:rPr>
+                <w:rFonts w:eastAsiaTheme="minorEastAsia"/>
+                <w:sz w:val="24"/>
+              </w:rPr>
+            </w:pPr>
+            <m:oMathPara>
+              <m:oMath>
+                <m:sSub>
+                  <m:sSubPr>
+                    <m:ctrlPr>
+                      <w:rPr>
+                        <w:rFonts w:ascii="Cambria Math" w:eastAsiaTheme="minorEastAsia" w:hAnsi="Cambria Math"/>
+                        <w:i/>
+                        <w:sz w:val="24"/>
+                      </w:rPr>
+                    </m:ctrlPr>
+                  </m:sSubPr>
+                  <m:e>
+                    <m:r>
+                      <w:rPr>
+                        <w:rFonts w:ascii="Cambria Math" w:eastAsiaTheme="minorEastAsia" w:hAnsi="Cambria Math"/>
+                        <w:sz w:val="24"/>
+                      </w:rPr>
+                      <m:t>t</m:t>
+                    </m:r>
+                  </m:e>
+                  <m:sub>
+                    <m:r>
+                      <w:rPr>
+                        <w:rFonts w:ascii="Cambria Math" w:eastAsiaTheme="minorEastAsia" w:hAnsi="Cambria Math"/>
+                        <w:sz w:val="24"/>
+                      </w:rPr>
+                      <m:t>1</m:t>
+                    </m:r>
+                  </m:sub>
+                </m:sSub>
+                <m:r>
+                  <w:rPr>
+                    <w:rFonts w:ascii="Cambria Math" w:eastAsiaTheme="minorEastAsia" w:hAnsi="Cambria Math"/>
+                    <w:sz w:val="24"/>
+                  </w:rPr>
+                  <m:t>∙ c=</m:t>
+                </m:r>
+                <m:rad>
+                  <m:radPr>
+                    <m:degHide m:val="1"/>
+                    <m:ctrlPr>
+                      <w:rPr>
+                        <w:rFonts w:ascii="Cambria Math" w:eastAsiaTheme="minorEastAsia" w:hAnsi="Cambria Math"/>
+                        <w:i/>
+                        <w:sz w:val="24"/>
+                      </w:rPr>
+                    </m:ctrlPr>
+                  </m:radPr>
+                  <m:deg/>
+                  <m:e>
+                    <m:r>
+                      <w:rPr>
+                        <w:rFonts w:ascii="Cambria Math" w:eastAsiaTheme="minorEastAsia" w:hAnsi="Cambria Math"/>
+                        <w:sz w:val="24"/>
+                      </w:rPr>
+                      <m:t>(</m:t>
+                    </m:r>
+                    <m:sSub>
+                      <m:sSubPr>
+                        <m:ctrlPr>
+                          <w:rPr>
+                            <w:rFonts w:ascii="Cambria Math" w:eastAsiaTheme="minorEastAsia" w:hAnsi="Cambria Math"/>
+                            <w:i/>
+                            <w:sz w:val="24"/>
+                          </w:rPr>
+                        </m:ctrlPr>
+                      </m:sSubPr>
+                      <m:e>
+                        <m:r>
+                          <w:rPr>
+                            <w:rFonts w:ascii="Cambria Math" w:eastAsiaTheme="minorEastAsia" w:hAnsi="Cambria Math"/>
+                            <w:sz w:val="24"/>
+                          </w:rPr>
+                          <m:t>x</m:t>
+                        </m:r>
+                      </m:e>
+                      <m:sub>
+                        <m:r>
+                          <w:rPr>
+                            <w:rFonts w:ascii="Cambria Math" w:eastAsiaTheme="minorEastAsia" w:hAnsi="Cambria Math"/>
+                            <w:sz w:val="24"/>
+                          </w:rPr>
+                          <m:t>2</m:t>
+                        </m:r>
+                      </m:sub>
+                    </m:sSub>
+                    <m:r>
+                      <w:rPr>
+                        <w:rFonts w:ascii="Cambria Math" w:eastAsiaTheme="minorEastAsia" w:hAnsi="Cambria Math"/>
+                        <w:sz w:val="24"/>
+                      </w:rPr>
+                      <m:t>-X</m:t>
+                    </m:r>
+                    <m:sSup>
+                      <m:sSupPr>
+                        <m:ctrlPr>
+                          <w:rPr>
+                            <w:rFonts w:ascii="Cambria Math" w:eastAsiaTheme="minorEastAsia" w:hAnsi="Cambria Math"/>
+                            <w:i/>
+                            <w:sz w:val="24"/>
+                          </w:rPr>
+                        </m:ctrlPr>
+                      </m:sSupPr>
+                      <m:e>
+                        <m:r>
+                          <w:rPr>
+                            <w:rFonts w:ascii="Cambria Math" w:eastAsiaTheme="minorEastAsia" w:hAnsi="Cambria Math"/>
+                            <w:sz w:val="24"/>
+                          </w:rPr>
+                          <m:t>)</m:t>
+                        </m:r>
+                      </m:e>
+                      <m:sup>
+                        <m:r>
+                          <w:rPr>
+                            <w:rFonts w:ascii="Cambria Math" w:eastAsiaTheme="minorEastAsia" w:hAnsi="Cambria Math"/>
+                            <w:sz w:val="24"/>
+                          </w:rPr>
+                          <m:t>2</m:t>
+                        </m:r>
+                      </m:sup>
+                    </m:sSup>
+                    <m:r>
+                      <w:rPr>
+                        <w:rFonts w:ascii="Cambria Math" w:eastAsiaTheme="minorEastAsia" w:hAnsi="Cambria Math"/>
+                        <w:sz w:val="24"/>
+                      </w:rPr>
+                      <m:t>+(</m:t>
+                    </m:r>
+                    <m:sSub>
+                      <m:sSubPr>
+                        <m:ctrlPr>
+                          <w:rPr>
+                            <w:rFonts w:ascii="Cambria Math" w:eastAsiaTheme="minorEastAsia" w:hAnsi="Cambria Math"/>
+                            <w:i/>
+                            <w:sz w:val="24"/>
+                          </w:rPr>
+                        </m:ctrlPr>
+                      </m:sSubPr>
+                      <m:e>
+                        <m:r>
+                          <w:rPr>
+                            <w:rFonts w:ascii="Cambria Math" w:eastAsiaTheme="minorEastAsia" w:hAnsi="Cambria Math"/>
+                            <w:sz w:val="24"/>
+                          </w:rPr>
+                          <m:t>y</m:t>
+                        </m:r>
+                      </m:e>
+                      <m:sub>
+                        <m:r>
+                          <w:rPr>
+                            <w:rFonts w:ascii="Cambria Math" w:eastAsiaTheme="minorEastAsia" w:hAnsi="Cambria Math"/>
+                            <w:sz w:val="24"/>
+                          </w:rPr>
+                          <m:t>2</m:t>
+                        </m:r>
+                      </m:sub>
+                    </m:sSub>
+                    <m:r>
+                      <w:rPr>
+                        <w:rFonts w:ascii="Cambria Math" w:eastAsiaTheme="minorEastAsia" w:hAnsi="Cambria Math"/>
+                        <w:sz w:val="24"/>
+                      </w:rPr>
+                      <m:t>-Y</m:t>
+                    </m:r>
+                    <m:sSup>
+                      <m:sSupPr>
+                        <m:ctrlPr>
+                          <w:rPr>
+                            <w:rFonts w:ascii="Cambria Math" w:eastAsiaTheme="minorEastAsia" w:hAnsi="Cambria Math"/>
+                            <w:i/>
+                            <w:sz w:val="24"/>
+                          </w:rPr>
+                        </m:ctrlPr>
+                      </m:sSupPr>
+                      <m:e>
+                        <m:r>
+                          <w:rPr>
+                            <w:rFonts w:ascii="Cambria Math" w:eastAsiaTheme="minorEastAsia" w:hAnsi="Cambria Math"/>
+                            <w:sz w:val="24"/>
+                          </w:rPr>
+                          <m:t>)</m:t>
+                        </m:r>
+                      </m:e>
+                      <m:sup>
+                        <m:r>
+                          <w:rPr>
+                            <w:rFonts w:ascii="Cambria Math" w:eastAsiaTheme="minorEastAsia" w:hAnsi="Cambria Math"/>
+                            <w:sz w:val="24"/>
+                          </w:rPr>
+                          <m:t>2</m:t>
+                        </m:r>
+                      </m:sup>
+                    </m:sSup>
+                    <m:r>
+                      <w:rPr>
+                        <w:rFonts w:ascii="Cambria Math" w:eastAsiaTheme="minorEastAsia" w:hAnsi="Cambria Math"/>
+                        <w:sz w:val="24"/>
+                      </w:rPr>
+                      <m:t>+(</m:t>
+                    </m:r>
+                    <m:sSub>
+                      <m:sSubPr>
+                        <m:ctrlPr>
+                          <w:rPr>
+                            <w:rFonts w:ascii="Cambria Math" w:eastAsiaTheme="minorEastAsia" w:hAnsi="Cambria Math"/>
+                            <w:i/>
+                            <w:sz w:val="24"/>
+                          </w:rPr>
+                        </m:ctrlPr>
+                      </m:sSubPr>
+                      <m:e>
+                        <m:r>
+                          <w:rPr>
+                            <w:rFonts w:ascii="Cambria Math" w:eastAsiaTheme="minorEastAsia" w:hAnsi="Cambria Math"/>
+                            <w:sz w:val="24"/>
+                          </w:rPr>
+                          <m:t>z</m:t>
+                        </m:r>
+                      </m:e>
+                      <m:sub>
+                        <m:r>
+                          <w:rPr>
+                            <w:rFonts w:ascii="Cambria Math" w:eastAsiaTheme="minorEastAsia" w:hAnsi="Cambria Math"/>
+                            <w:sz w:val="24"/>
+                          </w:rPr>
+                          <m:t>2</m:t>
+                        </m:r>
+                      </m:sub>
+                    </m:sSub>
+                    <m:r>
+                      <w:rPr>
+                        <w:rFonts w:ascii="Cambria Math" w:eastAsiaTheme="minorEastAsia" w:hAnsi="Cambria Math"/>
+                        <w:sz w:val="24"/>
+                      </w:rPr>
+                      <m:t>-Z</m:t>
+                    </m:r>
+                    <m:sSup>
+                      <m:sSupPr>
+                        <m:ctrlPr>
+                          <w:rPr>
+                            <w:rFonts w:ascii="Cambria Math" w:eastAsiaTheme="minorEastAsia" w:hAnsi="Cambria Math"/>
+                            <w:i/>
+                            <w:sz w:val="24"/>
+                          </w:rPr>
+                        </m:ctrlPr>
+                      </m:sSupPr>
+                      <m:e>
+                        <m:r>
+                          <w:rPr>
+                            <w:rFonts w:ascii="Cambria Math" w:eastAsiaTheme="minorEastAsia" w:hAnsi="Cambria Math"/>
+                            <w:sz w:val="24"/>
+                          </w:rPr>
+                          <m:t>)</m:t>
+                        </m:r>
+                      </m:e>
+                      <m:sup>
+                        <m:r>
+                          <w:rPr>
+                            <w:rFonts w:ascii="Cambria Math" w:eastAsiaTheme="minorEastAsia" w:hAnsi="Cambria Math"/>
+                            <w:sz w:val="24"/>
+                          </w:rPr>
+                          <m:t>2</m:t>
+                        </m:r>
+                      </m:sup>
+                    </m:sSup>
+                  </m:e>
+                </m:rad>
+              </m:oMath>
+            </m:oMathPara>
+          </w:p>
+          <w:p>
+            <w:pPr>
+              <w:jc w:val="center"/>
+            </w:pPr>
+          </w:p>
+        </w:tc>
+        <w:tc>
+          <w:tcPr>
+            <w:tcW w:w="750" w:type="pct"/>
+            <w:tcMar>
+              <w:right w:w="0" w:type="dxa"/>
+            </w:tcMar>
+            <w:vAlign w:val="center"/>
+          </w:tcPr>
+          <w:p>
+            <w:pPr>
+              <w:ind w:firstLine="0"/>
+              <w:jc w:val="right"/>
+            </w:pPr>
+            <w:proofErr w:type="gramStart"/>
+            <w:r>
+              <w:t>(</w:t>
+            </w:r>
+            <w:fldSimple w:instr=" STYLEREF 1 \s ">
+              <w:r>
+                <w:rPr>
+                  <w:noProof/>
+                </w:rPr>
+                <w:t>2</w:t>
+              </w:r>
+            </w:fldSimple>
+            <w:r>
+              <w:t>.</w:t>
+            </w:r>
+            <w:r>
+              <w:fldChar w:fldCharType="begin"/>
+            </w:r>
+            <w:r>
+              <w:instrText xml:space="preserve"> SEQ Rovnice \* ARABIC \s 1 </w:instrText>
+            </w:r>
+            <w:r>
+              <w:rPr>
+                <w:rFonts w:eastAsiaTheme="minorEastAsia"/>
+                <w:lang w:eastAsia="cs-CZ"/>
+              </w:rPr>
+              <w:fldChar w:fldCharType="separate"/>
+            </w:r>
+            <w:r>
+              <w:rPr>
+                <w:noProof/>
+              </w:rPr>
+              <w:t>18</w:t>
+            </w:r>
+            <w:proofErr w:type="gramEnd"/>
+            <w:r>
+              <w:rPr>
+                <w:noProof/>
+              </w:rPr>
+              <w:fldChar w:fldCharType="end"/>
+            </w:r>
+            <w:r>
+              <w:t>)</w:t>
+            </w:r>
+          </w:p>
+          <w:p>
+            <w:pPr>
+              <w:jc w:val="right"/>
+            </w:pPr>
+          </w:p>
+        </w:tc>
+      </w:tr>
+      <w:tr>
+        <w:trPr>
+          <w:trHeight w:hRule="exact" w:val="733"/>
+          <w:jc w:val="center"/>
+        </w:trPr>
+        <w:tc>
+          <w:tcPr>
+            <w:tcW w:w="750" w:type="pct"/>
+            <w:vAlign w:val="center"/>
+          </w:tcPr>
+          <w:p/>
+        </w:tc>
+        <w:tc>
+          <w:tcPr>
+            <w:tcW w:w="3500" w:type="pct"/>
+            <w:vAlign w:val="center"/>
+          </w:tcPr>
+          <w:p>
+            <w:pPr>
+              <w:rPr>
+                <w:rFonts w:eastAsiaTheme="minorEastAsia"/>
+                <w:sz w:val="24"/>
+              </w:rPr>
+            </w:pPr>
+            <m:oMathPara>
+              <m:oMath>
+                <m:sSub>
+                  <m:sSubPr>
+                    <m:ctrlPr>
+                      <w:rPr>
+                        <w:rFonts w:ascii="Cambria Math" w:eastAsiaTheme="minorEastAsia" w:hAnsi="Cambria Math"/>
+                        <w:i/>
+                        <w:sz w:val="24"/>
+                      </w:rPr>
+                    </m:ctrlPr>
+                  </m:sSubPr>
+                  <m:e>
+                    <m:r>
+                      <w:rPr>
+                        <w:rFonts w:ascii="Cambria Math" w:eastAsiaTheme="minorEastAsia" w:hAnsi="Cambria Math"/>
+                        <w:sz w:val="24"/>
+                      </w:rPr>
+                      <m:t>t</m:t>
+                    </m:r>
+                  </m:e>
+                  <m:sub>
+                    <m:r>
+                      <w:rPr>
+                        <w:rFonts w:ascii="Cambria Math" w:eastAsiaTheme="minorEastAsia" w:hAnsi="Cambria Math"/>
+                        <w:sz w:val="24"/>
+                      </w:rPr>
+                      <m:t>1</m:t>
+                    </m:r>
+                  </m:sub>
+                </m:sSub>
+                <m:r>
+                  <w:rPr>
+                    <w:rFonts w:ascii="Cambria Math" w:eastAsiaTheme="minorEastAsia" w:hAnsi="Cambria Math"/>
+                    <w:sz w:val="24"/>
+                  </w:rPr>
+                  <m:t>∙ c=</m:t>
+                </m:r>
+                <m:rad>
+                  <m:radPr>
+                    <m:degHide m:val="1"/>
+                    <m:ctrlPr>
+                      <w:rPr>
+                        <w:rFonts w:ascii="Cambria Math" w:eastAsiaTheme="minorEastAsia" w:hAnsi="Cambria Math"/>
+                        <w:i/>
+                        <w:sz w:val="24"/>
+                      </w:rPr>
+                    </m:ctrlPr>
+                  </m:radPr>
+                  <m:deg/>
+                  <m:e>
+                    <m:r>
+                      <w:rPr>
+                        <w:rFonts w:ascii="Cambria Math" w:eastAsiaTheme="minorEastAsia" w:hAnsi="Cambria Math"/>
+                        <w:sz w:val="24"/>
+                      </w:rPr>
+                      <m:t>(</m:t>
+                    </m:r>
+                    <m:sSub>
+                      <m:sSubPr>
+                        <m:ctrlPr>
+                          <w:rPr>
+                            <w:rFonts w:ascii="Cambria Math" w:eastAsiaTheme="minorEastAsia" w:hAnsi="Cambria Math"/>
+                            <w:i/>
+                            <w:sz w:val="24"/>
+                          </w:rPr>
+                        </m:ctrlPr>
+                      </m:sSubPr>
+                      <m:e>
+                        <m:r>
+                          <w:rPr>
+                            <w:rFonts w:ascii="Cambria Math" w:eastAsiaTheme="minorEastAsia" w:hAnsi="Cambria Math"/>
+                            <w:sz w:val="24"/>
+                          </w:rPr>
+                          <m:t>x</m:t>
+                        </m:r>
+                      </m:e>
+                      <m:sub>
+                        <m:r>
+                          <w:rPr>
+                            <w:rFonts w:ascii="Cambria Math" w:eastAsiaTheme="minorEastAsia" w:hAnsi="Cambria Math"/>
+                            <w:sz w:val="24"/>
+                          </w:rPr>
+                          <m:t>3</m:t>
+                        </m:r>
+                      </m:sub>
+                    </m:sSub>
+                    <m:r>
+                      <w:rPr>
+                        <w:rFonts w:ascii="Cambria Math" w:eastAsiaTheme="minorEastAsia" w:hAnsi="Cambria Math"/>
+                        <w:sz w:val="24"/>
+                      </w:rPr>
+                      <m:t>-X</m:t>
+                    </m:r>
+                    <m:sSup>
+                      <m:sSupPr>
+                        <m:ctrlPr>
+                          <w:rPr>
+                            <w:rFonts w:ascii="Cambria Math" w:eastAsiaTheme="minorEastAsia" w:hAnsi="Cambria Math"/>
+                            <w:i/>
+                            <w:sz w:val="24"/>
+                          </w:rPr>
+                        </m:ctrlPr>
+                      </m:sSupPr>
+                      <m:e>
+                        <m:r>
+                          <w:rPr>
+                            <w:rFonts w:ascii="Cambria Math" w:eastAsiaTheme="minorEastAsia" w:hAnsi="Cambria Math"/>
+                            <w:sz w:val="24"/>
+                          </w:rPr>
+                          <m:t>)</m:t>
+                        </m:r>
+                      </m:e>
+                      <m:sup>
+                        <m:r>
+                          <w:rPr>
+                            <w:rFonts w:ascii="Cambria Math" w:eastAsiaTheme="minorEastAsia" w:hAnsi="Cambria Math"/>
+                            <w:sz w:val="24"/>
+                          </w:rPr>
+                          <m:t>2</m:t>
+                        </m:r>
+                      </m:sup>
+                    </m:sSup>
+                    <m:r>
+                      <w:rPr>
+                        <w:rFonts w:ascii="Cambria Math" w:eastAsiaTheme="minorEastAsia" w:hAnsi="Cambria Math"/>
+                        <w:sz w:val="24"/>
+                      </w:rPr>
+                      <m:t>+(</m:t>
+                    </m:r>
+                    <m:sSub>
+                      <m:sSubPr>
+                        <m:ctrlPr>
+                          <w:rPr>
+                            <w:rFonts w:ascii="Cambria Math" w:eastAsiaTheme="minorEastAsia" w:hAnsi="Cambria Math"/>
+                            <w:i/>
+                            <w:sz w:val="24"/>
+                          </w:rPr>
+                        </m:ctrlPr>
+                      </m:sSubPr>
+                      <m:e>
+                        <m:r>
+                          <w:rPr>
+                            <w:rFonts w:ascii="Cambria Math" w:eastAsiaTheme="minorEastAsia" w:hAnsi="Cambria Math"/>
+                            <w:sz w:val="24"/>
+                          </w:rPr>
+                          <m:t>y</m:t>
+                        </m:r>
+                      </m:e>
+                      <m:sub>
+                        <m:r>
+                          <w:rPr>
+                            <w:rFonts w:ascii="Cambria Math" w:eastAsiaTheme="minorEastAsia" w:hAnsi="Cambria Math"/>
+                            <w:sz w:val="24"/>
+                          </w:rPr>
+                          <m:t>3</m:t>
+                        </m:r>
+                      </m:sub>
+                    </m:sSub>
+                    <m:r>
+                      <w:rPr>
+                        <w:rFonts w:ascii="Cambria Math" w:eastAsiaTheme="minorEastAsia" w:hAnsi="Cambria Math"/>
+                        <w:sz w:val="24"/>
+                      </w:rPr>
+                      <m:t>-Y</m:t>
+                    </m:r>
+                    <m:sSup>
+                      <m:sSupPr>
+                        <m:ctrlPr>
+                          <w:rPr>
+                            <w:rFonts w:ascii="Cambria Math" w:eastAsiaTheme="minorEastAsia" w:hAnsi="Cambria Math"/>
+                            <w:i/>
+                            <w:sz w:val="24"/>
+                          </w:rPr>
+                        </m:ctrlPr>
+                      </m:sSupPr>
+                      <m:e>
+                        <m:r>
+                          <w:rPr>
+                            <w:rFonts w:ascii="Cambria Math" w:eastAsiaTheme="minorEastAsia" w:hAnsi="Cambria Math"/>
+                            <w:sz w:val="24"/>
+                          </w:rPr>
+                          <m:t>)</m:t>
+                        </m:r>
+                      </m:e>
+                      <m:sup>
+                        <m:r>
+                          <w:rPr>
+                            <w:rFonts w:ascii="Cambria Math" w:eastAsiaTheme="minorEastAsia" w:hAnsi="Cambria Math"/>
+                            <w:sz w:val="24"/>
+                          </w:rPr>
+                          <m:t>2</m:t>
+                        </m:r>
+                      </m:sup>
+                    </m:sSup>
+                    <m:r>
+                      <w:rPr>
+                        <w:rFonts w:ascii="Cambria Math" w:eastAsiaTheme="minorEastAsia" w:hAnsi="Cambria Math"/>
+                        <w:sz w:val="24"/>
+                      </w:rPr>
+                      <m:t>+(</m:t>
+                    </m:r>
+                    <m:sSub>
+                      <m:sSubPr>
+                        <m:ctrlPr>
+                          <w:rPr>
+                            <w:rFonts w:ascii="Cambria Math" w:eastAsiaTheme="minorEastAsia" w:hAnsi="Cambria Math"/>
+                            <w:i/>
+                            <w:sz w:val="24"/>
+                          </w:rPr>
+                        </m:ctrlPr>
+                      </m:sSubPr>
+                      <m:e>
+                        <m:r>
+                          <w:rPr>
+                            <w:rFonts w:ascii="Cambria Math" w:eastAsiaTheme="minorEastAsia" w:hAnsi="Cambria Math"/>
+                            <w:sz w:val="24"/>
+                          </w:rPr>
+                          <m:t>z</m:t>
+                        </m:r>
+                      </m:e>
+                      <m:sub>
+                        <m:r>
+                          <w:rPr>
+                            <w:rFonts w:ascii="Cambria Math" w:eastAsiaTheme="minorEastAsia" w:hAnsi="Cambria Math"/>
+                            <w:sz w:val="24"/>
+                          </w:rPr>
+                          <m:t>3</m:t>
+                        </m:r>
+                      </m:sub>
+                    </m:sSub>
+                    <m:r>
+                      <w:rPr>
+                        <w:rFonts w:ascii="Cambria Math" w:eastAsiaTheme="minorEastAsia" w:hAnsi="Cambria Math"/>
+                        <w:sz w:val="24"/>
+                      </w:rPr>
+                      <m:t>-Z</m:t>
+                    </m:r>
+                    <m:sSup>
+                      <m:sSupPr>
+                        <m:ctrlPr>
+                          <w:rPr>
+                            <w:rFonts w:ascii="Cambria Math" w:eastAsiaTheme="minorEastAsia" w:hAnsi="Cambria Math"/>
+                            <w:i/>
+                            <w:sz w:val="24"/>
+                          </w:rPr>
+                        </m:ctrlPr>
+                      </m:sSupPr>
+                      <m:e>
+                        <m:r>
+                          <w:rPr>
+                            <w:rFonts w:ascii="Cambria Math" w:eastAsiaTheme="minorEastAsia" w:hAnsi="Cambria Math"/>
+                            <w:sz w:val="24"/>
+                          </w:rPr>
+                          <m:t>)</m:t>
+                        </m:r>
+                      </m:e>
+                      <m:sup>
+                        <m:r>
+                          <w:rPr>
+                            <w:rFonts w:ascii="Cambria Math" w:eastAsiaTheme="minorEastAsia" w:hAnsi="Cambria Math"/>
+                            <w:sz w:val="24"/>
+                          </w:rPr>
+                          <m:t>2</m:t>
+                        </m:r>
+                      </m:sup>
+                    </m:sSup>
+                  </m:e>
+                </m:rad>
+              </m:oMath>
+            </m:oMathPara>
+          </w:p>
+          <w:p>
+            <w:pPr>
+              <w:jc w:val="center"/>
+            </w:pPr>
+          </w:p>
+        </w:tc>
+        <w:tc>
+          <w:tcPr>
+            <w:tcW w:w="750" w:type="pct"/>
+            <w:tcMar>
+              <w:right w:w="0" w:type="dxa"/>
+            </w:tcMar>
+            <w:vAlign w:val="center"/>
+          </w:tcPr>
+          <w:p>
+            <w:pPr>
+              <w:ind w:firstLine="0"/>
+              <w:jc w:val="right"/>
+            </w:pPr>
+            <w:proofErr w:type="gramStart"/>
+            <w:r>
+              <w:t>(</w:t>
+            </w:r>
+            <w:fldSimple w:instr=" STYLEREF 1 \s ">
+              <w:r>
+                <w:rPr>
+                  <w:noProof/>
+                </w:rPr>
+                <w:t>2</w:t>
+              </w:r>
+            </w:fldSimple>
+            <w:r>
+              <w:t>.</w:t>
+            </w:r>
+            <w:r>
+              <w:fldChar w:fldCharType="begin"/>
+            </w:r>
+            <w:r>
+              <w:instrText xml:space="preserve"> SEQ Rovnice \* ARABIC \s 1 </w:instrText>
+            </w:r>
+            <w:r>
+              <w:rPr>
+                <w:rFonts w:eastAsiaTheme="minorEastAsia"/>
+                <w:lang w:eastAsia="cs-CZ"/>
+              </w:rPr>
+              <w:fldChar w:fldCharType="separate"/>
+            </w:r>
+            <w:r>
+              <w:rPr>
+                <w:noProof/>
+              </w:rPr>
+              <w:t>19</w:t>
+            </w:r>
+            <w:proofErr w:type="gramEnd"/>
+            <w:r>
+              <w:rPr>
+                <w:noProof/>
+              </w:rPr>
+              <w:fldChar w:fldCharType="end"/>
+            </w:r>
+            <w:r>
+              <w:t>)</w:t>
+            </w:r>
+          </w:p>
+          <w:p>
+            <w:pPr>
+              <w:jc w:val="right"/>
+            </w:pPr>
+          </w:p>
+        </w:tc>
+      </w:tr>
+    </w:tbl>
+    <w:p>
+      <w:r>
+        <w:t>Aby bylo možné jednotlivé družice navigačního systému od sebe odlišit a jednotlivé signály navzájem nesplývaly, je potřeba přijmout některé z těchto opatření:</w:t>
+      </w:r>
+    </w:p>
+    <w:p>
+      <w:pPr>
+        <w:pStyle w:val="Odstavecseseznamem"/>
+        <w:numPr>
+          <w:ilvl w:val="0"/>
+          <w:numId w:val="27"/>
+        </w:numPr>
+      </w:pPr>
+      <w:r>
+        <w:t xml:space="preserve">První možností je rozlišení na základě frekvence vlny vysílaného signálu (tzv. kmitočtové dělení). V tomto případě každá družice systému vysílá na své specifické frekvenci a přijímač musí mít schopnost </w:t>
+      </w:r>
+      <w:r>
+        <w:t>registrovat signály všech stanovených frekvencí.</w:t>
+      </w:r>
+    </w:p>
+    <w:p>
+      <w:pPr>
+        <w:pStyle w:val="Odstavecseseznamem"/>
+        <w:numPr>
+          <w:ilvl w:val="0"/>
+          <w:numId w:val="27"/>
+        </w:numPr>
+      </w:pPr>
+      <w:r>
+        <w:t>Druhou možností je tzv. kódové dělení.</w:t>
+      </w:r>
+    </w:p>
+    <w:p/>
+    <w:p/>
+    <w:p>
       <w:pPr>
         <w:pStyle w:val="Nadpis2"/>
       </w:pPr>
+      <w:bookmarkStart w:id="27" w:name="_Toc34489008"/>
+      <w:r>
+        <w:t>Vztažné soustavy a vliv volby vztažné soustavy na popis pohybu tělesa</w:t>
+      </w:r>
+      <w:bookmarkEnd w:id="27"/>
+    </w:p>
+    <w:p>
+      <w:pPr>
+        <w:pStyle w:val="Nadpis2"/>
+      </w:pPr>
+      <w:bookmarkStart w:id="28" w:name="_Toc34489009"/>
+      <w:r>
+        <w:t>Vypařování vody</w:t>
+      </w:r>
+      <w:bookmarkEnd w:id="28"/>
+    </w:p>
+    <w:p>
+      <w:pPr>
+        <w:pStyle w:val="Nadpis2"/>
+      </w:pPr>
+      <w:bookmarkStart w:id="29" w:name="_Toc34489010"/>
       <w:r>
         <w:t>Kinetická energie</w:t>
       </w:r>
+      <w:bookmarkEnd w:id="29"/>
     </w:p>
     <w:p>
       <w:pPr>
@@ -8770,7 +10894,7 @@
         <w:br w:type="page"/>
       </w:r>
     </w:p>
-    <w:bookmarkStart w:id="25" w:name="_Toc34072755" w:displacedByCustomXml="next"/>
+    <w:bookmarkStart w:id="30" w:name="_Toc34489011" w:displacedByCustomXml="next"/>
     <w:sdt>
       <w:sdtPr>
         <w:rPr>
@@ -8798,7 +10922,7 @@
           <w:r>
             <w:t>Bibliografie</w:t>
           </w:r>
-          <w:bookmarkEnd w:id="25"/>
+          <w:bookmarkEnd w:id="30"/>
         </w:p>
         <w:sdt>
           <w:sdtPr>
@@ -10304,7 +12428,7 @@
   <w:abstractNum w:abstractNumId="9">
     <w:nsid w:val="38764192"/>
     <w:multiLevelType w:val="hybridMultilevel"/>
-    <w:tmpl w:val="88AEE53C"/>
+    <w:tmpl w:val="77985C62"/>
     <w:lvl w:ilvl="0" w:tplc="04050001">
       <w:start w:val="1"/>
       <w:numFmt w:val="bullet"/>
@@ -10641,6 +12765,92 @@
     </w:lvl>
   </w:abstractNum>
   <w:abstractNum w:abstractNumId="12">
+    <w:nsid w:val="441A5917"/>
+    <w:multiLevelType w:val="hybridMultilevel"/>
+    <w:tmpl w:val="75D4AE9C"/>
+    <w:lvl w:ilvl="0" w:tplc="0405000F">
+      <w:start w:val="1"/>
+      <w:numFmt w:val="decimal"/>
+      <w:lvlText w:val="%1."/>
+      <w:lvlJc w:val="left"/>
+      <w:pPr>
+        <w:ind w:left="360" w:hanging="360"/>
+      </w:pPr>
+    </w:lvl>
+    <w:lvl w:ilvl="1" w:tplc="04050019">
+      <w:start w:val="1"/>
+      <w:numFmt w:val="lowerLetter"/>
+      <w:lvlText w:val="%2."/>
+      <w:lvlJc w:val="left"/>
+      <w:pPr>
+        <w:ind w:left="1080" w:hanging="360"/>
+      </w:pPr>
+    </w:lvl>
+    <w:lvl w:ilvl="2" w:tplc="0405001B" w:tentative="1">
+      <w:start w:val="1"/>
+      <w:numFmt w:val="lowerRoman"/>
+      <w:lvlText w:val="%3."/>
+      <w:lvlJc w:val="right"/>
+      <w:pPr>
+        <w:ind w:left="1800" w:hanging="180"/>
+      </w:pPr>
+    </w:lvl>
+    <w:lvl w:ilvl="3" w:tplc="0405000F" w:tentative="1">
+      <w:start w:val="1"/>
+      <w:numFmt w:val="decimal"/>
+      <w:lvlText w:val="%4."/>
+      <w:lvlJc w:val="left"/>
+      <w:pPr>
+        <w:ind w:left="2520" w:hanging="360"/>
+      </w:pPr>
+    </w:lvl>
+    <w:lvl w:ilvl="4" w:tplc="04050019" w:tentative="1">
+      <w:start w:val="1"/>
+      <w:numFmt w:val="lowerLetter"/>
+      <w:lvlText w:val="%5."/>
+      <w:lvlJc w:val="left"/>
+      <w:pPr>
+        <w:ind w:left="3240" w:hanging="360"/>
+      </w:pPr>
+    </w:lvl>
+    <w:lvl w:ilvl="5" w:tplc="0405001B" w:tentative="1">
+      <w:start w:val="1"/>
+      <w:numFmt w:val="lowerRoman"/>
+      <w:lvlText w:val="%6."/>
+      <w:lvlJc w:val="right"/>
+      <w:pPr>
+        <w:ind w:left="3960" w:hanging="180"/>
+      </w:pPr>
+    </w:lvl>
+    <w:lvl w:ilvl="6" w:tplc="0405000F" w:tentative="1">
+      <w:start w:val="1"/>
+      <w:numFmt w:val="decimal"/>
+      <w:lvlText w:val="%7."/>
+      <w:lvlJc w:val="left"/>
+      <w:pPr>
+        <w:ind w:left="4680" w:hanging="360"/>
+      </w:pPr>
+    </w:lvl>
+    <w:lvl w:ilvl="7" w:tplc="04050019" w:tentative="1">
+      <w:start w:val="1"/>
+      <w:numFmt w:val="lowerLetter"/>
+      <w:lvlText w:val="%8."/>
+      <w:lvlJc w:val="left"/>
+      <w:pPr>
+        <w:ind w:left="5400" w:hanging="360"/>
+      </w:pPr>
+    </w:lvl>
+    <w:lvl w:ilvl="8" w:tplc="0405001B" w:tentative="1">
+      <w:start w:val="1"/>
+      <w:numFmt w:val="lowerRoman"/>
+      <w:lvlText w:val="%9."/>
+      <w:lvlJc w:val="right"/>
+      <w:pPr>
+        <w:ind w:left="6120" w:hanging="180"/>
+      </w:pPr>
+    </w:lvl>
+  </w:abstractNum>
+  <w:abstractNum w:abstractNumId="13">
     <w:nsid w:val="44B926C1"/>
     <w:multiLevelType w:val="multilevel"/>
     <w:tmpl w:val="9B7A09BA"/>
@@ -10753,7 +12963,7 @@
       </w:rPr>
     </w:lvl>
   </w:abstractNum>
-  <w:abstractNum w:abstractNumId="13">
+  <w:abstractNum w:abstractNumId="14">
     <w:nsid w:val="48343C24"/>
     <w:multiLevelType w:val="hybridMultilevel"/>
     <w:tmpl w:val="017400BC"/>
@@ -10839,7 +13049,7 @@
       </w:pPr>
     </w:lvl>
   </w:abstractNum>
-  <w:abstractNum w:abstractNumId="14">
+  <w:abstractNum w:abstractNumId="15">
     <w:nsid w:val="483B4112"/>
     <w:multiLevelType w:val="hybridMultilevel"/>
     <w:tmpl w:val="15E2E71A"/>
@@ -10925,7 +13135,7 @@
       </w:pPr>
     </w:lvl>
   </w:abstractNum>
-  <w:abstractNum w:abstractNumId="15">
+  <w:abstractNum w:abstractNumId="16">
     <w:nsid w:val="4CE111CB"/>
     <w:multiLevelType w:val="hybridMultilevel"/>
     <w:tmpl w:val="87A2C156"/>
@@ -11038,7 +13248,7 @@
       </w:rPr>
     </w:lvl>
   </w:abstractNum>
-  <w:abstractNum w:abstractNumId="16">
+  <w:abstractNum w:abstractNumId="17">
     <w:nsid w:val="4E6E26E5"/>
     <w:multiLevelType w:val="multilevel"/>
     <w:tmpl w:val="6AFCB9C8"/>
@@ -11151,7 +13361,7 @@
       </w:rPr>
     </w:lvl>
   </w:abstractNum>
-  <w:abstractNum w:abstractNumId="17">
+  <w:abstractNum w:abstractNumId="18">
     <w:nsid w:val="55B42F5E"/>
     <w:multiLevelType w:val="hybridMultilevel"/>
     <w:tmpl w:val="C972D5FE"/>
@@ -11244,7 +13454,7 @@
       </w:pPr>
     </w:lvl>
   </w:abstractNum>
-  <w:abstractNum w:abstractNumId="18">
+  <w:abstractNum w:abstractNumId="19">
     <w:nsid w:val="55C24D09"/>
     <w:multiLevelType w:val="hybridMultilevel"/>
     <w:tmpl w:val="351C02B0"/>
@@ -11330,7 +13540,93 @@
       </w:pPr>
     </w:lvl>
   </w:abstractNum>
-  <w:abstractNum w:abstractNumId="19">
+  <w:abstractNum w:abstractNumId="20">
+    <w:nsid w:val="61B641E5"/>
+    <w:multiLevelType w:val="hybridMultilevel"/>
+    <w:tmpl w:val="93EC5AAC"/>
+    <w:lvl w:ilvl="0" w:tplc="0405000F">
+      <w:start w:val="1"/>
+      <w:numFmt w:val="decimal"/>
+      <w:lvlText w:val="%1."/>
+      <w:lvlJc w:val="left"/>
+      <w:pPr>
+        <w:ind w:left="1429" w:hanging="360"/>
+      </w:pPr>
+    </w:lvl>
+    <w:lvl w:ilvl="1" w:tplc="04050019" w:tentative="1">
+      <w:start w:val="1"/>
+      <w:numFmt w:val="lowerLetter"/>
+      <w:lvlText w:val="%2."/>
+      <w:lvlJc w:val="left"/>
+      <w:pPr>
+        <w:ind w:left="2149" w:hanging="360"/>
+      </w:pPr>
+    </w:lvl>
+    <w:lvl w:ilvl="2" w:tplc="0405001B" w:tentative="1">
+      <w:start w:val="1"/>
+      <w:numFmt w:val="lowerRoman"/>
+      <w:lvlText w:val="%3."/>
+      <w:lvlJc w:val="right"/>
+      <w:pPr>
+        <w:ind w:left="2869" w:hanging="180"/>
+      </w:pPr>
+    </w:lvl>
+    <w:lvl w:ilvl="3" w:tplc="0405000F" w:tentative="1">
+      <w:start w:val="1"/>
+      <w:numFmt w:val="decimal"/>
+      <w:lvlText w:val="%4."/>
+      <w:lvlJc w:val="left"/>
+      <w:pPr>
+        <w:ind w:left="3589" w:hanging="360"/>
+      </w:pPr>
+    </w:lvl>
+    <w:lvl w:ilvl="4" w:tplc="04050019" w:tentative="1">
+      <w:start w:val="1"/>
+      <w:numFmt w:val="lowerLetter"/>
+      <w:lvlText w:val="%5."/>
+      <w:lvlJc w:val="left"/>
+      <w:pPr>
+        <w:ind w:left="4309" w:hanging="360"/>
+      </w:pPr>
+    </w:lvl>
+    <w:lvl w:ilvl="5" w:tplc="0405001B" w:tentative="1">
+      <w:start w:val="1"/>
+      <w:numFmt w:val="lowerRoman"/>
+      <w:lvlText w:val="%6."/>
+      <w:lvlJc w:val="right"/>
+      <w:pPr>
+        <w:ind w:left="5029" w:hanging="180"/>
+      </w:pPr>
+    </w:lvl>
+    <w:lvl w:ilvl="6" w:tplc="0405000F" w:tentative="1">
+      <w:start w:val="1"/>
+      <w:numFmt w:val="decimal"/>
+      <w:lvlText w:val="%7."/>
+      <w:lvlJc w:val="left"/>
+      <w:pPr>
+        <w:ind w:left="5749" w:hanging="360"/>
+      </w:pPr>
+    </w:lvl>
+    <w:lvl w:ilvl="7" w:tplc="04050019" w:tentative="1">
+      <w:start w:val="1"/>
+      <w:numFmt w:val="lowerLetter"/>
+      <w:lvlText w:val="%8."/>
+      <w:lvlJc w:val="left"/>
+      <w:pPr>
+        <w:ind w:left="6469" w:hanging="360"/>
+      </w:pPr>
+    </w:lvl>
+    <w:lvl w:ilvl="8" w:tplc="0405001B" w:tentative="1">
+      <w:start w:val="1"/>
+      <w:numFmt w:val="lowerRoman"/>
+      <w:lvlText w:val="%9."/>
+      <w:lvlJc w:val="right"/>
+      <w:pPr>
+        <w:ind w:left="7189" w:hanging="180"/>
+      </w:pPr>
+    </w:lvl>
+  </w:abstractNum>
+  <w:abstractNum w:abstractNumId="21">
     <w:nsid w:val="64263EF0"/>
     <w:multiLevelType w:val="hybridMultilevel"/>
     <w:tmpl w:val="D744F3E0"/>
@@ -11443,7 +13739,7 @@
       </w:rPr>
     </w:lvl>
   </w:abstractNum>
-  <w:abstractNum w:abstractNumId="20">
+  <w:abstractNum w:abstractNumId="22">
     <w:nsid w:val="66D41564"/>
     <w:multiLevelType w:val="hybridMultilevel"/>
     <w:tmpl w:val="9D82F4BA"/>
@@ -11529,7 +13825,7 @@
       </w:pPr>
     </w:lvl>
   </w:abstractNum>
-  <w:abstractNum w:abstractNumId="21">
+  <w:abstractNum w:abstractNumId="23">
     <w:nsid w:val="6B4B582E"/>
     <w:multiLevelType w:val="multilevel"/>
     <w:tmpl w:val="6AFCB9C8"/>
@@ -11642,7 +13938,7 @@
       </w:rPr>
     </w:lvl>
   </w:abstractNum>
-  <w:abstractNum w:abstractNumId="22">
+  <w:abstractNum w:abstractNumId="24">
     <w:nsid w:val="6CC7607B"/>
     <w:multiLevelType w:val="multilevel"/>
     <w:tmpl w:val="6AFCB9C8"/>
@@ -11755,7 +14051,7 @@
       </w:rPr>
     </w:lvl>
   </w:abstractNum>
-  <w:abstractNum w:abstractNumId="23">
+  <w:abstractNum w:abstractNumId="25">
     <w:nsid w:val="72322C6B"/>
     <w:multiLevelType w:val="hybridMultilevel"/>
     <w:tmpl w:val="9B2C7422"/>
@@ -11868,7 +14164,7 @@
       </w:rPr>
     </w:lvl>
   </w:abstractNum>
-  <w:abstractNum w:abstractNumId="24">
+  <w:abstractNum w:abstractNumId="26">
     <w:nsid w:val="7F6B72BF"/>
     <w:multiLevelType w:val="hybridMultilevel"/>
     <w:tmpl w:val="BD3ACDDE"/>
@@ -11955,7 +14251,7 @@
     </w:lvl>
   </w:abstractNum>
   <w:num w:numId="1">
-    <w:abstractNumId w:val="22"/>
+    <w:abstractNumId w:val="24"/>
   </w:num>
   <w:num w:numId="2">
     <w:abstractNumId w:val="3"/>
@@ -11967,28 +14263,28 @@
     <w:abstractNumId w:val="1"/>
   </w:num>
   <w:num w:numId="5">
-    <w:abstractNumId w:val="12"/>
+    <w:abstractNumId w:val="13"/>
   </w:num>
   <w:num w:numId="6">
     <w:abstractNumId w:val="10"/>
   </w:num>
   <w:num w:numId="7">
-    <w:abstractNumId w:val="17"/>
+    <w:abstractNumId w:val="18"/>
   </w:num>
   <w:num w:numId="8">
     <w:abstractNumId w:val="11"/>
   </w:num>
   <w:num w:numId="9">
-    <w:abstractNumId w:val="16"/>
+    <w:abstractNumId w:val="17"/>
   </w:num>
   <w:num w:numId="10">
-    <w:abstractNumId w:val="21"/>
+    <w:abstractNumId w:val="23"/>
   </w:num>
   <w:num w:numId="11">
-    <w:abstractNumId w:val="14"/>
+    <w:abstractNumId w:val="15"/>
   </w:num>
   <w:num w:numId="12">
-    <w:abstractNumId w:val="13"/>
+    <w:abstractNumId w:val="14"/>
   </w:num>
   <w:num w:numId="13">
     <w:abstractNumId w:val="2"/>
@@ -11997,16 +14293,16 @@
     <w:abstractNumId w:val="8"/>
   </w:num>
   <w:num w:numId="15">
-    <w:abstractNumId w:val="18"/>
+    <w:abstractNumId w:val="19"/>
   </w:num>
   <w:num w:numId="16">
-    <w:abstractNumId w:val="24"/>
+    <w:abstractNumId w:val="26"/>
   </w:num>
   <w:num w:numId="17">
-    <w:abstractNumId w:val="20"/>
+    <w:abstractNumId w:val="22"/>
   </w:num>
   <w:num w:numId="18">
-    <w:abstractNumId w:val="12"/>
+    <w:abstractNumId w:val="13"/>
   </w:num>
   <w:num w:numId="19">
     <w:abstractNumId w:val="4"/>
@@ -12051,16 +14347,22 @@
     </w:lvlOverride>
   </w:num>
   <w:num w:numId="24">
-    <w:abstractNumId w:val="23"/>
+    <w:abstractNumId w:val="25"/>
   </w:num>
   <w:num w:numId="25">
-    <w:abstractNumId w:val="19"/>
+    <w:abstractNumId w:val="21"/>
   </w:num>
   <w:num w:numId="26">
-    <w:abstractNumId w:val="15"/>
+    <w:abstractNumId w:val="16"/>
   </w:num>
   <w:num w:numId="27">
     <w:abstractNumId w:val="9"/>
+  </w:num>
+  <w:num w:numId="28">
+    <w:abstractNumId w:val="20"/>
+  </w:num>
+  <w:num w:numId="29">
+    <w:abstractNumId w:val="12"/>
   </w:num>
 </w:numbering>
 </file>
@@ -13743,6 +16045,548 @@
 </w:styles>
 </file>
 
+<file path=word/glossary/document.xml><?xml version="1.0" encoding="utf-8"?>
+<w:glossaryDocument xmlns:wpc="http://schemas.microsoft.com/office/word/2010/wordprocessingCanvas" xmlns:mc="http://schemas.openxmlformats.org/markup-compatibility/2006" xmlns:o="urn:schemas-microsoft-com:office:office" xmlns:r="http://schemas.openxmlformats.org/officeDocument/2006/relationships" xmlns:m="http://schemas.openxmlformats.org/officeDocument/2006/math" xmlns:v="urn:schemas-microsoft-com:vml" xmlns:wp14="http://schemas.microsoft.com/office/word/2010/wordprocessingDrawing" xmlns:wp="http://schemas.openxmlformats.org/drawingml/2006/wordprocessingDrawing" xmlns:w10="urn:schemas-microsoft-com:office:word" xmlns:w="http://schemas.openxmlformats.org/wordprocessingml/2006/main" xmlns:w14="http://schemas.microsoft.com/office/word/2010/wordml" xmlns:wpg="http://schemas.microsoft.com/office/word/2010/wordprocessingGroup" xmlns:wpi="http://schemas.microsoft.com/office/word/2010/wordprocessingInk" xmlns:wne="http://schemas.microsoft.com/office/word/2006/wordml" xmlns:wps="http://schemas.microsoft.com/office/word/2010/wordprocessingShape" mc:Ignorable="w14 wp14"/>
+</file>
+
+<file path=word/glossary/fontTable.xml><?xml version="1.0" encoding="utf-8"?>
+<w:fonts xmlns:mc="http://schemas.openxmlformats.org/markup-compatibility/2006" xmlns:r="http://schemas.openxmlformats.org/officeDocument/2006/relationships" xmlns:w="http://schemas.openxmlformats.org/wordprocessingml/2006/main" xmlns:w14="http://schemas.microsoft.com/office/word/2010/wordml" mc:Ignorable="w14">
+  <w:font w:name="Times New Roman">
+    <w:panose1 w:val="02020603050405020304"/>
+    <w:charset w:val="EE"/>
+    <w:family w:val="roman"/>
+    <w:pitch w:val="variable"/>
+    <w:sig w:usb0="E0002EFF" w:usb1="C000785B" w:usb2="00000009" w:usb3="00000000" w:csb0="000001FF" w:csb1="00000000"/>
+  </w:font>
+  <w:font w:name="Symbol">
+    <w:panose1 w:val="05050102010706020507"/>
+    <w:charset w:val="02"/>
+    <w:family w:val="roman"/>
+    <w:pitch w:val="variable"/>
+    <w:sig w:usb0="00000000" w:usb1="10000000" w:usb2="00000000" w:usb3="00000000" w:csb0="80000000" w:csb1="00000000"/>
+  </w:font>
+  <w:font w:name="Courier New">
+    <w:panose1 w:val="02070309020205020404"/>
+    <w:charset w:val="EE"/>
+    <w:family w:val="modern"/>
+    <w:pitch w:val="fixed"/>
+    <w:sig w:usb0="E0002EFF" w:usb1="C0007843" w:usb2="00000009" w:usb3="00000000" w:csb0="000001FF" w:csb1="00000000"/>
+  </w:font>
+  <w:font w:name="Wingdings">
+    <w:panose1 w:val="05000000000000000000"/>
+    <w:charset w:val="02"/>
+    <w:family w:val="auto"/>
+    <w:pitch w:val="variable"/>
+    <w:sig w:usb0="00000000" w:usb1="10000000" w:usb2="00000000" w:usb3="00000000" w:csb0="80000000" w:csb1="00000000"/>
+  </w:font>
+  <w:font w:name="Cambria">
+    <w:panose1 w:val="02040503050406030204"/>
+    <w:charset w:val="EE"/>
+    <w:family w:val="roman"/>
+    <w:pitch w:val="variable"/>
+    <w:sig w:usb0="E00006FF" w:usb1="420024FF" w:usb2="02000000" w:usb3="00000000" w:csb0="0000019F" w:csb1="00000000"/>
+  </w:font>
+  <w:font w:name="Calibri">
+    <w:panose1 w:val="020F0502020204030204"/>
+    <w:charset w:val="EE"/>
+    <w:family w:val="swiss"/>
+    <w:pitch w:val="variable"/>
+    <w:sig w:usb0="E4002EFF" w:usb1="C000247B" w:usb2="00000009" w:usb3="00000000" w:csb0="000001FF" w:csb1="00000000"/>
+  </w:font>
+  <w:font w:name="Calibri Light">
+    <w:panose1 w:val="020F0302020204030204"/>
+    <w:charset w:val="EE"/>
+    <w:family w:val="swiss"/>
+    <w:pitch w:val="variable"/>
+    <w:sig w:usb0="E4002EFF" w:usb1="C000247B" w:usb2="00000009" w:usb3="00000000" w:csb0="000001FF" w:csb1="00000000"/>
+  </w:font>
+  <w:font w:name="Segoe UI">
+    <w:altName w:val="Century Gothic"/>
+    <w:panose1 w:val="020B0502040204020203"/>
+    <w:charset w:val="EE"/>
+    <w:family w:val="swiss"/>
+    <w:pitch w:val="variable"/>
+    <w:sig w:usb0="E4002EFF" w:usb1="C000E47F" w:usb2="00000009" w:usb3="00000000" w:csb0="000001FF" w:csb1="00000000"/>
+  </w:font>
+  <w:font w:name="Cambria Math">
+    <w:panose1 w:val="02040503050406030204"/>
+    <w:charset w:val="EE"/>
+    <w:family w:val="roman"/>
+    <w:pitch w:val="variable"/>
+    <w:sig w:usb0="E00006FF" w:usb1="420024FF" w:usb2="02000000" w:usb3="00000000" w:csb0="0000019F" w:csb1="00000000"/>
+  </w:font>
+</w:fonts>
+</file>
+
+<file path=word/glossary/settings.xml><?xml version="1.0" encoding="utf-8"?>
+<w:settings xmlns:mc="http://schemas.openxmlformats.org/markup-compatibility/2006" xmlns:o="urn:schemas-microsoft-com:office:office" xmlns:r="http://schemas.openxmlformats.org/officeDocument/2006/relationships" xmlns:m="http://schemas.openxmlformats.org/officeDocument/2006/math" xmlns:v="urn:schemas-microsoft-com:vml" xmlns:w10="urn:schemas-microsoft-com:office:word" xmlns:w="http://schemas.openxmlformats.org/wordprocessingml/2006/main" xmlns:w14="http://schemas.microsoft.com/office/word/2010/wordml" xmlns:sl="http://schemas.openxmlformats.org/schemaLibrary/2006/main" mc:Ignorable="w14">
+  <w:view w:val="normal"/>
+  <w:defaultTabStop w:val="708"/>
+  <w:hyphenationZone w:val="425"/>
+  <w:characterSpacingControl w:val="doNotCompress"/>
+  <w:compat>
+    <w:useFELayout/>
+    <w:compatSetting w:name="compatibilityMode" w:uri="http://schemas.microsoft.com/office/word" w:val="14"/>
+    <w:compatSetting w:name="overrideTableStyleFontSizeAndJustification" w:uri="http://schemas.microsoft.com/office/word" w:val="1"/>
+    <w:compatSetting w:name="enableOpenTypeFeatures" w:uri="http://schemas.microsoft.com/office/word" w:val="1"/>
+    <w:compatSetting w:name="doNotFlipMirrorIndents" w:uri="http://schemas.microsoft.com/office/word" w:val="1"/>
+  </w:compat>
+  <w:rsids>
+    <w:rsidRoot w:val="00B669BD"/>
+    <w:rsid w:val="00B669BD"/>
+    <w:rsid w:val="00F91AB8"/>
+  </w:rsids>
+  <m:mathPr>
+    <m:mathFont m:val="Cambria Math"/>
+    <m:brkBin m:val="before"/>
+    <m:brkBinSub m:val="--"/>
+    <m:smallFrac m:val="0"/>
+    <m:dispDef/>
+    <m:lMargin m:val="0"/>
+    <m:rMargin m:val="0"/>
+    <m:defJc m:val="centerGroup"/>
+    <m:wrapIndent m:val="1440"/>
+    <m:intLim m:val="subSup"/>
+    <m:naryLim m:val="undOvr"/>
+  </m:mathPr>
+  <w:themeFontLang w:val="cs-CZ"/>
+  <w:clrSchemeMapping w:bg1="light1" w:t1="dark1" w:bg2="light2" w:t2="dark2" w:accent1="accent1" w:accent2="accent2" w:accent3="accent3" w:accent4="accent4" w:accent5="accent5" w:accent6="accent6" w:hyperlink="hyperlink" w:followedHyperlink="followedHyperlink"/>
+  <w:decimalSymbol w:val=","/>
+  <w:listSeparator w:val=";"/>
+</w:settings>
+</file>
+
+<file path=word/glossary/styles.xml><?xml version="1.0" encoding="utf-8"?>
+<w:styles xmlns:mc="http://schemas.openxmlformats.org/markup-compatibility/2006" xmlns:r="http://schemas.openxmlformats.org/officeDocument/2006/relationships" xmlns:w="http://schemas.openxmlformats.org/wordprocessingml/2006/main" xmlns:w14="http://schemas.microsoft.com/office/word/2010/wordml" mc:Ignorable="w14">
+  <w:docDefaults>
+    <w:rPrDefault>
+      <w:rPr>
+        <w:rFonts w:asciiTheme="minorHAnsi" w:eastAsiaTheme="minorEastAsia" w:hAnsiTheme="minorHAnsi" w:cstheme="minorBidi"/>
+        <w:sz w:val="22"/>
+        <w:szCs w:val="22"/>
+        <w:lang w:val="cs-CZ" w:eastAsia="cs-CZ" w:bidi="ar-SA"/>
+      </w:rPr>
+    </w:rPrDefault>
+    <w:pPrDefault>
+      <w:pPr>
+        <w:spacing w:after="200" w:line="276" w:lineRule="auto"/>
+      </w:pPr>
+    </w:pPrDefault>
+  </w:docDefaults>
+  <w:latentStyles w:defLockedState="0" w:defUIPriority="99" w:defSemiHidden="1" w:defUnhideWhenUsed="1" w:defQFormat="0" w:count="267">
+    <w:lsdException w:name="Normal" w:semiHidden="0" w:uiPriority="0" w:unhideWhenUsed="0" w:qFormat="1"/>
+    <w:lsdException w:name="heading 1" w:semiHidden="0" w:uiPriority="9" w:unhideWhenUsed="0" w:qFormat="1"/>
+    <w:lsdException w:name="heading 2" w:uiPriority="9" w:qFormat="1"/>
+    <w:lsdException w:name="heading 3" w:uiPriority="9" w:qFormat="1"/>
+    <w:lsdException w:name="heading 4" w:uiPriority="9" w:qFormat="1"/>
+    <w:lsdException w:name="heading 5" w:uiPriority="9" w:qFormat="1"/>
+    <w:lsdException w:name="heading 6" w:uiPriority="9" w:qFormat="1"/>
+    <w:lsdException w:name="heading 7" w:uiPriority="9" w:qFormat="1"/>
+    <w:lsdException w:name="heading 8" w:uiPriority="9" w:qFormat="1"/>
+    <w:lsdException w:name="heading 9" w:uiPriority="9" w:qFormat="1"/>
+    <w:lsdException w:name="toc 1" w:uiPriority="39"/>
+    <w:lsdException w:name="toc 2" w:uiPriority="39"/>
+    <w:lsdException w:name="toc 3" w:uiPriority="39"/>
+    <w:lsdException w:name="toc 4" w:uiPriority="39"/>
+    <w:lsdException w:name="toc 5" w:uiPriority="39"/>
+    <w:lsdException w:name="toc 6" w:uiPriority="39"/>
+    <w:lsdException w:name="toc 7" w:uiPriority="39"/>
+    <w:lsdException w:name="toc 8" w:uiPriority="39"/>
+    <w:lsdException w:name="toc 9" w:uiPriority="39"/>
+    <w:lsdException w:name="caption" w:uiPriority="35" w:qFormat="1"/>
+    <w:lsdException w:name="Title" w:semiHidden="0" w:uiPriority="10" w:unhideWhenUsed="0" w:qFormat="1"/>
+    <w:lsdException w:name="Default Paragraph Font" w:uiPriority="1"/>
+    <w:lsdException w:name="Subtitle" w:semiHidden="0" w:uiPriority="11" w:unhideWhenUsed="0" w:qFormat="1"/>
+    <w:lsdException w:name="Strong" w:semiHidden="0" w:uiPriority="22" w:unhideWhenUsed="0" w:qFormat="1"/>
+    <w:lsdException w:name="Emphasis" w:semiHidden="0" w:uiPriority="20" w:unhideWhenUsed="0" w:qFormat="1"/>
+    <w:lsdException w:name="Table Grid" w:semiHidden="0" w:uiPriority="59" w:unhideWhenUsed="0"/>
+    <w:lsdException w:name="Placeholder Text" w:unhideWhenUsed="0"/>
+    <w:lsdException w:name="No Spacing" w:semiHidden="0" w:uiPriority="1" w:unhideWhenUsed="0" w:qFormat="1"/>
+    <w:lsdException w:name="Light Shading" w:semiHidden="0" w:uiPriority="60" w:unhideWhenUsed="0"/>
+    <w:lsdException w:name="Light List" w:semiHidden="0" w:uiPriority="61" w:unhideWhenUsed="0"/>
+    <w:lsdException w:name="Light Grid" w:semiHidden="0" w:uiPriority="62" w:unhideWhenUsed="0"/>
+    <w:lsdException w:name="Medium Shading 1" w:semiHidden="0" w:uiPriority="63" w:unhideWhenUsed="0"/>
+    <w:lsdException w:name="Medium Shading 2" w:semiHidden="0" w:uiPriority="64" w:unhideWhenUsed="0"/>
+    <w:lsdException w:name="Medium List 1" w:semiHidden="0" w:uiPriority="65" w:unhideWhenUsed="0"/>
+    <w:lsdException w:name="Medium List 2" w:semiHidden="0" w:uiPriority="66" w:unhideWhenUsed="0"/>
+    <w:lsdException w:name="Medium Grid 1" w:semiHidden="0" w:uiPriority="67" w:unhideWhenUsed="0"/>
+    <w:lsdException w:name="Medium Grid 2" w:semiHidden="0" w:uiPriority="68" w:unhideWhenUsed="0"/>
+    <w:lsdException w:name="Medium Grid 3" w:semiHidden="0" w:uiPriority="69" w:unhideWhenUsed="0"/>
+    <w:lsdException w:name="Dark List" w:semiHidden="0" w:uiPriority="70" w:unhideWhenUsed="0"/>
+    <w:lsdException w:name="Colorful Shading" w:semiHidden="0" w:uiPriority="71" w:unhideWhenUsed="0"/>
+    <w:lsdException w:name="Colorful List" w:semiHidden="0" w:uiPriority="72" w:unhideWhenUsed="0"/>
+    <w:lsdException w:name="Colorful Grid" w:semiHidden="0" w:uiPriority="73" w:unhideWhenUsed="0"/>
+    <w:lsdException w:name="Light Shading Accent 1" w:semiHidden="0" w:uiPriority="60" w:unhideWhenUsed="0"/>
+    <w:lsdException w:name="Light List Accent 1" w:semiHidden="0" w:uiPriority="61" w:unhideWhenUsed="0"/>
+    <w:lsdException w:name="Light Grid Accent 1" w:semiHidden="0" w:uiPriority="62" w:unhideWhenUsed="0"/>
+    <w:lsdException w:name="Medium Shading 1 Accent 1" w:semiHidden="0" w:uiPriority="63" w:unhideWhenUsed="0"/>
+    <w:lsdException w:name="Medium Shading 2 Accent 1" w:semiHidden="0" w:uiPriority="64" w:unhideWhenUsed="0"/>
+    <w:lsdException w:name="Medium List 1 Accent 1" w:semiHidden="0" w:uiPriority="65" w:unhideWhenUsed="0"/>
+    <w:lsdException w:name="Revision" w:unhideWhenUsed="0"/>
+    <w:lsdException w:name="List Paragraph" w:semiHidden="0" w:uiPriority="34" w:unhideWhenUsed="0" w:qFormat="1"/>
+    <w:lsdException w:name="Quote" w:semiHidden="0" w:uiPriority="29" w:unhideWhenUsed="0" w:qFormat="1"/>
+    <w:lsdException w:name="Intense Quote" w:semiHidden="0" w:uiPriority="30" w:unhideWhenUsed="0" w:qFormat="1"/>
+    <w:lsdException w:name="Medium List 2 Accent 1" w:semiHidden="0" w:uiPriority="66" w:unhideWhenUsed="0"/>
+    <w:lsdException w:name="Medium Grid 1 Accent 1" w:semiHidden="0" w:uiPriority="67" w:unhideWhenUsed="0"/>
+    <w:lsdException w:name="Medium Grid 2 Accent 1" w:semiHidden="0" w:uiPriority="68" w:unhideWhenUsed="0"/>
+    <w:lsdException w:name="Medium Grid 3 Accent 1" w:semiHidden="0" w:uiPriority="69" w:unhideWhenUsed="0"/>
+    <w:lsdException w:name="Dark List Accent 1" w:semiHidden="0" w:uiPriority="70" w:unhideWhenUsed="0"/>
+    <w:lsdException w:name="Colorful Shading Accent 1" w:semiHidden="0" w:uiPriority="71" w:unhideWhenUsed="0"/>
+    <w:lsdException w:name="Colorful List Accent 1" w:semiHidden="0" w:uiPriority="72" w:unhideWhenUsed="0"/>
+    <w:lsdException w:name="Colorful Grid Accent 1" w:semiHidden="0" w:uiPriority="73" w:unhideWhenUsed="0"/>
+    <w:lsdException w:name="Light Shading Accent 2" w:semiHidden="0" w:uiPriority="60" w:unhideWhenUsed="0"/>
+    <w:lsdException w:name="Light List Accent 2" w:semiHidden="0" w:uiPriority="61" w:unhideWhenUsed="0"/>
+    <w:lsdException w:name="Light Grid Accent 2" w:semiHidden="0" w:uiPriority="62" w:unhideWhenUsed="0"/>
+    <w:lsdException w:name="Medium Shading 1 Accent 2" w:semiHidden="0" w:uiPriority="63" w:unhideWhenUsed="0"/>
+    <w:lsdException w:name="Medium Shading 2 Accent 2" w:semiHidden="0" w:uiPriority="64" w:unhideWhenUsed="0"/>
+    <w:lsdException w:name="Medium List 1 Accent 2" w:semiHidden="0" w:uiPriority="65" w:unhideWhenUsed="0"/>
+    <w:lsdException w:name="Medium List 2 Accent 2" w:semiHidden="0" w:uiPriority="66" w:unhideWhenUsed="0"/>
+    <w:lsdException w:name="Medium Grid 1 Accent 2" w:semiHidden="0" w:uiPriority="67" w:unhideWhenUsed="0"/>
+    <w:lsdException w:name="Medium Grid 2 Accent 2" w:semiHidden="0" w:uiPriority="68" w:unhideWhenUsed="0"/>
+    <w:lsdException w:name="Medium Grid 3 Accent 2" w:semiHidden="0" w:uiPriority="69" w:unhideWhenUsed="0"/>
+    <w:lsdException w:name="Dark List Accent 2" w:semiHidden="0" w:uiPriority="70" w:unhideWhenUsed="0"/>
+    <w:lsdException w:name="Colorful Shading Accent 2" w:semiHidden="0" w:uiPriority="71" w:unhideWhenUsed="0"/>
+    <w:lsdException w:name="Colorful List Accent 2" w:semiHidden="0" w:uiPriority="72" w:unhideWhenUsed="0"/>
+    <w:lsdException w:name="Colorful Grid Accent 2" w:semiHidden="0" w:uiPriority="73" w:unhideWhenUsed="0"/>
+    <w:lsdException w:name="Light Shading Accent 3" w:semiHidden="0" w:uiPriority="60" w:unhideWhenUsed="0"/>
+    <w:lsdException w:name="Light List Accent 3" w:semiHidden="0" w:uiPriority="61" w:unhideWhenUsed="0"/>
+    <w:lsdException w:name="Light Grid Accent 3" w:semiHidden="0" w:uiPriority="62" w:unhideWhenUsed="0"/>
+    <w:lsdException w:name="Medium Shading 1 Accent 3" w:semiHidden="0" w:uiPriority="63" w:unhideWhenUsed="0"/>
+    <w:lsdException w:name="Medium Shading 2 Accent 3" w:semiHidden="0" w:uiPriority="64" w:unhideWhenUsed="0"/>
+    <w:lsdException w:name="Medium List 1 Accent 3" w:semiHidden="0" w:uiPriority="65" w:unhideWhenUsed="0"/>
+    <w:lsdException w:name="Medium List 2 Accent 3" w:semiHidden="0" w:uiPriority="66" w:unhideWhenUsed="0"/>
+    <w:lsdException w:name="Medium Grid 1 Accent 3" w:semiHidden="0" w:uiPriority="67" w:unhideWhenUsed="0"/>
+    <w:lsdException w:name="Medium Grid 2 Accent 3" w:semiHidden="0" w:uiPriority="68" w:unhideWhenUsed="0"/>
+    <w:lsdException w:name="Medium Grid 3 Accent 3" w:semiHidden="0" w:uiPriority="69" w:unhideWhenUsed="0"/>
+    <w:lsdException w:name="Dark List Accent 3" w:semiHidden="0" w:uiPriority="70" w:unhideWhenUsed="0"/>
+    <w:lsdException w:name="Colorful Shading Accent 3" w:semiHidden="0" w:uiPriority="71" w:unhideWhenUsed="0"/>
+    <w:lsdException w:name="Colorful List Accent 3" w:semiHidden="0" w:uiPriority="72" w:unhideWhenUsed="0"/>
+    <w:lsdException w:name="Colorful Grid Accent 3" w:semiHidden="0" w:uiPriority="73" w:unhideWhenUsed="0"/>
+    <w:lsdException w:name="Light Shading Accent 4" w:semiHidden="0" w:uiPriority="60" w:unhideWhenUsed="0"/>
+    <w:lsdException w:name="Light List Accent 4" w:semiHidden="0" w:uiPriority="61" w:unhideWhenUsed="0"/>
+    <w:lsdException w:name="Light Grid Accent 4" w:semiHidden="0" w:uiPriority="62" w:unhideWhenUsed="0"/>
+    <w:lsdException w:name="Medium Shading 1 Accent 4" w:semiHidden="0" w:uiPriority="63" w:unhideWhenUsed="0"/>
+    <w:lsdException w:name="Medium Shading 2 Accent 4" w:semiHidden="0" w:uiPriority="64" w:unhideWhenUsed="0"/>
+    <w:lsdException w:name="Medium List 1 Accent 4" w:semiHidden="0" w:uiPriority="65" w:unhideWhenUsed="0"/>
+    <w:lsdException w:name="Medium List 2 Accent 4" w:semiHidden="0" w:uiPriority="66" w:unhideWhenUsed="0"/>
+    <w:lsdException w:name="Medium Grid 1 Accent 4" w:semiHidden="0" w:uiPriority="67" w:unhideWhenUsed="0"/>
+    <w:lsdException w:name="Medium Grid 2 Accent 4" w:semiHidden="0" w:uiPriority="68" w:unhideWhenUsed="0"/>
+    <w:lsdException w:name="Medium Grid 3 Accent 4" w:semiHidden="0" w:uiPriority="69" w:unhideWhenUsed="0"/>
+    <w:lsdException w:name="Dark List Accent 4" w:semiHidden="0" w:uiPriority="70" w:unhideWhenUsed="0"/>
+    <w:lsdException w:name="Colorful Shading Accent 4" w:semiHidden="0" w:uiPriority="71" w:unhideWhenUsed="0"/>
+    <w:lsdException w:name="Colorful List Accent 4" w:semiHidden="0" w:uiPriority="72" w:unhideWhenUsed="0"/>
+    <w:lsdException w:name="Colorful Grid Accent 4" w:semiHidden="0" w:uiPriority="73" w:unhideWhenUsed="0"/>
+    <w:lsdException w:name="Light Shading Accent 5" w:semiHidden="0" w:uiPriority="60" w:unhideWhenUsed="0"/>
+    <w:lsdException w:name="Light List Accent 5" w:semiHidden="0" w:uiPriority="61" w:unhideWhenUsed="0"/>
+    <w:lsdException w:name="Light Grid Accent 5" w:semiHidden="0" w:uiPriority="62" w:unhideWhenUsed="0"/>
+    <w:lsdException w:name="Medium Shading 1 Accent 5" w:semiHidden="0" w:uiPriority="63" w:unhideWhenUsed="0"/>
+    <w:lsdException w:name="Medium Shading 2 Accent 5" w:semiHidden="0" w:uiPriority="64" w:unhideWhenUsed="0"/>
+    <w:lsdException w:name="Medium List 1 Accent 5" w:semiHidden="0" w:uiPriority="65" w:unhideWhenUsed="0"/>
+    <w:lsdException w:name="Medium List 2 Accent 5" w:semiHidden="0" w:uiPriority="66" w:unhideWhenUsed="0"/>
+    <w:lsdException w:name="Medium Grid 1 Accent 5" w:semiHidden="0" w:uiPriority="67" w:unhideWhenUsed="0"/>
+    <w:lsdException w:name="Medium Grid 2 Accent 5" w:semiHidden="0" w:uiPriority="68" w:unhideWhenUsed="0"/>
+    <w:lsdException w:name="Medium Grid 3 Accent 5" w:semiHidden="0" w:uiPriority="69" w:unhideWhenUsed="0"/>
+    <w:lsdException w:name="Dark List Accent 5" w:semiHidden="0" w:uiPriority="70" w:unhideWhenUsed="0"/>
+    <w:lsdException w:name="Colorful Shading Accent 5" w:semiHidden="0" w:uiPriority="71" w:unhideWhenUsed="0"/>
+    <w:lsdException w:name="Colorful List Accent 5" w:semiHidden="0" w:uiPriority="72" w:unhideWhenUsed="0"/>
+    <w:lsdException w:name="Colorful Grid Accent 5" w:semiHidden="0" w:uiPriority="73" w:unhideWhenUsed="0"/>
+    <w:lsdException w:name="Light Shading Accent 6" w:semiHidden="0" w:uiPriority="60" w:unhideWhenUsed="0"/>
+    <w:lsdException w:name="Light List Accent 6" w:semiHidden="0" w:uiPriority="61" w:unhideWhenUsed="0"/>
+    <w:lsdException w:name="Light Grid Accent 6" w:semiHidden="0" w:uiPriority="62" w:unhideWhenUsed="0"/>
+    <w:lsdException w:name="Medium Shading 1 Accent 6" w:semiHidden="0" w:uiPriority="63" w:unhideWhenUsed="0"/>
+    <w:lsdException w:name="Medium Shading 2 Accent 6" w:semiHidden="0" w:uiPriority="64" w:unhideWhenUsed="0"/>
+    <w:lsdException w:name="Medium List 1 Accent 6" w:semiHidden="0" w:uiPriority="65" w:unhideWhenUsed="0"/>
+    <w:lsdException w:name="Medium List 2 Accent 6" w:semiHidden="0" w:uiPriority="66" w:unhideWhenUsed="0"/>
+    <w:lsdException w:name="Medium Grid 1 Accent 6" w:semiHidden="0" w:uiPriority="67" w:unhideWhenUsed="0"/>
+    <w:lsdException w:name="Medium Grid 2 Accent 6" w:semiHidden="0" w:uiPriority="68" w:unhideWhenUsed="0"/>
+    <w:lsdException w:name="Medium Grid 3 Accent 6" w:semiHidden="0" w:uiPriority="69" w:unhideWhenUsed="0"/>
+    <w:lsdException w:name="Dark List Accent 6" w:semiHidden="0" w:uiPriority="70" w:unhideWhenUsed="0"/>
+    <w:lsdException w:name="Colorful Shading Accent 6" w:semiHidden="0" w:uiPriority="71" w:unhideWhenUsed="0"/>
+    <w:lsdException w:name="Colorful List Accent 6" w:semiHidden="0" w:uiPriority="72" w:unhideWhenUsed="0"/>
+    <w:lsdException w:name="Colorful Grid Accent 6" w:semiHidden="0" w:uiPriority="73" w:unhideWhenUsed="0"/>
+    <w:lsdException w:name="Subtle Emphasis" w:semiHidden="0" w:uiPriority="19" w:unhideWhenUsed="0" w:qFormat="1"/>
+    <w:lsdException w:name="Intense Emphasis" w:semiHidden="0" w:uiPriority="21" w:unhideWhenUsed="0" w:qFormat="1"/>
+    <w:lsdException w:name="Subtle Reference" w:semiHidden="0" w:uiPriority="31" w:unhideWhenUsed="0" w:qFormat="1"/>
+    <w:lsdException w:name="Intense Reference" w:semiHidden="0" w:uiPriority="32" w:unhideWhenUsed="0" w:qFormat="1"/>
+    <w:lsdException w:name="Book Title" w:semiHidden="0" w:uiPriority="33" w:unhideWhenUsed="0" w:qFormat="1"/>
+    <w:lsdException w:name="Bibliography" w:uiPriority="37"/>
+    <w:lsdException w:name="TOC Heading" w:uiPriority="39" w:qFormat="1"/>
+  </w:latentStyles>
+  <w:style w:type="paragraph" w:default="1" w:styleId="Normln">
+    <w:name w:val="Normal"/>
+    <w:qFormat/>
+  </w:style>
+  <w:style w:type="character" w:default="1" w:styleId="Standardnpsmoodstavce">
+    <w:name w:val="Default Paragraph Font"/>
+    <w:uiPriority w:val="1"/>
+    <w:semiHidden/>
+    <w:unhideWhenUsed/>
+  </w:style>
+  <w:style w:type="table" w:default="1" w:styleId="Normlntabulka">
+    <w:name w:val="Normal Table"/>
+    <w:uiPriority w:val="99"/>
+    <w:semiHidden/>
+    <w:unhideWhenUsed/>
+    <w:tblPr>
+      <w:tblInd w:w="0" w:type="dxa"/>
+      <w:tblCellMar>
+        <w:top w:w="0" w:type="dxa"/>
+        <w:left w:w="108" w:type="dxa"/>
+        <w:bottom w:w="0" w:type="dxa"/>
+        <w:right w:w="108" w:type="dxa"/>
+      </w:tblCellMar>
+    </w:tblPr>
+  </w:style>
+  <w:style w:type="numbering" w:default="1" w:styleId="Bezseznamu">
+    <w:name w:val="No List"/>
+    <w:uiPriority w:val="99"/>
+    <w:semiHidden/>
+    <w:unhideWhenUsed/>
+  </w:style>
+  <w:style w:type="character" w:styleId="Zstupntext">
+    <w:name w:val="Placeholder Text"/>
+    <w:basedOn w:val="Standardnpsmoodstavce"/>
+    <w:uiPriority w:val="99"/>
+    <w:semiHidden/>
+    <w:rsid w:val="00B669BD"/>
+    <w:rPr>
+      <w:color w:val="808080"/>
+    </w:rPr>
+  </w:style>
+  <w:style w:type="paragraph" w:customStyle="1" w:styleId="7513943979034B71B429D47C16DB9969">
+    <w:name w:val="7513943979034B71B429D47C16DB9969"/>
+    <w:rsid w:val="00B669BD"/>
+  </w:style>
+  <w:style w:type="paragraph" w:customStyle="1" w:styleId="3EC84016A91D436FB09167623DB29D4D">
+    <w:name w:val="3EC84016A91D436FB09167623DB29D4D"/>
+    <w:rsid w:val="00B669BD"/>
+  </w:style>
+  <w:style w:type="paragraph" w:customStyle="1" w:styleId="61E59327FBE54AA38F4811E6BCC88643">
+    <w:name w:val="61E59327FBE54AA38F4811E6BCC88643"/>
+    <w:rsid w:val="00B669BD"/>
+  </w:style>
+</w:styles>
+</file>
+
+<file path=word/glossary/stylesWithEffects.xml><?xml version="1.0" encoding="utf-8"?>
+<w:styles xmlns:wpc="http://schemas.microsoft.com/office/word/2010/wordprocessingCanvas" xmlns:mc="http://schemas.openxmlformats.org/markup-compatibility/2006" xmlns:o="urn:schemas-microsoft-com:office:office" xmlns:r="http://schemas.openxmlformats.org/officeDocument/2006/relationships" xmlns:m="http://schemas.openxmlformats.org/officeDocument/2006/math" xmlns:v="urn:schemas-microsoft-com:vml" xmlns:wp14="http://schemas.microsoft.com/office/word/2010/wordprocessingDrawing" xmlns:wp="http://schemas.openxmlformats.org/drawingml/2006/wordprocessingDrawing" xmlns:w10="urn:schemas-microsoft-com:office:word" xmlns:w="http://schemas.openxmlformats.org/wordprocessingml/2006/main" xmlns:w14="http://schemas.microsoft.com/office/word/2010/wordml" xmlns:wpg="http://schemas.microsoft.com/office/word/2010/wordprocessingGroup" xmlns:wpi="http://schemas.microsoft.com/office/word/2010/wordprocessingInk" xmlns:wne="http://schemas.microsoft.com/office/word/2006/wordml" xmlns:wps="http://schemas.microsoft.com/office/word/2010/wordprocessingShape" mc:Ignorable="w14 wp14">
+  <w:docDefaults>
+    <w:rPrDefault>
+      <w:rPr>
+        <w:rFonts w:asciiTheme="minorHAnsi" w:eastAsiaTheme="minorEastAsia" w:hAnsiTheme="minorHAnsi" w:cstheme="minorBidi"/>
+        <w:sz w:val="22"/>
+        <w:szCs w:val="22"/>
+        <w:lang w:val="cs-CZ" w:eastAsia="cs-CZ" w:bidi="ar-SA"/>
+      </w:rPr>
+    </w:rPrDefault>
+    <w:pPrDefault>
+      <w:pPr>
+        <w:spacing w:after="200" w:line="276" w:lineRule="auto"/>
+      </w:pPr>
+    </w:pPrDefault>
+  </w:docDefaults>
+  <w:latentStyles w:defLockedState="0" w:defUIPriority="99" w:defSemiHidden="1" w:defUnhideWhenUsed="1" w:defQFormat="0" w:count="267">
+    <w:lsdException w:name="Normal" w:semiHidden="0" w:uiPriority="0" w:unhideWhenUsed="0" w:qFormat="1"/>
+    <w:lsdException w:name="heading 1" w:semiHidden="0" w:uiPriority="9" w:unhideWhenUsed="0" w:qFormat="1"/>
+    <w:lsdException w:name="heading 2" w:uiPriority="9" w:qFormat="1"/>
+    <w:lsdException w:name="heading 3" w:uiPriority="9" w:qFormat="1"/>
+    <w:lsdException w:name="heading 4" w:uiPriority="9" w:qFormat="1"/>
+    <w:lsdException w:name="heading 5" w:uiPriority="9" w:qFormat="1"/>
+    <w:lsdException w:name="heading 6" w:uiPriority="9" w:qFormat="1"/>
+    <w:lsdException w:name="heading 7" w:uiPriority="9" w:qFormat="1"/>
+    <w:lsdException w:name="heading 8" w:uiPriority="9" w:qFormat="1"/>
+    <w:lsdException w:name="heading 9" w:uiPriority="9" w:qFormat="1"/>
+    <w:lsdException w:name="toc 1" w:uiPriority="39"/>
+    <w:lsdException w:name="toc 2" w:uiPriority="39"/>
+    <w:lsdException w:name="toc 3" w:uiPriority="39"/>
+    <w:lsdException w:name="toc 4" w:uiPriority="39"/>
+    <w:lsdException w:name="toc 5" w:uiPriority="39"/>
+    <w:lsdException w:name="toc 6" w:uiPriority="39"/>
+    <w:lsdException w:name="toc 7" w:uiPriority="39"/>
+    <w:lsdException w:name="toc 8" w:uiPriority="39"/>
+    <w:lsdException w:name="toc 9" w:uiPriority="39"/>
+    <w:lsdException w:name="caption" w:uiPriority="35" w:qFormat="1"/>
+    <w:lsdException w:name="Title" w:semiHidden="0" w:uiPriority="10" w:unhideWhenUsed="0" w:qFormat="1"/>
+    <w:lsdException w:name="Default Paragraph Font" w:uiPriority="1"/>
+    <w:lsdException w:name="Subtitle" w:semiHidden="0" w:uiPriority="11" w:unhideWhenUsed="0" w:qFormat="1"/>
+    <w:lsdException w:name="Strong" w:semiHidden="0" w:uiPriority="22" w:unhideWhenUsed="0" w:qFormat="1"/>
+    <w:lsdException w:name="Emphasis" w:semiHidden="0" w:uiPriority="20" w:unhideWhenUsed="0" w:qFormat="1"/>
+    <w:lsdException w:name="Table Grid" w:semiHidden="0" w:uiPriority="59" w:unhideWhenUsed="0"/>
+    <w:lsdException w:name="Placeholder Text" w:unhideWhenUsed="0"/>
+    <w:lsdException w:name="No Spacing" w:semiHidden="0" w:uiPriority="1" w:unhideWhenUsed="0" w:qFormat="1"/>
+    <w:lsdException w:name="Light Shading" w:semiHidden="0" w:uiPriority="60" w:unhideWhenUsed="0"/>
+    <w:lsdException w:name="Light List" w:semiHidden="0" w:uiPriority="61" w:unhideWhenUsed="0"/>
+    <w:lsdException w:name="Light Grid" w:semiHidden="0" w:uiPriority="62" w:unhideWhenUsed="0"/>
+    <w:lsdException w:name="Medium Shading 1" w:semiHidden="0" w:uiPriority="63" w:unhideWhenUsed="0"/>
+    <w:lsdException w:name="Medium Shading 2" w:semiHidden="0" w:uiPriority="64" w:unhideWhenUsed="0"/>
+    <w:lsdException w:name="Medium List 1" w:semiHidden="0" w:uiPriority="65" w:unhideWhenUsed="0"/>
+    <w:lsdException w:name="Medium List 2" w:semiHidden="0" w:uiPriority="66" w:unhideWhenUsed="0"/>
+    <w:lsdException w:name="Medium Grid 1" w:semiHidden="0" w:uiPriority="67" w:unhideWhenUsed="0"/>
+    <w:lsdException w:name="Medium Grid 2" w:semiHidden="0" w:uiPriority="68" w:unhideWhenUsed="0"/>
+    <w:lsdException w:name="Medium Grid 3" w:semiHidden="0" w:uiPriority="69" w:unhideWhenUsed="0"/>
+    <w:lsdException w:name="Dark List" w:semiHidden="0" w:uiPriority="70" w:unhideWhenUsed="0"/>
+    <w:lsdException w:name="Colorful Shading" w:semiHidden="0" w:uiPriority="71" w:unhideWhenUsed="0"/>
+    <w:lsdException w:name="Colorful List" w:semiHidden="0" w:uiPriority="72" w:unhideWhenUsed="0"/>
+    <w:lsdException w:name="Colorful Grid" w:semiHidden="0" w:uiPriority="73" w:unhideWhenUsed="0"/>
+    <w:lsdException w:name="Light Shading Accent 1" w:semiHidden="0" w:uiPriority="60" w:unhideWhenUsed="0"/>
+    <w:lsdException w:name="Light List Accent 1" w:semiHidden="0" w:uiPriority="61" w:unhideWhenUsed="0"/>
+    <w:lsdException w:name="Light Grid Accent 1" w:semiHidden="0" w:uiPriority="62" w:unhideWhenUsed="0"/>
+    <w:lsdException w:name="Medium Shading 1 Accent 1" w:semiHidden="0" w:uiPriority="63" w:unhideWhenUsed="0"/>
+    <w:lsdException w:name="Medium Shading 2 Accent 1" w:semiHidden="0" w:uiPriority="64" w:unhideWhenUsed="0"/>
+    <w:lsdException w:name="Medium List 1 Accent 1" w:semiHidden="0" w:uiPriority="65" w:unhideWhenUsed="0"/>
+    <w:lsdException w:name="Revision" w:unhideWhenUsed="0"/>
+    <w:lsdException w:name="List Paragraph" w:semiHidden="0" w:uiPriority="34" w:unhideWhenUsed="0" w:qFormat="1"/>
+    <w:lsdException w:name="Quote" w:semiHidden="0" w:uiPriority="29" w:unhideWhenUsed="0" w:qFormat="1"/>
+    <w:lsdException w:name="Intense Quote" w:semiHidden="0" w:uiPriority="30" w:unhideWhenUsed="0" w:qFormat="1"/>
+    <w:lsdException w:name="Medium List 2 Accent 1" w:semiHidden="0" w:uiPriority="66" w:unhideWhenUsed="0"/>
+    <w:lsdException w:name="Medium Grid 1 Accent 1" w:semiHidden="0" w:uiPriority="67" w:unhideWhenUsed="0"/>
+    <w:lsdException w:name="Medium Grid 2 Accent 1" w:semiHidden="0" w:uiPriority="68" w:unhideWhenUsed="0"/>
+    <w:lsdException w:name="Medium Grid 3 Accent 1" w:semiHidden="0" w:uiPriority="69" w:unhideWhenUsed="0"/>
+    <w:lsdException w:name="Dark List Accent 1" w:semiHidden="0" w:uiPriority="70" w:unhideWhenUsed="0"/>
+    <w:lsdException w:name="Colorful Shading Accent 1" w:semiHidden="0" w:uiPriority="71" w:unhideWhenUsed="0"/>
+    <w:lsdException w:name="Colorful List Accent 1" w:semiHidden="0" w:uiPriority="72" w:unhideWhenUsed="0"/>
+    <w:lsdException w:name="Colorful Grid Accent 1" w:semiHidden="0" w:uiPriority="73" w:unhideWhenUsed="0"/>
+    <w:lsdException w:name="Light Shading Accent 2" w:semiHidden="0" w:uiPriority="60" w:unhideWhenUsed="0"/>
+    <w:lsdException w:name="Light List Accent 2" w:semiHidden="0" w:uiPriority="61" w:unhideWhenUsed="0"/>
+    <w:lsdException w:name="Light Grid Accent 2" w:semiHidden="0" w:uiPriority="62" w:unhideWhenUsed="0"/>
+    <w:lsdException w:name="Medium Shading 1 Accent 2" w:semiHidden="0" w:uiPriority="63" w:unhideWhenUsed="0"/>
+    <w:lsdException w:name="Medium Shading 2 Accent 2" w:semiHidden="0" w:uiPriority="64" w:unhideWhenUsed="0"/>
+    <w:lsdException w:name="Medium List 1 Accent 2" w:semiHidden="0" w:uiPriority="65" w:unhideWhenUsed="0"/>
+    <w:lsdException w:name="Medium List 2 Accent 2" w:semiHidden="0" w:uiPriority="66" w:unhideWhenUsed="0"/>
+    <w:lsdException w:name="Medium Grid 1 Accent 2" w:semiHidden="0" w:uiPriority="67" w:unhideWhenUsed="0"/>
+    <w:lsdException w:name="Medium Grid 2 Accent 2" w:semiHidden="0" w:uiPriority="68" w:unhideWhenUsed="0"/>
+    <w:lsdException w:name="Medium Grid 3 Accent 2" w:semiHidden="0" w:uiPriority="69" w:unhideWhenUsed="0"/>
+    <w:lsdException w:name="Dark List Accent 2" w:semiHidden="0" w:uiPriority="70" w:unhideWhenUsed="0"/>
+    <w:lsdException w:name="Colorful Shading Accent 2" w:semiHidden="0" w:uiPriority="71" w:unhideWhenUsed="0"/>
+    <w:lsdException w:name="Colorful List Accent 2" w:semiHidden="0" w:uiPriority="72" w:unhideWhenUsed="0"/>
+    <w:lsdException w:name="Colorful Grid Accent 2" w:semiHidden="0" w:uiPriority="73" w:unhideWhenUsed="0"/>
+    <w:lsdException w:name="Light Shading Accent 3" w:semiHidden="0" w:uiPriority="60" w:unhideWhenUsed="0"/>
+    <w:lsdException w:name="Light List Accent 3" w:semiHidden="0" w:uiPriority="61" w:unhideWhenUsed="0"/>
+    <w:lsdException w:name="Light Grid Accent 3" w:semiHidden="0" w:uiPriority="62" w:unhideWhenUsed="0"/>
+    <w:lsdException w:name="Medium Shading 1 Accent 3" w:semiHidden="0" w:uiPriority="63" w:unhideWhenUsed="0"/>
+    <w:lsdException w:name="Medium Shading 2 Accent 3" w:semiHidden="0" w:uiPriority="64" w:unhideWhenUsed="0"/>
+    <w:lsdException w:name="Medium List 1 Accent 3" w:semiHidden="0" w:uiPriority="65" w:unhideWhenUsed="0"/>
+    <w:lsdException w:name="Medium List 2 Accent 3" w:semiHidden="0" w:uiPriority="66" w:unhideWhenUsed="0"/>
+    <w:lsdException w:name="Medium Grid 1 Accent 3" w:semiHidden="0" w:uiPriority="67" w:unhideWhenUsed="0"/>
+    <w:lsdException w:name="Medium Grid 2 Accent 3" w:semiHidden="0" w:uiPriority="68" w:unhideWhenUsed="0"/>
+    <w:lsdException w:name="Medium Grid 3 Accent 3" w:semiHidden="0" w:uiPriority="69" w:unhideWhenUsed="0"/>
+    <w:lsdException w:name="Dark List Accent 3" w:semiHidden="0" w:uiPriority="70" w:unhideWhenUsed="0"/>
+    <w:lsdException w:name="Colorful Shading Accent 3" w:semiHidden="0" w:uiPriority="71" w:unhideWhenUsed="0"/>
+    <w:lsdException w:name="Colorful List Accent 3" w:semiHidden="0" w:uiPriority="72" w:unhideWhenUsed="0"/>
+    <w:lsdException w:name="Colorful Grid Accent 3" w:semiHidden="0" w:uiPriority="73" w:unhideWhenUsed="0"/>
+    <w:lsdException w:name="Light Shading Accent 4" w:semiHidden="0" w:uiPriority="60" w:unhideWhenUsed="0"/>
+    <w:lsdException w:name="Light List Accent 4" w:semiHidden="0" w:uiPriority="61" w:unhideWhenUsed="0"/>
+    <w:lsdException w:name="Light Grid Accent 4" w:semiHidden="0" w:uiPriority="62" w:unhideWhenUsed="0"/>
+    <w:lsdException w:name="Medium Shading 1 Accent 4" w:semiHidden="0" w:uiPriority="63" w:unhideWhenUsed="0"/>
+    <w:lsdException w:name="Medium Shading 2 Accent 4" w:semiHidden="0" w:uiPriority="64" w:unhideWhenUsed="0"/>
+    <w:lsdException w:name="Medium List 1 Accent 4" w:semiHidden="0" w:uiPriority="65" w:unhideWhenUsed="0"/>
+    <w:lsdException w:name="Medium List 2 Accent 4" w:semiHidden="0" w:uiPriority="66" w:unhideWhenUsed="0"/>
+    <w:lsdException w:name="Medium Grid 1 Accent 4" w:semiHidden="0" w:uiPriority="67" w:unhideWhenUsed="0"/>
+    <w:lsdException w:name="Medium Grid 2 Accent 4" w:semiHidden="0" w:uiPriority="68" w:unhideWhenUsed="0"/>
+    <w:lsdException w:name="Medium Grid 3 Accent 4" w:semiHidden="0" w:uiPriority="69" w:unhideWhenUsed="0"/>
+    <w:lsdException w:name="Dark List Accent 4" w:semiHidden="0" w:uiPriority="70" w:unhideWhenUsed="0"/>
+    <w:lsdException w:name="Colorful Shading Accent 4" w:semiHidden="0" w:uiPriority="71" w:unhideWhenUsed="0"/>
+    <w:lsdException w:name="Colorful List Accent 4" w:semiHidden="0" w:uiPriority="72" w:unhideWhenUsed="0"/>
+    <w:lsdException w:name="Colorful Grid Accent 4" w:semiHidden="0" w:uiPriority="73" w:unhideWhenUsed="0"/>
+    <w:lsdException w:name="Light Shading Accent 5" w:semiHidden="0" w:uiPriority="60" w:unhideWhenUsed="0"/>
+    <w:lsdException w:name="Light List Accent 5" w:semiHidden="0" w:uiPriority="61" w:unhideWhenUsed="0"/>
+    <w:lsdException w:name="Light Grid Accent 5" w:semiHidden="0" w:uiPriority="62" w:unhideWhenUsed="0"/>
+    <w:lsdException w:name="Medium Shading 1 Accent 5" w:semiHidden="0" w:uiPriority="63" w:unhideWhenUsed="0"/>
+    <w:lsdException w:name="Medium Shading 2 Accent 5" w:semiHidden="0" w:uiPriority="64" w:unhideWhenUsed="0"/>
+    <w:lsdException w:name="Medium List 1 Accent 5" w:semiHidden="0" w:uiPriority="65" w:unhideWhenUsed="0"/>
+    <w:lsdException w:name="Medium List 2 Accent 5" w:semiHidden="0" w:uiPriority="66" w:unhideWhenUsed="0"/>
+    <w:lsdException w:name="Medium Grid 1 Accent 5" w:semiHidden="0" w:uiPriority="67" w:unhideWhenUsed="0"/>
+    <w:lsdException w:name="Medium Grid 2 Accent 5" w:semiHidden="0" w:uiPriority="68" w:unhideWhenUsed="0"/>
+    <w:lsdException w:name="Medium Grid 3 Accent 5" w:semiHidden="0" w:uiPriority="69" w:unhideWhenUsed="0"/>
+    <w:lsdException w:name="Dark List Accent 5" w:semiHidden="0" w:uiPriority="70" w:unhideWhenUsed="0"/>
+    <w:lsdException w:name="Colorful Shading Accent 5" w:semiHidden="0" w:uiPriority="71" w:unhideWhenUsed="0"/>
+    <w:lsdException w:name="Colorful List Accent 5" w:semiHidden="0" w:uiPriority="72" w:unhideWhenUsed="0"/>
+    <w:lsdException w:name="Colorful Grid Accent 5" w:semiHidden="0" w:uiPriority="73" w:unhideWhenUsed="0"/>
+    <w:lsdException w:name="Light Shading Accent 6" w:semiHidden="0" w:uiPriority="60" w:unhideWhenUsed="0"/>
+    <w:lsdException w:name="Light List Accent 6" w:semiHidden="0" w:uiPriority="61" w:unhideWhenUsed="0"/>
+    <w:lsdException w:name="Light Grid Accent 6" w:semiHidden="0" w:uiPriority="62" w:unhideWhenUsed="0"/>
+    <w:lsdException w:name="Medium Shading 1 Accent 6" w:semiHidden="0" w:uiPriority="63" w:unhideWhenUsed="0"/>
+    <w:lsdException w:name="Medium Shading 2 Accent 6" w:semiHidden="0" w:uiPriority="64" w:unhideWhenUsed="0"/>
+    <w:lsdException w:name="Medium List 1 Accent 6" w:semiHidden="0" w:uiPriority="65" w:unhideWhenUsed="0"/>
+    <w:lsdException w:name="Medium List 2 Accent 6" w:semiHidden="0" w:uiPriority="66" w:unhideWhenUsed="0"/>
+    <w:lsdException w:name="Medium Grid 1 Accent 6" w:semiHidden="0" w:uiPriority="67" w:unhideWhenUsed="0"/>
+    <w:lsdException w:name="Medium Grid 2 Accent 6" w:semiHidden="0" w:uiPriority="68" w:unhideWhenUsed="0"/>
+    <w:lsdException w:name="Medium Grid 3 Accent 6" w:semiHidden="0" w:uiPriority="69" w:unhideWhenUsed="0"/>
+    <w:lsdException w:name="Dark List Accent 6" w:semiHidden="0" w:uiPriority="70" w:unhideWhenUsed="0"/>
+    <w:lsdException w:name="Colorful Shading Accent 6" w:semiHidden="0" w:uiPriority="71" w:unhideWhenUsed="0"/>
+    <w:lsdException w:name="Colorful List Accent 6" w:semiHidden="0" w:uiPriority="72" w:unhideWhenUsed="0"/>
+    <w:lsdException w:name="Colorful Grid Accent 6" w:semiHidden="0" w:uiPriority="73" w:unhideWhenUsed="0"/>
+    <w:lsdException w:name="Subtle Emphasis" w:semiHidden="0" w:uiPriority="19" w:unhideWhenUsed="0" w:qFormat="1"/>
+    <w:lsdException w:name="Intense Emphasis" w:semiHidden="0" w:uiPriority="21" w:unhideWhenUsed="0" w:qFormat="1"/>
+    <w:lsdException w:name="Subtle Reference" w:semiHidden="0" w:uiPriority="31" w:unhideWhenUsed="0" w:qFormat="1"/>
+    <w:lsdException w:name="Intense Reference" w:semiHidden="0" w:uiPriority="32" w:unhideWhenUsed="0" w:qFormat="1"/>
+    <w:lsdException w:name="Book Title" w:semiHidden="0" w:uiPriority="33" w:unhideWhenUsed="0" w:qFormat="1"/>
+    <w:lsdException w:name="Bibliography" w:uiPriority="37"/>
+    <w:lsdException w:name="TOC Heading" w:uiPriority="39" w:qFormat="1"/>
+  </w:latentStyles>
+  <w:style w:type="paragraph" w:default="1" w:styleId="Normln">
+    <w:name w:val="Normal"/>
+    <w:qFormat/>
+  </w:style>
+  <w:style w:type="character" w:default="1" w:styleId="Standardnpsmoodstavce">
+    <w:name w:val="Default Paragraph Font"/>
+    <w:uiPriority w:val="1"/>
+    <w:semiHidden/>
+    <w:unhideWhenUsed/>
+  </w:style>
+  <w:style w:type="table" w:default="1" w:styleId="Normlntabulka">
+    <w:name w:val="Normal Table"/>
+    <w:uiPriority w:val="99"/>
+    <w:semiHidden/>
+    <w:unhideWhenUsed/>
+    <w:tblPr>
+      <w:tblInd w:w="0" w:type="dxa"/>
+      <w:tblCellMar>
+        <w:top w:w="0" w:type="dxa"/>
+        <w:left w:w="108" w:type="dxa"/>
+        <w:bottom w:w="0" w:type="dxa"/>
+        <w:right w:w="108" w:type="dxa"/>
+      </w:tblCellMar>
+    </w:tblPr>
+  </w:style>
+  <w:style w:type="numbering" w:default="1" w:styleId="Bezseznamu">
+    <w:name w:val="No List"/>
+    <w:uiPriority w:val="99"/>
+    <w:semiHidden/>
+    <w:unhideWhenUsed/>
+  </w:style>
+  <w:style w:type="character" w:styleId="Zstupntext">
+    <w:name w:val="Placeholder Text"/>
+    <w:basedOn w:val="Standardnpsmoodstavce"/>
+    <w:uiPriority w:val="99"/>
+    <w:semiHidden/>
+    <w:rsid w:val="00B669BD"/>
+    <w:rPr>
+      <w:color w:val="808080"/>
+    </w:rPr>
+  </w:style>
+  <w:style w:type="paragraph" w:customStyle="1" w:styleId="7513943979034B71B429D47C16DB9969">
+    <w:name w:val="7513943979034B71B429D47C16DB9969"/>
+    <w:rsid w:val="00B669BD"/>
+  </w:style>
+  <w:style w:type="paragraph" w:customStyle="1" w:styleId="3EC84016A91D436FB09167623DB29D4D">
+    <w:name w:val="3EC84016A91D436FB09167623DB29D4D"/>
+    <w:rsid w:val="00B669BD"/>
+  </w:style>
+  <w:style w:type="paragraph" w:customStyle="1" w:styleId="61E59327FBE54AA38F4811E6BCC88643">
+    <w:name w:val="61E59327FBE54AA38F4811E6BCC88643"/>
+    <w:rsid w:val="00B669BD"/>
+  </w:style>
+</w:styles>
+</file>
+
+<file path=word/glossary/webSettings.xml><?xml version="1.0" encoding="utf-8"?>
+<w:webSettings xmlns:mc="http://schemas.openxmlformats.org/markup-compatibility/2006" xmlns:r="http://schemas.openxmlformats.org/officeDocument/2006/relationships" xmlns:w="http://schemas.openxmlformats.org/wordprocessingml/2006/main" xmlns:w14="http://schemas.microsoft.com/office/word/2010/wordml" mc:Ignorable="w14">
+  <w:optimizeForBrowser/>
+  <w:allowPNG/>
+</w:webSettings>
+</file>
+
 <file path=word/theme/theme1.xml><?xml version="1.0" encoding="utf-8"?>
 <a:theme xmlns:a="http://schemas.openxmlformats.org/drawingml/2006/main" name="Motiv Office">
   <a:themeElements>
@@ -13998,7 +16842,7 @@
   <a:extraClrSchemeLst/>
   <a:extLst>
     <a:ext uri="{05A4C25C-085E-4340-85A3-A5531E510DB2}">
-      <thm15:themeFamily xmlns="" xmlns:thm15="http://schemas.microsoft.com/office/thememl/2012/main" name="Office Theme" id="{62F939B6-93AF-4DB8-9C6B-D6C7DFDC589F}" vid="{4A3C46E8-61CC-4603-A589-7422A47A8E4A}"/>
+      <thm15:themeFamily xmlns:thm15="http://schemas.microsoft.com/office/thememl/2012/main" xmlns="" name="Office Theme" id="{62F939B6-93AF-4DB8-9C6B-D6C7DFDC589F}" vid="{4A3C46E8-61CC-4603-A589-7422A47A8E4A}"/>
     </a:ext>
   </a:extLst>
 </a:theme>
@@ -14223,7 +17067,7 @@
 </file>
 
 <file path=customXml/itemProps1.xml><?xml version="1.0" encoding="utf-8"?>
-<ds:datastoreItem xmlns:ds="http://schemas.openxmlformats.org/officeDocument/2006/customXml" ds:itemID="{BAE6FC93-EF60-4AB3-A3FE-7FA355A5B3A9}">
+<ds:datastoreItem xmlns:ds="http://schemas.openxmlformats.org/officeDocument/2006/customXml" ds:itemID="{E869E93E-89F8-4B50-914A-083451B698A3}">
   <ds:schemaRefs>
     <ds:schemaRef ds:uri="http://schemas.openxmlformats.org/officeDocument/2006/bibliography"/>
   </ds:schemaRefs>

</xml_diff>

<commit_message>
Rozpracována kapitola "Rádiové navigační systémy"
</commit_message>
<xml_diff>
--- a/BP_Karlik.docx
+++ b/BP_Karlik.docx
@@ -20,6 +20,7 @@
           <w:docPartUnique/>
         </w:docPartObj>
       </w:sdtPr>
+      <w:sdtEndPr/>
       <w:sdtContent>
         <w:p>
           <w:pPr>
@@ -34,16 +35,7 @@
               <w:rStyle w:val="Nadpis1Char"/>
               <w:b/>
             </w:rPr>
-            <w:t>Obsa</w:t>
-          </w:r>
-          <w:bookmarkStart w:id="1" w:name="_GoBack"/>
-          <w:bookmarkEnd w:id="1"/>
-          <w:r>
-            <w:rPr>
-              <w:rStyle w:val="Nadpis1Char"/>
-              <w:b/>
-            </w:rPr>
-            <w:t>h</w:t>
+            <w:t>Obsah</w:t>
           </w:r>
         </w:p>
         <w:p>
@@ -68,7 +60,7 @@
           <w:r>
             <w:fldChar w:fldCharType="separate"/>
           </w:r>
-          <w:hyperlink w:anchor="_Toc34488991" w:history="1">
+          <w:hyperlink w:anchor="_Toc34521199" w:history="1">
             <w:r>
               <w:rPr>
                 <w:rStyle w:val="Hypertextovodkaz"/>
@@ -110,7 +102,7 @@
                 <w:noProof/>
                 <w:webHidden/>
               </w:rPr>
-              <w:instrText xml:space="preserve"> PAGEREF _Toc34488991 \h </w:instrText>
+              <w:instrText xml:space="preserve"> PAGEREF _Toc34521199 \h </w:instrText>
             </w:r>
             <w:r>
               <w:rPr>
@@ -130,7 +122,7 @@
                 <w:noProof/>
                 <w:webHidden/>
               </w:rPr>
-              <w:t>2</w:t>
+              <w:t>3</w:t>
             </w:r>
             <w:r>
               <w:rPr>
@@ -154,7 +146,7 @@
               <w:lang w:eastAsia="cs-CZ"/>
             </w:rPr>
           </w:pPr>
-          <w:hyperlink w:anchor="_Toc34488992" w:history="1">
+          <w:hyperlink w:anchor="_Toc34521200" w:history="1">
             <w:r>
               <w:rPr>
                 <w:rStyle w:val="Hypertextovodkaz"/>
@@ -196,7 +188,7 @@
                 <w:noProof/>
                 <w:webHidden/>
               </w:rPr>
-              <w:instrText xml:space="preserve"> PAGEREF _Toc34488992 \h </w:instrText>
+              <w:instrText xml:space="preserve"> PAGEREF _Toc34521200 \h </w:instrText>
             </w:r>
             <w:r>
               <w:rPr>
@@ -216,7 +208,7 @@
                 <w:noProof/>
                 <w:webHidden/>
               </w:rPr>
-              <w:t>2</w:t>
+              <w:t>3</w:t>
             </w:r>
             <w:r>
               <w:rPr>
@@ -239,7 +231,7 @@
               <w:lang w:eastAsia="cs-CZ"/>
             </w:rPr>
           </w:pPr>
-          <w:hyperlink w:anchor="_Toc34488993" w:history="1">
+          <w:hyperlink w:anchor="_Toc34521201" w:history="1">
             <w:r>
               <w:rPr>
                 <w:rStyle w:val="Hypertextovodkaz"/>
@@ -266,7 +258,7 @@
                 <w:noProof/>
                 <w:webHidden/>
               </w:rPr>
-              <w:instrText xml:space="preserve"> PAGEREF _Toc34488993 \h </w:instrText>
+              <w:instrText xml:space="preserve"> PAGEREF _Toc34521201 \h </w:instrText>
             </w:r>
             <w:r>
               <w:rPr>
@@ -286,7 +278,7 @@
                 <w:noProof/>
                 <w:webHidden/>
               </w:rPr>
-              <w:t>2</w:t>
+              <w:t>3</w:t>
             </w:r>
             <w:r>
               <w:rPr>
@@ -309,7 +301,7 @@
               <w:lang w:eastAsia="cs-CZ"/>
             </w:rPr>
           </w:pPr>
-          <w:hyperlink w:anchor="_Toc34488994" w:history="1">
+          <w:hyperlink w:anchor="_Toc34521202" w:history="1">
             <w:r>
               <w:rPr>
                 <w:rStyle w:val="Hypertextovodkaz"/>
@@ -336,7 +328,7 @@
                 <w:noProof/>
                 <w:webHidden/>
               </w:rPr>
-              <w:instrText xml:space="preserve"> PAGEREF _Toc34488994 \h </w:instrText>
+              <w:instrText xml:space="preserve"> PAGEREF _Toc34521202 \h </w:instrText>
             </w:r>
             <w:r>
               <w:rPr>
@@ -356,7 +348,7 @@
                 <w:noProof/>
                 <w:webHidden/>
               </w:rPr>
-              <w:t>3</w:t>
+              <w:t>4</w:t>
             </w:r>
             <w:r>
               <w:rPr>
@@ -379,7 +371,7 @@
               <w:lang w:eastAsia="cs-CZ"/>
             </w:rPr>
           </w:pPr>
-          <w:hyperlink w:anchor="_Toc34488995" w:history="1">
+          <w:hyperlink w:anchor="_Toc34521203" w:history="1">
             <w:r>
               <w:rPr>
                 <w:rStyle w:val="Hypertextovodkaz"/>
@@ -406,7 +398,7 @@
                 <w:noProof/>
                 <w:webHidden/>
               </w:rPr>
-              <w:instrText xml:space="preserve"> PAGEREF _Toc34488995 \h </w:instrText>
+              <w:instrText xml:space="preserve"> PAGEREF _Toc34521203 \h </w:instrText>
             </w:r>
             <w:r>
               <w:rPr>
@@ -426,7 +418,7 @@
                 <w:noProof/>
                 <w:webHidden/>
               </w:rPr>
-              <w:t>3</w:t>
+              <w:t>4</w:t>
             </w:r>
             <w:r>
               <w:rPr>
@@ -449,7 +441,7 @@
               <w:lang w:eastAsia="cs-CZ"/>
             </w:rPr>
           </w:pPr>
-          <w:hyperlink w:anchor="_Toc34488996" w:history="1">
+          <w:hyperlink w:anchor="_Toc34521204" w:history="1">
             <w:r>
               <w:rPr>
                 <w:rStyle w:val="Hypertextovodkaz"/>
@@ -476,7 +468,7 @@
                 <w:noProof/>
                 <w:webHidden/>
               </w:rPr>
-              <w:instrText xml:space="preserve"> PAGEREF _Toc34488996 \h </w:instrText>
+              <w:instrText xml:space="preserve"> PAGEREF _Toc34521204 \h </w:instrText>
             </w:r>
             <w:r>
               <w:rPr>
@@ -496,7 +488,77 @@
                 <w:noProof/>
                 <w:webHidden/>
               </w:rPr>
-              <w:t>3</w:t>
+              <w:t>4</w:t>
+            </w:r>
+            <w:r>
+              <w:rPr>
+                <w:noProof/>
+                <w:webHidden/>
+              </w:rPr>
+              <w:fldChar w:fldCharType="end"/>
+            </w:r>
+          </w:hyperlink>
+        </w:p>
+        <w:p>
+          <w:pPr>
+            <w:pStyle w:val="Obsah3"/>
+            <w:tabs>
+              <w:tab w:val="right" w:leader="dot" w:pos="9062"/>
+            </w:tabs>
+            <w:rPr>
+              <w:rFonts w:asciiTheme="minorHAnsi" w:eastAsiaTheme="minorEastAsia" w:hAnsiTheme="minorHAnsi"/>
+              <w:noProof/>
+              <w:lang w:eastAsia="cs-CZ"/>
+            </w:rPr>
+          </w:pPr>
+          <w:hyperlink w:anchor="_Toc34521205" w:history="1">
+            <w:r>
+              <w:rPr>
+                <w:rStyle w:val="Hypertextovodkaz"/>
+                <w:noProof/>
+              </w:rPr>
+              <w:t>Vybrané moduly</w:t>
+            </w:r>
+            <w:r>
+              <w:rPr>
+                <w:noProof/>
+                <w:webHidden/>
+              </w:rPr>
+              <w:tab/>
+            </w:r>
+            <w:r>
+              <w:rPr>
+                <w:noProof/>
+                <w:webHidden/>
+              </w:rPr>
+              <w:fldChar w:fldCharType="begin"/>
+            </w:r>
+            <w:r>
+              <w:rPr>
+                <w:noProof/>
+                <w:webHidden/>
+              </w:rPr>
+              <w:instrText xml:space="preserve"> PAGEREF _Toc34521205 \h </w:instrText>
+            </w:r>
+            <w:r>
+              <w:rPr>
+                <w:noProof/>
+                <w:webHidden/>
+              </w:rPr>
+            </w:r>
+            <w:r>
+              <w:rPr>
+                <w:noProof/>
+                <w:webHidden/>
+              </w:rPr>
+              <w:fldChar w:fldCharType="separate"/>
+            </w:r>
+            <w:r>
+              <w:rPr>
+                <w:noProof/>
+                <w:webHidden/>
+              </w:rPr>
+              <w:t>4</w:t>
             </w:r>
             <w:r>
               <w:rPr>
@@ -520,7 +582,7 @@
               <w:lang w:eastAsia="cs-CZ"/>
             </w:rPr>
           </w:pPr>
-          <w:hyperlink w:anchor="_Toc34488997" w:history="1">
+          <w:hyperlink w:anchor="_Toc34521206" w:history="1">
             <w:r>
               <w:rPr>
                 <w:rStyle w:val="Hypertextovodkaz"/>
@@ -562,7 +624,7 @@
                 <w:noProof/>
                 <w:webHidden/>
               </w:rPr>
-              <w:instrText xml:space="preserve"> PAGEREF _Toc34488997 \h </w:instrText>
+              <w:instrText xml:space="preserve"> PAGEREF _Toc34521206 \h </w:instrText>
             </w:r>
             <w:r>
               <w:rPr>
@@ -582,7 +644,7 @@
                 <w:noProof/>
                 <w:webHidden/>
               </w:rPr>
-              <w:t>4</w:t>
+              <w:t>5</w:t>
             </w:r>
             <w:r>
               <w:rPr>
@@ -606,7 +668,7 @@
               <w:lang w:eastAsia="cs-CZ"/>
             </w:rPr>
           </w:pPr>
-          <w:hyperlink w:anchor="_Toc34488998" w:history="1">
+          <w:hyperlink w:anchor="_Toc34521207" w:history="1">
             <w:r>
               <w:rPr>
                 <w:rStyle w:val="Hypertextovodkaz"/>
@@ -648,7 +710,7 @@
                 <w:noProof/>
                 <w:webHidden/>
               </w:rPr>
-              <w:instrText xml:space="preserve"> PAGEREF _Toc34488998 \h </w:instrText>
+              <w:instrText xml:space="preserve"> PAGEREF _Toc34521207 \h </w:instrText>
             </w:r>
             <w:r>
               <w:rPr>
@@ -668,7 +730,7 @@
                 <w:noProof/>
                 <w:webHidden/>
               </w:rPr>
-              <w:t>4</w:t>
+              <w:t>5</w:t>
             </w:r>
             <w:r>
               <w:rPr>
@@ -691,7 +753,7 @@
               <w:lang w:eastAsia="cs-CZ"/>
             </w:rPr>
           </w:pPr>
-          <w:hyperlink w:anchor="_Toc34488999" w:history="1">
+          <w:hyperlink w:anchor="_Toc34521208" w:history="1">
             <w:r>
               <w:rPr>
                 <w:rStyle w:val="Hypertextovodkaz"/>
@@ -718,7 +780,7 @@
                 <w:noProof/>
                 <w:webHidden/>
               </w:rPr>
-              <w:instrText xml:space="preserve"> PAGEREF _Toc34488999 \h </w:instrText>
+              <w:instrText xml:space="preserve"> PAGEREF _Toc34521208 \h </w:instrText>
             </w:r>
             <w:r>
               <w:rPr>
@@ -738,7 +800,7 @@
                 <w:noProof/>
                 <w:webHidden/>
               </w:rPr>
-              <w:t>5</w:t>
+              <w:t>6</w:t>
             </w:r>
             <w:r>
               <w:rPr>
@@ -762,7 +824,7 @@
               <w:lang w:eastAsia="cs-CZ"/>
             </w:rPr>
           </w:pPr>
-          <w:hyperlink w:anchor="_Toc34489000" w:history="1">
+          <w:hyperlink w:anchor="_Toc34521209" w:history="1">
             <w:r>
               <w:rPr>
                 <w:rStyle w:val="Hypertextovodkaz"/>
@@ -804,7 +866,7 @@
                 <w:noProof/>
                 <w:webHidden/>
               </w:rPr>
-              <w:instrText xml:space="preserve"> PAGEREF _Toc34489000 \h </w:instrText>
+              <w:instrText xml:space="preserve"> PAGEREF _Toc34521209 \h </w:instrText>
             </w:r>
             <w:r>
               <w:rPr>
@@ -824,7 +886,7 @@
                 <w:noProof/>
                 <w:webHidden/>
               </w:rPr>
-              <w:t>5</w:t>
+              <w:t>6</w:t>
             </w:r>
             <w:r>
               <w:rPr>
@@ -847,7 +909,7 @@
               <w:lang w:eastAsia="cs-CZ"/>
             </w:rPr>
           </w:pPr>
-          <w:hyperlink w:anchor="_Toc34489001" w:history="1">
+          <w:hyperlink w:anchor="_Toc34521210" w:history="1">
             <w:r>
               <w:rPr>
                 <w:rStyle w:val="Hypertextovodkaz"/>
@@ -874,7 +936,7 @@
                 <w:noProof/>
                 <w:webHidden/>
               </w:rPr>
-              <w:instrText xml:space="preserve"> PAGEREF _Toc34489001 \h </w:instrText>
+              <w:instrText xml:space="preserve"> PAGEREF _Toc34521210 \h </w:instrText>
             </w:r>
             <w:r>
               <w:rPr>
@@ -894,7 +956,7 @@
                 <w:noProof/>
                 <w:webHidden/>
               </w:rPr>
-              <w:t>5</w:t>
+              <w:t>6</w:t>
             </w:r>
             <w:r>
               <w:rPr>
@@ -917,7 +979,7 @@
               <w:lang w:eastAsia="cs-CZ"/>
             </w:rPr>
           </w:pPr>
-          <w:hyperlink w:anchor="_Toc34489002" w:history="1">
+          <w:hyperlink w:anchor="_Toc34521211" w:history="1">
             <w:r>
               <w:rPr>
                 <w:rStyle w:val="Hypertextovodkaz"/>
@@ -944,7 +1006,7 @@
                 <w:noProof/>
                 <w:webHidden/>
               </w:rPr>
-              <w:instrText xml:space="preserve"> PAGEREF _Toc34489002 \h </w:instrText>
+              <w:instrText xml:space="preserve"> PAGEREF _Toc34521211 \h </w:instrText>
             </w:r>
             <w:r>
               <w:rPr>
@@ -964,7 +1026,7 @@
                 <w:noProof/>
                 <w:webHidden/>
               </w:rPr>
-              <w:t>6</w:t>
+              <w:t>7</w:t>
             </w:r>
             <w:r>
               <w:rPr>
@@ -987,7 +1049,7 @@
               <w:lang w:eastAsia="cs-CZ"/>
             </w:rPr>
           </w:pPr>
-          <w:hyperlink w:anchor="_Toc34489003" w:history="1">
+          <w:hyperlink w:anchor="_Toc34521212" w:history="1">
             <w:r>
               <w:rPr>
                 <w:rStyle w:val="Hypertextovodkaz"/>
@@ -1014,7 +1076,7 @@
                 <w:noProof/>
                 <w:webHidden/>
               </w:rPr>
-              <w:instrText xml:space="preserve"> PAGEREF _Toc34489003 \h </w:instrText>
+              <w:instrText xml:space="preserve"> PAGEREF _Toc34521212 \h </w:instrText>
             </w:r>
             <w:r>
               <w:rPr>
@@ -1034,7 +1096,7 @@
                 <w:noProof/>
                 <w:webHidden/>
               </w:rPr>
-              <w:t>7</w:t>
+              <w:t>8</w:t>
             </w:r>
             <w:r>
               <w:rPr>
@@ -1057,7 +1119,7 @@
               <w:lang w:eastAsia="cs-CZ"/>
             </w:rPr>
           </w:pPr>
-          <w:hyperlink w:anchor="_Toc34489004" w:history="1">
+          <w:hyperlink w:anchor="_Toc34521213" w:history="1">
             <w:r>
               <w:rPr>
                 <w:rStyle w:val="Hypertextovodkaz"/>
@@ -1084,7 +1146,7 @@
                 <w:noProof/>
                 <w:webHidden/>
               </w:rPr>
-              <w:instrText xml:space="preserve"> PAGEREF _Toc34489004 \h </w:instrText>
+              <w:instrText xml:space="preserve"> PAGEREF _Toc34521213 \h </w:instrText>
             </w:r>
             <w:r>
               <w:rPr>
@@ -1104,7 +1166,7 @@
                 <w:noProof/>
                 <w:webHidden/>
               </w:rPr>
-              <w:t>8</w:t>
+              <w:t>9</w:t>
             </w:r>
             <w:r>
               <w:rPr>
@@ -1127,7 +1189,7 @@
               <w:lang w:eastAsia="cs-CZ"/>
             </w:rPr>
           </w:pPr>
-          <w:hyperlink w:anchor="_Toc34489005" w:history="1">
+          <w:hyperlink w:anchor="_Toc34521214" w:history="1">
             <w:r>
               <w:rPr>
                 <w:rStyle w:val="Hypertextovodkaz"/>
@@ -1154,7 +1216,7 @@
                 <w:noProof/>
                 <w:webHidden/>
               </w:rPr>
-              <w:instrText xml:space="preserve"> PAGEREF _Toc34489005 \h </w:instrText>
+              <w:instrText xml:space="preserve"> PAGEREF _Toc34521214 \h </w:instrText>
             </w:r>
             <w:r>
               <w:rPr>
@@ -1174,7 +1236,7 @@
                 <w:noProof/>
                 <w:webHidden/>
               </w:rPr>
-              <w:t>9</w:t>
+              <w:t>10</w:t>
             </w:r>
             <w:r>
               <w:rPr>
@@ -1198,7 +1260,7 @@
               <w:lang w:eastAsia="cs-CZ"/>
             </w:rPr>
           </w:pPr>
-          <w:hyperlink w:anchor="_Toc34489006" w:history="1">
+          <w:hyperlink w:anchor="_Toc34521215" w:history="1">
             <w:r>
               <w:rPr>
                 <w:rStyle w:val="Hypertextovodkaz"/>
@@ -1219,7 +1281,7 @@
                 <w:rStyle w:val="Hypertextovodkaz"/>
                 <w:noProof/>
               </w:rPr>
-              <w:t>Družicové navigační systémy</w:t>
+              <w:t>Rádiové navigační systémy</w:t>
             </w:r>
             <w:r>
               <w:rPr>
@@ -1240,7 +1302,7 @@
                 <w:noProof/>
                 <w:webHidden/>
               </w:rPr>
-              <w:instrText xml:space="preserve"> PAGEREF _Toc34489006 \h </w:instrText>
+              <w:instrText xml:space="preserve"> PAGEREF _Toc34521215 \h </w:instrText>
             </w:r>
             <w:r>
               <w:rPr>
@@ -1260,7 +1322,7 @@
                 <w:noProof/>
                 <w:webHidden/>
               </w:rPr>
-              <w:t>10</w:t>
+              <w:t>11</w:t>
             </w:r>
             <w:r>
               <w:rPr>
@@ -1283,7 +1345,7 @@
               <w:lang w:eastAsia="cs-CZ"/>
             </w:rPr>
           </w:pPr>
-          <w:hyperlink w:anchor="_Toc34489007" w:history="1">
+          <w:hyperlink w:anchor="_Toc34521216" w:history="1">
             <w:r>
               <w:rPr>
                 <w:rStyle w:val="Hypertextovodkaz"/>
@@ -1310,7 +1372,7 @@
                 <w:noProof/>
                 <w:webHidden/>
               </w:rPr>
-              <w:instrText xml:space="preserve"> PAGEREF _Toc34489007 \h </w:instrText>
+              <w:instrText xml:space="preserve"> PAGEREF _Toc34521216 \h </w:instrText>
             </w:r>
             <w:r>
               <w:rPr>
@@ -1330,7 +1392,217 @@
                 <w:noProof/>
                 <w:webHidden/>
               </w:rPr>
-              <w:t>10</w:t>
+              <w:t>11</w:t>
+            </w:r>
+            <w:r>
+              <w:rPr>
+                <w:noProof/>
+                <w:webHidden/>
+              </w:rPr>
+              <w:fldChar w:fldCharType="end"/>
+            </w:r>
+          </w:hyperlink>
+        </w:p>
+        <w:p>
+          <w:pPr>
+            <w:pStyle w:val="Obsah3"/>
+            <w:tabs>
+              <w:tab w:val="right" w:leader="dot" w:pos="9062"/>
+            </w:tabs>
+            <w:rPr>
+              <w:rFonts w:asciiTheme="minorHAnsi" w:eastAsiaTheme="minorEastAsia" w:hAnsiTheme="minorHAnsi"/>
+              <w:noProof/>
+              <w:lang w:eastAsia="cs-CZ"/>
+            </w:rPr>
+          </w:pPr>
+          <w:hyperlink w:anchor="_Toc34521217" w:history="1">
+            <w:r>
+              <w:rPr>
+                <w:rStyle w:val="Hypertextovodkaz"/>
+                <w:noProof/>
+              </w:rPr>
+              <w:t>Historie družicových navigačních systémů</w:t>
+            </w:r>
+            <w:r>
+              <w:rPr>
+                <w:noProof/>
+                <w:webHidden/>
+              </w:rPr>
+              <w:tab/>
+            </w:r>
+            <w:r>
+              <w:rPr>
+                <w:noProof/>
+                <w:webHidden/>
+              </w:rPr>
+              <w:fldChar w:fldCharType="begin"/>
+            </w:r>
+            <w:r>
+              <w:rPr>
+                <w:noProof/>
+                <w:webHidden/>
+              </w:rPr>
+              <w:instrText xml:space="preserve"> PAGEREF _Toc34521217 \h </w:instrText>
+            </w:r>
+            <w:r>
+              <w:rPr>
+                <w:noProof/>
+                <w:webHidden/>
+              </w:rPr>
+            </w:r>
+            <w:r>
+              <w:rPr>
+                <w:noProof/>
+                <w:webHidden/>
+              </w:rPr>
+              <w:fldChar w:fldCharType="separate"/>
+            </w:r>
+            <w:r>
+              <w:rPr>
+                <w:noProof/>
+                <w:webHidden/>
+              </w:rPr>
+              <w:t>13</w:t>
+            </w:r>
+            <w:r>
+              <w:rPr>
+                <w:noProof/>
+                <w:webHidden/>
+              </w:rPr>
+              <w:fldChar w:fldCharType="end"/>
+            </w:r>
+          </w:hyperlink>
+        </w:p>
+        <w:p>
+          <w:pPr>
+            <w:pStyle w:val="Obsah3"/>
+            <w:tabs>
+              <w:tab w:val="right" w:leader="dot" w:pos="9062"/>
+            </w:tabs>
+            <w:rPr>
+              <w:rFonts w:asciiTheme="minorHAnsi" w:eastAsiaTheme="minorEastAsia" w:hAnsiTheme="minorHAnsi"/>
+              <w:noProof/>
+              <w:lang w:eastAsia="cs-CZ"/>
+            </w:rPr>
+          </w:pPr>
+          <w:hyperlink w:anchor="_Toc34521218" w:history="1">
+            <w:r>
+              <w:rPr>
+                <w:rStyle w:val="Hypertextovodkaz"/>
+                <w:noProof/>
+              </w:rPr>
+              <w:t>Družicové navigační systémy</w:t>
+            </w:r>
+            <w:r>
+              <w:rPr>
+                <w:noProof/>
+                <w:webHidden/>
+              </w:rPr>
+              <w:tab/>
+            </w:r>
+            <w:r>
+              <w:rPr>
+                <w:noProof/>
+                <w:webHidden/>
+              </w:rPr>
+              <w:fldChar w:fldCharType="begin"/>
+            </w:r>
+            <w:r>
+              <w:rPr>
+                <w:noProof/>
+                <w:webHidden/>
+              </w:rPr>
+              <w:instrText xml:space="preserve"> PAGEREF _Toc34521218 \h </w:instrText>
+            </w:r>
+            <w:r>
+              <w:rPr>
+                <w:noProof/>
+                <w:webHidden/>
+              </w:rPr>
+            </w:r>
+            <w:r>
+              <w:rPr>
+                <w:noProof/>
+                <w:webHidden/>
+              </w:rPr>
+              <w:fldChar w:fldCharType="separate"/>
+            </w:r>
+            <w:r>
+              <w:rPr>
+                <w:noProof/>
+                <w:webHidden/>
+              </w:rPr>
+              <w:t>14</w:t>
+            </w:r>
+            <w:r>
+              <w:rPr>
+                <w:noProof/>
+                <w:webHidden/>
+              </w:rPr>
+              <w:fldChar w:fldCharType="end"/>
+            </w:r>
+          </w:hyperlink>
+        </w:p>
+        <w:p>
+          <w:pPr>
+            <w:pStyle w:val="Obsah3"/>
+            <w:tabs>
+              <w:tab w:val="right" w:leader="dot" w:pos="9062"/>
+            </w:tabs>
+            <w:rPr>
+              <w:rFonts w:asciiTheme="minorHAnsi" w:eastAsiaTheme="minorEastAsia" w:hAnsiTheme="minorHAnsi"/>
+              <w:noProof/>
+              <w:lang w:eastAsia="cs-CZ"/>
+            </w:rPr>
+          </w:pPr>
+          <w:hyperlink w:anchor="_Toc34521219" w:history="1">
+            <w:r>
+              <w:rPr>
+                <w:rStyle w:val="Hypertextovodkaz"/>
+                <w:noProof/>
+              </w:rPr>
+              <w:t>Další druhy navigací</w:t>
+            </w:r>
+            <w:r>
+              <w:rPr>
+                <w:noProof/>
+                <w:webHidden/>
+              </w:rPr>
+              <w:tab/>
+            </w:r>
+            <w:r>
+              <w:rPr>
+                <w:noProof/>
+                <w:webHidden/>
+              </w:rPr>
+              <w:fldChar w:fldCharType="begin"/>
+            </w:r>
+            <w:r>
+              <w:rPr>
+                <w:noProof/>
+                <w:webHidden/>
+              </w:rPr>
+              <w:instrText xml:space="preserve"> PAGEREF _Toc34521219 \h </w:instrText>
+            </w:r>
+            <w:r>
+              <w:rPr>
+                <w:noProof/>
+                <w:webHidden/>
+              </w:rPr>
+            </w:r>
+            <w:r>
+              <w:rPr>
+                <w:noProof/>
+                <w:webHidden/>
+              </w:rPr>
+              <w:fldChar w:fldCharType="separate"/>
+            </w:r>
+            <w:r>
+              <w:rPr>
+                <w:noProof/>
+                <w:webHidden/>
+              </w:rPr>
+              <w:t>14</w:t>
             </w:r>
             <w:r>
               <w:rPr>
@@ -1354,7 +1626,7 @@
               <w:lang w:eastAsia="cs-CZ"/>
             </w:rPr>
           </w:pPr>
-          <w:hyperlink w:anchor="_Toc34489008" w:history="1">
+          <w:hyperlink w:anchor="_Toc34521220" w:history="1">
             <w:r>
               <w:rPr>
                 <w:rStyle w:val="Hypertextovodkaz"/>
@@ -1396,7 +1668,7 @@
                 <w:noProof/>
                 <w:webHidden/>
               </w:rPr>
-              <w:instrText xml:space="preserve"> PAGEREF _Toc34489008 \h </w:instrText>
+              <w:instrText xml:space="preserve"> PAGEREF _Toc34521220 \h </w:instrText>
             </w:r>
             <w:r>
               <w:rPr>
@@ -1416,7 +1688,7 @@
                 <w:noProof/>
                 <w:webHidden/>
               </w:rPr>
-              <w:t>12</w:t>
+              <w:t>14</w:t>
             </w:r>
             <w:r>
               <w:rPr>
@@ -1440,7 +1712,7 @@
               <w:lang w:eastAsia="cs-CZ"/>
             </w:rPr>
           </w:pPr>
-          <w:hyperlink w:anchor="_Toc34489009" w:history="1">
+          <w:hyperlink w:anchor="_Toc34521221" w:history="1">
             <w:r>
               <w:rPr>
                 <w:rStyle w:val="Hypertextovodkaz"/>
@@ -1482,7 +1754,7 @@
                 <w:noProof/>
                 <w:webHidden/>
               </w:rPr>
-              <w:instrText xml:space="preserve"> PAGEREF _Toc34489009 \h </w:instrText>
+              <w:instrText xml:space="preserve"> PAGEREF _Toc34521221 \h </w:instrText>
             </w:r>
             <w:r>
               <w:rPr>
@@ -1502,7 +1774,7 @@
                 <w:noProof/>
                 <w:webHidden/>
               </w:rPr>
-              <w:t>12</w:t>
+              <w:t>14</w:t>
             </w:r>
             <w:r>
               <w:rPr>
@@ -1526,7 +1798,7 @@
               <w:lang w:eastAsia="cs-CZ"/>
             </w:rPr>
           </w:pPr>
-          <w:hyperlink w:anchor="_Toc34489010" w:history="1">
+          <w:hyperlink w:anchor="_Toc34521222" w:history="1">
             <w:r>
               <w:rPr>
                 <w:rStyle w:val="Hypertextovodkaz"/>
@@ -1568,7 +1840,7 @@
                 <w:noProof/>
                 <w:webHidden/>
               </w:rPr>
-              <w:instrText xml:space="preserve"> PAGEREF _Toc34489010 \h </w:instrText>
+              <w:instrText xml:space="preserve"> PAGEREF _Toc34521222 \h </w:instrText>
             </w:r>
             <w:r>
               <w:rPr>
@@ -1588,7 +1860,93 @@
                 <w:noProof/>
                 <w:webHidden/>
               </w:rPr>
-              <w:t>12</w:t>
+              <w:t>14</w:t>
+            </w:r>
+            <w:r>
+              <w:rPr>
+                <w:noProof/>
+                <w:webHidden/>
+              </w:rPr>
+              <w:fldChar w:fldCharType="end"/>
+            </w:r>
+          </w:hyperlink>
+        </w:p>
+        <w:p>
+          <w:pPr>
+            <w:pStyle w:val="Obsah1"/>
+            <w:tabs>
+              <w:tab w:val="left" w:pos="1100"/>
+              <w:tab w:val="right" w:leader="dot" w:pos="9062"/>
+            </w:tabs>
+            <w:rPr>
+              <w:rFonts w:asciiTheme="minorHAnsi" w:eastAsiaTheme="minorEastAsia" w:hAnsiTheme="minorHAnsi"/>
+              <w:noProof/>
+              <w:lang w:eastAsia="cs-CZ"/>
+            </w:rPr>
+          </w:pPr>
+          <w:hyperlink w:anchor="_Toc34521223" w:history="1">
+            <w:r>
+              <w:rPr>
+                <w:rStyle w:val="Hypertextovodkaz"/>
+                <w:noProof/>
+              </w:rPr>
+              <w:t>2</w:t>
+            </w:r>
+            <w:r>
+              <w:rPr>
+                <w:rFonts w:asciiTheme="minorHAnsi" w:eastAsiaTheme="minorEastAsia" w:hAnsiTheme="minorHAnsi"/>
+                <w:noProof/>
+                <w:lang w:eastAsia="cs-CZ"/>
+              </w:rPr>
+              <w:tab/>
+            </w:r>
+            <w:r>
+              <w:rPr>
+                <w:rStyle w:val="Hypertextovodkaz"/>
+                <w:noProof/>
+              </w:rPr>
+              <w:t>Praktická část</w:t>
+            </w:r>
+            <w:r>
+              <w:rPr>
+                <w:noProof/>
+                <w:webHidden/>
+              </w:rPr>
+              <w:tab/>
+            </w:r>
+            <w:r>
+              <w:rPr>
+                <w:noProof/>
+                <w:webHidden/>
+              </w:rPr>
+              <w:fldChar w:fldCharType="begin"/>
+            </w:r>
+            <w:r>
+              <w:rPr>
+                <w:noProof/>
+                <w:webHidden/>
+              </w:rPr>
+              <w:instrText xml:space="preserve"> PAGEREF _Toc34521223 \h </w:instrText>
+            </w:r>
+            <w:r>
+              <w:rPr>
+                <w:noProof/>
+                <w:webHidden/>
+              </w:rPr>
+            </w:r>
+            <w:r>
+              <w:rPr>
+                <w:noProof/>
+                <w:webHidden/>
+              </w:rPr>
+              <w:fldChar w:fldCharType="separate"/>
+            </w:r>
+            <w:r>
+              <w:rPr>
+                <w:noProof/>
+                <w:webHidden/>
+              </w:rPr>
+              <w:t>15</w:t>
             </w:r>
             <w:r>
               <w:rPr>
@@ -1611,7 +1969,7 @@
               <w:lang w:eastAsia="cs-CZ"/>
             </w:rPr>
           </w:pPr>
-          <w:hyperlink w:anchor="_Toc34489011" w:history="1">
+          <w:hyperlink w:anchor="_Toc34521224" w:history="1">
             <w:r>
               <w:rPr>
                 <w:rStyle w:val="Hypertextovodkaz"/>
@@ -1638,7 +1996,7 @@
                 <w:noProof/>
                 <w:webHidden/>
               </w:rPr>
-              <w:instrText xml:space="preserve"> PAGEREF _Toc34489011 \h </w:instrText>
+              <w:instrText xml:space="preserve"> PAGEREF _Toc34521224 \h </w:instrText>
             </w:r>
             <w:r>
               <w:rPr>
@@ -1658,7 +2016,7 @@
                 <w:noProof/>
                 <w:webHidden/>
               </w:rPr>
-              <w:t>13</w:t>
+              <w:t>16</w:t>
             </w:r>
             <w:r>
               <w:rPr>
@@ -1690,25 +2048,22 @@
         <w:jc w:val="left"/>
       </w:pPr>
       <w:r>
+        <w:lastRenderedPageBreak/>
         <w:br w:type="page"/>
       </w:r>
     </w:p>
     <w:p>
       <w:pPr>
         <w:pStyle w:val="Nadpis1"/>
-        <w:numPr>
-          <w:ilvl w:val="0"/>
-          <w:numId w:val="22"/>
-        </w:numPr>
-      </w:pPr>
-      <w:bookmarkStart w:id="2" w:name="_Toc34488991"/>
+      </w:pPr>
+      <w:bookmarkStart w:id="1" w:name="_Toc34521199"/>
       <w:proofErr w:type="spellStart"/>
       <w:r>
         <w:lastRenderedPageBreak/>
         <w:t>Arduino</w:t>
       </w:r>
       <w:bookmarkEnd w:id="0"/>
-      <w:bookmarkEnd w:id="2"/>
+      <w:bookmarkEnd w:id="1"/>
       <w:proofErr w:type="spellEnd"/>
     </w:p>
     <w:p>
@@ -1836,12 +2191,13 @@
           <w:id w:val="-1508596260"/>
           <w:citation/>
         </w:sdtPr>
+        <w:sdtEndPr/>
         <w:sdtContent>
           <w:r>
             <w:fldChar w:fldCharType="begin"/>
           </w:r>
           <w:r>
-            <w:instrText xml:space="preserve"> CITATION Vod17 \l 1029 </w:instrText>
+            <w:instrText xml:space="preserve">CITATION Vod17 \l 1029 </w:instrText>
           </w:r>
           <w:r>
             <w:fldChar w:fldCharType="separate"/>
@@ -1970,7 +2326,7 @@
       <w:pPr>
         <w:pStyle w:val="Nadpis2"/>
       </w:pPr>
-      <w:bookmarkStart w:id="3" w:name="_Toc34488992"/>
+      <w:bookmarkStart w:id="2" w:name="_Toc34521200"/>
       <w:r>
         <w:t xml:space="preserve">Vývojové desky </w:t>
       </w:r>
@@ -1978,7 +2334,7 @@
       <w:r>
         <w:t>Arduino</w:t>
       </w:r>
-      <w:bookmarkEnd w:id="3"/>
+      <w:bookmarkEnd w:id="2"/>
       <w:proofErr w:type="spellEnd"/>
     </w:p>
     <w:p>
@@ -1989,7 +2345,7 @@
           <w:numId w:val="0"/>
         </w:numPr>
       </w:pPr>
-      <w:bookmarkStart w:id="4" w:name="_Toc34488993"/>
+      <w:bookmarkStart w:id="3" w:name="_Toc34521201"/>
       <w:proofErr w:type="spellStart"/>
       <w:r>
         <w:t>Arduino</w:t>
@@ -2002,7 +2358,7 @@
       <w:r>
         <w:t>Uno</w:t>
       </w:r>
-      <w:bookmarkEnd w:id="4"/>
+      <w:bookmarkEnd w:id="3"/>
       <w:proofErr w:type="spellEnd"/>
     </w:p>
     <w:p>
@@ -2196,6 +2552,7 @@
           <w:id w:val="-1957012302"/>
           <w:citation/>
         </w:sdtPr>
+        <w:sdtEndPr/>
         <w:sdtContent>
           <w:r>
             <w:fldChar w:fldCharType="begin"/>
@@ -2227,7 +2584,7 @@
         </w:numPr>
         <w:ind w:left="720" w:hanging="720"/>
       </w:pPr>
-      <w:bookmarkStart w:id="5" w:name="_Toc34488994"/>
+      <w:bookmarkStart w:id="4" w:name="_Toc34521202"/>
       <w:proofErr w:type="spellStart"/>
       <w:r>
         <w:t>Arduino</w:t>
@@ -2240,7 +2597,7 @@
       <w:r>
         <w:t>Nano</w:t>
       </w:r>
-      <w:bookmarkEnd w:id="5"/>
+      <w:bookmarkEnd w:id="4"/>
       <w:proofErr w:type="spellEnd"/>
     </w:p>
     <w:p>
@@ -2346,6 +2703,7 @@
           <w:id w:val="-665398053"/>
           <w:citation/>
         </w:sdtPr>
+        <w:sdtEndPr/>
         <w:sdtContent>
           <w:r>
             <w:fldChar w:fldCharType="begin"/>
@@ -2376,7 +2734,7 @@
           <w:numId w:val="0"/>
         </w:numPr>
       </w:pPr>
-      <w:bookmarkStart w:id="6" w:name="_Toc34488995"/>
+      <w:bookmarkStart w:id="5" w:name="_Toc34521203"/>
       <w:proofErr w:type="spellStart"/>
       <w:r>
         <w:t>Arduino</w:t>
@@ -2389,7 +2747,7 @@
       <w:r>
         <w:t>Mega</w:t>
       </w:r>
-      <w:bookmarkEnd w:id="6"/>
+      <w:bookmarkEnd w:id="5"/>
       <w:proofErr w:type="spellEnd"/>
     </w:p>
     <w:p>
@@ -2530,6 +2888,7 @@
           <w:id w:val="662441044"/>
           <w:citation/>
         </w:sdtPr>
+        <w:sdtEndPr/>
         <w:sdtContent>
           <w:r>
             <w:fldChar w:fldCharType="begin"/>
@@ -2561,7 +2920,7 @@
         </w:numPr>
         <w:ind w:left="720" w:hanging="720"/>
       </w:pPr>
-      <w:bookmarkStart w:id="7" w:name="_Toc34488996"/>
+      <w:bookmarkStart w:id="6" w:name="_Toc34521204"/>
       <w:r>
         <w:t xml:space="preserve">Vývojové </w:t>
       </w:r>
@@ -2578,6 +2937,20 @@
       <w:proofErr w:type="spellEnd"/>
       <w:r>
         <w:t xml:space="preserve"> IDE)</w:t>
+      </w:r>
+      <w:bookmarkEnd w:id="6"/>
+    </w:p>
+    <w:p>
+      <w:pPr>
+        <w:pStyle w:val="Nadpis3"/>
+        <w:numPr>
+          <w:ilvl w:val="0"/>
+          <w:numId w:val="0"/>
+        </w:numPr>
+      </w:pPr>
+      <w:bookmarkStart w:id="7" w:name="_Toc34521205"/>
+      <w:r>
+        <w:t>Vybrané moduly</w:t>
       </w:r>
       <w:bookmarkEnd w:id="7"/>
     </w:p>
@@ -2585,12 +2958,8 @@
     <w:p>
       <w:pPr>
         <w:pStyle w:val="Nadpis1"/>
-        <w:numPr>
-          <w:ilvl w:val="0"/>
-          <w:numId w:val="22"/>
-        </w:numPr>
-      </w:pPr>
-      <w:bookmarkStart w:id="8" w:name="_Toc34488997"/>
+      </w:pPr>
+      <w:bookmarkStart w:id="8" w:name="_Toc34521206"/>
       <w:r>
         <w:lastRenderedPageBreak/>
         <w:t>Vybrané</w:t>
@@ -2616,7 +2985,9 @@
       <w:pPr>
         <w:pStyle w:val="Nadpis2"/>
       </w:pPr>
-      <w:bookmarkStart w:id="9" w:name="_Toc34488998"/>
+      <w:bookmarkStart w:id="9" w:name="_Toc34521207"/>
+      <w:bookmarkStart w:id="10" w:name="_GoBack"/>
+      <w:bookmarkEnd w:id="10"/>
       <w:proofErr w:type="spellStart"/>
       <w:r>
         <w:t>Hallův</w:t>
@@ -2795,6 +3166,7 @@
           <w:id w:val="-1296357742"/>
           <w:citation/>
         </w:sdtPr>
+        <w:sdtEndPr/>
         <w:sdtContent>
           <w:r>
             <w:fldChar w:fldCharType="begin"/>
@@ -3133,6 +3505,7 @@
                 <w:showingPlcHdr/>
                 <w:equation/>
               </w:sdtPr>
+              <w:sdtEndPr/>
               <w:sdtContent>
                 <m:oMathPara>
                   <m:oMathParaPr>
@@ -3171,25 +3544,51 @@
             <w:r>
               <w:t>(</w:t>
             </w:r>
-            <w:fldSimple w:instr=" STYLEREF 1 \s ">
-              <w:r>
-                <w:rPr>
-                  <w:noProof/>
-                </w:rPr>
-                <w:t>2</w:t>
-              </w:r>
-            </w:fldSimple>
+            <w:r>
+              <w:fldChar w:fldCharType="begin"/>
+            </w:r>
+            <w:r>
+              <w:instrText xml:space="preserve"> STYLEREF 1 \s </w:instrText>
+            </w:r>
+            <w:r>
+              <w:fldChar w:fldCharType="separate"/>
+            </w:r>
+            <w:r>
+              <w:rPr>
+                <w:noProof/>
+              </w:rPr>
+              <w:t>2</w:t>
+            </w:r>
+            <w:r>
+              <w:rPr>
+                <w:noProof/>
+              </w:rPr>
+              <w:fldChar w:fldCharType="end"/>
+            </w:r>
             <w:r>
               <w:t>.</w:t>
             </w:r>
-            <w:fldSimple w:instr=" SEQ Rovnice \* ARABIC \s 1 ">
-              <w:r>
-                <w:rPr>
-                  <w:noProof/>
-                </w:rPr>
-                <w:t>1</w:t>
-              </w:r>
-            </w:fldSimple>
+            <w:r>
+              <w:fldChar w:fldCharType="begin"/>
+            </w:r>
+            <w:r>
+              <w:instrText xml:space="preserve"> SEQ Rovnice \* ARABIC \s 1 </w:instrText>
+            </w:r>
+            <w:r>
+              <w:fldChar w:fldCharType="separate"/>
+            </w:r>
+            <w:r>
+              <w:rPr>
+                <w:noProof/>
+              </w:rPr>
+              <w:t>1</w:t>
+            </w:r>
+            <w:r>
+              <w:rPr>
+                <w:noProof/>
+              </w:rPr>
+              <w:fldChar w:fldCharType="end"/>
+            </w:r>
             <w:r>
               <w:t>)</w:t>
             </w:r>
@@ -3414,34 +3813,60 @@
             <w:pPr>
               <w:jc w:val="center"/>
             </w:pPr>
-            <w:bookmarkStart w:id="10" w:name="_Ref33014736"/>
+            <w:bookmarkStart w:id="11" w:name="_Ref33014736"/>
             <w:proofErr w:type="gramStart"/>
             <w:r>
               <w:t>(</w:t>
             </w:r>
-            <w:fldSimple w:instr=" STYLEREF 1 \s ">
-              <w:r>
-                <w:rPr>
-                  <w:noProof/>
-                </w:rPr>
-                <w:t>2</w:t>
-              </w:r>
-            </w:fldSimple>
+            <w:r>
+              <w:fldChar w:fldCharType="begin"/>
+            </w:r>
+            <w:r>
+              <w:instrText xml:space="preserve"> STYLEREF 1 \s </w:instrText>
+            </w:r>
+            <w:r>
+              <w:fldChar w:fldCharType="separate"/>
+            </w:r>
+            <w:r>
+              <w:rPr>
+                <w:noProof/>
+              </w:rPr>
+              <w:t>2</w:t>
+            </w:r>
+            <w:r>
+              <w:rPr>
+                <w:noProof/>
+              </w:rPr>
+              <w:fldChar w:fldCharType="end"/>
+            </w:r>
             <w:r>
               <w:t>.</w:t>
             </w:r>
-            <w:fldSimple w:instr=" SEQ Rovnice \* ARABIC \s 1 ">
-              <w:r>
-                <w:rPr>
-                  <w:noProof/>
-                </w:rPr>
-                <w:t>2</w:t>
-              </w:r>
-            </w:fldSimple>
+            <w:r>
+              <w:fldChar w:fldCharType="begin"/>
+            </w:r>
+            <w:r>
+              <w:instrText xml:space="preserve"> SEQ Rovnice \* ARABIC \s 1 </w:instrText>
+            </w:r>
+            <w:r>
+              <w:fldChar w:fldCharType="separate"/>
+            </w:r>
+            <w:r>
+              <w:rPr>
+                <w:noProof/>
+              </w:rPr>
+              <w:t>2</w:t>
+            </w:r>
+            <w:r>
+              <w:rPr>
+                <w:noProof/>
+              </w:rPr>
+              <w:fldChar w:fldCharType="end"/>
+            </w:r>
             <w:r>
               <w:t>)</w:t>
             </w:r>
-            <w:bookmarkEnd w:id="10"/>
+            <w:bookmarkEnd w:id="11"/>
             <w:proofErr w:type="gramEnd"/>
           </w:p>
           <w:p>
@@ -3585,34 +4010,60 @@
             <w:pPr>
               <w:jc w:val="center"/>
             </w:pPr>
-            <w:bookmarkStart w:id="11" w:name="_Ref33014691"/>
+            <w:bookmarkStart w:id="12" w:name="_Ref33014691"/>
             <w:proofErr w:type="gramStart"/>
             <w:r>
               <w:t>(</w:t>
             </w:r>
-            <w:fldSimple w:instr=" STYLEREF 1 \s ">
-              <w:r>
-                <w:rPr>
-                  <w:noProof/>
-                </w:rPr>
-                <w:t>2</w:t>
-              </w:r>
-            </w:fldSimple>
+            <w:r>
+              <w:fldChar w:fldCharType="begin"/>
+            </w:r>
+            <w:r>
+              <w:instrText xml:space="preserve"> STYLEREF 1 \s </w:instrText>
+            </w:r>
+            <w:r>
+              <w:fldChar w:fldCharType="separate"/>
+            </w:r>
+            <w:r>
+              <w:rPr>
+                <w:noProof/>
+              </w:rPr>
+              <w:t>2</w:t>
+            </w:r>
+            <w:r>
+              <w:rPr>
+                <w:noProof/>
+              </w:rPr>
+              <w:fldChar w:fldCharType="end"/>
+            </w:r>
             <w:r>
               <w:t>.</w:t>
             </w:r>
-            <w:fldSimple w:instr=" SEQ Rovnice \* ARABIC \s 1 ">
-              <w:r>
-                <w:rPr>
-                  <w:noProof/>
-                </w:rPr>
-                <w:t>3</w:t>
-              </w:r>
-            </w:fldSimple>
+            <w:r>
+              <w:fldChar w:fldCharType="begin"/>
+            </w:r>
+            <w:r>
+              <w:instrText xml:space="preserve"> SEQ Rovnice \* ARABIC \s 1 </w:instrText>
+            </w:r>
+            <w:r>
+              <w:fldChar w:fldCharType="separate"/>
+            </w:r>
+            <w:r>
+              <w:rPr>
+                <w:noProof/>
+              </w:rPr>
+              <w:t>3</w:t>
+            </w:r>
+            <w:r>
+              <w:rPr>
+                <w:noProof/>
+              </w:rPr>
+              <w:fldChar w:fldCharType="end"/>
+            </w:r>
             <w:r>
               <w:t>)</w:t>
             </w:r>
-            <w:bookmarkEnd w:id="11"/>
+            <w:bookmarkEnd w:id="12"/>
             <w:proofErr w:type="gramEnd"/>
           </w:p>
           <w:p>
@@ -3698,7 +4149,7 @@
             <w:pPr>
               <w:ind w:firstLine="0"/>
             </w:pPr>
-            <w:bookmarkStart w:id="12" w:name="_Hlk33017740"/>
+            <w:bookmarkStart w:id="13" w:name="_Hlk33017740"/>
           </w:p>
         </w:tc>
         <w:tc>
@@ -3859,34 +4310,60 @@
             <w:pPr>
               <w:jc w:val="center"/>
             </w:pPr>
-            <w:bookmarkStart w:id="13" w:name="_Ref33014051"/>
+            <w:bookmarkStart w:id="14" w:name="_Ref33014051"/>
             <w:proofErr w:type="gramStart"/>
             <w:r>
               <w:t>(</w:t>
             </w:r>
-            <w:fldSimple w:instr=" STYLEREF 1 \s ">
-              <w:r>
-                <w:rPr>
-                  <w:noProof/>
-                </w:rPr>
-                <w:t>2</w:t>
-              </w:r>
-            </w:fldSimple>
+            <w:r>
+              <w:fldChar w:fldCharType="begin"/>
+            </w:r>
+            <w:r>
+              <w:instrText xml:space="preserve"> STYLEREF 1 \s </w:instrText>
+            </w:r>
+            <w:r>
+              <w:fldChar w:fldCharType="separate"/>
+            </w:r>
+            <w:r>
+              <w:rPr>
+                <w:noProof/>
+              </w:rPr>
+              <w:t>2</w:t>
+            </w:r>
+            <w:r>
+              <w:rPr>
+                <w:noProof/>
+              </w:rPr>
+              <w:fldChar w:fldCharType="end"/>
+            </w:r>
             <w:r>
               <w:t>.</w:t>
             </w:r>
-            <w:fldSimple w:instr=" SEQ Rovnice \* ARABIC \s 1 ">
-              <w:r>
-                <w:rPr>
-                  <w:noProof/>
-                </w:rPr>
-                <w:t>4</w:t>
-              </w:r>
-            </w:fldSimple>
+            <w:r>
+              <w:fldChar w:fldCharType="begin"/>
+            </w:r>
+            <w:r>
+              <w:instrText xml:space="preserve"> SEQ Rovnice \* ARABIC \s 1 </w:instrText>
+            </w:r>
+            <w:r>
+              <w:fldChar w:fldCharType="separate"/>
+            </w:r>
+            <w:r>
+              <w:rPr>
+                <w:noProof/>
+              </w:rPr>
+              <w:t>4</w:t>
+            </w:r>
+            <w:r>
+              <w:rPr>
+                <w:noProof/>
+              </w:rPr>
+              <w:fldChar w:fldCharType="end"/>
+            </w:r>
             <w:r>
               <w:t>)</w:t>
             </w:r>
-            <w:bookmarkEnd w:id="13"/>
+            <w:bookmarkEnd w:id="14"/>
             <w:proofErr w:type="gramEnd"/>
           </w:p>
           <w:p>
@@ -3898,7 +4375,7 @@
         </w:tc>
       </w:tr>
     </w:tbl>
-    <w:bookmarkEnd w:id="12"/>
+    <w:bookmarkEnd w:id="13"/>
     <w:p>
       <w:pPr>
         <w:ind w:firstLine="0"/>
@@ -4218,25 +4695,51 @@
             <w:r>
               <w:t>(</w:t>
             </w:r>
-            <w:fldSimple w:instr=" STYLEREF 1 \s ">
-              <w:r>
-                <w:rPr>
-                  <w:noProof/>
-                </w:rPr>
-                <w:t>2</w:t>
-              </w:r>
-            </w:fldSimple>
+            <w:r>
+              <w:fldChar w:fldCharType="begin"/>
+            </w:r>
+            <w:r>
+              <w:instrText xml:space="preserve"> STYLEREF 1 \s </w:instrText>
+            </w:r>
+            <w:r>
+              <w:fldChar w:fldCharType="separate"/>
+            </w:r>
+            <w:r>
+              <w:rPr>
+                <w:noProof/>
+              </w:rPr>
+              <w:t>2</w:t>
+            </w:r>
+            <w:r>
+              <w:rPr>
+                <w:noProof/>
+              </w:rPr>
+              <w:fldChar w:fldCharType="end"/>
+            </w:r>
             <w:r>
               <w:t>.</w:t>
             </w:r>
-            <w:fldSimple w:instr=" SEQ Rovnice \* ARABIC \s 1 ">
-              <w:r>
-                <w:rPr>
-                  <w:noProof/>
-                </w:rPr>
-                <w:t>5</w:t>
-              </w:r>
-            </w:fldSimple>
+            <w:r>
+              <w:fldChar w:fldCharType="begin"/>
+            </w:r>
+            <w:r>
+              <w:instrText xml:space="preserve"> SEQ Rovnice \* ARABIC \s 1 </w:instrText>
+            </w:r>
+            <w:r>
+              <w:fldChar w:fldCharType="separate"/>
+            </w:r>
+            <w:r>
+              <w:rPr>
+                <w:noProof/>
+              </w:rPr>
+              <w:t>5</w:t>
+            </w:r>
+            <w:r>
+              <w:rPr>
+                <w:noProof/>
+              </w:rPr>
+              <w:fldChar w:fldCharType="end"/>
+            </w:r>
             <w:r>
               <w:t>)</w:t>
             </w:r>
@@ -4425,25 +4928,51 @@
             <w:r>
               <w:t>(</w:t>
             </w:r>
-            <w:fldSimple w:instr=" STYLEREF 1 \s ">
-              <w:r>
-                <w:rPr>
-                  <w:noProof/>
-                </w:rPr>
-                <w:t>2</w:t>
-              </w:r>
-            </w:fldSimple>
+            <w:r>
+              <w:fldChar w:fldCharType="begin"/>
+            </w:r>
+            <w:r>
+              <w:instrText xml:space="preserve"> STYLEREF 1 \s </w:instrText>
+            </w:r>
+            <w:r>
+              <w:fldChar w:fldCharType="separate"/>
+            </w:r>
+            <w:r>
+              <w:rPr>
+                <w:noProof/>
+              </w:rPr>
+              <w:t>2</w:t>
+            </w:r>
+            <w:r>
+              <w:rPr>
+                <w:noProof/>
+              </w:rPr>
+              <w:fldChar w:fldCharType="end"/>
+            </w:r>
             <w:r>
               <w:t>.</w:t>
             </w:r>
-            <w:fldSimple w:instr=" SEQ Rovnice \* ARABIC \s 1 ">
-              <w:r>
-                <w:rPr>
-                  <w:noProof/>
-                </w:rPr>
-                <w:t>6</w:t>
-              </w:r>
-            </w:fldSimple>
+            <w:r>
+              <w:fldChar w:fldCharType="begin"/>
+            </w:r>
+            <w:r>
+              <w:instrText xml:space="preserve"> SEQ Rovnice \* ARABIC \s 1 </w:instrText>
+            </w:r>
+            <w:r>
+              <w:fldChar w:fldCharType="separate"/>
+            </w:r>
+            <w:r>
+              <w:rPr>
+                <w:noProof/>
+              </w:rPr>
+              <w:t>6</w:t>
+            </w:r>
+            <w:r>
+              <w:rPr>
+                <w:noProof/>
+              </w:rPr>
+              <w:fldChar w:fldCharType="end"/>
+            </w:r>
             <w:r>
               <w:t>)</w:t>
             </w:r>
@@ -4510,12 +5039,13 @@
           <w:id w:val="-517473519"/>
           <w:citation/>
         </w:sdtPr>
+        <w:sdtEndPr/>
         <w:sdtContent>
           <w:r>
             <w:fldChar w:fldCharType="begin"/>
           </w:r>
           <w:r>
-            <w:instrText xml:space="preserve"> CITATION HAL00 \l 1029 </w:instrText>
+            <w:instrText xml:space="preserve">CITATION HAL00 \l 1029 </w:instrText>
           </w:r>
           <w:r>
             <w:fldChar w:fldCharType="separate"/>
@@ -4540,7 +5070,7 @@
           <w:numId w:val="0"/>
         </w:numPr>
       </w:pPr>
-      <w:bookmarkStart w:id="14" w:name="_Toc34488999"/>
+      <w:bookmarkStart w:id="15" w:name="_Toc34521208"/>
       <w:r>
         <w:t xml:space="preserve">Využití </w:t>
       </w:r>
@@ -4552,17 +5082,17 @@
       <w:r>
         <w:t xml:space="preserve"> jevu</w:t>
       </w:r>
-      <w:bookmarkEnd w:id="14"/>
+      <w:bookmarkEnd w:id="15"/>
     </w:p>
     <w:p>
       <w:pPr>
         <w:pStyle w:val="Nadpis2"/>
       </w:pPr>
-      <w:bookmarkStart w:id="15" w:name="_Toc34489000"/>
+      <w:bookmarkStart w:id="16" w:name="_Toc34521209"/>
       <w:r>
         <w:t>Proudění tekutin</w:t>
       </w:r>
-      <w:bookmarkEnd w:id="15"/>
+      <w:bookmarkEnd w:id="16"/>
     </w:p>
     <w:p>
       <w:pPr>
@@ -4572,7 +5102,7 @@
           <w:numId w:val="0"/>
         </w:numPr>
       </w:pPr>
-      <w:bookmarkStart w:id="16" w:name="_Toc34489001"/>
+      <w:bookmarkStart w:id="17" w:name="_Toc34521210"/>
       <w:proofErr w:type="spellStart"/>
       <w:r>
         <w:t>Bernoulliho</w:t>
@@ -4581,7 +5111,7 @@
       <w:r>
         <w:t xml:space="preserve"> rovnice</w:t>
       </w:r>
-      <w:bookmarkEnd w:id="16"/>
+      <w:bookmarkEnd w:id="17"/>
     </w:p>
     <w:p>
       <w:proofErr w:type="spellStart"/>
@@ -4614,6 +5144,7 @@
           <w:id w:val="-1658367775"/>
           <w:citation/>
         </w:sdtPr>
+        <w:sdtEndPr/>
         <w:sdtContent>
           <w:r>
             <w:fldChar w:fldCharType="begin"/>
@@ -4813,25 +5344,51 @@
             <w:r>
               <w:t>(</w:t>
             </w:r>
-            <w:fldSimple w:instr=" STYLEREF 1 \s ">
-              <w:r>
-                <w:rPr>
-                  <w:noProof/>
-                </w:rPr>
-                <w:t>2</w:t>
-              </w:r>
-            </w:fldSimple>
+            <w:r>
+              <w:fldChar w:fldCharType="begin"/>
+            </w:r>
+            <w:r>
+              <w:instrText xml:space="preserve"> STYLEREF 1 \s </w:instrText>
+            </w:r>
+            <w:r>
+              <w:fldChar w:fldCharType="separate"/>
+            </w:r>
+            <w:r>
+              <w:rPr>
+                <w:noProof/>
+              </w:rPr>
+              <w:t>2</w:t>
+            </w:r>
+            <w:r>
+              <w:rPr>
+                <w:noProof/>
+              </w:rPr>
+              <w:fldChar w:fldCharType="end"/>
+            </w:r>
             <w:r>
               <w:t>.</w:t>
             </w:r>
-            <w:fldSimple w:instr=" SEQ Rovnice \* ARABIC \s 1 ">
-              <w:r>
-                <w:rPr>
-                  <w:noProof/>
-                </w:rPr>
-                <w:t>7</w:t>
-              </w:r>
-            </w:fldSimple>
+            <w:r>
+              <w:fldChar w:fldCharType="begin"/>
+            </w:r>
+            <w:r>
+              <w:instrText xml:space="preserve"> SEQ Rovnice \* ARABIC \s 1 </w:instrText>
+            </w:r>
+            <w:r>
+              <w:fldChar w:fldCharType="separate"/>
+            </w:r>
+            <w:r>
+              <w:rPr>
+                <w:noProof/>
+              </w:rPr>
+              <w:t>7</w:t>
+            </w:r>
+            <w:r>
+              <w:rPr>
+                <w:noProof/>
+              </w:rPr>
+              <w:fldChar w:fldCharType="end"/>
+            </w:r>
             <w:r>
               <w:t>)</w:t>
             </w:r>
@@ -5263,34 +5820,60 @@
             <w:pPr>
               <w:jc w:val="center"/>
             </w:pPr>
-            <w:bookmarkStart w:id="17" w:name="_Ref33275482"/>
+            <w:bookmarkStart w:id="18" w:name="_Ref33275482"/>
             <w:proofErr w:type="gramStart"/>
             <w:r>
               <w:t>(</w:t>
             </w:r>
-            <w:fldSimple w:instr=" STYLEREF 1 \s ">
-              <w:r>
-                <w:rPr>
-                  <w:noProof/>
-                </w:rPr>
-                <w:t>2</w:t>
-              </w:r>
-            </w:fldSimple>
+            <w:r>
+              <w:fldChar w:fldCharType="begin"/>
+            </w:r>
+            <w:r>
+              <w:instrText xml:space="preserve"> STYLEREF 1 \s </w:instrText>
+            </w:r>
+            <w:r>
+              <w:fldChar w:fldCharType="separate"/>
+            </w:r>
+            <w:r>
+              <w:rPr>
+                <w:noProof/>
+              </w:rPr>
+              <w:t>2</w:t>
+            </w:r>
+            <w:r>
+              <w:rPr>
+                <w:noProof/>
+              </w:rPr>
+              <w:fldChar w:fldCharType="end"/>
+            </w:r>
             <w:r>
               <w:t>.</w:t>
             </w:r>
-            <w:fldSimple w:instr=" SEQ Rovnice \* ARABIC \s 1 ">
-              <w:r>
-                <w:rPr>
-                  <w:noProof/>
-                </w:rPr>
-                <w:t>8</w:t>
-              </w:r>
-            </w:fldSimple>
+            <w:r>
+              <w:fldChar w:fldCharType="begin"/>
+            </w:r>
+            <w:r>
+              <w:instrText xml:space="preserve"> SEQ Rovnice \* ARABIC \s 1 </w:instrText>
+            </w:r>
+            <w:r>
+              <w:fldChar w:fldCharType="separate"/>
+            </w:r>
+            <w:r>
+              <w:rPr>
+                <w:noProof/>
+              </w:rPr>
+              <w:t>8</w:t>
+            </w:r>
+            <w:r>
+              <w:rPr>
+                <w:noProof/>
+              </w:rPr>
+              <w:fldChar w:fldCharType="end"/>
+            </w:r>
             <w:r>
               <w:t>)</w:t>
             </w:r>
-            <w:bookmarkEnd w:id="17"/>
+            <w:bookmarkEnd w:id="18"/>
             <w:proofErr w:type="gramEnd"/>
           </w:p>
           <w:p>
@@ -5452,6 +6035,7 @@
           <w:id w:val="-1060163395"/>
           <w:citation/>
         </w:sdtPr>
+        <w:sdtEndPr/>
         <w:sdtContent>
           <w:r>
             <w:fldChar w:fldCharType="begin"/>
@@ -5482,7 +6066,7 @@
           <w:numId w:val="0"/>
         </w:numPr>
       </w:pPr>
-      <w:bookmarkStart w:id="18" w:name="_Toc34489002"/>
+      <w:bookmarkStart w:id="19" w:name="_Toc34521211"/>
       <w:proofErr w:type="spellStart"/>
       <w:r>
         <w:t>Pitotova</w:t>
@@ -5491,7 +6075,7 @@
       <w:r>
         <w:t xml:space="preserve"> trubice</w:t>
       </w:r>
-      <w:bookmarkEnd w:id="18"/>
+      <w:bookmarkEnd w:id="19"/>
     </w:p>
     <w:p>
       <w:pPr>
@@ -5622,6 +6206,7 @@
           <w:id w:val="-198016623"/>
           <w:citation/>
         </w:sdtPr>
+        <w:sdtEndPr/>
         <w:sdtContent>
           <w:r>
             <w:rPr>
@@ -6193,25 +6778,51 @@
             <w:r>
               <w:t>(</w:t>
             </w:r>
-            <w:fldSimple w:instr=" STYLEREF 1 \s ">
-              <w:r>
-                <w:rPr>
-                  <w:noProof/>
-                </w:rPr>
-                <w:t>2</w:t>
-              </w:r>
-            </w:fldSimple>
+            <w:r>
+              <w:fldChar w:fldCharType="begin"/>
+            </w:r>
+            <w:r>
+              <w:instrText xml:space="preserve"> STYLEREF 1 \s </w:instrText>
+            </w:r>
+            <w:r>
+              <w:fldChar w:fldCharType="separate"/>
+            </w:r>
+            <w:r>
+              <w:rPr>
+                <w:noProof/>
+              </w:rPr>
+              <w:t>2</w:t>
+            </w:r>
+            <w:r>
+              <w:rPr>
+                <w:noProof/>
+              </w:rPr>
+              <w:fldChar w:fldCharType="end"/>
+            </w:r>
             <w:r>
               <w:t>.</w:t>
             </w:r>
-            <w:fldSimple w:instr=" SEQ Rovnice \* ARABIC \s 1 ">
-              <w:r>
-                <w:rPr>
-                  <w:noProof/>
-                </w:rPr>
-                <w:t>9</w:t>
-              </w:r>
-            </w:fldSimple>
+            <w:r>
+              <w:fldChar w:fldCharType="begin"/>
+            </w:r>
+            <w:r>
+              <w:instrText xml:space="preserve"> SEQ Rovnice \* ARABIC \s 1 </w:instrText>
+            </w:r>
+            <w:r>
+              <w:fldChar w:fldCharType="separate"/>
+            </w:r>
+            <w:r>
+              <w:rPr>
+                <w:noProof/>
+              </w:rPr>
+              <w:t>9</w:t>
+            </w:r>
+            <w:r>
+              <w:rPr>
+                <w:noProof/>
+              </w:rPr>
+              <w:fldChar w:fldCharType="end"/>
+            </w:r>
             <w:r>
               <w:t>)</w:t>
             </w:r>
@@ -6657,19 +7268,32 @@
               <w:ind w:firstLine="0"/>
               <w:jc w:val="right"/>
             </w:pPr>
-            <w:bookmarkStart w:id="19" w:name="_Ref33277723"/>
+            <w:bookmarkStart w:id="20" w:name="_Ref33277723"/>
             <w:proofErr w:type="gramStart"/>
             <w:r>
               <w:t>(</w:t>
             </w:r>
-            <w:fldSimple w:instr=" STYLEREF 1 \s ">
-              <w:r>
-                <w:rPr>
-                  <w:noProof/>
-                </w:rPr>
-                <w:t>2</w:t>
-              </w:r>
-            </w:fldSimple>
+            <w:r>
+              <w:fldChar w:fldCharType="begin"/>
+            </w:r>
+            <w:r>
+              <w:instrText xml:space="preserve"> STYLEREF 1 \s </w:instrText>
+            </w:r>
+            <w:r>
+              <w:fldChar w:fldCharType="separate"/>
+            </w:r>
+            <w:r>
+              <w:rPr>
+                <w:noProof/>
+              </w:rPr>
+              <w:t>2</w:t>
+            </w:r>
+            <w:r>
+              <w:rPr>
+                <w:noProof/>
+              </w:rPr>
+              <w:fldChar w:fldCharType="end"/>
+            </w:r>
             <w:r>
               <w:t>.</w:t>
             </w:r>
@@ -6701,7 +7325,7 @@
               </w:rPr>
               <w:t>)</w:t>
             </w:r>
-            <w:bookmarkEnd w:id="19"/>
+            <w:bookmarkEnd w:id="20"/>
           </w:p>
           <w:p>
             <w:pPr>
@@ -6873,19 +7497,32 @@
               <w:ind w:firstLine="0"/>
               <w:jc w:val="right"/>
             </w:pPr>
-            <w:bookmarkStart w:id="20" w:name="_Ref33277688"/>
+            <w:bookmarkStart w:id="21" w:name="_Ref33277688"/>
             <w:proofErr w:type="gramStart"/>
             <w:r>
               <w:t>(</w:t>
             </w:r>
-            <w:fldSimple w:instr=" STYLEREF 1 \s ">
-              <w:r>
-                <w:rPr>
-                  <w:noProof/>
-                </w:rPr>
-                <w:t>2</w:t>
-              </w:r>
-            </w:fldSimple>
+            <w:r>
+              <w:fldChar w:fldCharType="begin"/>
+            </w:r>
+            <w:r>
+              <w:instrText xml:space="preserve"> STYLEREF 1 \s </w:instrText>
+            </w:r>
+            <w:r>
+              <w:fldChar w:fldCharType="separate"/>
+            </w:r>
+            <w:r>
+              <w:rPr>
+                <w:noProof/>
+              </w:rPr>
+              <w:t>2</w:t>
+            </w:r>
+            <w:r>
+              <w:rPr>
+                <w:noProof/>
+              </w:rPr>
+              <w:fldChar w:fldCharType="end"/>
+            </w:r>
             <w:r>
               <w:t>.</w:t>
             </w:r>
@@ -6914,7 +7551,7 @@
             <w:r>
               <w:t>)</w:t>
             </w:r>
-            <w:bookmarkEnd w:id="20"/>
+            <w:bookmarkEnd w:id="21"/>
           </w:p>
           <w:p>
             <w:pPr>
@@ -7060,19 +7697,32 @@
               <w:ind w:firstLine="0"/>
               <w:jc w:val="right"/>
             </w:pPr>
-            <w:bookmarkStart w:id="21" w:name="_Ref33277697"/>
+            <w:bookmarkStart w:id="22" w:name="_Ref33277697"/>
             <w:proofErr w:type="gramStart"/>
             <w:r>
               <w:t>(</w:t>
             </w:r>
-            <w:fldSimple w:instr=" STYLEREF 1 \s ">
-              <w:r>
-                <w:rPr>
-                  <w:noProof/>
-                </w:rPr>
-                <w:t>2</w:t>
-              </w:r>
-            </w:fldSimple>
+            <w:r>
+              <w:fldChar w:fldCharType="begin"/>
+            </w:r>
+            <w:r>
+              <w:instrText xml:space="preserve"> STYLEREF 1 \s </w:instrText>
+            </w:r>
+            <w:r>
+              <w:fldChar w:fldCharType="separate"/>
+            </w:r>
+            <w:r>
+              <w:rPr>
+                <w:noProof/>
+              </w:rPr>
+              <w:t>2</w:t>
+            </w:r>
+            <w:r>
+              <w:rPr>
+                <w:noProof/>
+              </w:rPr>
+              <w:fldChar w:fldCharType="end"/>
+            </w:r>
             <w:r>
               <w:t>.</w:t>
             </w:r>
@@ -7101,7 +7751,7 @@
             <w:r>
               <w:t>)</w:t>
             </w:r>
-            <w:bookmarkEnd w:id="21"/>
+            <w:bookmarkEnd w:id="22"/>
           </w:p>
           <w:p>
             <w:pPr>
@@ -7288,6 +7938,7 @@
           <w:id w:val="-1039892647"/>
           <w:citation/>
         </w:sdtPr>
+        <w:sdtEndPr/>
         <w:sdtContent>
           <w:r>
             <w:rPr>
@@ -7530,14 +8181,27 @@
             <w:r>
               <w:t>(</w:t>
             </w:r>
-            <w:fldSimple w:instr=" STYLEREF 1 \s ">
-              <w:r>
-                <w:rPr>
-                  <w:noProof/>
-                </w:rPr>
-                <w:t>2</w:t>
-              </w:r>
-            </w:fldSimple>
+            <w:r>
+              <w:fldChar w:fldCharType="begin"/>
+            </w:r>
+            <w:r>
+              <w:instrText xml:space="preserve"> STYLEREF 1 \s </w:instrText>
+            </w:r>
+            <w:r>
+              <w:fldChar w:fldCharType="separate"/>
+            </w:r>
+            <w:r>
+              <w:rPr>
+                <w:noProof/>
+              </w:rPr>
+              <w:t>2</w:t>
+            </w:r>
+            <w:r>
+              <w:rPr>
+                <w:noProof/>
+              </w:rPr>
+              <w:fldChar w:fldCharType="end"/>
+            </w:r>
             <w:r>
               <w:t>.</w:t>
             </w:r>
@@ -7583,7 +8247,7 @@
           <w:numId w:val="0"/>
         </w:numPr>
       </w:pPr>
-      <w:bookmarkStart w:id="22" w:name="_Toc34489003"/>
+      <w:bookmarkStart w:id="23" w:name="_Toc34521212"/>
       <w:proofErr w:type="spellStart"/>
       <w:r>
         <w:t>Prandtlova</w:t>
@@ -7592,7 +8256,7 @@
       <w:r>
         <w:t xml:space="preserve"> trubice</w:t>
       </w:r>
-      <w:bookmarkEnd w:id="22"/>
+      <w:bookmarkEnd w:id="23"/>
     </w:p>
     <w:p>
       <w:pPr>
@@ -7710,7 +8374,21 @@
         <w:rPr>
           <w:rFonts w:eastAsiaTheme="minorEastAsia"/>
         </w:rPr>
-        <w:t xml:space="preserve">. Protože tyto otvory jsou kolmé vůči směru proudění, jsou </w:t>
+        <w:t>. Protože tyto otvory jsou kolmé vůči sm</w:t>
+      </w:r>
+      <w:proofErr w:type="spellStart"/>
+      <w:r>
+        <w:rPr>
+          <w:rFonts w:eastAsiaTheme="minorEastAsia"/>
+        </w:rPr>
+        <w:t>ěru</w:t>
+      </w:r>
+      <w:proofErr w:type="spellEnd"/>
+      <w:r>
+        <w:rPr>
+          <w:rFonts w:eastAsiaTheme="minorEastAsia"/>
+        </w:rPr>
+        <w:t xml:space="preserve"> proudění, jsou </w:t>
       </w:r>
       <w:proofErr w:type="spellStart"/>
       <w:r>
@@ -7796,7 +8474,15 @@
         </m:sSub>
       </m:oMath>
       <w:r>
-        <w:t>. Rozdíl totálního tlaku a statického tlaku se rovná tlaku dynamickému.</w:t>
+        <w:t>. Rozdíl totálního tlaku a statického tlaku se rovná tlaku dynami</w:t>
+      </w:r>
+      <w:proofErr w:type="spellStart"/>
+      <w:r>
+        <w:t>ckému</w:t>
+      </w:r>
+      <w:proofErr w:type="spellEnd"/>
+      <w:r>
+        <w:t>.</w:t>
       </w:r>
     </w:p>
     <w:tbl>
@@ -7989,14 +8675,27 @@
             <w:r>
               <w:t>(</w:t>
             </w:r>
-            <w:fldSimple w:instr=" STYLEREF 1 \s ">
-              <w:r>
-                <w:rPr>
-                  <w:noProof/>
-                </w:rPr>
-                <w:t>2</w:t>
-              </w:r>
-            </w:fldSimple>
+            <w:r>
+              <w:fldChar w:fldCharType="begin"/>
+            </w:r>
+            <w:r>
+              <w:instrText xml:space="preserve"> STYLEREF 1 \s </w:instrText>
+            </w:r>
+            <w:r>
+              <w:fldChar w:fldCharType="separate"/>
+            </w:r>
+            <w:r>
+              <w:rPr>
+                <w:noProof/>
+              </w:rPr>
+              <w:t>2</w:t>
+            </w:r>
+            <w:r>
+              <w:rPr>
+                <w:noProof/>
+              </w:rPr>
+              <w:fldChar w:fldCharType="end"/>
+            </w:r>
             <w:r>
               <w:t>.</w:t>
             </w:r>
@@ -8080,21 +8779,7 @@
         <w:rPr>
           <w:rFonts w:eastAsiaTheme="minorEastAsia"/>
         </w:rPr>
-        <w:t xml:space="preserve">, je rychlost vzduchu rovna nule, platí podle </w:t>
-      </w:r>
-      <w:proofErr w:type="spellStart"/>
-      <w:r>
-        <w:rPr>
-          <w:rFonts w:eastAsiaTheme="minorEastAsia"/>
-        </w:rPr>
-        <w:t>Bernoulliho</w:t>
-      </w:r>
-      <w:proofErr w:type="spellEnd"/>
-      <w:r>
-        <w:rPr>
-          <w:rFonts w:eastAsiaTheme="minorEastAsia"/>
-        </w:rPr>
-        <w:t xml:space="preserve"> rovnice vztah</w:t>
+        <w:t>, je rychlost vzduchu rovna nule, platí podle Bernoulliho rovnice vztah</w:t>
       </w:r>
     </w:p>
     <w:tbl>
@@ -8333,14 +9018,27 @@
             <w:r>
               <w:t>(</w:t>
             </w:r>
-            <w:fldSimple w:instr=" STYLEREF 1 \s ">
-              <w:r>
-                <w:rPr>
-                  <w:noProof/>
-                </w:rPr>
-                <w:t>2</w:t>
-              </w:r>
-            </w:fldSimple>
+            <w:r>
+              <w:fldChar w:fldCharType="begin"/>
+            </w:r>
+            <w:r>
+              <w:instrText xml:space="preserve"> STYLEREF 1 \s </w:instrText>
+            </w:r>
+            <w:r>
+              <w:fldChar w:fldCharType="separate"/>
+            </w:r>
+            <w:r>
+              <w:rPr>
+                <w:noProof/>
+              </w:rPr>
+              <w:t>2</w:t>
+            </w:r>
+            <w:r>
+              <w:rPr>
+                <w:noProof/>
+              </w:rPr>
+              <w:fldChar w:fldCharType="end"/>
+            </w:r>
             <w:r>
               <w:t>.</w:t>
             </w:r>
@@ -8625,14 +9323,27 @@
             <w:r>
               <w:t>(</w:t>
             </w:r>
-            <w:fldSimple w:instr=" STYLEREF 1 \s ">
-              <w:r>
-                <w:rPr>
-                  <w:noProof/>
-                </w:rPr>
-                <w:t>2</w:t>
-              </w:r>
-            </w:fldSimple>
+            <w:r>
+              <w:fldChar w:fldCharType="begin"/>
+            </w:r>
+            <w:r>
+              <w:instrText xml:space="preserve"> STYLEREF 1 \s </w:instrText>
+            </w:r>
+            <w:r>
+              <w:fldChar w:fldCharType="separate"/>
+            </w:r>
+            <w:r>
+              <w:rPr>
+                <w:noProof/>
+              </w:rPr>
+              <w:t>2</w:t>
+            </w:r>
+            <w:r>
+              <w:rPr>
+                <w:noProof/>
+              </w:rPr>
+              <w:fldChar w:fldCharType="end"/>
+            </w:r>
             <w:r>
               <w:t>.</w:t>
             </w:r>
@@ -8682,6 +9393,7 @@
           <w:id w:val="-999803931"/>
           <w:citation/>
         </w:sdtPr>
+        <w:sdtEndPr/>
         <w:sdtContent>
           <w:r>
             <w:fldChar w:fldCharType="begin"/>
@@ -8712,7 +9424,7 @@
           <w:numId w:val="0"/>
         </w:numPr>
       </w:pPr>
-      <w:bookmarkStart w:id="23" w:name="_Toc34489004"/>
+      <w:bookmarkStart w:id="24" w:name="_Toc34521213"/>
       <w:r>
         <w:t xml:space="preserve">Praktické využití </w:t>
       </w:r>
@@ -8724,7 +9436,7 @@
       <w:r>
         <w:t xml:space="preserve"> trubice</w:t>
       </w:r>
-      <w:bookmarkEnd w:id="23"/>
+      <w:bookmarkEnd w:id="24"/>
     </w:p>
     <w:p>
       <w:proofErr w:type="spellStart"/>
@@ -8743,6 +9455,7 @@
           <w:id w:val="660431761"/>
           <w:citation/>
         </w:sdtPr>
+        <w:sdtEndPr/>
         <w:sdtContent>
           <w:r>
             <w:fldChar w:fldCharType="begin"/>
@@ -8799,6 +9512,7 @@
           <w:id w:val="-1569570502"/>
           <w:citation/>
         </w:sdtPr>
+        <w:sdtEndPr/>
         <w:sdtContent>
           <w:r>
             <w:fldChar w:fldCharType="begin"/>
@@ -8908,6 +9622,7 @@
           <w:id w:val="-1894581876"/>
           <w:citation/>
         </w:sdtPr>
+        <w:sdtEndPr/>
         <w:sdtContent>
           <w:r>
             <w:fldChar w:fldCharType="begin"/>
@@ -8938,11 +9653,11 @@
           <w:numId w:val="0"/>
         </w:numPr>
       </w:pPr>
-      <w:bookmarkStart w:id="24" w:name="_Toc34489005"/>
+      <w:bookmarkStart w:id="25" w:name="_Toc34521214"/>
       <w:r>
         <w:t>Další způsoby měření rychlosti tekutin</w:t>
       </w:r>
-      <w:bookmarkEnd w:id="24"/>
+      <w:bookmarkEnd w:id="25"/>
     </w:p>
     <w:p>
       <w:pPr>
@@ -9060,6 +9775,7 @@
           <w:id w:val="-1939674575"/>
           <w:citation/>
         </w:sdtPr>
+        <w:sdtEndPr/>
         <w:sdtContent>
           <w:r>
             <w:fldChar w:fldCharType="begin"/>
@@ -9086,162 +9802,15 @@
       <w:pPr>
         <w:pStyle w:val="Nadpis2"/>
       </w:pPr>
-      <w:bookmarkStart w:id="25" w:name="_Toc34489006"/>
+      <w:bookmarkStart w:id="26" w:name="_Toc34521215"/>
       <w:r>
         <w:lastRenderedPageBreak/>
-        <w:t>Družicové navigační systémy</w:t>
-      </w:r>
-      <w:bookmarkEnd w:id="25"/>
-    </w:p>
-    <w:p>
-      <w:pPr>
-        <w:rPr>
-          <w:color w:val="FF0000"/>
-        </w:rPr>
-      </w:pPr>
-      <w:r>
-        <w:t>V dnešní době je pro člověka poměrně banální věcí přesné určení jeho polohy</w:t>
-      </w:r>
-      <w:r>
-        <w:t xml:space="preserve"> na Zemi</w:t>
-      </w:r>
-      <w:r>
-        <w:t xml:space="preserve">, je tomu tak proto, že dnešní </w:t>
-      </w:r>
-      <w:r>
-        <w:t xml:space="preserve">mobilní </w:t>
-      </w:r>
-      <w:r>
-        <w:t>telefony mívají již standardně zabudovaný modul GPS. Vždy tomu tak ale samozřejmě nebylo. Určení zeměpisné polohy bylo v minulosti klíčové zejména v</w:t>
-      </w:r>
-      <w:r>
-        <w:t> </w:t>
-      </w:r>
-      <w:r>
-        <w:t>námořnictví</w:t>
-      </w:r>
-      <w:r>
-        <w:t xml:space="preserve">, kde na správném určení polohy závisela úspěšnost plavby přes </w:t>
-      </w:r>
-      <w:r>
-        <w:t>oceán, na kterém</w:t>
-      </w:r>
-      <w:r>
-        <w:t xml:space="preserve"> chyběly jakékoli orientační body, a tedy i životy námořníků na lodi.</w:t>
-      </w:r>
-      <w:r>
-        <w:t xml:space="preserve"> </w:t>
-      </w:r>
-      <w:r>
-        <w:rPr>
-          <w:color w:val="FF0000"/>
-        </w:rPr>
-        <w:t>(něco o starém navigování)</w:t>
-      </w:r>
-    </w:p>
-    <w:p>
-      <w:pPr>
-        <w:rPr>
-          <w:color w:val="7030A0"/>
-        </w:rPr>
-      </w:pPr>
-      <w:r>
-        <w:rPr>
-          <w:color w:val="7030A0"/>
-        </w:rPr>
-        <w:t xml:space="preserve">Vývoj družicového navigačního systému je </w:t>
-      </w:r>
-      <w:r>
-        <w:rPr>
-          <w:color w:val="7030A0"/>
-        </w:rPr>
-        <w:t>jako celá řada jiných fyzikálních a technických objevů spojen s armádou a válečnictvím. V průběhu tzv. studené války bylo ve světě velké napětí, svět byl prakticky rozdělen do dvou soupeřících bloků, západního a východního, a zejména vedoucí mocnosti těchto bloků, kterými byly Spojené státy americké a Sovětský svaz se předbíhaly ve zbrojení a vesmírném programu.</w:t>
-      </w:r>
-    </w:p>
-    <w:p>
-      <w:pPr>
-        <w:rPr>
-          <w:color w:val="7030A0"/>
-        </w:rPr>
-      </w:pPr>
-      <w:r>
-        <w:rPr>
-          <w:color w:val="7030A0"/>
-        </w:rPr>
-        <w:t xml:space="preserve">Právě v rámci tohoto boje došlo k vytvoření družicového navigačního systému. Prvním krokem k tomu bylo </w:t>
-      </w:r>
-      <w:r>
-        <w:rPr>
-          <w:color w:val="7030A0"/>
-        </w:rPr>
-        <w:t>vypuštění sovětské družice Sputnik I. 4. října 1957 na oběžnou dráhu Země. Sputnik I. byl první umělou družicí naší planety a obsahoval jediné vědecké zařízení, vysílačku, která v pravidelných intervalech vysílala rádiový signál.</w:t>
-      </w:r>
-      <w:r>
-        <w:rPr>
-          <w:color w:val="7030A0"/>
-        </w:rPr>
-        <w:t xml:space="preserve"> Vypuštěnou družici pozorovali také američtí vědci, kteří zjistili, že pomocí přijímaného rádiového signálu z družice mohou </w:t>
-      </w:r>
-      <w:r>
-        <w:rPr>
-          <w:color w:val="7030A0"/>
-        </w:rPr>
-        <w:t>s přihlédnutím k </w:t>
-      </w:r>
-      <w:proofErr w:type="gramStart"/>
-      <w:r>
-        <w:rPr>
-          <w:color w:val="7030A0"/>
-        </w:rPr>
-        <w:t>Dopplerově</w:t>
-      </w:r>
-      <w:proofErr w:type="gramEnd"/>
-      <w:r>
-        <w:rPr>
-          <w:color w:val="7030A0"/>
-        </w:rPr>
-        <w:t xml:space="preserve"> jevu </w:t>
-      </w:r>
-      <w:r>
-        <w:rPr>
-          <w:color w:val="7030A0"/>
-        </w:rPr>
-        <w:t xml:space="preserve">určit její polohu na oběžné dráze. Brzy dospěli také k tomu, že znají-li polohu obíhající družice, můžou podle ní určit polohu rádiového přijímače na Zemi. Tento objev vedl k vytvoření programu Transit. </w:t>
-      </w:r>
-      <w:proofErr w:type="gramStart"/>
-      <w:r>
-        <w:rPr>
-          <w:color w:val="7030A0"/>
-        </w:rPr>
-        <w:t>Šl</w:t>
-      </w:r>
-      <w:r>
-        <w:rPr>
-          <w:color w:val="7030A0"/>
-        </w:rPr>
-        <w:t>o</w:t>
-      </w:r>
-      <w:proofErr w:type="gramEnd"/>
-      <w:r>
-        <w:rPr>
-          <w:color w:val="7030A0"/>
-        </w:rPr>
-        <w:t xml:space="preserve"> o soustavu pěti družic, jejichž poloha na obě</w:t>
-      </w:r>
-      <w:r>
-        <w:rPr>
-          <w:color w:val="7030A0"/>
-        </w:rPr>
-        <w:t xml:space="preserve">žné </w:t>
-      </w:r>
-      <w:proofErr w:type="gramStart"/>
-      <w:r>
-        <w:rPr>
-          <w:color w:val="7030A0"/>
-        </w:rPr>
-        <w:t>dráze</w:t>
-      </w:r>
-      <w:proofErr w:type="gramEnd"/>
+        <w:t>Rádiové</w:t>
+      </w:r>
+      <w:r>
+        <w:t xml:space="preserve"> navigační systémy</w:t>
+      </w:r>
+      <w:bookmarkEnd w:id="26"/>
     </w:p>
     <w:p>
       <w:pPr>
@@ -9251,11 +9820,11 @@
           <w:numId w:val="0"/>
         </w:numPr>
       </w:pPr>
-      <w:bookmarkStart w:id="26" w:name="_Toc34489007"/>
+      <w:bookmarkStart w:id="27" w:name="_Toc34521216"/>
       <w:r>
         <w:t>Metody rádiového určování polohy</w:t>
       </w:r>
-      <w:bookmarkEnd w:id="26"/>
+      <w:bookmarkEnd w:id="27"/>
     </w:p>
     <w:p>
       <w:r>
@@ -9300,7 +9869,10 @@
         </w:numPr>
       </w:pPr>
       <w:r>
-        <w:t>metodu dopplerovská</w:t>
+        <w:t>metoda</w:t>
+      </w:r>
+      <w:r>
+        <w:t xml:space="preserve"> dopplerovská</w:t>
       </w:r>
     </w:p>
     <w:p>
@@ -9312,7 +9884,10 @@
         </w:numPr>
       </w:pPr>
       <w:r>
-        <w:t>metodu dálkoměrná</w:t>
+        <w:t>metoda</w:t>
+      </w:r>
+      <w:r>
+        <w:t xml:space="preserve"> dálkoměrná</w:t>
       </w:r>
     </w:p>
     <w:p>
@@ -9324,7 +9899,6 @@
         </w:numPr>
       </w:pPr>
       <w:r>
-        <w:lastRenderedPageBreak/>
         <w:t>metoda</w:t>
       </w:r>
       <w:r>
@@ -9345,10 +9919,7 @@
     </w:p>
     <w:p>
       <w:r>
-        <w:t>Při určování polohy pomocí pozemních radiomajáků změříme azimut ke každému radiomajáku a do mapy poté nakreslíme přímku</w:t>
-      </w:r>
-      <w:r>
-        <w:t xml:space="preserve"> pod změřeným úhlem, která prochází místem, kde je radiomaják umístěn. Přímky se protnou v jednom bodě, ve kterém je umístěn rádiový přijímač.</w:t>
+        <w:t>Při určování polohy pomocí pozemních radiomajáků změříme azimut ke každému radiomajáku a do mapy poté nakreslíme přímku pod změřeným úhlem, která prochází místem, kde je radiomaják umístěn. Přímky se protnou v jednom bodě, ve kterém je umístěn rádiový přijímač.</w:t>
       </w:r>
     </w:p>
     <w:p>
@@ -9396,6 +9967,7 @@
     </w:p>
     <w:p>
       <w:r>
+        <w:lastRenderedPageBreak/>
         <w:t>Tato metoda se téměř výhradně používá pro měření signálů, které vysílají družice, a méně často pro měření z pozemních vysílačů. Jak název napovídá, metoda je založena na využití Dopplerova ef</w:t>
       </w:r>
       <w:r>
@@ -9459,7 +10031,6 @@
         </w:rPr>
       </w:pPr>
       <w:r>
-        <w:lastRenderedPageBreak/>
         <w:t xml:space="preserve">Družicové navigační systémy fungují jako v prvním ze zmíněných způsobů, měří čas, který signál potřebuje k překonání vzdálenosti družice – přijímač. </w:t>
       </w:r>
       <w:r>
@@ -9832,14 +10403,7 @@
                         <w:rFonts w:ascii="Cambria Math" w:eastAsiaTheme="minorEastAsia" w:hAnsi="Cambria Math"/>
                         <w:sz w:val="24"/>
                       </w:rPr>
-                      <m:t>+</m:t>
-                    </m:r>
-                    <m:r>
-                      <w:rPr>
-                        <w:rFonts w:ascii="Cambria Math" w:eastAsiaTheme="minorEastAsia" w:hAnsi="Cambria Math"/>
-                        <w:sz w:val="24"/>
-                      </w:rPr>
-                      <m:t>(</m:t>
+                      <m:t>+(</m:t>
                     </m:r>
                     <m:sSub>
                       <m:sSubPr>
@@ -9875,14 +10439,7 @@
                         <w:rFonts w:ascii="Cambria Math" w:eastAsiaTheme="minorEastAsia" w:hAnsi="Cambria Math"/>
                         <w:sz w:val="24"/>
                       </w:rPr>
-                      <m:t>-</m:t>
-                    </m:r>
-                    <m:r>
-                      <w:rPr>
-                        <w:rFonts w:ascii="Cambria Math" w:eastAsiaTheme="minorEastAsia" w:hAnsi="Cambria Math"/>
-                        <w:sz w:val="24"/>
-                      </w:rPr>
-                      <m:t>Y</m:t>
+                      <m:t>-Y</m:t>
                     </m:r>
                     <m:sSup>
                       <m:sSupPr>
@@ -9918,14 +10475,7 @@
                         <w:rFonts w:ascii="Cambria Math" w:eastAsiaTheme="minorEastAsia" w:hAnsi="Cambria Math"/>
                         <w:sz w:val="24"/>
                       </w:rPr>
-                      <m:t>+</m:t>
-                    </m:r>
-                    <m:r>
-                      <w:rPr>
-                        <w:rFonts w:ascii="Cambria Math" w:eastAsiaTheme="minorEastAsia" w:hAnsi="Cambria Math"/>
-                        <w:sz w:val="24"/>
-                      </w:rPr>
-                      <m:t>(</m:t>
+                      <m:t>+(</m:t>
                     </m:r>
                     <m:sSub>
                       <m:sSubPr>
@@ -9961,14 +10511,7 @@
                         <w:rFonts w:ascii="Cambria Math" w:eastAsiaTheme="minorEastAsia" w:hAnsi="Cambria Math"/>
                         <w:sz w:val="24"/>
                       </w:rPr>
-                      <m:t>-</m:t>
-                    </m:r>
-                    <m:r>
-                      <w:rPr>
-                        <w:rFonts w:ascii="Cambria Math" w:eastAsiaTheme="minorEastAsia" w:hAnsi="Cambria Math"/>
-                        <w:sz w:val="24"/>
-                      </w:rPr>
-                      <m:t>Z</m:t>
+                      <m:t>-Z</m:t>
                     </m:r>
                     <m:sSup>
                       <m:sSupPr>
@@ -10027,14 +10570,27 @@
             <w:r>
               <w:t>(</w:t>
             </w:r>
-            <w:fldSimple w:instr=" STYLEREF 1 \s ">
-              <w:r>
-                <w:rPr>
-                  <w:noProof/>
-                </w:rPr>
-                <w:t>2</w:t>
-              </w:r>
-            </w:fldSimple>
+            <w:r>
+              <w:fldChar w:fldCharType="begin"/>
+            </w:r>
+            <w:r>
+              <w:instrText xml:space="preserve"> STYLEREF 1 \s </w:instrText>
+            </w:r>
+            <w:r>
+              <w:fldChar w:fldCharType="separate"/>
+            </w:r>
+            <w:r>
+              <w:rPr>
+                <w:noProof/>
+              </w:rPr>
+              <w:t>2</w:t>
+            </w:r>
+            <w:r>
+              <w:rPr>
+                <w:noProof/>
+              </w:rPr>
+              <w:fldChar w:fldCharType="end"/>
+            </w:r>
             <w:r>
               <w:t>.</w:t>
             </w:r>
@@ -10394,14 +10950,27 @@
             <w:r>
               <w:t>(</w:t>
             </w:r>
-            <w:fldSimple w:instr=" STYLEREF 1 \s ">
-              <w:r>
-                <w:rPr>
-                  <w:noProof/>
-                </w:rPr>
-                <w:t>2</w:t>
-              </w:r>
-            </w:fldSimple>
+            <w:r>
+              <w:fldChar w:fldCharType="begin"/>
+            </w:r>
+            <w:r>
+              <w:instrText xml:space="preserve"> STYLEREF 1 \s </w:instrText>
+            </w:r>
+            <w:r>
+              <w:fldChar w:fldCharType="separate"/>
+            </w:r>
+            <w:r>
+              <w:rPr>
+                <w:noProof/>
+              </w:rPr>
+              <w:t>2</w:t>
+            </w:r>
+            <w:r>
+              <w:rPr>
+                <w:noProof/>
+              </w:rPr>
+              <w:fldChar w:fldCharType="end"/>
+            </w:r>
             <w:r>
               <w:t>.</w:t>
             </w:r>
@@ -10761,14 +11330,27 @@
             <w:r>
               <w:t>(</w:t>
             </w:r>
-            <w:fldSimple w:instr=" STYLEREF 1 \s ">
-              <w:r>
-                <w:rPr>
-                  <w:noProof/>
-                </w:rPr>
-                <w:t>2</w:t>
-              </w:r>
-            </w:fldSimple>
+            <w:r>
+              <w:fldChar w:fldCharType="begin"/>
+            </w:r>
+            <w:r>
+              <w:instrText xml:space="preserve"> STYLEREF 1 \s </w:instrText>
+            </w:r>
+            <w:r>
+              <w:fldChar w:fldCharType="separate"/>
+            </w:r>
+            <w:r>
+              <w:rPr>
+                <w:noProof/>
+              </w:rPr>
+              <w:t>2</w:t>
+            </w:r>
+            <w:r>
+              <w:rPr>
+                <w:noProof/>
+              </w:rPr>
+              <w:fldChar w:fldCharType="end"/>
+            </w:r>
             <w:r>
               <w:t>.</w:t>
             </w:r>
@@ -10839,45 +11421,339 @@
         </w:numPr>
       </w:pPr>
       <w:r>
+        <w:lastRenderedPageBreak/>
         <w:t>Druhou možností je tzv. kódové dělení.</w:t>
       </w:r>
-    </w:p>
-    <w:p/>
-    <w:p/>
-    <w:p>
-      <w:pPr>
-        <w:pStyle w:val="Nadpis2"/>
-      </w:pPr>
-      <w:bookmarkStart w:id="27" w:name="_Toc34489008"/>
-      <w:r>
-        <w:t>Vztažné soustavy a vliv volby vztažné soustavy na popis pohybu tělesa</w:t>
-      </w:r>
-      <w:bookmarkEnd w:id="27"/>
+      <w:r>
+        <w:t xml:space="preserve"> Při tomto nastavení vysílají všechny družice signál na stejné frekvenci, ale </w:t>
+      </w:r>
+      <w:r>
+        <w:t>signál každé družice je zakódován jiným způsobem. Přijímač tedy musí být schopen rozpoznat jednotlivé kódy.</w:t>
+      </w:r>
     </w:p>
     <w:p>
       <w:pPr>
-        <w:pStyle w:val="Nadpis2"/>
-      </w:pPr>
-      <w:bookmarkStart w:id="28" w:name="_Toc34489009"/>
-      <w:r>
-        <w:t>Vypařování vody</w:t>
+        <w:pStyle w:val="Odstavecseseznamem"/>
+        <w:numPr>
+          <w:ilvl w:val="0"/>
+          <w:numId w:val="27"/>
+        </w:numPr>
+      </w:pPr>
+      <w:r>
+        <w:t>Poslední možností je tzv. časové dělení. Při tomto nastavení vysílají všechny družice signál o stejné frekvenci i stejný kód, ale v jiné přesně stanovené časy, nestane se tedy, že by se dva signály překrývaly.</w:t>
+      </w:r>
+    </w:p>
+    <w:p>
+      <w:r>
+        <w:t>Ke kódování signálů jsou používány tzv. pseudonáhodné signály</w:t>
+      </w:r>
+      <w:r>
+        <w:t>, které se podobají šumu, jsou však pravidelně generovány pomocí algoritmu. Zveřejněním nebo utajením algoritmů tak může provozovatel navigačního systému zpřístupnit nebo znepřístupnit navigační systém uživatelům, nebo znemožnit užívání pouze některých jeho funkcí.</w:t>
+      </w:r>
+    </w:p>
+    <w:p>
+      <w:pPr>
+        <w:pStyle w:val="Odstavecseseznamem"/>
+        <w:numPr>
+          <w:ilvl w:val="0"/>
+          <w:numId w:val="29"/>
+        </w:numPr>
+        <w:rPr>
+          <w:color w:val="FF0000"/>
+        </w:rPr>
+      </w:pPr>
+      <w:r>
+        <w:rPr>
+          <w:color w:val="FF0000"/>
+        </w:rPr>
+        <w:t>metoda měření fáze nosné vlny</w:t>
+      </w:r>
+    </w:p>
+    <w:p>
+      <w:pPr>
+        <w:pStyle w:val="Nadpis3"/>
+        <w:numPr>
+          <w:ilvl w:val="0"/>
+          <w:numId w:val="0"/>
+        </w:numPr>
+      </w:pPr>
+      <w:bookmarkStart w:id="28" w:name="_Toc34521217"/>
+      <w:r>
+        <w:t>Historie družicových navigačních systémů</w:t>
       </w:r>
       <w:bookmarkEnd w:id="28"/>
     </w:p>
     <w:p>
       <w:pPr>
-        <w:pStyle w:val="Nadpis2"/>
-      </w:pPr>
-      <w:bookmarkStart w:id="29" w:name="_Toc34489010"/>
-      <w:r>
-        <w:t>Kinetická energie</w:t>
+        <w:rPr>
+          <w:color w:val="FF0000"/>
+        </w:rPr>
+      </w:pPr>
+      <w:r>
+        <w:t>V dnešní době je pro člověka poměrně banální věcí přesné určení jeho polohy na Zemi, je tomu tak proto, že dnešní mobilní telefony mívají již standardně zabudovaný modul GPS. Vždy tomu tak ale samozřejmě nebylo. Určení zeměpisné polohy bylo v minulosti klíčové zejména v námořnictví, kde na správném určení polohy závisela úspěšnost plavby přes oceán, na kterém chyběly jakékoli orientační body, a tedy i životy námořníků na lodi.</w:t>
+      </w:r>
+      <w:r>
+        <w:t xml:space="preserve"> Jediným prostředkem k orientaci v takových podmínkách byla hvězdná obloha.</w:t>
+      </w:r>
+    </w:p>
+    <w:p>
+      <w:pPr>
+        <w:rPr>
+          <w:color w:val="000000" w:themeColor="text1"/>
+        </w:rPr>
+      </w:pPr>
+      <w:r>
+        <w:rPr>
+          <w:color w:val="000000" w:themeColor="text1"/>
+        </w:rPr>
+        <w:t>Dnes máme k určení naší polohy velmi přesné družicové navigační systémy. Jejich vývoj</w:t>
+      </w:r>
+      <w:r>
+        <w:rPr>
+          <w:color w:val="000000" w:themeColor="text1"/>
+        </w:rPr>
+        <w:t xml:space="preserve"> je jako celá řada jiných fyzikálních a technických objevů spojen s armádou</w:t>
+      </w:r>
+      <w:r>
+        <w:rPr>
+          <w:color w:val="000000" w:themeColor="text1"/>
+        </w:rPr>
+        <w:t xml:space="preserve"> a válečnictvím. V průběhu </w:t>
+      </w:r>
+      <w:r>
+        <w:rPr>
+          <w:color w:val="000000" w:themeColor="text1"/>
+        </w:rPr>
+        <w:t>studené války bylo ve světě velké napětí, svět byl prakticky rozdělen do dvou soupeřících bloků, západního a východního, a zejména vedoucí mocnosti těchto bloků, kterými byly Spojené státy americké a Sovětský svaz se předbíhaly ve zbrojení a vesmírném programu.</w:t>
+      </w:r>
+    </w:p>
+    <w:p>
+      <w:r>
+        <w:rPr>
+          <w:color w:val="000000" w:themeColor="text1"/>
+        </w:rPr>
+        <w:t xml:space="preserve">Právě v rámci tohoto boje došlo k vytvoření družicového navigačního systému. Prvním krokem k tomu bylo vypuštění sovětské družice Sputnik I. 4. října 1957 na oběžnou dráhu Země. Sputnik I. byl první umělou družicí naší planety a obsahoval jediné vědecké zařízení, vysílačku, která v pravidelných intervalech vysílala rádiový signál. Vypuštěnou družici pozorovali také američtí vědci, kteří zjistili, že pomocí přijímaného rádiového signálu z družice mohou </w:t>
+      </w:r>
+      <w:r>
+        <w:rPr>
+          <w:color w:val="000000" w:themeColor="text1"/>
+        </w:rPr>
+        <w:t>s přihlédnutím k Dopplerovu</w:t>
+      </w:r>
+      <w:r>
+        <w:rPr>
+          <w:color w:val="000000" w:themeColor="text1"/>
+        </w:rPr>
+        <w:t xml:space="preserve"> jevu určit její polohu na oběžné dráze. Brzy dospěli také k tomu, že znají-li polohu obíhající družice, můžou podle ní určit polohu rádiového přijímače na Zemi. Tento objev vedl </w:t>
+      </w:r>
+      <w:r>
+        <w:rPr>
+          <w:color w:val="000000" w:themeColor="text1"/>
+        </w:rPr>
+        <w:t>v roce 1964 ke spuštění</w:t>
+      </w:r>
+      <w:r>
+        <w:rPr>
+          <w:color w:val="000000" w:themeColor="text1"/>
+        </w:rPr>
+        <w:t xml:space="preserve"> programu Transit. Šlo o soustavu </w:t>
+      </w:r>
+      <w:r>
+        <w:rPr>
+          <w:color w:val="000000" w:themeColor="text1"/>
+        </w:rPr>
+        <w:t xml:space="preserve">šesti </w:t>
+      </w:r>
+      <w:r>
+        <w:rPr>
+          <w:color w:val="000000" w:themeColor="text1"/>
+        </w:rPr>
+        <w:t>d</w:t>
+      </w:r>
+      <w:r>
+        <w:rPr>
+          <w:color w:val="000000" w:themeColor="text1"/>
+        </w:rPr>
+        <w:t>ružic, které sloužily k navigaci amerického loďstva.</w:t>
+      </w:r>
+      <w:r>
+        <w:rPr>
+          <w:color w:val="000000" w:themeColor="text1"/>
+        </w:rPr>
+        <w:t xml:space="preserve"> Údaje o své oběžné dráze získávaly družice ze tří pozemních stanic.</w:t>
+      </w:r>
+      <w:r>
+        <w:rPr>
+          <w:color w:val="000000" w:themeColor="text1"/>
+        </w:rPr>
+        <w:t xml:space="preserve"> Postupem času se systém Transit stal nevyhovujícím zejména kvůli jeho </w:t>
+      </w:r>
+      <w:r>
+        <w:rPr>
+          <w:color w:val="000000" w:themeColor="text1"/>
+        </w:rPr>
+        <w:lastRenderedPageBreak/>
+        <w:t>nedokonalému pokrytí povrchu Země signálem, dvojrozměrností souřadnic, nutnosti pohybujícího se pozorovatele provádět korekce výpočtu a relativně malé přesnosti.</w:t>
+      </w:r>
+      <w:sdt>
+        <w:sdtPr>
+          <w:rPr>
+            <w:color w:val="000000" w:themeColor="text1"/>
+          </w:rPr>
+          <w:id w:val="-1906822191"/>
+          <w:citation/>
+        </w:sdtPr>
+        <w:sdtEndPr/>
+        <w:sdtContent>
+          <w:r>
+            <w:rPr>
+              <w:color w:val="000000" w:themeColor="text1"/>
+            </w:rPr>
+            <w:fldChar w:fldCharType="begin"/>
+          </w:r>
+          <w:r>
+            <w:rPr>
+              <w:color w:val="000000" w:themeColor="text1"/>
+            </w:rPr>
+            <w:instrText xml:space="preserve"> CITATION Bra17 \l 1029 </w:instrText>
+          </w:r>
+          <w:r>
+            <w:rPr>
+              <w:color w:val="000000" w:themeColor="text1"/>
+            </w:rPr>
+            <w:fldChar w:fldCharType="separate"/>
+          </w:r>
+          <w:r>
+            <w:rPr>
+              <w:noProof/>
+              <w:color w:val="000000" w:themeColor="text1"/>
+            </w:rPr>
+            <w:t xml:space="preserve"> </w:t>
+          </w:r>
+          <w:r>
+            <w:rPr>
+              <w:noProof/>
+              <w:color w:val="000000" w:themeColor="text1"/>
+            </w:rPr>
+            <w:t>(14)</w:t>
+          </w:r>
+          <w:r>
+            <w:rPr>
+              <w:color w:val="000000" w:themeColor="text1"/>
+            </w:rPr>
+            <w:fldChar w:fldCharType="end"/>
+          </w:r>
+        </w:sdtContent>
+      </w:sdt>
+      <w:sdt>
+        <w:sdtPr>
+          <w:rPr>
+            <w:color w:val="000000" w:themeColor="text1"/>
+          </w:rPr>
+          <w:id w:val="-108976159"/>
+          <w:citation/>
+        </w:sdtPr>
+        <w:sdtEndPr/>
+        <w:sdtContent>
+          <w:r>
+            <w:rPr>
+              <w:color w:val="000000" w:themeColor="text1"/>
+            </w:rPr>
+            <w:fldChar w:fldCharType="begin"/>
+          </w:r>
+          <w:r>
+            <w:rPr>
+              <w:color w:val="000000" w:themeColor="text1"/>
+            </w:rPr>
+            <w:instrText xml:space="preserve"> CITATION Rap02 \l 1029 </w:instrText>
+          </w:r>
+          <w:r>
+            <w:rPr>
+              <w:color w:val="000000" w:themeColor="text1"/>
+            </w:rPr>
+            <w:fldChar w:fldCharType="separate"/>
+          </w:r>
+          <w:r>
+            <w:rPr>
+              <w:noProof/>
+              <w:color w:val="000000" w:themeColor="text1"/>
+            </w:rPr>
+            <w:t xml:space="preserve"> </w:t>
+          </w:r>
+          <w:r>
+            <w:rPr>
+              <w:noProof/>
+              <w:color w:val="000000" w:themeColor="text1"/>
+            </w:rPr>
+            <w:t>(15)</w:t>
+          </w:r>
+          <w:r>
+            <w:rPr>
+              <w:color w:val="000000" w:themeColor="text1"/>
+            </w:rPr>
+            <w:fldChar w:fldCharType="end"/>
+          </w:r>
+        </w:sdtContent>
+      </w:sdt>
+    </w:p>
+    <w:p>
+      <w:pPr>
+        <w:pStyle w:val="Nadpis3"/>
+        <w:numPr>
+          <w:ilvl w:val="0"/>
+          <w:numId w:val="0"/>
+        </w:numPr>
+      </w:pPr>
+      <w:bookmarkStart w:id="29" w:name="_Toc34521218"/>
+      <w:r>
+        <w:t>Družicové navigační systémy</w:t>
       </w:r>
       <w:bookmarkEnd w:id="29"/>
     </w:p>
     <w:p>
       <w:pPr>
-        <w:ind w:firstLine="0"/>
-      </w:pPr>
+        <w:pStyle w:val="Nadpis3"/>
+        <w:numPr>
+          <w:ilvl w:val="0"/>
+          <w:numId w:val="0"/>
+        </w:numPr>
+      </w:pPr>
+      <w:bookmarkStart w:id="30" w:name="_Toc34521219"/>
+      <w:r>
+        <w:t>Další druhy navigací</w:t>
+      </w:r>
+      <w:bookmarkEnd w:id="30"/>
+    </w:p>
+    <w:p/>
+    <w:p>
+      <w:pPr>
+        <w:pStyle w:val="Nadpis2"/>
+      </w:pPr>
+      <w:bookmarkStart w:id="31" w:name="_Toc34521220"/>
+      <w:r>
+        <w:t>Vztažné soustavy a vliv volby vztažné soustavy na popis pohybu tělesa</w:t>
+      </w:r>
+      <w:bookmarkEnd w:id="31"/>
+    </w:p>
+    <w:p>
+      <w:pPr>
+        <w:pStyle w:val="Nadpis2"/>
+      </w:pPr>
+      <w:bookmarkStart w:id="32" w:name="_Toc34521221"/>
+      <w:r>
+        <w:t>Vypařování vody</w:t>
+      </w:r>
+      <w:bookmarkEnd w:id="32"/>
+    </w:p>
+    <w:p>
+      <w:pPr>
+        <w:pStyle w:val="Nadpis2"/>
+      </w:pPr>
+      <w:bookmarkStart w:id="33" w:name="_Toc34521222"/>
+      <w:r>
+        <w:t>Kinetická energie</w:t>
+      </w:r>
+      <w:bookmarkEnd w:id="33"/>
     </w:p>
     <w:p>
       <w:pPr>
@@ -10894,7 +11770,32 @@
         <w:br w:type="page"/>
       </w:r>
     </w:p>
-    <w:bookmarkStart w:id="30" w:name="_Toc34489011" w:displacedByCustomXml="next"/>
+    <w:p>
+      <w:pPr>
+        <w:pStyle w:val="Nadpis1"/>
+      </w:pPr>
+      <w:bookmarkStart w:id="34" w:name="_Toc34521223"/>
+      <w:r>
+        <w:lastRenderedPageBreak/>
+        <w:t>Praktická</w:t>
+      </w:r>
+      <w:r>
+        <w:t xml:space="preserve"> část</w:t>
+      </w:r>
+      <w:bookmarkEnd w:id="34"/>
+    </w:p>
+    <w:p/>
+    <w:p>
+      <w:pPr>
+        <w:spacing w:after="160" w:line="259" w:lineRule="auto"/>
+        <w:ind w:firstLine="0"/>
+        <w:jc w:val="left"/>
+      </w:pPr>
+      <w:r>
+        <w:br w:type="page"/>
+      </w:r>
+    </w:p>
+    <w:bookmarkStart w:id="35" w:name="_Toc34521224" w:displacedByCustomXml="next"/>
     <w:sdt>
       <w:sdtPr>
         <w:rPr>
@@ -10910,6 +11811,7 @@
           <w:docPartUnique/>
         </w:docPartObj>
       </w:sdtPr>
+      <w:sdtEndPr/>
       <w:sdtContent>
         <w:p>
           <w:pPr>
@@ -10922,13 +11824,14 @@
           <w:r>
             <w:t>Bibliografie</w:t>
           </w:r>
-          <w:bookmarkEnd w:id="30"/>
+          <w:bookmarkEnd w:id="35"/>
         </w:p>
         <w:sdt>
           <w:sdtPr>
             <w:id w:val="111145805"/>
             <w:bibliography/>
           </w:sdtPr>
+          <w:sdtEndPr/>
           <w:sdtContent>
             <w:p>
               <w:pPr>
@@ -10978,7 +11881,7 @@
                 <w:rPr>
                   <w:noProof/>
                 </w:rPr>
-                <w:t>Bučovice : Martin Stříž, 2017. 978-80-87106-93-8.</w:t>
+                <w:t>Bučovice : Martin Stříž, 2017. ISBN 978-80-87106-93-8.</w:t>
               </w:r>
             </w:p>
             <w:p>
@@ -11132,7 +12035,7 @@
                 <w:rPr>
                   <w:noProof/>
                 </w:rPr>
-                <w:t>Brno : VUTIUM, 2000.</w:t>
+                <w:t>Brno : VUTIUM, 2000. ISBN 8021418680.</w:t>
               </w:r>
             </w:p>
             <w:p>
@@ -11348,6 +12251,90 @@
             </w:p>
             <w:p>
               <w:pPr>
+                <w:pStyle w:val="Bibliografie"/>
+                <w:rPr>
+                  <w:noProof/>
+                </w:rPr>
+              </w:pPr>
+              <w:r>
+                <w:rPr>
+                  <w:noProof/>
+                </w:rPr>
+                <w:t xml:space="preserve">14. </w:t>
+              </w:r>
+              <w:r>
+                <w:rPr>
+                  <w:b/>
+                  <w:bCs/>
+                  <w:noProof/>
+                </w:rPr>
+                <w:t>Bray, Hiawatha.</w:t>
+              </w:r>
+              <w:r>
+                <w:rPr>
+                  <w:noProof/>
+                </w:rPr>
+                <w:t xml:space="preserve"> </w:t>
+              </w:r>
+              <w:r>
+                <w:rPr>
+                  <w:i/>
+                  <w:iCs/>
+                  <w:noProof/>
+                </w:rPr>
+                <w:t xml:space="preserve">Od kompasu k GPS: jste zde, dějiny a budoucnost toho, jak se nacházíme. </w:t>
+              </w:r>
+              <w:r>
+                <w:rPr>
+                  <w:noProof/>
+                </w:rPr>
+                <w:t>[překl.] Vichnar David. Praha : Matfyzpress, 2017. ISBN 978-80-7378-336-5.</w:t>
+              </w:r>
+            </w:p>
+            <w:p>
+              <w:pPr>
+                <w:pStyle w:val="Bibliografie"/>
+                <w:rPr>
+                  <w:noProof/>
+                </w:rPr>
+              </w:pPr>
+              <w:r>
+                <w:rPr>
+                  <w:noProof/>
+                </w:rPr>
+                <w:t xml:space="preserve">15. </w:t>
+              </w:r>
+              <w:r>
+                <w:rPr>
+                  <w:b/>
+                  <w:bCs/>
+                  <w:noProof/>
+                </w:rPr>
+                <w:t>Rapant, Petr.</w:t>
+              </w:r>
+              <w:r>
+                <w:rPr>
+                  <w:noProof/>
+                </w:rPr>
+                <w:t xml:space="preserve"> </w:t>
+              </w:r>
+              <w:r>
+                <w:rPr>
+                  <w:i/>
+                  <w:iCs/>
+                  <w:noProof/>
+                </w:rPr>
+                <w:t xml:space="preserve">Družicové polohové systémy. </w:t>
+              </w:r>
+              <w:r>
+                <w:rPr>
+                  <w:noProof/>
+                </w:rPr>
+                <w:t>Ostrava : VŠB - TU Ostrava, 2002. ISBN 80-248-0124-8.</w:t>
+              </w:r>
+            </w:p>
+            <w:p>
+              <w:pPr>
                 <w:jc w:val="left"/>
               </w:pPr>
               <w:r>
@@ -11854,11 +12841,10 @@
   <w:abstractNum w:abstractNumId="4">
     <w:nsid w:val="1AB24A97"/>
     <w:multiLevelType w:val="multilevel"/>
-    <w:tmpl w:val="C1069D1C"/>
+    <w:tmpl w:val="443AC144"/>
     <w:lvl w:ilvl="0">
       <w:start w:val="1"/>
       <w:numFmt w:val="decimal"/>
-      <w:pStyle w:val="Nadpis1"/>
       <w:lvlText w:val="%1"/>
       <w:lvlJc w:val="left"/>
       <w:pPr>
@@ -12229,10 +13215,11 @@
   <w:abstractNum w:abstractNumId="7">
     <w:nsid w:val="34D46C2D"/>
     <w:multiLevelType w:val="multilevel"/>
-    <w:tmpl w:val="BB9A900A"/>
+    <w:tmpl w:val="06F4F85A"/>
     <w:lvl w:ilvl="0">
       <w:start w:val="1"/>
       <w:numFmt w:val="decimal"/>
+      <w:pStyle w:val="Nadpis1"/>
       <w:lvlText w:val="%1."/>
       <w:lvlJc w:val="left"/>
       <w:pPr>
@@ -12767,7 +13754,7 @@
   <w:abstractNum w:abstractNumId="12">
     <w:nsid w:val="441A5917"/>
     <w:multiLevelType w:val="hybridMultilevel"/>
-    <w:tmpl w:val="75D4AE9C"/>
+    <w:tmpl w:val="79A06AA6"/>
     <w:lvl w:ilvl="0" w:tplc="0405000F">
       <w:start w:val="1"/>
       <w:numFmt w:val="decimal"/>
@@ -14165,6 +15152,92 @@
     </w:lvl>
   </w:abstractNum>
   <w:abstractNum w:abstractNumId="26">
+    <w:nsid w:val="7CCD0D86"/>
+    <w:multiLevelType w:val="hybridMultilevel"/>
+    <w:tmpl w:val="93EC5AAC"/>
+    <w:lvl w:ilvl="0" w:tplc="0405000F">
+      <w:start w:val="1"/>
+      <w:numFmt w:val="decimal"/>
+      <w:lvlText w:val="%1."/>
+      <w:lvlJc w:val="left"/>
+      <w:pPr>
+        <w:ind w:left="1429" w:hanging="360"/>
+      </w:pPr>
+    </w:lvl>
+    <w:lvl w:ilvl="1" w:tplc="04050019" w:tentative="1">
+      <w:start w:val="1"/>
+      <w:numFmt w:val="lowerLetter"/>
+      <w:lvlText w:val="%2."/>
+      <w:lvlJc w:val="left"/>
+      <w:pPr>
+        <w:ind w:left="2149" w:hanging="360"/>
+      </w:pPr>
+    </w:lvl>
+    <w:lvl w:ilvl="2" w:tplc="0405001B" w:tentative="1">
+      <w:start w:val="1"/>
+      <w:numFmt w:val="lowerRoman"/>
+      <w:lvlText w:val="%3."/>
+      <w:lvlJc w:val="right"/>
+      <w:pPr>
+        <w:ind w:left="2869" w:hanging="180"/>
+      </w:pPr>
+    </w:lvl>
+    <w:lvl w:ilvl="3" w:tplc="0405000F" w:tentative="1">
+      <w:start w:val="1"/>
+      <w:numFmt w:val="decimal"/>
+      <w:lvlText w:val="%4."/>
+      <w:lvlJc w:val="left"/>
+      <w:pPr>
+        <w:ind w:left="3589" w:hanging="360"/>
+      </w:pPr>
+    </w:lvl>
+    <w:lvl w:ilvl="4" w:tplc="04050019" w:tentative="1">
+      <w:start w:val="1"/>
+      <w:numFmt w:val="lowerLetter"/>
+      <w:lvlText w:val="%5."/>
+      <w:lvlJc w:val="left"/>
+      <w:pPr>
+        <w:ind w:left="4309" w:hanging="360"/>
+      </w:pPr>
+    </w:lvl>
+    <w:lvl w:ilvl="5" w:tplc="0405001B" w:tentative="1">
+      <w:start w:val="1"/>
+      <w:numFmt w:val="lowerRoman"/>
+      <w:lvlText w:val="%6."/>
+      <w:lvlJc w:val="right"/>
+      <w:pPr>
+        <w:ind w:left="5029" w:hanging="180"/>
+      </w:pPr>
+    </w:lvl>
+    <w:lvl w:ilvl="6" w:tplc="0405000F" w:tentative="1">
+      <w:start w:val="1"/>
+      <w:numFmt w:val="decimal"/>
+      <w:lvlText w:val="%7."/>
+      <w:lvlJc w:val="left"/>
+      <w:pPr>
+        <w:ind w:left="5749" w:hanging="360"/>
+      </w:pPr>
+    </w:lvl>
+    <w:lvl w:ilvl="7" w:tplc="04050019" w:tentative="1">
+      <w:start w:val="1"/>
+      <w:numFmt w:val="lowerLetter"/>
+      <w:lvlText w:val="%8."/>
+      <w:lvlJc w:val="left"/>
+      <w:pPr>
+        <w:ind w:left="6469" w:hanging="360"/>
+      </w:pPr>
+    </w:lvl>
+    <w:lvl w:ilvl="8" w:tplc="0405001B" w:tentative="1">
+      <w:start w:val="1"/>
+      <w:numFmt w:val="lowerRoman"/>
+      <w:lvlText w:val="%9."/>
+      <w:lvlJc w:val="right"/>
+      <w:pPr>
+        <w:ind w:left="7189" w:hanging="180"/>
+      </w:pPr>
+    </w:lvl>
+  </w:abstractNum>
+  <w:abstractNum w:abstractNumId="27">
     <w:nsid w:val="7F6B72BF"/>
     <w:multiLevelType w:val="hybridMultilevel"/>
     <w:tmpl w:val="BD3ACDDE"/>
@@ -14296,7 +15369,7 @@
     <w:abstractNumId w:val="19"/>
   </w:num>
   <w:num w:numId="16">
-    <w:abstractNumId w:val="26"/>
+    <w:abstractNumId w:val="27"/>
   </w:num>
   <w:num w:numId="17">
     <w:abstractNumId w:val="22"/>
@@ -14363,6 +15436,9 @@
   </w:num>
   <w:num w:numId="29">
     <w:abstractNumId w:val="12"/>
+  </w:num>
+  <w:num w:numId="30">
+    <w:abstractNumId w:val="26"/>
   </w:num>
 </w:numbering>
 </file>
@@ -14548,7 +15624,7 @@
       <w:keepNext/>
       <w:keepLines/>
       <w:numPr>
-        <w:numId w:val="19"/>
+        <w:numId w:val="22"/>
       </w:numPr>
       <w:spacing w:before="480" w:after="240"/>
       <w:outlineLvl w:val="0"/>
@@ -15387,7 +16463,7 @@
       <w:keepNext/>
       <w:keepLines/>
       <w:numPr>
-        <w:numId w:val="19"/>
+        <w:numId w:val="22"/>
       </w:numPr>
       <w:spacing w:before="480" w:after="240"/>
       <w:outlineLvl w:val="0"/>
@@ -16045,548 +17121,6 @@
 </w:styles>
 </file>
 
-<file path=word/glossary/document.xml><?xml version="1.0" encoding="utf-8"?>
-<w:glossaryDocument xmlns:wpc="http://schemas.microsoft.com/office/word/2010/wordprocessingCanvas" xmlns:mc="http://schemas.openxmlformats.org/markup-compatibility/2006" xmlns:o="urn:schemas-microsoft-com:office:office" xmlns:r="http://schemas.openxmlformats.org/officeDocument/2006/relationships" xmlns:m="http://schemas.openxmlformats.org/officeDocument/2006/math" xmlns:v="urn:schemas-microsoft-com:vml" xmlns:wp14="http://schemas.microsoft.com/office/word/2010/wordprocessingDrawing" xmlns:wp="http://schemas.openxmlformats.org/drawingml/2006/wordprocessingDrawing" xmlns:w10="urn:schemas-microsoft-com:office:word" xmlns:w="http://schemas.openxmlformats.org/wordprocessingml/2006/main" xmlns:w14="http://schemas.microsoft.com/office/word/2010/wordml" xmlns:wpg="http://schemas.microsoft.com/office/word/2010/wordprocessingGroup" xmlns:wpi="http://schemas.microsoft.com/office/word/2010/wordprocessingInk" xmlns:wne="http://schemas.microsoft.com/office/word/2006/wordml" xmlns:wps="http://schemas.microsoft.com/office/word/2010/wordprocessingShape" mc:Ignorable="w14 wp14"/>
-</file>
-
-<file path=word/glossary/fontTable.xml><?xml version="1.0" encoding="utf-8"?>
-<w:fonts xmlns:mc="http://schemas.openxmlformats.org/markup-compatibility/2006" xmlns:r="http://schemas.openxmlformats.org/officeDocument/2006/relationships" xmlns:w="http://schemas.openxmlformats.org/wordprocessingml/2006/main" xmlns:w14="http://schemas.microsoft.com/office/word/2010/wordml" mc:Ignorable="w14">
-  <w:font w:name="Times New Roman">
-    <w:panose1 w:val="02020603050405020304"/>
-    <w:charset w:val="EE"/>
-    <w:family w:val="roman"/>
-    <w:pitch w:val="variable"/>
-    <w:sig w:usb0="E0002EFF" w:usb1="C000785B" w:usb2="00000009" w:usb3="00000000" w:csb0="000001FF" w:csb1="00000000"/>
-  </w:font>
-  <w:font w:name="Symbol">
-    <w:panose1 w:val="05050102010706020507"/>
-    <w:charset w:val="02"/>
-    <w:family w:val="roman"/>
-    <w:pitch w:val="variable"/>
-    <w:sig w:usb0="00000000" w:usb1="10000000" w:usb2="00000000" w:usb3="00000000" w:csb0="80000000" w:csb1="00000000"/>
-  </w:font>
-  <w:font w:name="Courier New">
-    <w:panose1 w:val="02070309020205020404"/>
-    <w:charset w:val="EE"/>
-    <w:family w:val="modern"/>
-    <w:pitch w:val="fixed"/>
-    <w:sig w:usb0="E0002EFF" w:usb1="C0007843" w:usb2="00000009" w:usb3="00000000" w:csb0="000001FF" w:csb1="00000000"/>
-  </w:font>
-  <w:font w:name="Wingdings">
-    <w:panose1 w:val="05000000000000000000"/>
-    <w:charset w:val="02"/>
-    <w:family w:val="auto"/>
-    <w:pitch w:val="variable"/>
-    <w:sig w:usb0="00000000" w:usb1="10000000" w:usb2="00000000" w:usb3="00000000" w:csb0="80000000" w:csb1="00000000"/>
-  </w:font>
-  <w:font w:name="Cambria">
-    <w:panose1 w:val="02040503050406030204"/>
-    <w:charset w:val="EE"/>
-    <w:family w:val="roman"/>
-    <w:pitch w:val="variable"/>
-    <w:sig w:usb0="E00006FF" w:usb1="420024FF" w:usb2="02000000" w:usb3="00000000" w:csb0="0000019F" w:csb1="00000000"/>
-  </w:font>
-  <w:font w:name="Calibri">
-    <w:panose1 w:val="020F0502020204030204"/>
-    <w:charset w:val="EE"/>
-    <w:family w:val="swiss"/>
-    <w:pitch w:val="variable"/>
-    <w:sig w:usb0="E4002EFF" w:usb1="C000247B" w:usb2="00000009" w:usb3="00000000" w:csb0="000001FF" w:csb1="00000000"/>
-  </w:font>
-  <w:font w:name="Calibri Light">
-    <w:panose1 w:val="020F0302020204030204"/>
-    <w:charset w:val="EE"/>
-    <w:family w:val="swiss"/>
-    <w:pitch w:val="variable"/>
-    <w:sig w:usb0="E4002EFF" w:usb1="C000247B" w:usb2="00000009" w:usb3="00000000" w:csb0="000001FF" w:csb1="00000000"/>
-  </w:font>
-  <w:font w:name="Segoe UI">
-    <w:altName w:val="Century Gothic"/>
-    <w:panose1 w:val="020B0502040204020203"/>
-    <w:charset w:val="EE"/>
-    <w:family w:val="swiss"/>
-    <w:pitch w:val="variable"/>
-    <w:sig w:usb0="E4002EFF" w:usb1="C000E47F" w:usb2="00000009" w:usb3="00000000" w:csb0="000001FF" w:csb1="00000000"/>
-  </w:font>
-  <w:font w:name="Cambria Math">
-    <w:panose1 w:val="02040503050406030204"/>
-    <w:charset w:val="EE"/>
-    <w:family w:val="roman"/>
-    <w:pitch w:val="variable"/>
-    <w:sig w:usb0="E00006FF" w:usb1="420024FF" w:usb2="02000000" w:usb3="00000000" w:csb0="0000019F" w:csb1="00000000"/>
-  </w:font>
-</w:fonts>
-</file>
-
-<file path=word/glossary/settings.xml><?xml version="1.0" encoding="utf-8"?>
-<w:settings xmlns:mc="http://schemas.openxmlformats.org/markup-compatibility/2006" xmlns:o="urn:schemas-microsoft-com:office:office" xmlns:r="http://schemas.openxmlformats.org/officeDocument/2006/relationships" xmlns:m="http://schemas.openxmlformats.org/officeDocument/2006/math" xmlns:v="urn:schemas-microsoft-com:vml" xmlns:w10="urn:schemas-microsoft-com:office:word" xmlns:w="http://schemas.openxmlformats.org/wordprocessingml/2006/main" xmlns:w14="http://schemas.microsoft.com/office/word/2010/wordml" xmlns:sl="http://schemas.openxmlformats.org/schemaLibrary/2006/main" mc:Ignorable="w14">
-  <w:view w:val="normal"/>
-  <w:defaultTabStop w:val="708"/>
-  <w:hyphenationZone w:val="425"/>
-  <w:characterSpacingControl w:val="doNotCompress"/>
-  <w:compat>
-    <w:useFELayout/>
-    <w:compatSetting w:name="compatibilityMode" w:uri="http://schemas.microsoft.com/office/word" w:val="14"/>
-    <w:compatSetting w:name="overrideTableStyleFontSizeAndJustification" w:uri="http://schemas.microsoft.com/office/word" w:val="1"/>
-    <w:compatSetting w:name="enableOpenTypeFeatures" w:uri="http://schemas.microsoft.com/office/word" w:val="1"/>
-    <w:compatSetting w:name="doNotFlipMirrorIndents" w:uri="http://schemas.microsoft.com/office/word" w:val="1"/>
-  </w:compat>
-  <w:rsids>
-    <w:rsidRoot w:val="00B669BD"/>
-    <w:rsid w:val="00B669BD"/>
-    <w:rsid w:val="00F91AB8"/>
-  </w:rsids>
-  <m:mathPr>
-    <m:mathFont m:val="Cambria Math"/>
-    <m:brkBin m:val="before"/>
-    <m:brkBinSub m:val="--"/>
-    <m:smallFrac m:val="0"/>
-    <m:dispDef/>
-    <m:lMargin m:val="0"/>
-    <m:rMargin m:val="0"/>
-    <m:defJc m:val="centerGroup"/>
-    <m:wrapIndent m:val="1440"/>
-    <m:intLim m:val="subSup"/>
-    <m:naryLim m:val="undOvr"/>
-  </m:mathPr>
-  <w:themeFontLang w:val="cs-CZ"/>
-  <w:clrSchemeMapping w:bg1="light1" w:t1="dark1" w:bg2="light2" w:t2="dark2" w:accent1="accent1" w:accent2="accent2" w:accent3="accent3" w:accent4="accent4" w:accent5="accent5" w:accent6="accent6" w:hyperlink="hyperlink" w:followedHyperlink="followedHyperlink"/>
-  <w:decimalSymbol w:val=","/>
-  <w:listSeparator w:val=";"/>
-</w:settings>
-</file>
-
-<file path=word/glossary/styles.xml><?xml version="1.0" encoding="utf-8"?>
-<w:styles xmlns:mc="http://schemas.openxmlformats.org/markup-compatibility/2006" xmlns:r="http://schemas.openxmlformats.org/officeDocument/2006/relationships" xmlns:w="http://schemas.openxmlformats.org/wordprocessingml/2006/main" xmlns:w14="http://schemas.microsoft.com/office/word/2010/wordml" mc:Ignorable="w14">
-  <w:docDefaults>
-    <w:rPrDefault>
-      <w:rPr>
-        <w:rFonts w:asciiTheme="minorHAnsi" w:eastAsiaTheme="minorEastAsia" w:hAnsiTheme="minorHAnsi" w:cstheme="minorBidi"/>
-        <w:sz w:val="22"/>
-        <w:szCs w:val="22"/>
-        <w:lang w:val="cs-CZ" w:eastAsia="cs-CZ" w:bidi="ar-SA"/>
-      </w:rPr>
-    </w:rPrDefault>
-    <w:pPrDefault>
-      <w:pPr>
-        <w:spacing w:after="200" w:line="276" w:lineRule="auto"/>
-      </w:pPr>
-    </w:pPrDefault>
-  </w:docDefaults>
-  <w:latentStyles w:defLockedState="0" w:defUIPriority="99" w:defSemiHidden="1" w:defUnhideWhenUsed="1" w:defQFormat="0" w:count="267">
-    <w:lsdException w:name="Normal" w:semiHidden="0" w:uiPriority="0" w:unhideWhenUsed="0" w:qFormat="1"/>
-    <w:lsdException w:name="heading 1" w:semiHidden="0" w:uiPriority="9" w:unhideWhenUsed="0" w:qFormat="1"/>
-    <w:lsdException w:name="heading 2" w:uiPriority="9" w:qFormat="1"/>
-    <w:lsdException w:name="heading 3" w:uiPriority="9" w:qFormat="1"/>
-    <w:lsdException w:name="heading 4" w:uiPriority="9" w:qFormat="1"/>
-    <w:lsdException w:name="heading 5" w:uiPriority="9" w:qFormat="1"/>
-    <w:lsdException w:name="heading 6" w:uiPriority="9" w:qFormat="1"/>
-    <w:lsdException w:name="heading 7" w:uiPriority="9" w:qFormat="1"/>
-    <w:lsdException w:name="heading 8" w:uiPriority="9" w:qFormat="1"/>
-    <w:lsdException w:name="heading 9" w:uiPriority="9" w:qFormat="1"/>
-    <w:lsdException w:name="toc 1" w:uiPriority="39"/>
-    <w:lsdException w:name="toc 2" w:uiPriority="39"/>
-    <w:lsdException w:name="toc 3" w:uiPriority="39"/>
-    <w:lsdException w:name="toc 4" w:uiPriority="39"/>
-    <w:lsdException w:name="toc 5" w:uiPriority="39"/>
-    <w:lsdException w:name="toc 6" w:uiPriority="39"/>
-    <w:lsdException w:name="toc 7" w:uiPriority="39"/>
-    <w:lsdException w:name="toc 8" w:uiPriority="39"/>
-    <w:lsdException w:name="toc 9" w:uiPriority="39"/>
-    <w:lsdException w:name="caption" w:uiPriority="35" w:qFormat="1"/>
-    <w:lsdException w:name="Title" w:semiHidden="0" w:uiPriority="10" w:unhideWhenUsed="0" w:qFormat="1"/>
-    <w:lsdException w:name="Default Paragraph Font" w:uiPriority="1"/>
-    <w:lsdException w:name="Subtitle" w:semiHidden="0" w:uiPriority="11" w:unhideWhenUsed="0" w:qFormat="1"/>
-    <w:lsdException w:name="Strong" w:semiHidden="0" w:uiPriority="22" w:unhideWhenUsed="0" w:qFormat="1"/>
-    <w:lsdException w:name="Emphasis" w:semiHidden="0" w:uiPriority="20" w:unhideWhenUsed="0" w:qFormat="1"/>
-    <w:lsdException w:name="Table Grid" w:semiHidden="0" w:uiPriority="59" w:unhideWhenUsed="0"/>
-    <w:lsdException w:name="Placeholder Text" w:unhideWhenUsed="0"/>
-    <w:lsdException w:name="No Spacing" w:semiHidden="0" w:uiPriority="1" w:unhideWhenUsed="0" w:qFormat="1"/>
-    <w:lsdException w:name="Light Shading" w:semiHidden="0" w:uiPriority="60" w:unhideWhenUsed="0"/>
-    <w:lsdException w:name="Light List" w:semiHidden="0" w:uiPriority="61" w:unhideWhenUsed="0"/>
-    <w:lsdException w:name="Light Grid" w:semiHidden="0" w:uiPriority="62" w:unhideWhenUsed="0"/>
-    <w:lsdException w:name="Medium Shading 1" w:semiHidden="0" w:uiPriority="63" w:unhideWhenUsed="0"/>
-    <w:lsdException w:name="Medium Shading 2" w:semiHidden="0" w:uiPriority="64" w:unhideWhenUsed="0"/>
-    <w:lsdException w:name="Medium List 1" w:semiHidden="0" w:uiPriority="65" w:unhideWhenUsed="0"/>
-    <w:lsdException w:name="Medium List 2" w:semiHidden="0" w:uiPriority="66" w:unhideWhenUsed="0"/>
-    <w:lsdException w:name="Medium Grid 1" w:semiHidden="0" w:uiPriority="67" w:unhideWhenUsed="0"/>
-    <w:lsdException w:name="Medium Grid 2" w:semiHidden="0" w:uiPriority="68" w:unhideWhenUsed="0"/>
-    <w:lsdException w:name="Medium Grid 3" w:semiHidden="0" w:uiPriority="69" w:unhideWhenUsed="0"/>
-    <w:lsdException w:name="Dark List" w:semiHidden="0" w:uiPriority="70" w:unhideWhenUsed="0"/>
-    <w:lsdException w:name="Colorful Shading" w:semiHidden="0" w:uiPriority="71" w:unhideWhenUsed="0"/>
-    <w:lsdException w:name="Colorful List" w:semiHidden="0" w:uiPriority="72" w:unhideWhenUsed="0"/>
-    <w:lsdException w:name="Colorful Grid" w:semiHidden="0" w:uiPriority="73" w:unhideWhenUsed="0"/>
-    <w:lsdException w:name="Light Shading Accent 1" w:semiHidden="0" w:uiPriority="60" w:unhideWhenUsed="0"/>
-    <w:lsdException w:name="Light List Accent 1" w:semiHidden="0" w:uiPriority="61" w:unhideWhenUsed="0"/>
-    <w:lsdException w:name="Light Grid Accent 1" w:semiHidden="0" w:uiPriority="62" w:unhideWhenUsed="0"/>
-    <w:lsdException w:name="Medium Shading 1 Accent 1" w:semiHidden="0" w:uiPriority="63" w:unhideWhenUsed="0"/>
-    <w:lsdException w:name="Medium Shading 2 Accent 1" w:semiHidden="0" w:uiPriority="64" w:unhideWhenUsed="0"/>
-    <w:lsdException w:name="Medium List 1 Accent 1" w:semiHidden="0" w:uiPriority="65" w:unhideWhenUsed="0"/>
-    <w:lsdException w:name="Revision" w:unhideWhenUsed="0"/>
-    <w:lsdException w:name="List Paragraph" w:semiHidden="0" w:uiPriority="34" w:unhideWhenUsed="0" w:qFormat="1"/>
-    <w:lsdException w:name="Quote" w:semiHidden="0" w:uiPriority="29" w:unhideWhenUsed="0" w:qFormat="1"/>
-    <w:lsdException w:name="Intense Quote" w:semiHidden="0" w:uiPriority="30" w:unhideWhenUsed="0" w:qFormat="1"/>
-    <w:lsdException w:name="Medium List 2 Accent 1" w:semiHidden="0" w:uiPriority="66" w:unhideWhenUsed="0"/>
-    <w:lsdException w:name="Medium Grid 1 Accent 1" w:semiHidden="0" w:uiPriority="67" w:unhideWhenUsed="0"/>
-    <w:lsdException w:name="Medium Grid 2 Accent 1" w:semiHidden="0" w:uiPriority="68" w:unhideWhenUsed="0"/>
-    <w:lsdException w:name="Medium Grid 3 Accent 1" w:semiHidden="0" w:uiPriority="69" w:unhideWhenUsed="0"/>
-    <w:lsdException w:name="Dark List Accent 1" w:semiHidden="0" w:uiPriority="70" w:unhideWhenUsed="0"/>
-    <w:lsdException w:name="Colorful Shading Accent 1" w:semiHidden="0" w:uiPriority="71" w:unhideWhenUsed="0"/>
-    <w:lsdException w:name="Colorful List Accent 1" w:semiHidden="0" w:uiPriority="72" w:unhideWhenUsed="0"/>
-    <w:lsdException w:name="Colorful Grid Accent 1" w:semiHidden="0" w:uiPriority="73" w:unhideWhenUsed="0"/>
-    <w:lsdException w:name="Light Shading Accent 2" w:semiHidden="0" w:uiPriority="60" w:unhideWhenUsed="0"/>
-    <w:lsdException w:name="Light List Accent 2" w:semiHidden="0" w:uiPriority="61" w:unhideWhenUsed="0"/>
-    <w:lsdException w:name="Light Grid Accent 2" w:semiHidden="0" w:uiPriority="62" w:unhideWhenUsed="0"/>
-    <w:lsdException w:name="Medium Shading 1 Accent 2" w:semiHidden="0" w:uiPriority="63" w:unhideWhenUsed="0"/>
-    <w:lsdException w:name="Medium Shading 2 Accent 2" w:semiHidden="0" w:uiPriority="64" w:unhideWhenUsed="0"/>
-    <w:lsdException w:name="Medium List 1 Accent 2" w:semiHidden="0" w:uiPriority="65" w:unhideWhenUsed="0"/>
-    <w:lsdException w:name="Medium List 2 Accent 2" w:semiHidden="0" w:uiPriority="66" w:unhideWhenUsed="0"/>
-    <w:lsdException w:name="Medium Grid 1 Accent 2" w:semiHidden="0" w:uiPriority="67" w:unhideWhenUsed="0"/>
-    <w:lsdException w:name="Medium Grid 2 Accent 2" w:semiHidden="0" w:uiPriority="68" w:unhideWhenUsed="0"/>
-    <w:lsdException w:name="Medium Grid 3 Accent 2" w:semiHidden="0" w:uiPriority="69" w:unhideWhenUsed="0"/>
-    <w:lsdException w:name="Dark List Accent 2" w:semiHidden="0" w:uiPriority="70" w:unhideWhenUsed="0"/>
-    <w:lsdException w:name="Colorful Shading Accent 2" w:semiHidden="0" w:uiPriority="71" w:unhideWhenUsed="0"/>
-    <w:lsdException w:name="Colorful List Accent 2" w:semiHidden="0" w:uiPriority="72" w:unhideWhenUsed="0"/>
-    <w:lsdException w:name="Colorful Grid Accent 2" w:semiHidden="0" w:uiPriority="73" w:unhideWhenUsed="0"/>
-    <w:lsdException w:name="Light Shading Accent 3" w:semiHidden="0" w:uiPriority="60" w:unhideWhenUsed="0"/>
-    <w:lsdException w:name="Light List Accent 3" w:semiHidden="0" w:uiPriority="61" w:unhideWhenUsed="0"/>
-    <w:lsdException w:name="Light Grid Accent 3" w:semiHidden="0" w:uiPriority="62" w:unhideWhenUsed="0"/>
-    <w:lsdException w:name="Medium Shading 1 Accent 3" w:semiHidden="0" w:uiPriority="63" w:unhideWhenUsed="0"/>
-    <w:lsdException w:name="Medium Shading 2 Accent 3" w:semiHidden="0" w:uiPriority="64" w:unhideWhenUsed="0"/>
-    <w:lsdException w:name="Medium List 1 Accent 3" w:semiHidden="0" w:uiPriority="65" w:unhideWhenUsed="0"/>
-    <w:lsdException w:name="Medium List 2 Accent 3" w:semiHidden="0" w:uiPriority="66" w:unhideWhenUsed="0"/>
-    <w:lsdException w:name="Medium Grid 1 Accent 3" w:semiHidden="0" w:uiPriority="67" w:unhideWhenUsed="0"/>
-    <w:lsdException w:name="Medium Grid 2 Accent 3" w:semiHidden="0" w:uiPriority="68" w:unhideWhenUsed="0"/>
-    <w:lsdException w:name="Medium Grid 3 Accent 3" w:semiHidden="0" w:uiPriority="69" w:unhideWhenUsed="0"/>
-    <w:lsdException w:name="Dark List Accent 3" w:semiHidden="0" w:uiPriority="70" w:unhideWhenUsed="0"/>
-    <w:lsdException w:name="Colorful Shading Accent 3" w:semiHidden="0" w:uiPriority="71" w:unhideWhenUsed="0"/>
-    <w:lsdException w:name="Colorful List Accent 3" w:semiHidden="0" w:uiPriority="72" w:unhideWhenUsed="0"/>
-    <w:lsdException w:name="Colorful Grid Accent 3" w:semiHidden="0" w:uiPriority="73" w:unhideWhenUsed="0"/>
-    <w:lsdException w:name="Light Shading Accent 4" w:semiHidden="0" w:uiPriority="60" w:unhideWhenUsed="0"/>
-    <w:lsdException w:name="Light List Accent 4" w:semiHidden="0" w:uiPriority="61" w:unhideWhenUsed="0"/>
-    <w:lsdException w:name="Light Grid Accent 4" w:semiHidden="0" w:uiPriority="62" w:unhideWhenUsed="0"/>
-    <w:lsdException w:name="Medium Shading 1 Accent 4" w:semiHidden="0" w:uiPriority="63" w:unhideWhenUsed="0"/>
-    <w:lsdException w:name="Medium Shading 2 Accent 4" w:semiHidden="0" w:uiPriority="64" w:unhideWhenUsed="0"/>
-    <w:lsdException w:name="Medium List 1 Accent 4" w:semiHidden="0" w:uiPriority="65" w:unhideWhenUsed="0"/>
-    <w:lsdException w:name="Medium List 2 Accent 4" w:semiHidden="0" w:uiPriority="66" w:unhideWhenUsed="0"/>
-    <w:lsdException w:name="Medium Grid 1 Accent 4" w:semiHidden="0" w:uiPriority="67" w:unhideWhenUsed="0"/>
-    <w:lsdException w:name="Medium Grid 2 Accent 4" w:semiHidden="0" w:uiPriority="68" w:unhideWhenUsed="0"/>
-    <w:lsdException w:name="Medium Grid 3 Accent 4" w:semiHidden="0" w:uiPriority="69" w:unhideWhenUsed="0"/>
-    <w:lsdException w:name="Dark List Accent 4" w:semiHidden="0" w:uiPriority="70" w:unhideWhenUsed="0"/>
-    <w:lsdException w:name="Colorful Shading Accent 4" w:semiHidden="0" w:uiPriority="71" w:unhideWhenUsed="0"/>
-    <w:lsdException w:name="Colorful List Accent 4" w:semiHidden="0" w:uiPriority="72" w:unhideWhenUsed="0"/>
-    <w:lsdException w:name="Colorful Grid Accent 4" w:semiHidden="0" w:uiPriority="73" w:unhideWhenUsed="0"/>
-    <w:lsdException w:name="Light Shading Accent 5" w:semiHidden="0" w:uiPriority="60" w:unhideWhenUsed="0"/>
-    <w:lsdException w:name="Light List Accent 5" w:semiHidden="0" w:uiPriority="61" w:unhideWhenUsed="0"/>
-    <w:lsdException w:name="Light Grid Accent 5" w:semiHidden="0" w:uiPriority="62" w:unhideWhenUsed="0"/>
-    <w:lsdException w:name="Medium Shading 1 Accent 5" w:semiHidden="0" w:uiPriority="63" w:unhideWhenUsed="0"/>
-    <w:lsdException w:name="Medium Shading 2 Accent 5" w:semiHidden="0" w:uiPriority="64" w:unhideWhenUsed="0"/>
-    <w:lsdException w:name="Medium List 1 Accent 5" w:semiHidden="0" w:uiPriority="65" w:unhideWhenUsed="0"/>
-    <w:lsdException w:name="Medium List 2 Accent 5" w:semiHidden="0" w:uiPriority="66" w:unhideWhenUsed="0"/>
-    <w:lsdException w:name="Medium Grid 1 Accent 5" w:semiHidden="0" w:uiPriority="67" w:unhideWhenUsed="0"/>
-    <w:lsdException w:name="Medium Grid 2 Accent 5" w:semiHidden="0" w:uiPriority="68" w:unhideWhenUsed="0"/>
-    <w:lsdException w:name="Medium Grid 3 Accent 5" w:semiHidden="0" w:uiPriority="69" w:unhideWhenUsed="0"/>
-    <w:lsdException w:name="Dark List Accent 5" w:semiHidden="0" w:uiPriority="70" w:unhideWhenUsed="0"/>
-    <w:lsdException w:name="Colorful Shading Accent 5" w:semiHidden="0" w:uiPriority="71" w:unhideWhenUsed="0"/>
-    <w:lsdException w:name="Colorful List Accent 5" w:semiHidden="0" w:uiPriority="72" w:unhideWhenUsed="0"/>
-    <w:lsdException w:name="Colorful Grid Accent 5" w:semiHidden="0" w:uiPriority="73" w:unhideWhenUsed="0"/>
-    <w:lsdException w:name="Light Shading Accent 6" w:semiHidden="0" w:uiPriority="60" w:unhideWhenUsed="0"/>
-    <w:lsdException w:name="Light List Accent 6" w:semiHidden="0" w:uiPriority="61" w:unhideWhenUsed="0"/>
-    <w:lsdException w:name="Light Grid Accent 6" w:semiHidden="0" w:uiPriority="62" w:unhideWhenUsed="0"/>
-    <w:lsdException w:name="Medium Shading 1 Accent 6" w:semiHidden="0" w:uiPriority="63" w:unhideWhenUsed="0"/>
-    <w:lsdException w:name="Medium Shading 2 Accent 6" w:semiHidden="0" w:uiPriority="64" w:unhideWhenUsed="0"/>
-    <w:lsdException w:name="Medium List 1 Accent 6" w:semiHidden="0" w:uiPriority="65" w:unhideWhenUsed="0"/>
-    <w:lsdException w:name="Medium List 2 Accent 6" w:semiHidden="0" w:uiPriority="66" w:unhideWhenUsed="0"/>
-    <w:lsdException w:name="Medium Grid 1 Accent 6" w:semiHidden="0" w:uiPriority="67" w:unhideWhenUsed="0"/>
-    <w:lsdException w:name="Medium Grid 2 Accent 6" w:semiHidden="0" w:uiPriority="68" w:unhideWhenUsed="0"/>
-    <w:lsdException w:name="Medium Grid 3 Accent 6" w:semiHidden="0" w:uiPriority="69" w:unhideWhenUsed="0"/>
-    <w:lsdException w:name="Dark List Accent 6" w:semiHidden="0" w:uiPriority="70" w:unhideWhenUsed="0"/>
-    <w:lsdException w:name="Colorful Shading Accent 6" w:semiHidden="0" w:uiPriority="71" w:unhideWhenUsed="0"/>
-    <w:lsdException w:name="Colorful List Accent 6" w:semiHidden="0" w:uiPriority="72" w:unhideWhenUsed="0"/>
-    <w:lsdException w:name="Colorful Grid Accent 6" w:semiHidden="0" w:uiPriority="73" w:unhideWhenUsed="0"/>
-    <w:lsdException w:name="Subtle Emphasis" w:semiHidden="0" w:uiPriority="19" w:unhideWhenUsed="0" w:qFormat="1"/>
-    <w:lsdException w:name="Intense Emphasis" w:semiHidden="0" w:uiPriority="21" w:unhideWhenUsed="0" w:qFormat="1"/>
-    <w:lsdException w:name="Subtle Reference" w:semiHidden="0" w:uiPriority="31" w:unhideWhenUsed="0" w:qFormat="1"/>
-    <w:lsdException w:name="Intense Reference" w:semiHidden="0" w:uiPriority="32" w:unhideWhenUsed="0" w:qFormat="1"/>
-    <w:lsdException w:name="Book Title" w:semiHidden="0" w:uiPriority="33" w:unhideWhenUsed="0" w:qFormat="1"/>
-    <w:lsdException w:name="Bibliography" w:uiPriority="37"/>
-    <w:lsdException w:name="TOC Heading" w:uiPriority="39" w:qFormat="1"/>
-  </w:latentStyles>
-  <w:style w:type="paragraph" w:default="1" w:styleId="Normln">
-    <w:name w:val="Normal"/>
-    <w:qFormat/>
-  </w:style>
-  <w:style w:type="character" w:default="1" w:styleId="Standardnpsmoodstavce">
-    <w:name w:val="Default Paragraph Font"/>
-    <w:uiPriority w:val="1"/>
-    <w:semiHidden/>
-    <w:unhideWhenUsed/>
-  </w:style>
-  <w:style w:type="table" w:default="1" w:styleId="Normlntabulka">
-    <w:name w:val="Normal Table"/>
-    <w:uiPriority w:val="99"/>
-    <w:semiHidden/>
-    <w:unhideWhenUsed/>
-    <w:tblPr>
-      <w:tblInd w:w="0" w:type="dxa"/>
-      <w:tblCellMar>
-        <w:top w:w="0" w:type="dxa"/>
-        <w:left w:w="108" w:type="dxa"/>
-        <w:bottom w:w="0" w:type="dxa"/>
-        <w:right w:w="108" w:type="dxa"/>
-      </w:tblCellMar>
-    </w:tblPr>
-  </w:style>
-  <w:style w:type="numbering" w:default="1" w:styleId="Bezseznamu">
-    <w:name w:val="No List"/>
-    <w:uiPriority w:val="99"/>
-    <w:semiHidden/>
-    <w:unhideWhenUsed/>
-  </w:style>
-  <w:style w:type="character" w:styleId="Zstupntext">
-    <w:name w:val="Placeholder Text"/>
-    <w:basedOn w:val="Standardnpsmoodstavce"/>
-    <w:uiPriority w:val="99"/>
-    <w:semiHidden/>
-    <w:rsid w:val="00B669BD"/>
-    <w:rPr>
-      <w:color w:val="808080"/>
-    </w:rPr>
-  </w:style>
-  <w:style w:type="paragraph" w:customStyle="1" w:styleId="7513943979034B71B429D47C16DB9969">
-    <w:name w:val="7513943979034B71B429D47C16DB9969"/>
-    <w:rsid w:val="00B669BD"/>
-  </w:style>
-  <w:style w:type="paragraph" w:customStyle="1" w:styleId="3EC84016A91D436FB09167623DB29D4D">
-    <w:name w:val="3EC84016A91D436FB09167623DB29D4D"/>
-    <w:rsid w:val="00B669BD"/>
-  </w:style>
-  <w:style w:type="paragraph" w:customStyle="1" w:styleId="61E59327FBE54AA38F4811E6BCC88643">
-    <w:name w:val="61E59327FBE54AA38F4811E6BCC88643"/>
-    <w:rsid w:val="00B669BD"/>
-  </w:style>
-</w:styles>
-</file>
-
-<file path=word/glossary/stylesWithEffects.xml><?xml version="1.0" encoding="utf-8"?>
-<w:styles xmlns:wpc="http://schemas.microsoft.com/office/word/2010/wordprocessingCanvas" xmlns:mc="http://schemas.openxmlformats.org/markup-compatibility/2006" xmlns:o="urn:schemas-microsoft-com:office:office" xmlns:r="http://schemas.openxmlformats.org/officeDocument/2006/relationships" xmlns:m="http://schemas.openxmlformats.org/officeDocument/2006/math" xmlns:v="urn:schemas-microsoft-com:vml" xmlns:wp14="http://schemas.microsoft.com/office/word/2010/wordprocessingDrawing" xmlns:wp="http://schemas.openxmlformats.org/drawingml/2006/wordprocessingDrawing" xmlns:w10="urn:schemas-microsoft-com:office:word" xmlns:w="http://schemas.openxmlformats.org/wordprocessingml/2006/main" xmlns:w14="http://schemas.microsoft.com/office/word/2010/wordml" xmlns:wpg="http://schemas.microsoft.com/office/word/2010/wordprocessingGroup" xmlns:wpi="http://schemas.microsoft.com/office/word/2010/wordprocessingInk" xmlns:wne="http://schemas.microsoft.com/office/word/2006/wordml" xmlns:wps="http://schemas.microsoft.com/office/word/2010/wordprocessingShape" mc:Ignorable="w14 wp14">
-  <w:docDefaults>
-    <w:rPrDefault>
-      <w:rPr>
-        <w:rFonts w:asciiTheme="minorHAnsi" w:eastAsiaTheme="minorEastAsia" w:hAnsiTheme="minorHAnsi" w:cstheme="minorBidi"/>
-        <w:sz w:val="22"/>
-        <w:szCs w:val="22"/>
-        <w:lang w:val="cs-CZ" w:eastAsia="cs-CZ" w:bidi="ar-SA"/>
-      </w:rPr>
-    </w:rPrDefault>
-    <w:pPrDefault>
-      <w:pPr>
-        <w:spacing w:after="200" w:line="276" w:lineRule="auto"/>
-      </w:pPr>
-    </w:pPrDefault>
-  </w:docDefaults>
-  <w:latentStyles w:defLockedState="0" w:defUIPriority="99" w:defSemiHidden="1" w:defUnhideWhenUsed="1" w:defQFormat="0" w:count="267">
-    <w:lsdException w:name="Normal" w:semiHidden="0" w:uiPriority="0" w:unhideWhenUsed="0" w:qFormat="1"/>
-    <w:lsdException w:name="heading 1" w:semiHidden="0" w:uiPriority="9" w:unhideWhenUsed="0" w:qFormat="1"/>
-    <w:lsdException w:name="heading 2" w:uiPriority="9" w:qFormat="1"/>
-    <w:lsdException w:name="heading 3" w:uiPriority="9" w:qFormat="1"/>
-    <w:lsdException w:name="heading 4" w:uiPriority="9" w:qFormat="1"/>
-    <w:lsdException w:name="heading 5" w:uiPriority="9" w:qFormat="1"/>
-    <w:lsdException w:name="heading 6" w:uiPriority="9" w:qFormat="1"/>
-    <w:lsdException w:name="heading 7" w:uiPriority="9" w:qFormat="1"/>
-    <w:lsdException w:name="heading 8" w:uiPriority="9" w:qFormat="1"/>
-    <w:lsdException w:name="heading 9" w:uiPriority="9" w:qFormat="1"/>
-    <w:lsdException w:name="toc 1" w:uiPriority="39"/>
-    <w:lsdException w:name="toc 2" w:uiPriority="39"/>
-    <w:lsdException w:name="toc 3" w:uiPriority="39"/>
-    <w:lsdException w:name="toc 4" w:uiPriority="39"/>
-    <w:lsdException w:name="toc 5" w:uiPriority="39"/>
-    <w:lsdException w:name="toc 6" w:uiPriority="39"/>
-    <w:lsdException w:name="toc 7" w:uiPriority="39"/>
-    <w:lsdException w:name="toc 8" w:uiPriority="39"/>
-    <w:lsdException w:name="toc 9" w:uiPriority="39"/>
-    <w:lsdException w:name="caption" w:uiPriority="35" w:qFormat="1"/>
-    <w:lsdException w:name="Title" w:semiHidden="0" w:uiPriority="10" w:unhideWhenUsed="0" w:qFormat="1"/>
-    <w:lsdException w:name="Default Paragraph Font" w:uiPriority="1"/>
-    <w:lsdException w:name="Subtitle" w:semiHidden="0" w:uiPriority="11" w:unhideWhenUsed="0" w:qFormat="1"/>
-    <w:lsdException w:name="Strong" w:semiHidden="0" w:uiPriority="22" w:unhideWhenUsed="0" w:qFormat="1"/>
-    <w:lsdException w:name="Emphasis" w:semiHidden="0" w:uiPriority="20" w:unhideWhenUsed="0" w:qFormat="1"/>
-    <w:lsdException w:name="Table Grid" w:semiHidden="0" w:uiPriority="59" w:unhideWhenUsed="0"/>
-    <w:lsdException w:name="Placeholder Text" w:unhideWhenUsed="0"/>
-    <w:lsdException w:name="No Spacing" w:semiHidden="0" w:uiPriority="1" w:unhideWhenUsed="0" w:qFormat="1"/>
-    <w:lsdException w:name="Light Shading" w:semiHidden="0" w:uiPriority="60" w:unhideWhenUsed="0"/>
-    <w:lsdException w:name="Light List" w:semiHidden="0" w:uiPriority="61" w:unhideWhenUsed="0"/>
-    <w:lsdException w:name="Light Grid" w:semiHidden="0" w:uiPriority="62" w:unhideWhenUsed="0"/>
-    <w:lsdException w:name="Medium Shading 1" w:semiHidden="0" w:uiPriority="63" w:unhideWhenUsed="0"/>
-    <w:lsdException w:name="Medium Shading 2" w:semiHidden="0" w:uiPriority="64" w:unhideWhenUsed="0"/>
-    <w:lsdException w:name="Medium List 1" w:semiHidden="0" w:uiPriority="65" w:unhideWhenUsed="0"/>
-    <w:lsdException w:name="Medium List 2" w:semiHidden="0" w:uiPriority="66" w:unhideWhenUsed="0"/>
-    <w:lsdException w:name="Medium Grid 1" w:semiHidden="0" w:uiPriority="67" w:unhideWhenUsed="0"/>
-    <w:lsdException w:name="Medium Grid 2" w:semiHidden="0" w:uiPriority="68" w:unhideWhenUsed="0"/>
-    <w:lsdException w:name="Medium Grid 3" w:semiHidden="0" w:uiPriority="69" w:unhideWhenUsed="0"/>
-    <w:lsdException w:name="Dark List" w:semiHidden="0" w:uiPriority="70" w:unhideWhenUsed="0"/>
-    <w:lsdException w:name="Colorful Shading" w:semiHidden="0" w:uiPriority="71" w:unhideWhenUsed="0"/>
-    <w:lsdException w:name="Colorful List" w:semiHidden="0" w:uiPriority="72" w:unhideWhenUsed="0"/>
-    <w:lsdException w:name="Colorful Grid" w:semiHidden="0" w:uiPriority="73" w:unhideWhenUsed="0"/>
-    <w:lsdException w:name="Light Shading Accent 1" w:semiHidden="0" w:uiPriority="60" w:unhideWhenUsed="0"/>
-    <w:lsdException w:name="Light List Accent 1" w:semiHidden="0" w:uiPriority="61" w:unhideWhenUsed="0"/>
-    <w:lsdException w:name="Light Grid Accent 1" w:semiHidden="0" w:uiPriority="62" w:unhideWhenUsed="0"/>
-    <w:lsdException w:name="Medium Shading 1 Accent 1" w:semiHidden="0" w:uiPriority="63" w:unhideWhenUsed="0"/>
-    <w:lsdException w:name="Medium Shading 2 Accent 1" w:semiHidden="0" w:uiPriority="64" w:unhideWhenUsed="0"/>
-    <w:lsdException w:name="Medium List 1 Accent 1" w:semiHidden="0" w:uiPriority="65" w:unhideWhenUsed="0"/>
-    <w:lsdException w:name="Revision" w:unhideWhenUsed="0"/>
-    <w:lsdException w:name="List Paragraph" w:semiHidden="0" w:uiPriority="34" w:unhideWhenUsed="0" w:qFormat="1"/>
-    <w:lsdException w:name="Quote" w:semiHidden="0" w:uiPriority="29" w:unhideWhenUsed="0" w:qFormat="1"/>
-    <w:lsdException w:name="Intense Quote" w:semiHidden="0" w:uiPriority="30" w:unhideWhenUsed="0" w:qFormat="1"/>
-    <w:lsdException w:name="Medium List 2 Accent 1" w:semiHidden="0" w:uiPriority="66" w:unhideWhenUsed="0"/>
-    <w:lsdException w:name="Medium Grid 1 Accent 1" w:semiHidden="0" w:uiPriority="67" w:unhideWhenUsed="0"/>
-    <w:lsdException w:name="Medium Grid 2 Accent 1" w:semiHidden="0" w:uiPriority="68" w:unhideWhenUsed="0"/>
-    <w:lsdException w:name="Medium Grid 3 Accent 1" w:semiHidden="0" w:uiPriority="69" w:unhideWhenUsed="0"/>
-    <w:lsdException w:name="Dark List Accent 1" w:semiHidden="0" w:uiPriority="70" w:unhideWhenUsed="0"/>
-    <w:lsdException w:name="Colorful Shading Accent 1" w:semiHidden="0" w:uiPriority="71" w:unhideWhenUsed="0"/>
-    <w:lsdException w:name="Colorful List Accent 1" w:semiHidden="0" w:uiPriority="72" w:unhideWhenUsed="0"/>
-    <w:lsdException w:name="Colorful Grid Accent 1" w:semiHidden="0" w:uiPriority="73" w:unhideWhenUsed="0"/>
-    <w:lsdException w:name="Light Shading Accent 2" w:semiHidden="0" w:uiPriority="60" w:unhideWhenUsed="0"/>
-    <w:lsdException w:name="Light List Accent 2" w:semiHidden="0" w:uiPriority="61" w:unhideWhenUsed="0"/>
-    <w:lsdException w:name="Light Grid Accent 2" w:semiHidden="0" w:uiPriority="62" w:unhideWhenUsed="0"/>
-    <w:lsdException w:name="Medium Shading 1 Accent 2" w:semiHidden="0" w:uiPriority="63" w:unhideWhenUsed="0"/>
-    <w:lsdException w:name="Medium Shading 2 Accent 2" w:semiHidden="0" w:uiPriority="64" w:unhideWhenUsed="0"/>
-    <w:lsdException w:name="Medium List 1 Accent 2" w:semiHidden="0" w:uiPriority="65" w:unhideWhenUsed="0"/>
-    <w:lsdException w:name="Medium List 2 Accent 2" w:semiHidden="0" w:uiPriority="66" w:unhideWhenUsed="0"/>
-    <w:lsdException w:name="Medium Grid 1 Accent 2" w:semiHidden="0" w:uiPriority="67" w:unhideWhenUsed="0"/>
-    <w:lsdException w:name="Medium Grid 2 Accent 2" w:semiHidden="0" w:uiPriority="68" w:unhideWhenUsed="0"/>
-    <w:lsdException w:name="Medium Grid 3 Accent 2" w:semiHidden="0" w:uiPriority="69" w:unhideWhenUsed="0"/>
-    <w:lsdException w:name="Dark List Accent 2" w:semiHidden="0" w:uiPriority="70" w:unhideWhenUsed="0"/>
-    <w:lsdException w:name="Colorful Shading Accent 2" w:semiHidden="0" w:uiPriority="71" w:unhideWhenUsed="0"/>
-    <w:lsdException w:name="Colorful List Accent 2" w:semiHidden="0" w:uiPriority="72" w:unhideWhenUsed="0"/>
-    <w:lsdException w:name="Colorful Grid Accent 2" w:semiHidden="0" w:uiPriority="73" w:unhideWhenUsed="0"/>
-    <w:lsdException w:name="Light Shading Accent 3" w:semiHidden="0" w:uiPriority="60" w:unhideWhenUsed="0"/>
-    <w:lsdException w:name="Light List Accent 3" w:semiHidden="0" w:uiPriority="61" w:unhideWhenUsed="0"/>
-    <w:lsdException w:name="Light Grid Accent 3" w:semiHidden="0" w:uiPriority="62" w:unhideWhenUsed="0"/>
-    <w:lsdException w:name="Medium Shading 1 Accent 3" w:semiHidden="0" w:uiPriority="63" w:unhideWhenUsed="0"/>
-    <w:lsdException w:name="Medium Shading 2 Accent 3" w:semiHidden="0" w:uiPriority="64" w:unhideWhenUsed="0"/>
-    <w:lsdException w:name="Medium List 1 Accent 3" w:semiHidden="0" w:uiPriority="65" w:unhideWhenUsed="0"/>
-    <w:lsdException w:name="Medium List 2 Accent 3" w:semiHidden="0" w:uiPriority="66" w:unhideWhenUsed="0"/>
-    <w:lsdException w:name="Medium Grid 1 Accent 3" w:semiHidden="0" w:uiPriority="67" w:unhideWhenUsed="0"/>
-    <w:lsdException w:name="Medium Grid 2 Accent 3" w:semiHidden="0" w:uiPriority="68" w:unhideWhenUsed="0"/>
-    <w:lsdException w:name="Medium Grid 3 Accent 3" w:semiHidden="0" w:uiPriority="69" w:unhideWhenUsed="0"/>
-    <w:lsdException w:name="Dark List Accent 3" w:semiHidden="0" w:uiPriority="70" w:unhideWhenUsed="0"/>
-    <w:lsdException w:name="Colorful Shading Accent 3" w:semiHidden="0" w:uiPriority="71" w:unhideWhenUsed="0"/>
-    <w:lsdException w:name="Colorful List Accent 3" w:semiHidden="0" w:uiPriority="72" w:unhideWhenUsed="0"/>
-    <w:lsdException w:name="Colorful Grid Accent 3" w:semiHidden="0" w:uiPriority="73" w:unhideWhenUsed="0"/>
-    <w:lsdException w:name="Light Shading Accent 4" w:semiHidden="0" w:uiPriority="60" w:unhideWhenUsed="0"/>
-    <w:lsdException w:name="Light List Accent 4" w:semiHidden="0" w:uiPriority="61" w:unhideWhenUsed="0"/>
-    <w:lsdException w:name="Light Grid Accent 4" w:semiHidden="0" w:uiPriority="62" w:unhideWhenUsed="0"/>
-    <w:lsdException w:name="Medium Shading 1 Accent 4" w:semiHidden="0" w:uiPriority="63" w:unhideWhenUsed="0"/>
-    <w:lsdException w:name="Medium Shading 2 Accent 4" w:semiHidden="0" w:uiPriority="64" w:unhideWhenUsed="0"/>
-    <w:lsdException w:name="Medium List 1 Accent 4" w:semiHidden="0" w:uiPriority="65" w:unhideWhenUsed="0"/>
-    <w:lsdException w:name="Medium List 2 Accent 4" w:semiHidden="0" w:uiPriority="66" w:unhideWhenUsed="0"/>
-    <w:lsdException w:name="Medium Grid 1 Accent 4" w:semiHidden="0" w:uiPriority="67" w:unhideWhenUsed="0"/>
-    <w:lsdException w:name="Medium Grid 2 Accent 4" w:semiHidden="0" w:uiPriority="68" w:unhideWhenUsed="0"/>
-    <w:lsdException w:name="Medium Grid 3 Accent 4" w:semiHidden="0" w:uiPriority="69" w:unhideWhenUsed="0"/>
-    <w:lsdException w:name="Dark List Accent 4" w:semiHidden="0" w:uiPriority="70" w:unhideWhenUsed="0"/>
-    <w:lsdException w:name="Colorful Shading Accent 4" w:semiHidden="0" w:uiPriority="71" w:unhideWhenUsed="0"/>
-    <w:lsdException w:name="Colorful List Accent 4" w:semiHidden="0" w:uiPriority="72" w:unhideWhenUsed="0"/>
-    <w:lsdException w:name="Colorful Grid Accent 4" w:semiHidden="0" w:uiPriority="73" w:unhideWhenUsed="0"/>
-    <w:lsdException w:name="Light Shading Accent 5" w:semiHidden="0" w:uiPriority="60" w:unhideWhenUsed="0"/>
-    <w:lsdException w:name="Light List Accent 5" w:semiHidden="0" w:uiPriority="61" w:unhideWhenUsed="0"/>
-    <w:lsdException w:name="Light Grid Accent 5" w:semiHidden="0" w:uiPriority="62" w:unhideWhenUsed="0"/>
-    <w:lsdException w:name="Medium Shading 1 Accent 5" w:semiHidden="0" w:uiPriority="63" w:unhideWhenUsed="0"/>
-    <w:lsdException w:name="Medium Shading 2 Accent 5" w:semiHidden="0" w:uiPriority="64" w:unhideWhenUsed="0"/>
-    <w:lsdException w:name="Medium List 1 Accent 5" w:semiHidden="0" w:uiPriority="65" w:unhideWhenUsed="0"/>
-    <w:lsdException w:name="Medium List 2 Accent 5" w:semiHidden="0" w:uiPriority="66" w:unhideWhenUsed="0"/>
-    <w:lsdException w:name="Medium Grid 1 Accent 5" w:semiHidden="0" w:uiPriority="67" w:unhideWhenUsed="0"/>
-    <w:lsdException w:name="Medium Grid 2 Accent 5" w:semiHidden="0" w:uiPriority="68" w:unhideWhenUsed="0"/>
-    <w:lsdException w:name="Medium Grid 3 Accent 5" w:semiHidden="0" w:uiPriority="69" w:unhideWhenUsed="0"/>
-    <w:lsdException w:name="Dark List Accent 5" w:semiHidden="0" w:uiPriority="70" w:unhideWhenUsed="0"/>
-    <w:lsdException w:name="Colorful Shading Accent 5" w:semiHidden="0" w:uiPriority="71" w:unhideWhenUsed="0"/>
-    <w:lsdException w:name="Colorful List Accent 5" w:semiHidden="0" w:uiPriority="72" w:unhideWhenUsed="0"/>
-    <w:lsdException w:name="Colorful Grid Accent 5" w:semiHidden="0" w:uiPriority="73" w:unhideWhenUsed="0"/>
-    <w:lsdException w:name="Light Shading Accent 6" w:semiHidden="0" w:uiPriority="60" w:unhideWhenUsed="0"/>
-    <w:lsdException w:name="Light List Accent 6" w:semiHidden="0" w:uiPriority="61" w:unhideWhenUsed="0"/>
-    <w:lsdException w:name="Light Grid Accent 6" w:semiHidden="0" w:uiPriority="62" w:unhideWhenUsed="0"/>
-    <w:lsdException w:name="Medium Shading 1 Accent 6" w:semiHidden="0" w:uiPriority="63" w:unhideWhenUsed="0"/>
-    <w:lsdException w:name="Medium Shading 2 Accent 6" w:semiHidden="0" w:uiPriority="64" w:unhideWhenUsed="0"/>
-    <w:lsdException w:name="Medium List 1 Accent 6" w:semiHidden="0" w:uiPriority="65" w:unhideWhenUsed="0"/>
-    <w:lsdException w:name="Medium List 2 Accent 6" w:semiHidden="0" w:uiPriority="66" w:unhideWhenUsed="0"/>
-    <w:lsdException w:name="Medium Grid 1 Accent 6" w:semiHidden="0" w:uiPriority="67" w:unhideWhenUsed="0"/>
-    <w:lsdException w:name="Medium Grid 2 Accent 6" w:semiHidden="0" w:uiPriority="68" w:unhideWhenUsed="0"/>
-    <w:lsdException w:name="Medium Grid 3 Accent 6" w:semiHidden="0" w:uiPriority="69" w:unhideWhenUsed="0"/>
-    <w:lsdException w:name="Dark List Accent 6" w:semiHidden="0" w:uiPriority="70" w:unhideWhenUsed="0"/>
-    <w:lsdException w:name="Colorful Shading Accent 6" w:semiHidden="0" w:uiPriority="71" w:unhideWhenUsed="0"/>
-    <w:lsdException w:name="Colorful List Accent 6" w:semiHidden="0" w:uiPriority="72" w:unhideWhenUsed="0"/>
-    <w:lsdException w:name="Colorful Grid Accent 6" w:semiHidden="0" w:uiPriority="73" w:unhideWhenUsed="0"/>
-    <w:lsdException w:name="Subtle Emphasis" w:semiHidden="0" w:uiPriority="19" w:unhideWhenUsed="0" w:qFormat="1"/>
-    <w:lsdException w:name="Intense Emphasis" w:semiHidden="0" w:uiPriority="21" w:unhideWhenUsed="0" w:qFormat="1"/>
-    <w:lsdException w:name="Subtle Reference" w:semiHidden="0" w:uiPriority="31" w:unhideWhenUsed="0" w:qFormat="1"/>
-    <w:lsdException w:name="Intense Reference" w:semiHidden="0" w:uiPriority="32" w:unhideWhenUsed="0" w:qFormat="1"/>
-    <w:lsdException w:name="Book Title" w:semiHidden="0" w:uiPriority="33" w:unhideWhenUsed="0" w:qFormat="1"/>
-    <w:lsdException w:name="Bibliography" w:uiPriority="37"/>
-    <w:lsdException w:name="TOC Heading" w:uiPriority="39" w:qFormat="1"/>
-  </w:latentStyles>
-  <w:style w:type="paragraph" w:default="1" w:styleId="Normln">
-    <w:name w:val="Normal"/>
-    <w:qFormat/>
-  </w:style>
-  <w:style w:type="character" w:default="1" w:styleId="Standardnpsmoodstavce">
-    <w:name w:val="Default Paragraph Font"/>
-    <w:uiPriority w:val="1"/>
-    <w:semiHidden/>
-    <w:unhideWhenUsed/>
-  </w:style>
-  <w:style w:type="table" w:default="1" w:styleId="Normlntabulka">
-    <w:name w:val="Normal Table"/>
-    <w:uiPriority w:val="99"/>
-    <w:semiHidden/>
-    <w:unhideWhenUsed/>
-    <w:tblPr>
-      <w:tblInd w:w="0" w:type="dxa"/>
-      <w:tblCellMar>
-        <w:top w:w="0" w:type="dxa"/>
-        <w:left w:w="108" w:type="dxa"/>
-        <w:bottom w:w="0" w:type="dxa"/>
-        <w:right w:w="108" w:type="dxa"/>
-      </w:tblCellMar>
-    </w:tblPr>
-  </w:style>
-  <w:style w:type="numbering" w:default="1" w:styleId="Bezseznamu">
-    <w:name w:val="No List"/>
-    <w:uiPriority w:val="99"/>
-    <w:semiHidden/>
-    <w:unhideWhenUsed/>
-  </w:style>
-  <w:style w:type="character" w:styleId="Zstupntext">
-    <w:name w:val="Placeholder Text"/>
-    <w:basedOn w:val="Standardnpsmoodstavce"/>
-    <w:uiPriority w:val="99"/>
-    <w:semiHidden/>
-    <w:rsid w:val="00B669BD"/>
-    <w:rPr>
-      <w:color w:val="808080"/>
-    </w:rPr>
-  </w:style>
-  <w:style w:type="paragraph" w:customStyle="1" w:styleId="7513943979034B71B429D47C16DB9969">
-    <w:name w:val="7513943979034B71B429D47C16DB9969"/>
-    <w:rsid w:val="00B669BD"/>
-  </w:style>
-  <w:style w:type="paragraph" w:customStyle="1" w:styleId="3EC84016A91D436FB09167623DB29D4D">
-    <w:name w:val="3EC84016A91D436FB09167623DB29D4D"/>
-    <w:rsid w:val="00B669BD"/>
-  </w:style>
-  <w:style w:type="paragraph" w:customStyle="1" w:styleId="61E59327FBE54AA38F4811E6BCC88643">
-    <w:name w:val="61E59327FBE54AA38F4811E6BCC88643"/>
-    <w:rsid w:val="00B669BD"/>
-  </w:style>
-</w:styles>
-</file>
-
-<file path=word/glossary/webSettings.xml><?xml version="1.0" encoding="utf-8"?>
-<w:webSettings xmlns:mc="http://schemas.openxmlformats.org/markup-compatibility/2006" xmlns:r="http://schemas.openxmlformats.org/officeDocument/2006/relationships" xmlns:w="http://schemas.openxmlformats.org/wordprocessingml/2006/main" xmlns:w14="http://schemas.microsoft.com/office/word/2010/wordml" mc:Ignorable="w14">
-  <w:optimizeForBrowser/>
-  <w:allowPNG/>
-</w:webSettings>
-</file>
-
 <file path=word/theme/theme1.xml><?xml version="1.0" encoding="utf-8"?>
 <a:theme xmlns:a="http://schemas.openxmlformats.org/drawingml/2006/main" name="Motiv Office">
   <a:themeElements>
@@ -16851,34 +17385,6 @@
 <file path=customXml/item1.xml><?xml version="1.0" encoding="utf-8"?>
 <b:Sources xmlns:b="http://schemas.openxmlformats.org/officeDocument/2006/bibliography" xmlns="http://schemas.openxmlformats.org/officeDocument/2006/bibliography" SelectedStyle="\ISO690Nmerical.XSL" StyleName="ISO 690 - Numerical Reference" Version="6">
   <b:Source>
-    <b:Tag>HAL00</b:Tag>
-    <b:SourceType>Book</b:SourceType>
-    <b:Guid>{41624CDC-FF83-4E61-AB97-FDC0A7D53834}</b:Guid>
-    <b:Author>
-      <b:Author>
-        <b:NameList>
-          <b:Person>
-            <b:Last>HALLIDAY</b:Last>
-            <b:First>David</b:First>
-          </b:Person>
-          <b:Person>
-            <b:Last>WALKER</b:Last>
-            <b:First>Jearl</b:First>
-          </b:Person>
-          <b:Person>
-            <b:Last>RESNICK</b:Last>
-            <b:First>Robert</b:First>
-          </b:Person>
-        </b:NameList>
-      </b:Author>
-    </b:Author>
-    <b:Title>Fyzika: vysokoškolská učebnice obecné fyziky</b:Title>
-    <b:Year>2000</b:Year>
-    <b:City>Brno</b:City>
-    <b:Publisher>VUTIUM</b:Publisher>
-    <b:RefOrder>6</b:RefOrder>
-  </b:Source>
-  <b:Source>
     <b:Tag>Edw20</b:Tag>
     <b:SourceType>InternetSite</b:SourceType>
     <b:Guid>{85D9426C-D592-49C9-850B-A866583FD8B0}</b:Guid>
@@ -17001,27 +17507,6 @@
     <b:RefOrder>13</b:RefOrder>
   </b:Source>
   <b:Source>
-    <b:Tag>Vod17</b:Tag>
-    <b:SourceType>Book</b:SourceType>
-    <b:Guid>{A4EF034A-365C-4537-9389-AFDA4C02C5A0}</b:Guid>
-    <b:Title>Průvodce světem Arduina</b:Title>
-    <b:Year>2017</b:Year>
-    <b:StandardNumber>978-80-87106-93-8</b:StandardNumber>
-    <b:City>Bučovice</b:City>
-    <b:Publisher>Martin Stříž</b:Publisher>
-    <b:Author>
-      <b:Author>
-        <b:NameList>
-          <b:Person>
-            <b:Last>Voda</b:Last>
-            <b:First>Zbyšek</b:First>
-          </b:Person>
-        </b:NameList>
-      </b:Author>
-    </b:Author>
-    <b:RefOrder>1</b:RefOrder>
-  </b:Source>
-  <b:Source>
     <b:Tag>UnoSheet</b:Tag>
     <b:SourceType>InternetSite</b:SourceType>
     <b:Guid>{B84F6352-CC1A-4D71-8208-982E9BB3099E}</b:Guid>
@@ -17063,11 +17548,111 @@
     <b:URL>https://store.arduino.cc/arduino-mega-2560-rev3</b:URL>
     <b:RefOrder>4</b:RefOrder>
   </b:Source>
+  <b:Source>
+    <b:Tag>Bra17</b:Tag>
+    <b:SourceType>Book</b:SourceType>
+    <b:Guid>{3EAEC11C-4867-45F1-8E16-8822A1936485}</b:Guid>
+    <b:Title>Od kompasu k GPS: jste zde, dějiny a budoucnost toho, jak se nacházíme</b:Title>
+    <b:Year>2017</b:Year>
+    <b:City>Praha</b:City>
+    <b:Publisher>Matfyzpress</b:Publisher>
+    <b:StandardNumber>ISBN 978-80-7378-336-5</b:StandardNumber>
+    <b:Author>
+      <b:Author>
+        <b:NameList>
+          <b:Person>
+            <b:Last>Bray</b:Last>
+            <b:First>Hiawatha</b:First>
+          </b:Person>
+        </b:NameList>
+      </b:Author>
+      <b:Translator>
+        <b:NameList>
+          <b:Person>
+            <b:Last>David</b:Last>
+            <b:First>Vichnar</b:First>
+          </b:Person>
+        </b:NameList>
+      </b:Translator>
+    </b:Author>
+    <b:RefOrder>14</b:RefOrder>
+  </b:Source>
+  <b:Source>
+    <b:Tag>HAL00</b:Tag>
+    <b:SourceType>Book</b:SourceType>
+    <b:Guid>{4E7BAB5B-5F1D-4F5D-9B8B-6D8066E14F51}</b:Guid>
+    <b:Author>
+      <b:Author>
+        <b:NameList>
+          <b:Person>
+            <b:Last>HALLIDAY</b:Last>
+            <b:First>David</b:First>
+          </b:Person>
+          <b:Person>
+            <b:Last>WALKER</b:Last>
+            <b:First>Jearl</b:First>
+          </b:Person>
+          <b:Person>
+            <b:Last>RESNICK</b:Last>
+            <b:First>Robert</b:First>
+          </b:Person>
+        </b:NameList>
+      </b:Author>
+    </b:Author>
+    <b:Title>Fyzika: vysokoškolská učebnice obecné fyziky</b:Title>
+    <b:Year>2000</b:Year>
+    <b:City>Brno</b:City>
+    <b:Publisher>VUTIUM</b:Publisher>
+    <b:StandardNumber>ISBN 8021418680</b:StandardNumber>
+    <b:RefOrder>6</b:RefOrder>
+  </b:Source>
+  <b:Source>
+    <b:Tag>Rap02</b:Tag>
+    <b:SourceType>Book</b:SourceType>
+    <b:Guid>{B8F675A1-8350-4FA6-A319-69F112501609}</b:Guid>
+    <b:Title>Družicové polohové systémy</b:Title>
+    <b:Year>2002</b:Year>
+    <b:City>Ostrava</b:City>
+    <b:Publisher>VŠB - TU Ostrava</b:Publisher>
+    <b:StandardNumber>ISBN 80-248-0124-8</b:StandardNumber>
+    <b:Author>
+      <b:Author>
+        <b:NameList>
+          <b:Person>
+            <b:Last>Rapant</b:Last>
+            <b:First>Petr</b:First>
+          </b:Person>
+        </b:NameList>
+      </b:Author>
+    </b:Author>
+    <b:RefOrder>15</b:RefOrder>
+  </b:Source>
+  <b:Source>
+    <b:Tag>Vod17</b:Tag>
+    <b:SourceType>Book</b:SourceType>
+    <b:Guid>{2431BB8E-5468-4731-95F5-7FCB4830597B}</b:Guid>
+    <b:Title>Průvodce světem Arduina</b:Title>
+    <b:Year>2017</b:Year>
+    <b:StandardNumber>ISBN 978-80-87106-93-8</b:StandardNumber>
+    <b:City>Bučovice</b:City>
+    <b:Publisher>Martin Stříž</b:Publisher>
+    <b:Author>
+      <b:Author>
+        <b:NameList>
+          <b:Person>
+            <b:Last>Voda</b:Last>
+            <b:First>Zbyšek</b:First>
+          </b:Person>
+        </b:NameList>
+      </b:Author>
+    </b:Author>
+    <b:RefOrder>1</b:RefOrder>
+  </b:Source>
 </b:Sources>
 </file>
 
 <file path=customXml/itemProps1.xml><?xml version="1.0" encoding="utf-8"?>
-<ds:datastoreItem xmlns:ds="http://schemas.openxmlformats.org/officeDocument/2006/customXml" ds:itemID="{E869E93E-89F8-4B50-914A-083451B698A3}">
+<ds:datastoreItem xmlns:ds="http://schemas.openxmlformats.org/officeDocument/2006/customXml" ds:itemID="{952B21E8-6A76-4A7C-948D-CCAFB79195C3}">
   <ds:schemaRefs>
     <ds:schemaRef ds:uri="http://schemas.openxmlformats.org/officeDocument/2006/bibliography"/>
   </ds:schemaRefs>

</xml_diff>